<commit_message>
feat: reemplazo de texto en tablas
</commit_message>
<xml_diff>
--- a/build/classes/plantillas/perforacion.docx
+++ b/build/classes/plantillas/perforacion.docx
@@ -196,7 +196,7 @@
           <w:sz w:val="52"/>
           <w:szCs w:val="52"/>
         </w:rPr>
-        <w:t>equiporieg</w:t>
+        <w:t>Equiporieg</w:t>
       </w:r>
       <w:proofErr w:type="spellEnd"/>
       <w:r>
@@ -632,6 +632,7 @@
                 <w:lang w:eastAsia="es-MX"/>
               </w:rPr>
             </w:pPr>
+            <w:proofErr w:type="spellStart"/>
             <w:r>
               <w:rPr>
                 <w:rFonts w:ascii="Arial" w:eastAsia="Times New Roman" w:hAnsi="Arial" w:cs="Arial"/>
@@ -643,17 +644,7 @@
               </w:rPr>
               <w:t>companiaContra</w:t>
             </w:r>
-            <w:r>
-              <w:rPr>
-                <w:rFonts w:ascii="Arial" w:eastAsia="Times New Roman" w:hAnsi="Arial" w:cs="Arial"/>
-                <w:b/>
-                <w:color w:val="000000"/>
-                <w:sz w:val="28"/>
-                <w:szCs w:val="28"/>
-                <w:lang w:eastAsia="es-MX"/>
-              </w:rPr>
-              <w:t>2</w:t>
-            </w:r>
+            <w:proofErr w:type="spellEnd"/>
           </w:p>
         </w:tc>
       </w:tr>
@@ -1730,6 +1721,7 @@
                 <w:lang w:eastAsia="es-MX"/>
               </w:rPr>
             </w:pPr>
+            <w:proofErr w:type="spellStart"/>
             <w:r>
               <w:rPr>
                 <w:rFonts w:ascii="Arial" w:eastAsia="Times New Roman" w:hAnsi="Arial" w:cs="Arial"/>
@@ -1741,17 +1733,7 @@
               </w:rPr>
               <w:t>companiaSeriv</w:t>
             </w:r>
-            <w:r>
-              <w:rPr>
-                <w:rFonts w:ascii="Arial" w:eastAsia="Times New Roman" w:hAnsi="Arial" w:cs="Arial"/>
-                <w:bCs/>
-                <w:color w:val="000000"/>
-                <w:sz w:val="18"/>
-                <w:szCs w:val="18"/>
-                <w:lang w:eastAsia="es-MX"/>
-              </w:rPr>
-              <w:t>2</w:t>
-            </w:r>
+            <w:proofErr w:type="spellEnd"/>
           </w:p>
         </w:tc>
       </w:tr>
@@ -1817,6 +1799,7 @@
                 <w:lang w:eastAsia="es-MX"/>
               </w:rPr>
             </w:pPr>
+            <w:proofErr w:type="spellStart"/>
             <w:r>
               <w:rPr>
                 <w:rFonts w:ascii="Arial" w:eastAsia="Times New Roman" w:hAnsi="Arial" w:cs="Arial"/>
@@ -1826,30 +1809,9 @@
                 <w:szCs w:val="18"/>
                 <w:lang w:eastAsia="es-MX"/>
               </w:rPr>
-              <w:t>E</w:t>
+              <w:t>Equiporieg</w:t>
             </w:r>
-            <w:r>
-              <w:rPr>
-                <w:rFonts w:ascii="Arial" w:eastAsia="Times New Roman" w:hAnsi="Arial" w:cs="Arial"/>
-                <w:bCs/>
-                <w:color w:val="000000"/>
-                <w:sz w:val="18"/>
-                <w:szCs w:val="18"/>
-                <w:lang w:eastAsia="es-MX"/>
-              </w:rPr>
-              <w:t>quiporieg</w:t>
-            </w:r>
-            <w:r>
-              <w:rPr>
-                <w:rFonts w:ascii="Arial" w:eastAsia="Times New Roman" w:hAnsi="Arial" w:cs="Arial"/>
-                <w:bCs/>
-                <w:color w:val="000000"/>
-                <w:sz w:val="18"/>
-                <w:szCs w:val="18"/>
-                <w:lang w:eastAsia="es-MX"/>
-              </w:rPr>
-              <w:t>2</w:t>
-            </w:r>
+            <w:proofErr w:type="spellEnd"/>
           </w:p>
         </w:tc>
       </w:tr>
@@ -1951,6 +1913,7 @@
                 <w:lang w:eastAsia="es-MX"/>
               </w:rPr>
             </w:pPr>
+            <w:proofErr w:type="spellStart"/>
             <w:r>
               <w:rPr>
                 <w:rFonts w:ascii="Arial" w:eastAsia="Times New Roman" w:hAnsi="Arial" w:cs="Arial"/>
@@ -1959,18 +1922,9 @@
                 <w:szCs w:val="18"/>
                 <w:lang w:eastAsia="es-MX"/>
               </w:rPr>
-              <w:t xml:space="preserve"> </w:t>
+              <w:t>idpozo</w:t>
             </w:r>
-            <w:r>
-              <w:rPr>
-                <w:rFonts w:ascii="Consolas" w:hAnsi="Consolas" w:cs="Consolas"/>
-                <w:color w:val="A31515"/>
-                <w:sz w:val="19"/>
-                <w:szCs w:val="19"/>
-                <w:lang w:val="en-US"/>
-              </w:rPr>
-              <w:t xml:space="preserve"> </w:t>
-            </w:r>
+            <w:proofErr w:type="spellEnd"/>
           </w:p>
         </w:tc>
       </w:tr>
@@ -2059,6 +2013,18 @@
                 <w:lang w:eastAsia="es-MX"/>
               </w:rPr>
             </w:pPr>
+            <w:proofErr w:type="spellStart"/>
+            <w:r>
+              <w:rPr>
+                <w:rFonts w:ascii="Arial" w:eastAsia="Times New Roman" w:hAnsi="Arial" w:cs="Arial"/>
+                <w:color w:val="000000"/>
+                <w:sz w:val="18"/>
+                <w:szCs w:val="18"/>
+                <w:lang w:eastAsia="es-MX"/>
+              </w:rPr>
+              <w:t>iddepa</w:t>
+            </w:r>
+            <w:proofErr w:type="spellEnd"/>
           </w:p>
         </w:tc>
       </w:tr>
@@ -2147,6 +2113,18 @@
                 <w:lang w:eastAsia="es-MX"/>
               </w:rPr>
             </w:pPr>
+            <w:proofErr w:type="spellStart"/>
+            <w:r>
+              <w:rPr>
+                <w:rFonts w:ascii="Arial" w:eastAsia="Times New Roman" w:hAnsi="Arial" w:cs="Arial"/>
+                <w:color w:val="000000"/>
+                <w:sz w:val="18"/>
+                <w:szCs w:val="18"/>
+                <w:lang w:eastAsia="es-MX"/>
+              </w:rPr>
+              <w:t>idmuni</w:t>
+            </w:r>
+            <w:proofErr w:type="spellEnd"/>
           </w:p>
         </w:tc>
       </w:tr>
@@ -5471,7 +5449,25 @@
           <w:sz w:val="14"/>
           <w:szCs w:val="14"/>
         </w:rPr>
-        <w:t>El presente informe cumple con los requisitos contractuales acordados entre el Cliente y DISMONTAJES S.A.S., el cual, no debe ser objeto para llevar a cabo alguna acción en particular y por lo tanto, DISMONTAJES S.A.S., no se hace responsable ante terceros u otra parte interesada diferente al Cliente en ocasión única de los servicios contratados.</w:t>
+        <w:t xml:space="preserve">El presente informe cumple con los requisitos contractuales acordados entre el Cliente y DISMONTAJES S.A.S., el cual, no debe ser objeto para llevar a cabo alguna acción en particular </w:t>
+      </w:r>
+      <w:proofErr w:type="gramStart"/>
+      <w:r>
+        <w:rPr>
+          <w:rFonts w:ascii="Arial" w:hAnsi="Arial" w:cs="Arial"/>
+          <w:sz w:val="14"/>
+          <w:szCs w:val="14"/>
+        </w:rPr>
+        <w:t>y</w:t>
+      </w:r>
+      <w:proofErr w:type="gramEnd"/>
+      <w:r>
+        <w:rPr>
+          <w:rFonts w:ascii="Arial" w:hAnsi="Arial" w:cs="Arial"/>
+          <w:sz w:val="14"/>
+          <w:szCs w:val="14"/>
+        </w:rPr>
+        <w:t xml:space="preserve"> por lo tanto, DISMONTAJES S.A.S., no se hace responsable ante terceros u otra parte interesada diferente al Cliente en ocasión única de los servicios contratados.</w:t>
       </w:r>
     </w:p>
     <w:p>
@@ -9118,7 +9114,15 @@
         <w:lang w:val="de-AT"/>
       </w:rPr>
       <w:tab/>
-      <w:t xml:space="preserve"> E-mail:</w:t>
+      <w:t xml:space="preserve"> </w:t>
+    </w:r>
+    <w:r>
+      <w:rPr>
+        <w:sz w:val="14"/>
+        <w:szCs w:val="14"/>
+        <w:lang w:val="de-AT"/>
+      </w:rPr>
+      <w:t>E-mail:</w:t>
     </w:r>
     <w:r>
       <w:rPr>
@@ -9476,7 +9480,15 @@
         <w:lang w:val="de-AT"/>
       </w:rPr>
       <w:tab/>
-      <w:t xml:space="preserve"> E-mail:gerencia@dismontajesltda.com-asistente@dismontajesltda.com Web:</w:t>
+      <w:t xml:space="preserve"> </w:t>
+    </w:r>
+    <w:r>
+      <w:rPr>
+        <w:sz w:val="14"/>
+        <w:szCs w:val="14"/>
+        <w:lang w:val="de-AT"/>
+      </w:rPr>
+      <w:t>E-mail:gerencia@dismontajesltda.com-asistente@dismontajesltda.com Web:</w:t>
     </w:r>
     <w:hyperlink r:id="rId3" w:history="1">
       <w:r>
@@ -21811,22 +21823,6 @@
 </file>
 
 <file path=customXml/item1.xml><?xml version="1.0" encoding="utf-8"?>
-<cp:coreProperties xmlns:cp="http://schemas.openxmlformats.org/package/2006/metadata/core-properties" xmlns:dc="http://purl.org/dc/elements/1.1/" xmlns:dcterms="http://purl.org/dc/terms/" xmlns:dcmitype="http://purl.org/dc/dcmitype/" xmlns:xsi="http://www.w3.org/2001/XMLSchema-instance">
-  <dc:title>D</dc:title>
-  <dc:creator>USUARIO</dc:creator>
-  <cp:lastModifiedBy>USUARIO</cp:lastModifiedBy>
-  <cp:revision>32</cp:revision>
-  <cp:lastPrinted>2021-06-15T10:40:00Z</cp:lastPrinted>
-  <dcterms:created xsi:type="dcterms:W3CDTF">2021-06-15T11:58:00Z</dcterms:created>
-  <dcterms:modified xsi:type="dcterms:W3CDTF">2021-06-29T02:55:00Z</dcterms:modified>
-</cp:coreProperties>
-</file>
-
-<file path=customXml/item10.xml><?xml version="1.0" encoding="utf-8"?>
-<b:Sources xmlns:b="http://schemas.openxmlformats.org/officeDocument/2006/bibliography" xmlns="http://schemas.openxmlformats.org/officeDocument/2006/bibliography" SelectedStyle="\APA.XSL" StyleName="APA"/>
-</file>
-
-<file path=customXml/item11.xml><?xml version="1.0" encoding="utf-8"?>
 <Properties xmlns:vt="http://schemas.openxmlformats.org/officeDocument/2006/docPropsVTypes" xmlns="http://schemas.openxmlformats.org/officeDocument/2006/extended-properties">
   <Template>Normal.dotm</Template>
   <TotalTime>113</TotalTime>
@@ -21843,52 +21839,19 @@
 </Properties>
 </file>
 
-<file path=customXml/item12.xml><?xml version="1.0" encoding="utf-8"?>
+<file path=customXml/item10.xml><?xml version="1.0" encoding="utf-8"?>
 <cp:coreProperties xmlns:cp="http://schemas.openxmlformats.org/package/2006/metadata/core-properties" xmlns:dc="http://purl.org/dc/elements/1.1/" xmlns:dcterms="http://purl.org/dc/terms/" xmlns:dcmitype="http://purl.org/dc/dcmitype/" xmlns:xsi="http://www.w3.org/2001/XMLSchema-instance">
   <dc:title>D</dc:title>
   <dc:creator>USUARIO</dc:creator>
   <cp:lastModifiedBy>USUARIO</cp:lastModifiedBy>
-  <cp:revision>31</cp:revision>
+  <cp:revision>30</cp:revision>
   <cp:lastPrinted>2021-06-15T10:40:00Z</cp:lastPrinted>
   <dcterms:created xsi:type="dcterms:W3CDTF">2021-06-15T11:58:00Z</dcterms:created>
-  <dcterms:modified xsi:type="dcterms:W3CDTF">2021-06-29T02:51:00Z</dcterms:modified>
+  <dcterms:modified xsi:type="dcterms:W3CDTF">2021-06-29T02:49:00Z</dcterms:modified>
 </cp:coreProperties>
 </file>
 
-<file path=customXml/item13.xml><?xml version="1.0" encoding="utf-8"?>
-<Properties xmlns="http://schemas.openxmlformats.org/officeDocument/2006/extended-properties" xmlns:vt="http://schemas.openxmlformats.org/officeDocument/2006/docPropsVTypes">
-  <Template>Normal.dotm</Template>
-  <TotalTime>145</TotalTime>
-  <Pages>57</Pages>
-  <Words>8126</Words>
-  <Characters>46322</Characters>
-  <Application>Microsoft Office Word</Application>
-  <DocSecurity>0</DocSecurity>
-  <Lines>386</Lines>
-  <Paragraphs>108</Paragraphs>
-  <ScaleCrop>false</ScaleCrop>
-  <Company>Dark</Company>
-  <LinksUpToDate>false</LinksUpToDate>
-  <CharactersWithSpaces>54340</CharactersWithSpaces>
-  <SharedDoc>false</SharedDoc>
-  <HyperlinksChanged>false</HyperlinksChanged>
-  <AppVersion>16.0000</AppVersion>
-</Properties>
-</file>
-
-<file path=customXml/item14.xml><?xml version="1.0" encoding="utf-8"?>
-<cp:coreProperties xmlns:cp="http://schemas.openxmlformats.org/package/2006/metadata/core-properties" xmlns:dc="http://purl.org/dc/elements/1.1/" xmlns:dcterms="http://purl.org/dc/terms/" xmlns:dcmitype="http://purl.org/dc/dcmitype/" xmlns:xsi="http://www.w3.org/2001/XMLSchema-instance">
-  <dc:title>D</dc:title>
-  <dc:creator>USUARIO</dc:creator>
-  <cp:lastModifiedBy>USUARIO</cp:lastModifiedBy>
-  <cp:revision>32</cp:revision>
-  <cp:lastPrinted>2021-06-15T10:40:00Z</cp:lastPrinted>
-  <dcterms:created xsi:type="dcterms:W3CDTF">2021-06-15T11:58:00Z</dcterms:created>
-  <dcterms:modified xsi:type="dcterms:W3CDTF">2021-06-29T02:55:00Z</dcterms:modified>
-</cp:coreProperties>
-</file>
-
-<file path=customXml/item15.xml><?xml version="1.0" encoding="utf-8"?>
+<file path=customXml/item11.xml><?xml version="1.0" encoding="utf-8"?>
 <Properties xmlns="http://schemas.openxmlformats.org/officeDocument/2006/extended-properties" xmlns:vt="http://schemas.openxmlformats.org/officeDocument/2006/docPropsVTypes">
   <Template>Normal.dotm</Template>
   <TotalTime>145</TotalTime>
@@ -21924,10 +21887,70 @@
 </Properties>
 </file>
 
+<file path=customXml/item12.xml><?xml version="1.0" encoding="utf-8"?>
+<cp:coreProperties xmlns:cp="http://schemas.openxmlformats.org/package/2006/metadata/core-properties" xmlns:dc="http://purl.org/dc/elements/1.1/" xmlns:dcterms="http://purl.org/dc/terms/" xmlns:dcmitype="http://purl.org/dc/dcmitype/" xmlns:xsi="http://www.w3.org/2001/XMLSchema-instance">
+  <dc:title>D</dc:title>
+  <dc:creator>USUARIO</dc:creator>
+  <cp:lastModifiedBy>USUARIO</cp:lastModifiedBy>
+  <cp:revision>31</cp:revision>
+  <cp:lastPrinted>2021-06-15T10:40:00Z</cp:lastPrinted>
+  <dcterms:created xsi:type="dcterms:W3CDTF">2021-06-15T11:58:00Z</dcterms:created>
+  <dcterms:modified xsi:type="dcterms:W3CDTF">2021-06-29T02:51:00Z</dcterms:modified>
+</cp:coreProperties>
+</file>
+
+<file path=customXml/item13.xml><?xml version="1.0" encoding="utf-8"?>
+<cp:coreProperties xmlns:cp="http://schemas.openxmlformats.org/package/2006/metadata/core-properties" xmlns:dc="http://purl.org/dc/elements/1.1/" xmlns:dcterms="http://purl.org/dc/terms/" xmlns:dcmitype="http://purl.org/dc/dcmitype/" xmlns:xsi="http://www.w3.org/2001/XMLSchema-instance">
+  <dc:title>D</dc:title>
+  <dc:creator>USUARIO</dc:creator>
+  <cp:lastModifiedBy>USUARIO</cp:lastModifiedBy>
+  <cp:revision>32</cp:revision>
+  <cp:lastPrinted>2021-06-15T10:40:00Z</cp:lastPrinted>
+  <dcterms:created xsi:type="dcterms:W3CDTF">2021-06-15T11:58:00Z</dcterms:created>
+  <dcterms:modified xsi:type="dcterms:W3CDTF">2021-06-29T02:55:00Z</dcterms:modified>
+</cp:coreProperties>
+</file>
+
+<file path=customXml/item14.xml><?xml version="1.0" encoding="utf-8"?>
+<cp:coreProperties xmlns:cp="http://schemas.openxmlformats.org/package/2006/metadata/core-properties" xmlns:dc="http://purl.org/dc/elements/1.1/" xmlns:dcterms="http://purl.org/dc/terms/" xmlns:dcmitype="http://purl.org/dc/dcmitype/" xmlns:xsi="http://www.w3.org/2001/XMLSchema-instance">
+  <dc:title>D</dc:title>
+  <dc:creator>USUARIO</dc:creator>
+  <cp:lastModifiedBy>USUARIO</cp:lastModifiedBy>
+  <cp:revision>32</cp:revision>
+  <cp:lastPrinted>2021-06-15T10:40:00Z</cp:lastPrinted>
+  <dcterms:created xsi:type="dcterms:W3CDTF">2021-06-15T11:58:00Z</dcterms:created>
+  <dcterms:modified xsi:type="dcterms:W3CDTF">2021-06-29T02:55:00Z</dcterms:modified>
+</cp:coreProperties>
+</file>
+
+<file path=customXml/item15.xml><?xml version="1.0" encoding="utf-8"?>
+<Properties xmlns="http://schemas.openxmlformats.org/officeDocument/2006/extended-properties" xmlns:vt="http://schemas.openxmlformats.org/officeDocument/2006/docPropsVTypes">
+  <Template>Normal.dotm</Template>
+  <TotalTime>145</TotalTime>
+  <Pages>57</Pages>
+  <Words>8126</Words>
+  <Characters>46322</Characters>
+  <Application>Microsoft Office Word</Application>
+  <DocSecurity>0</DocSecurity>
+  <Lines>386</Lines>
+  <Paragraphs>108</Paragraphs>
+  <ScaleCrop>false</ScaleCrop>
+  <Company>Dark</Company>
+  <LinksUpToDate>false</LinksUpToDate>
+  <CharactersWithSpaces>54340</CharactersWithSpaces>
+  <SharedDoc>false</SharedDoc>
+  <HyperlinksChanged>false</HyperlinksChanged>
+  <AppVersion>16.0000</AppVersion>
+</Properties>
+</file>
+
 <file path=customXml/item16.xml><?xml version="1.0" encoding="utf-8"?>
 <cp:coreProperties xmlns:cp="http://schemas.openxmlformats.org/package/2006/metadata/core-properties" xmlns:dc="http://purl.org/dc/elements/1.1/" xmlns:dcterms="http://purl.org/dc/terms/" xmlns:dcmitype="http://purl.org/dc/dcmitype/" xmlns:xsi="http://www.w3.org/2001/XMLSchema-instance">
   <dc:title>D</dc:title>
+  <dc:subject/>
   <dc:creator>USUARIO</dc:creator>
+  <cp:keywords/>
+  <dc:description/>
   <cp:lastModifiedBy>USUARIO</cp:lastModifiedBy>
   <cp:revision>23</cp:revision>
   <cp:lastPrinted>2021-06-15T10:40:00Z</cp:lastPrinted>
@@ -21949,6 +21972,42 @@
 </file>
 
 <file path=customXml/item2.xml><?xml version="1.0" encoding="utf-8"?>
+<Properties xmlns="http://schemas.openxmlformats.org/officeDocument/2006/extended-properties" xmlns:vt="http://schemas.openxmlformats.org/officeDocument/2006/docPropsVTypes">
+  <Template>Normal.dotm</Template>
+  <TotalTime>113</TotalTime>
+  <Pages>56</Pages>
+  <Words>8073</Words>
+  <Characters>46020</Characters>
+  <Application>Microsoft Office Word</Application>
+  <DocSecurity>0</DocSecurity>
+  <Lines>383</Lines>
+  <Paragraphs>107</Paragraphs>
+  <ScaleCrop>false</ScaleCrop>
+  <HeadingPairs>
+    <vt:vector size="2" baseType="variant">
+      <vt:variant>
+        <vt:lpstr>Título</vt:lpstr>
+      </vt:variant>
+      <vt:variant>
+        <vt:i4>1</vt:i4>
+      </vt:variant>
+    </vt:vector>
+  </HeadingPairs>
+  <TitlesOfParts>
+    <vt:vector size="1" baseType="lpstr">
+      <vt:lpstr>D</vt:lpstr>
+    </vt:vector>
+  </TitlesOfParts>
+  <Company>Dark</Company>
+  <LinksUpToDate>false</LinksUpToDate>
+  <CharactersWithSpaces>53986</CharactersWithSpaces>
+  <SharedDoc>false</SharedDoc>
+  <HyperlinksChanged>false</HyperlinksChanged>
+  <AppVersion>16.0000</AppVersion>
+</Properties>
+</file>
+
+<file path=customXml/item3.xml><?xml version="1.0" encoding="utf-8"?>
 <Properties xmlns:vt="http://schemas.openxmlformats.org/officeDocument/2006/docPropsVTypes" xmlns="http://schemas.openxmlformats.org/officeDocument/2006/extended-properties">
   <Template>Normal.dotm</Template>
   <TotalTime>145</TotalTime>
@@ -21965,7 +22024,11 @@
 </Properties>
 </file>
 
-<file path=customXml/item3.xml><?xml version="1.0" encoding="utf-8"?>
+<file path=customXml/item4.xml><?xml version="1.0" encoding="utf-8"?>
+<b:Sources xmlns:b="http://schemas.openxmlformats.org/officeDocument/2006/bibliography" xmlns="http://schemas.openxmlformats.org/officeDocument/2006/bibliography" SelectedStyle="\APA.XSL" StyleName="APA"/>
+</file>
+
+<file path=customXml/item5.xml><?xml version="1.0" encoding="utf-8"?>
 <Properties xmlns="http://schemas.openxmlformats.org/officeDocument/2006/extended-properties" xmlns:vt="http://schemas.openxmlformats.org/officeDocument/2006/docPropsVTypes">
   <Template>Normal.dotm</Template>
   <TotalTime>145</TotalTime>
@@ -21986,7 +22049,36 @@
 </Properties>
 </file>
 
-<file path=customXml/item4.xml><?xml version="1.0" encoding="utf-8"?>
+<file path=customXml/item6.xml><?xml version="1.0" encoding="utf-8"?>
+<Properties xmlns:vt="http://schemas.openxmlformats.org/officeDocument/2006/docPropsVTypes" xmlns="http://schemas.openxmlformats.org/officeDocument/2006/extended-properties">
+  <Template>Normal.dotm</Template>
+  <TotalTime>145</TotalTime>
+  <Pages>57</Pages>
+  <Words>8126</Words>
+  <Characters>46322</Characters>
+  <Application>Microsoft Office Word</Application>
+  <DocSecurity>0</DocSecurity>
+  <Lines>386</Lines>
+  <Paragraphs>108</Paragraphs>
+  <Company>Dark</Company>
+  <CharactersWithSpaces>54340</CharactersWithSpaces>
+  <AppVersion>15.0000</AppVersion>
+</Properties>
+</file>
+
+<file path=customXml/item7.xml><?xml version="1.0" encoding="utf-8"?>
+<cp:coreProperties xmlns:cp="http://schemas.openxmlformats.org/package/2006/metadata/core-properties" xmlns:dc="http://purl.org/dc/elements/1.1/" xmlns:dcterms="http://purl.org/dc/terms/" xmlns:dcmitype="http://purl.org/dc/dcmitype/" xmlns:xsi="http://www.w3.org/2001/XMLSchema-instance">
+  <dc:title>D</dc:title>
+  <dc:creator>USUARIO</dc:creator>
+  <cp:lastModifiedBy>USUARIO</cp:lastModifiedBy>
+  <cp:revision>23</cp:revision>
+  <cp:lastPrinted>2021-06-15T10:40:00Z</cp:lastPrinted>
+  <dcterms:created xsi:type="dcterms:W3CDTF">2021-06-15T11:58:00Z</dcterms:created>
+  <dcterms:modified xsi:type="dcterms:W3CDTF">2021-06-29T02:07:00Z</dcterms:modified>
+</cp:coreProperties>
+</file>
+
+<file path=customXml/item8.xml><?xml version="1.0" encoding="utf-8"?>
 <Properties xmlns="http://schemas.openxmlformats.org/officeDocument/2006/extended-properties" xmlns:vt="http://schemas.openxmlformats.org/officeDocument/2006/docPropsVTypes">
   <Template>Normal</Template>
   <TotalTime>353</TotalTime>
@@ -22022,75 +22114,7 @@
 </Properties>
 </file>
 
-<file path=customXml/item5.xml><?xml version="1.0" encoding="utf-8"?>
-<Properties xmlns="http://schemas.openxmlformats.org/officeDocument/2006/extended-properties" xmlns:vt="http://schemas.openxmlformats.org/officeDocument/2006/docPropsVTypes">
-  <Template>Normal.dotm</Template>
-  <TotalTime>113</TotalTime>
-  <Pages>56</Pages>
-  <Words>8073</Words>
-  <Characters>46020</Characters>
-  <Application>Microsoft Office Word</Application>
-  <DocSecurity>0</DocSecurity>
-  <Lines>383</Lines>
-  <Paragraphs>107</Paragraphs>
-  <ScaleCrop>false</ScaleCrop>
-  <HeadingPairs>
-    <vt:vector size="2" baseType="variant">
-      <vt:variant>
-        <vt:lpstr>Título</vt:lpstr>
-      </vt:variant>
-      <vt:variant>
-        <vt:i4>1</vt:i4>
-      </vt:variant>
-    </vt:vector>
-  </HeadingPairs>
-  <TitlesOfParts>
-    <vt:vector size="1" baseType="lpstr">
-      <vt:lpstr>D</vt:lpstr>
-    </vt:vector>
-  </TitlesOfParts>
-  <Company>Dark</Company>
-  <LinksUpToDate>false</LinksUpToDate>
-  <CharactersWithSpaces>53986</CharactersWithSpaces>
-  <SharedDoc>false</SharedDoc>
-  <HyperlinksChanged>false</HyperlinksChanged>
-  <AppVersion>16.0000</AppVersion>
-</Properties>
-</file>
-
-<file path=customXml/item6.xml><?xml version="1.0" encoding="utf-8"?>
-<cp:coreProperties xmlns:cp="http://schemas.openxmlformats.org/package/2006/metadata/core-properties" xmlns:dc="http://purl.org/dc/elements/1.1/" xmlns:dcterms="http://purl.org/dc/terms/" xmlns:dcmitype="http://purl.org/dc/dcmitype/" xmlns:xsi="http://www.w3.org/2001/XMLSchema-instance">
-  <dc:title>D</dc:title>
-  <dc:subject/>
-  <dc:creator>USUARIO</dc:creator>
-  <cp:keywords/>
-  <dc:description/>
-  <cp:lastModifiedBy>USUARIO</cp:lastModifiedBy>
-  <cp:revision>23</cp:revision>
-  <cp:lastPrinted>2021-06-15T10:40:00Z</cp:lastPrinted>
-  <dcterms:created xsi:type="dcterms:W3CDTF">2021-06-15T11:58:00Z</dcterms:created>
-  <dcterms:modified xsi:type="dcterms:W3CDTF">2021-06-29T02:07:00Z</dcterms:modified>
-</cp:coreProperties>
-</file>
-
-<file path=customXml/item7.xml><?xml version="1.0" encoding="utf-8"?>
-<Properties xmlns:vt="http://schemas.openxmlformats.org/officeDocument/2006/docPropsVTypes" xmlns="http://schemas.openxmlformats.org/officeDocument/2006/extended-properties">
-  <Template>Normal.dotm</Template>
-  <TotalTime>145</TotalTime>
-  <Pages>57</Pages>
-  <Words>8126</Words>
-  <Characters>46322</Characters>
-  <Application>Microsoft Office Word</Application>
-  <DocSecurity>0</DocSecurity>
-  <Lines>386</Lines>
-  <Paragraphs>108</Paragraphs>
-  <Company>Dark</Company>
-  <CharactersWithSpaces>54340</CharactersWithSpaces>
-  <AppVersion>15.0000</AppVersion>
-</Properties>
-</file>
-
-<file path=customXml/item8.xml><?xml version="1.0" encoding="utf-8"?>
+<file path=customXml/item9.xml><?xml version="1.0" encoding="utf-8"?>
 <cp:coreProperties xmlns:cp="http://schemas.openxmlformats.org/package/2006/metadata/core-properties" xmlns:dc="http://purl.org/dc/elements/1.1/" xmlns:dcterms="http://purl.org/dc/terms/" xmlns:dcmitype="http://purl.org/dc/dcmitype/" xmlns:xsi="http://www.w3.org/2001/XMLSchema-instance">
   <dc:title>D</dc:title>
   <dc:creator>USUARIO</dc:creator>
@@ -22102,20 +22126,17 @@
 </cp:coreProperties>
 </file>
 
-<file path=customXml/item9.xml><?xml version="1.0" encoding="utf-8"?>
-<cp:coreProperties xmlns:cp="http://schemas.openxmlformats.org/package/2006/metadata/core-properties" xmlns:dc="http://purl.org/dc/elements/1.1/" xmlns:dcterms="http://purl.org/dc/terms/" xmlns:dcmitype="http://purl.org/dc/dcmitype/" xmlns:xsi="http://www.w3.org/2001/XMLSchema-instance">
-  <dc:title>D</dc:title>
-  <dc:creator>USUARIO</dc:creator>
-  <cp:lastModifiedBy>USUARIO</cp:lastModifiedBy>
-  <cp:revision>30</cp:revision>
-  <cp:lastPrinted>2021-06-15T10:40:00Z</cp:lastPrinted>
-  <dcterms:created xsi:type="dcterms:W3CDTF">2021-06-15T11:58:00Z</dcterms:created>
-  <dcterms:modified xsi:type="dcterms:W3CDTF">2021-06-29T02:49:00Z</dcterms:modified>
-</cp:coreProperties>
+<file path=customXml/itemProps1.xml><?xml version="1.0" encoding="utf-8"?>
+<ds:datastoreItem xmlns:ds="http://schemas.openxmlformats.org/officeDocument/2006/customXml" ds:itemID="{2C139970-2548-41CF-9796-B23EDC042AE5}">
+  <ds:schemaRefs>
+    <ds:schemaRef ds:uri="http://schemas.openxmlformats.org/officeDocument/2006/docPropsVTypes"/>
+    <ds:schemaRef ds:uri="http://schemas.openxmlformats.org/officeDocument/2006/extended-properties"/>
+  </ds:schemaRefs>
+</ds:datastoreItem>
 </file>
 
-<file path=customXml/itemProps1.xml><?xml version="1.0" encoding="utf-8"?>
-<ds:datastoreItem xmlns:ds="http://schemas.openxmlformats.org/officeDocument/2006/customXml" ds:itemID="{8279C280-4CF4-4E99-BA7E-39691E350CE8}">
+<file path=customXml/itemProps10.xml><?xml version="1.0" encoding="utf-8"?>
+<ds:datastoreItem xmlns:ds="http://schemas.openxmlformats.org/officeDocument/2006/customXml" ds:itemID="{DE91BEC1-E221-4D68-B11E-FD4F2EEE635B}">
   <ds:schemaRefs>
     <ds:schemaRef ds:uri="http://schemas.openxmlformats.org/package/2006/metadata/core-properties"/>
     <ds:schemaRef ds:uri="http://purl.org/dc/elements/1.1/"/>
@@ -22125,19 +22146,11 @@
 </ds:datastoreItem>
 </file>
 
-<file path=customXml/itemProps10.xml><?xml version="1.0" encoding="utf-8"?>
-<ds:datastoreItem xmlns:ds="http://schemas.openxmlformats.org/officeDocument/2006/customXml" ds:itemID="{86D34E4B-776B-45C8-BD55-A0206AAFA184}">
+<file path=customXml/itemProps11.xml><?xml version="1.0" encoding="utf-8"?>
+<ds:datastoreItem xmlns:ds="http://schemas.openxmlformats.org/officeDocument/2006/customXml" ds:itemID="{DA21B8F3-3A7F-41C1-B662-359DC3D9426F}">
   <ds:schemaRefs>
-    <ds:schemaRef ds:uri="http://schemas.openxmlformats.org/officeDocument/2006/bibliography"/>
-  </ds:schemaRefs>
-</ds:datastoreItem>
-</file>
-
-<file path=customXml/itemProps11.xml><?xml version="1.0" encoding="utf-8"?>
-<ds:datastoreItem xmlns:ds="http://schemas.openxmlformats.org/officeDocument/2006/customXml" ds:itemID="{2C139970-2548-41CF-9796-B23EDC042AE5}">
-  <ds:schemaRefs>
+    <ds:schemaRef ds:uri="http://schemas.openxmlformats.org/officeDocument/2006/extended-properties"/>
     <ds:schemaRef ds:uri="http://schemas.openxmlformats.org/officeDocument/2006/docPropsVTypes"/>
-    <ds:schemaRef ds:uri="http://schemas.openxmlformats.org/officeDocument/2006/extended-properties"/>
   </ds:schemaRefs>
 </ds:datastoreItem>
 </file>
@@ -22154,15 +22167,6 @@
 </file>
 
 <file path=customXml/itemProps13.xml><?xml version="1.0" encoding="utf-8"?>
-<ds:datastoreItem xmlns:ds="http://schemas.openxmlformats.org/officeDocument/2006/customXml" ds:itemID="{54B0B0D9-AEF5-4DAD-9692-4DCE6F9ECF9A}">
-  <ds:schemaRefs>
-    <ds:schemaRef ds:uri="http://schemas.openxmlformats.org/officeDocument/2006/extended-properties"/>
-    <ds:schemaRef ds:uri="http://schemas.openxmlformats.org/officeDocument/2006/docPropsVTypes"/>
-  </ds:schemaRefs>
-</ds:datastoreItem>
-</file>
-
-<file path=customXml/itemProps14.xml><?xml version="1.0" encoding="utf-8"?>
 <ds:datastoreItem xmlns:ds="http://schemas.openxmlformats.org/officeDocument/2006/customXml" ds:itemID="{24EA05AD-EAE2-4375-9907-47DCBC998624}">
   <ds:schemaRefs>
     <ds:schemaRef ds:uri="http://schemas.openxmlformats.org/package/2006/metadata/core-properties"/>
@@ -22173,8 +22177,19 @@
 </ds:datastoreItem>
 </file>
 
+<file path=customXml/itemProps14.xml><?xml version="1.0" encoding="utf-8"?>
+<ds:datastoreItem xmlns:ds="http://schemas.openxmlformats.org/officeDocument/2006/customXml" ds:itemID="{8279C280-4CF4-4E99-BA7E-39691E350CE8}">
+  <ds:schemaRefs>
+    <ds:schemaRef ds:uri="http://schemas.openxmlformats.org/package/2006/metadata/core-properties"/>
+    <ds:schemaRef ds:uri="http://purl.org/dc/elements/1.1/"/>
+    <ds:schemaRef ds:uri="http://purl.org/dc/terms/"/>
+    <ds:schemaRef ds:uri="http://purl.org/dc/dcmitype/"/>
+  </ds:schemaRefs>
+</ds:datastoreItem>
+</file>
+
 <file path=customXml/itemProps15.xml><?xml version="1.0" encoding="utf-8"?>
-<ds:datastoreItem xmlns:ds="http://schemas.openxmlformats.org/officeDocument/2006/customXml" ds:itemID="{DA21B8F3-3A7F-41C1-B662-359DC3D9426F}">
+<ds:datastoreItem xmlns:ds="http://schemas.openxmlformats.org/officeDocument/2006/customXml" ds:itemID="{C5340FD2-23AD-4BF6-9A5F-23899FF0D9A7}">
   <ds:schemaRefs>
     <ds:schemaRef ds:uri="http://schemas.openxmlformats.org/officeDocument/2006/extended-properties"/>
     <ds:schemaRef ds:uri="http://schemas.openxmlformats.org/officeDocument/2006/docPropsVTypes"/>
@@ -22183,7 +22198,7 @@
 </file>
 
 <file path=customXml/itemProps16.xml><?xml version="1.0" encoding="utf-8"?>
-<ds:datastoreItem xmlns:ds="http://schemas.openxmlformats.org/officeDocument/2006/customXml" ds:itemID="{EABB8687-7D98-441F-B02E-9CD3419F1274}">
+<ds:datastoreItem xmlns:ds="http://schemas.openxmlformats.org/officeDocument/2006/customXml" ds:itemID="{1BB75629-F227-4FAF-8372-D1B11071E9C3}">
   <ds:schemaRefs>
     <ds:schemaRef ds:uri="http://schemas.openxmlformats.org/package/2006/metadata/core-properties"/>
     <ds:schemaRef ds:uri="http://purl.org/dc/elements/1.1/"/>
@@ -22205,6 +22220,15 @@
 </file>
 
 <file path=customXml/itemProps2.xml><?xml version="1.0" encoding="utf-8"?>
+<ds:datastoreItem xmlns:ds="http://schemas.openxmlformats.org/officeDocument/2006/customXml" ds:itemID="{85D3455F-6404-4C79-B9E9-853C288675F4}">
+  <ds:schemaRefs>
+    <ds:schemaRef ds:uri="http://schemas.openxmlformats.org/officeDocument/2006/extended-properties"/>
+    <ds:schemaRef ds:uri="http://schemas.openxmlformats.org/officeDocument/2006/docPropsVTypes"/>
+  </ds:schemaRefs>
+</ds:datastoreItem>
+</file>
+
+<file path=customXml/itemProps3.xml><?xml version="1.0" encoding="utf-8"?>
 <ds:datastoreItem xmlns:ds="http://schemas.openxmlformats.org/officeDocument/2006/customXml" ds:itemID="{6C7E0A8B-1074-4A75-9396-29BD0301A498}">
   <ds:schemaRefs>
     <ds:schemaRef ds:uri="http://schemas.openxmlformats.org/officeDocument/2006/docPropsVTypes"/>
@@ -22213,26 +22237,16 @@
 </ds:datastoreItem>
 </file>
 
-<file path=customXml/itemProps3.xml><?xml version="1.0" encoding="utf-8"?>
-<ds:datastoreItem xmlns:ds="http://schemas.openxmlformats.org/officeDocument/2006/customXml" ds:itemID="{C5340FD2-23AD-4BF6-9A5F-23899FF0D9A7}">
+<file path=customXml/itemProps4.xml><?xml version="1.0" encoding="utf-8"?>
+<ds:datastoreItem xmlns:ds="http://schemas.openxmlformats.org/officeDocument/2006/customXml" ds:itemID="{86D34E4B-776B-45C8-BD55-A0206AAFA184}">
   <ds:schemaRefs>
-    <ds:schemaRef ds:uri="http://schemas.openxmlformats.org/officeDocument/2006/extended-properties"/>
-    <ds:schemaRef ds:uri="http://schemas.openxmlformats.org/officeDocument/2006/docPropsVTypes"/>
-  </ds:schemaRefs>
-</ds:datastoreItem>
-</file>
-
-<file path=customXml/itemProps4.xml><?xml version="1.0" encoding="utf-8"?>
-<ds:datastoreItem xmlns:ds="http://schemas.openxmlformats.org/officeDocument/2006/customXml" ds:itemID="{8D8616AC-1BBF-4AAB-8CD8-A1F71E9F8FFB}">
-  <ds:schemaRefs>
-    <ds:schemaRef ds:uri="http://schemas.openxmlformats.org/officeDocument/2006/extended-properties"/>
-    <ds:schemaRef ds:uri="http://schemas.openxmlformats.org/officeDocument/2006/docPropsVTypes"/>
+    <ds:schemaRef ds:uri="http://schemas.openxmlformats.org/officeDocument/2006/bibliography"/>
   </ds:schemaRefs>
 </ds:datastoreItem>
 </file>
 
 <file path=customXml/itemProps5.xml><?xml version="1.0" encoding="utf-8"?>
-<ds:datastoreItem xmlns:ds="http://schemas.openxmlformats.org/officeDocument/2006/customXml" ds:itemID="{85D3455F-6404-4C79-B9E9-853C288675F4}">
+<ds:datastoreItem xmlns:ds="http://schemas.openxmlformats.org/officeDocument/2006/customXml" ds:itemID="{54B0B0D9-AEF5-4DAD-9692-4DCE6F9ECF9A}">
   <ds:schemaRefs>
     <ds:schemaRef ds:uri="http://schemas.openxmlformats.org/officeDocument/2006/extended-properties"/>
     <ds:schemaRef ds:uri="http://schemas.openxmlformats.org/officeDocument/2006/docPropsVTypes"/>
@@ -22241,7 +22255,16 @@
 </file>
 
 <file path=customXml/itemProps6.xml><?xml version="1.0" encoding="utf-8"?>
-<ds:datastoreItem xmlns:ds="http://schemas.openxmlformats.org/officeDocument/2006/customXml" ds:itemID="{1BB75629-F227-4FAF-8372-D1B11071E9C3}">
+<ds:datastoreItem xmlns:ds="http://schemas.openxmlformats.org/officeDocument/2006/customXml" ds:itemID="{280CC071-CE59-43D3-A75E-381590000C6B}">
+  <ds:schemaRefs>
+    <ds:schemaRef ds:uri="http://schemas.openxmlformats.org/officeDocument/2006/docPropsVTypes"/>
+    <ds:schemaRef ds:uri="http://schemas.openxmlformats.org/officeDocument/2006/extended-properties"/>
+  </ds:schemaRefs>
+</ds:datastoreItem>
+</file>
+
+<file path=customXml/itemProps7.xml><?xml version="1.0" encoding="utf-8"?>
+<ds:datastoreItem xmlns:ds="http://schemas.openxmlformats.org/officeDocument/2006/customXml" ds:itemID="{EABB8687-7D98-441F-B02E-9CD3419F1274}">
   <ds:schemaRefs>
     <ds:schemaRef ds:uri="http://schemas.openxmlformats.org/package/2006/metadata/core-properties"/>
     <ds:schemaRef ds:uri="http://purl.org/dc/elements/1.1/"/>
@@ -22251,16 +22274,16 @@
 </ds:datastoreItem>
 </file>
 
-<file path=customXml/itemProps7.xml><?xml version="1.0" encoding="utf-8"?>
-<ds:datastoreItem xmlns:ds="http://schemas.openxmlformats.org/officeDocument/2006/customXml" ds:itemID="{280CC071-CE59-43D3-A75E-381590000C6B}">
+<file path=customXml/itemProps8.xml><?xml version="1.0" encoding="utf-8"?>
+<ds:datastoreItem xmlns:ds="http://schemas.openxmlformats.org/officeDocument/2006/customXml" ds:itemID="{8D8616AC-1BBF-4AAB-8CD8-A1F71E9F8FFB}">
   <ds:schemaRefs>
+    <ds:schemaRef ds:uri="http://schemas.openxmlformats.org/officeDocument/2006/extended-properties"/>
     <ds:schemaRef ds:uri="http://schemas.openxmlformats.org/officeDocument/2006/docPropsVTypes"/>
-    <ds:schemaRef ds:uri="http://schemas.openxmlformats.org/officeDocument/2006/extended-properties"/>
   </ds:schemaRefs>
 </ds:datastoreItem>
 </file>
 
-<file path=customXml/itemProps8.xml><?xml version="1.0" encoding="utf-8"?>
+<file path=customXml/itemProps9.xml><?xml version="1.0" encoding="utf-8"?>
 <ds:datastoreItem xmlns:ds="http://schemas.openxmlformats.org/officeDocument/2006/customXml" ds:itemID="{520E2BE9-E926-4FAA-8997-E2FA0BE2841A}">
   <ds:schemaRefs>
     <ds:schemaRef ds:uri="http://schemas.openxmlformats.org/package/2006/metadata/core-properties"/>
@@ -22269,15 +22292,4 @@
     <ds:schemaRef ds:uri="http://purl.org/dc/dcmitype/"/>
   </ds:schemaRefs>
 </ds:datastoreItem>
-</file>
-
-<file path=customXml/itemProps9.xml><?xml version="1.0" encoding="utf-8"?>
-<ds:datastoreItem xmlns:ds="http://schemas.openxmlformats.org/officeDocument/2006/customXml" ds:itemID="{DE91BEC1-E221-4D68-B11E-FD4F2EEE635B}">
-  <ds:schemaRefs>
-    <ds:schemaRef ds:uri="http://schemas.openxmlformats.org/package/2006/metadata/core-properties"/>
-    <ds:schemaRef ds:uri="http://purl.org/dc/elements/1.1/"/>
-    <ds:schemaRef ds:uri="http://purl.org/dc/terms/"/>
-    <ds:schemaRef ds:uri="http://purl.org/dc/dcmitype/"/>
-  </ds:schemaRefs>
-</ds:datastoreItem>
 </file>
</xml_diff>

<commit_message>
feat:otros datos de tabla
</commit_message>
<xml_diff>
--- a/build/classes/plantillas/perforacion.docx
+++ b/build/classes/plantillas/perforacion.docx
@@ -135,7 +135,6 @@
           <w:szCs w:val="52"/>
         </w:rPr>
       </w:pPr>
-      <w:proofErr w:type="spellStart"/>
       <w:r>
         <w:rPr>
           <w:rFonts w:ascii="Arial" w:hAnsi="Arial" w:cs="Arial"/>
@@ -146,7 +145,6 @@
         </w:rPr>
         <w:t>titulo</w:t>
       </w:r>
-      <w:proofErr w:type="spellEnd"/>
       <w:r>
         <w:rPr>
           <w:rFonts w:ascii="Arial" w:hAnsi="Arial" w:cs="Arial"/>
@@ -187,7 +185,6 @@
         </w:rPr>
         <w:br/>
       </w:r>
-      <w:proofErr w:type="spellStart"/>
       <w:r>
         <w:rPr>
           <w:rFonts w:ascii="Arial" w:hAnsi="Arial" w:cs="Arial"/>
@@ -198,7 +195,6 @@
         </w:rPr>
         <w:t>Equiporieg</w:t>
       </w:r>
-      <w:proofErr w:type="spellEnd"/>
       <w:r>
         <w:rPr>
           <w:rFonts w:ascii="Arial" w:hAnsi="Arial" w:cs="Arial"/>
@@ -209,7 +205,6 @@
         </w:rPr>
         <w:t xml:space="preserve"> </w:t>
       </w:r>
-      <w:proofErr w:type="spellStart"/>
       <w:r>
         <w:rPr>
           <w:rFonts w:ascii="Arial" w:hAnsi="Arial" w:cs="Arial"/>
@@ -220,7 +215,6 @@
         </w:rPr>
         <w:t>companiaSeriv</w:t>
       </w:r>
-      <w:proofErr w:type="spellEnd"/>
     </w:p>
     <w:p>
       <w:pPr>
@@ -286,7 +280,6 @@
           <w:szCs w:val="52"/>
         </w:rPr>
       </w:pPr>
-      <w:proofErr w:type="spellStart"/>
       <w:r>
         <w:rPr>
           <w:rFonts w:ascii="Arial" w:hAnsi="Arial" w:cs="Arial"/>
@@ -297,7 +290,6 @@
         </w:rPr>
         <w:t>companiaContra</w:t>
       </w:r>
-      <w:proofErr w:type="spellEnd"/>
     </w:p>
     <w:p>
       <w:pPr>
@@ -632,7 +624,6 @@
                 <w:lang w:eastAsia="es-MX"/>
               </w:rPr>
             </w:pPr>
-            <w:proofErr w:type="spellStart"/>
             <w:r>
               <w:rPr>
                 <w:rFonts w:ascii="Arial" w:eastAsia="Times New Roman" w:hAnsi="Arial" w:cs="Arial"/>
@@ -644,7 +635,6 @@
               </w:rPr>
               <w:t>companiaContra</w:t>
             </w:r>
-            <w:proofErr w:type="spellEnd"/>
           </w:p>
         </w:tc>
       </w:tr>
@@ -841,7 +831,6 @@
                 <w:lang w:eastAsia="es-MX"/>
               </w:rPr>
             </w:pPr>
-            <w:proofErr w:type="spellStart"/>
             <w:r>
               <w:rPr>
                 <w:rFonts w:ascii="Arial" w:eastAsia="Times New Roman" w:hAnsi="Arial" w:cs="Arial"/>
@@ -852,7 +841,6 @@
               </w:rPr>
               <w:t>nombreUno</w:t>
             </w:r>
-            <w:proofErr w:type="spellEnd"/>
           </w:p>
         </w:tc>
         <w:tc>
@@ -874,7 +862,6 @@
                 <w:szCs w:val="16"/>
               </w:rPr>
             </w:pPr>
-            <w:proofErr w:type="spellStart"/>
             <w:r>
               <w:rPr>
                 <w:rFonts w:ascii="Arial" w:hAnsi="Arial" w:cs="Arial"/>
@@ -883,7 +870,6 @@
               </w:rPr>
               <w:t>celularUno</w:t>
             </w:r>
-            <w:proofErr w:type="spellEnd"/>
           </w:p>
         </w:tc>
         <w:tc>
@@ -904,7 +890,6 @@
                 <w:szCs w:val="16"/>
               </w:rPr>
             </w:pPr>
-            <w:proofErr w:type="spellStart"/>
             <w:r>
               <w:rPr>
                 <w:rFonts w:ascii="Arial" w:hAnsi="Arial" w:cs="Arial"/>
@@ -913,7 +898,6 @@
               </w:rPr>
               <w:t>correoUno</w:t>
             </w:r>
-            <w:proofErr w:type="spellEnd"/>
           </w:p>
         </w:tc>
       </w:tr>
@@ -962,7 +946,6 @@
                 <w:szCs w:val="16"/>
               </w:rPr>
             </w:pPr>
-            <w:proofErr w:type="spellStart"/>
             <w:r>
               <w:rPr>
                 <w:rFonts w:ascii="Arial" w:eastAsia="Times New Roman" w:hAnsi="Arial" w:cs="Arial"/>
@@ -973,7 +956,6 @@
               </w:rPr>
               <w:t>nombreDos</w:t>
             </w:r>
-            <w:proofErr w:type="spellEnd"/>
           </w:p>
         </w:tc>
         <w:tc>
@@ -995,7 +977,6 @@
                 <w:szCs w:val="16"/>
               </w:rPr>
             </w:pPr>
-            <w:proofErr w:type="spellStart"/>
             <w:r>
               <w:rPr>
                 <w:rFonts w:ascii="Arial" w:hAnsi="Arial" w:cs="Arial"/>
@@ -1004,7 +985,6 @@
               </w:rPr>
               <w:t>celularDos</w:t>
             </w:r>
-            <w:proofErr w:type="spellEnd"/>
           </w:p>
         </w:tc>
         <w:tc>
@@ -1025,7 +1005,6 @@
                 <w:szCs w:val="16"/>
               </w:rPr>
             </w:pPr>
-            <w:proofErr w:type="spellStart"/>
             <w:r>
               <w:rPr>
                 <w:rFonts w:ascii="Arial" w:hAnsi="Arial" w:cs="Arial"/>
@@ -1034,7 +1013,6 @@
               </w:rPr>
               <w:t>correoDos</w:t>
             </w:r>
-            <w:proofErr w:type="spellEnd"/>
           </w:p>
         </w:tc>
       </w:tr>
@@ -1128,7 +1106,6 @@
                 <w:lang w:eastAsia="es-MX"/>
               </w:rPr>
             </w:pPr>
-            <w:proofErr w:type="spellStart"/>
             <w:r>
               <w:rPr>
                 <w:rFonts w:ascii="Arial" w:eastAsia="Times New Roman" w:hAnsi="Arial" w:cs="Arial"/>
@@ -1139,7 +1116,6 @@
               </w:rPr>
               <w:t>nombreTres</w:t>
             </w:r>
-            <w:proofErr w:type="spellEnd"/>
           </w:p>
         </w:tc>
         <w:tc>
@@ -1161,7 +1137,6 @@
                 <w:szCs w:val="16"/>
               </w:rPr>
             </w:pPr>
-            <w:proofErr w:type="spellStart"/>
             <w:r>
               <w:rPr>
                 <w:rFonts w:ascii="Arial" w:hAnsi="Arial" w:cs="Arial"/>
@@ -1170,7 +1145,6 @@
               </w:rPr>
               <w:t>celularTres</w:t>
             </w:r>
-            <w:proofErr w:type="spellEnd"/>
           </w:p>
         </w:tc>
         <w:tc>
@@ -1193,7 +1167,6 @@
                 <w:lang w:eastAsia="es-MX"/>
               </w:rPr>
             </w:pPr>
-            <w:proofErr w:type="spellStart"/>
             <w:r>
               <w:rPr>
                 <w:rFonts w:ascii="Arial" w:hAnsi="Arial" w:cs="Arial"/>
@@ -1202,7 +1175,6 @@
               </w:rPr>
               <w:t>correoTres</w:t>
             </w:r>
-            <w:proofErr w:type="spellEnd"/>
           </w:p>
         </w:tc>
       </w:tr>
@@ -1721,7 +1693,6 @@
                 <w:lang w:eastAsia="es-MX"/>
               </w:rPr>
             </w:pPr>
-            <w:proofErr w:type="spellStart"/>
             <w:r>
               <w:rPr>
                 <w:rFonts w:ascii="Arial" w:eastAsia="Times New Roman" w:hAnsi="Arial" w:cs="Arial"/>
@@ -1733,7 +1704,6 @@
               </w:rPr>
               <w:t>companiaSeriv</w:t>
             </w:r>
-            <w:proofErr w:type="spellEnd"/>
           </w:p>
         </w:tc>
       </w:tr>
@@ -1799,7 +1769,6 @@
                 <w:lang w:eastAsia="es-MX"/>
               </w:rPr>
             </w:pPr>
-            <w:proofErr w:type="spellStart"/>
             <w:r>
               <w:rPr>
                 <w:rFonts w:ascii="Arial" w:eastAsia="Times New Roman" w:hAnsi="Arial" w:cs="Arial"/>
@@ -1811,7 +1780,6 @@
               </w:rPr>
               <w:t>Equiporieg</w:t>
             </w:r>
-            <w:proofErr w:type="spellEnd"/>
           </w:p>
         </w:tc>
       </w:tr>
@@ -1913,7 +1881,6 @@
                 <w:lang w:eastAsia="es-MX"/>
               </w:rPr>
             </w:pPr>
-            <w:proofErr w:type="spellStart"/>
             <w:r>
               <w:rPr>
                 <w:rFonts w:ascii="Arial" w:eastAsia="Times New Roman" w:hAnsi="Arial" w:cs="Arial"/>
@@ -1924,7 +1891,6 @@
               </w:rPr>
               <w:t>idpozo</w:t>
             </w:r>
-            <w:proofErr w:type="spellEnd"/>
           </w:p>
         </w:tc>
       </w:tr>
@@ -2013,7 +1979,6 @@
                 <w:lang w:eastAsia="es-MX"/>
               </w:rPr>
             </w:pPr>
-            <w:proofErr w:type="spellStart"/>
             <w:r>
               <w:rPr>
                 <w:rFonts w:ascii="Arial" w:eastAsia="Times New Roman" w:hAnsi="Arial" w:cs="Arial"/>
@@ -2024,7 +1989,6 @@
               </w:rPr>
               <w:t>iddepa</w:t>
             </w:r>
-            <w:proofErr w:type="spellEnd"/>
           </w:p>
         </w:tc>
       </w:tr>
@@ -2113,7 +2077,6 @@
                 <w:lang w:eastAsia="es-MX"/>
               </w:rPr>
             </w:pPr>
-            <w:proofErr w:type="spellStart"/>
             <w:r>
               <w:rPr>
                 <w:rFonts w:ascii="Arial" w:eastAsia="Times New Roman" w:hAnsi="Arial" w:cs="Arial"/>
@@ -2124,7 +2087,6 @@
               </w:rPr>
               <w:t>idmuni</w:t>
             </w:r>
-            <w:proofErr w:type="spellEnd"/>
           </w:p>
         </w:tc>
       </w:tr>
@@ -2189,62 +2151,7 @@
                 <w:lang w:eastAsia="es-MX"/>
               </w:rPr>
             </w:pPr>
-          </w:p>
-        </w:tc>
-      </w:tr>
-      <w:tr>
-        <w:trPr>
-          <w:trHeight w:val="307"/>
-        </w:trPr>
-        <w:tc>
-          <w:tcPr>
-            <w:tcW w:w="2542" w:type="dxa"/>
-            <w:shd w:val="clear" w:color="auto" w:fill="auto"/>
-            <w:noWrap/>
-            <w:vAlign w:val="center"/>
-            <w:hideMark/>
-          </w:tcPr>
-          <w:p>
-            <w:pPr>
-              <w:spacing w:after="0" w:line="240" w:lineRule="auto"/>
-              <w:jc w:val="center"/>
-              <w:rPr>
-                <w:rFonts w:ascii="Arial" w:eastAsia="Times New Roman" w:hAnsi="Arial" w:cs="Arial"/>
-                <w:b/>
-                <w:bCs/>
-                <w:color w:val="000000"/>
-                <w:sz w:val="18"/>
-                <w:szCs w:val="18"/>
-                <w:lang w:eastAsia="es-MX"/>
-              </w:rPr>
-            </w:pPr>
             <w:r>
-              <w:rPr>
-                <w:rFonts w:ascii="Arial" w:eastAsia="Times New Roman" w:hAnsi="Arial" w:cs="Arial"/>
-                <w:b/>
-                <w:bCs/>
-                <w:color w:val="000000"/>
-                <w:sz w:val="18"/>
-                <w:szCs w:val="18"/>
-                <w:lang w:eastAsia="es-MX"/>
-              </w:rPr>
-              <w:t>ACTIVIDAD ACTUAL DEL EQUIPO</w:t>
-            </w:r>
-          </w:p>
-        </w:tc>
-        <w:tc>
-          <w:tcPr>
-            <w:tcW w:w="8080" w:type="dxa"/>
-            <w:gridSpan w:val="9"/>
-            <w:shd w:val="clear" w:color="auto" w:fill="auto"/>
-            <w:noWrap/>
-            <w:vAlign w:val="center"/>
-            <w:hideMark/>
-          </w:tcPr>
-          <w:p>
-            <w:pPr>
-              <w:spacing w:after="0" w:line="240" w:lineRule="auto"/>
-              <w:jc w:val="center"/>
               <w:rPr>
                 <w:rFonts w:ascii="Arial" w:eastAsia="Times New Roman" w:hAnsi="Arial" w:cs="Arial"/>
                 <w:color w:val="000000"/>
@@ -2252,479 +2159,7 @@
                 <w:szCs w:val="18"/>
                 <w:lang w:eastAsia="es-MX"/>
               </w:rPr>
-            </w:pPr>
-          </w:p>
-        </w:tc>
-      </w:tr>
-      <w:tr>
-        <w:trPr>
-          <w:trHeight w:val="307"/>
-        </w:trPr>
-        <w:tc>
-          <w:tcPr>
-            <w:tcW w:w="2542" w:type="dxa"/>
-            <w:vMerge w:val="restart"/>
-            <w:shd w:val="clear" w:color="auto" w:fill="auto"/>
-            <w:noWrap/>
-            <w:vAlign w:val="center"/>
-            <w:hideMark/>
-          </w:tcPr>
-          <w:p>
-            <w:pPr>
-              <w:jc w:val="center"/>
-              <w:rPr>
-                <w:rFonts w:ascii="Arial" w:eastAsia="Times New Roman" w:hAnsi="Arial" w:cs="Arial"/>
-                <w:b/>
-                <w:bCs/>
-                <w:color w:val="000000"/>
-                <w:sz w:val="18"/>
-                <w:szCs w:val="18"/>
-                <w:lang w:eastAsia="es-MX"/>
-              </w:rPr>
-            </w:pPr>
-            <w:r>
-              <w:rPr>
-                <w:rFonts w:ascii="Arial" w:eastAsia="Times New Roman" w:hAnsi="Arial" w:cs="Arial"/>
-                <w:b/>
-                <w:bCs/>
-                <w:color w:val="000000"/>
-                <w:sz w:val="18"/>
-                <w:szCs w:val="18"/>
-                <w:lang w:eastAsia="es-MX"/>
-              </w:rPr>
-              <w:t>FECHA DE INSPECCION</w:t>
-            </w:r>
-          </w:p>
-        </w:tc>
-        <w:tc>
-          <w:tcPr>
-            <w:tcW w:w="1984" w:type="dxa"/>
-            <w:gridSpan w:val="2"/>
-            <w:shd w:val="clear" w:color="auto" w:fill="auto"/>
-            <w:noWrap/>
-            <w:vAlign w:val="center"/>
-            <w:hideMark/>
-          </w:tcPr>
-          <w:p>
-            <w:pPr>
-              <w:spacing w:after="0"/>
-              <w:jc w:val="center"/>
-              <w:rPr>
-                <w:rFonts w:ascii="Arial" w:eastAsia="Times New Roman" w:hAnsi="Arial" w:cs="Arial"/>
-                <w:b/>
-                <w:bCs/>
-                <w:color w:val="000000"/>
-                <w:sz w:val="18"/>
-                <w:szCs w:val="18"/>
-                <w:lang w:eastAsia="es-MX"/>
-              </w:rPr>
-            </w:pPr>
-            <w:r>
-              <w:rPr>
-                <w:rFonts w:ascii="Arial" w:eastAsia="Times New Roman" w:hAnsi="Arial" w:cs="Arial"/>
-                <w:b/>
-                <w:bCs/>
-                <w:color w:val="000000"/>
-                <w:sz w:val="18"/>
-                <w:szCs w:val="18"/>
-                <w:lang w:eastAsia="es-MX"/>
-              </w:rPr>
-              <w:t>INICIO</w:t>
-            </w:r>
-          </w:p>
-        </w:tc>
-        <w:tc>
-          <w:tcPr>
-            <w:tcW w:w="6096" w:type="dxa"/>
-            <w:gridSpan w:val="7"/>
-            <w:shd w:val="clear" w:color="auto" w:fill="auto"/>
-            <w:noWrap/>
-            <w:vAlign w:val="center"/>
-            <w:hideMark/>
-          </w:tcPr>
-          <w:p>
-            <w:pPr>
-              <w:spacing w:after="0"/>
-              <w:jc w:val="center"/>
-              <w:rPr>
-                <w:rFonts w:ascii="Arial" w:eastAsia="Times New Roman" w:hAnsi="Arial" w:cs="Arial"/>
-                <w:bCs/>
-                <w:color w:val="000000"/>
-                <w:lang w:eastAsia="es-MX"/>
-              </w:rPr>
-            </w:pPr>
-          </w:p>
-        </w:tc>
-      </w:tr>
-      <w:tr>
-        <w:trPr>
-          <w:trHeight w:val="307"/>
-        </w:trPr>
-        <w:tc>
-          <w:tcPr>
-            <w:tcW w:w="2542" w:type="dxa"/>
-            <w:vMerge/>
-            <w:shd w:val="clear" w:color="auto" w:fill="auto"/>
-            <w:vAlign w:val="center"/>
-            <w:hideMark/>
-          </w:tcPr>
-          <w:p>
-            <w:pPr>
-              <w:spacing w:after="0" w:line="240" w:lineRule="auto"/>
-              <w:jc w:val="center"/>
-              <w:rPr>
-                <w:rFonts w:ascii="Arial" w:eastAsia="Times New Roman" w:hAnsi="Arial" w:cs="Arial"/>
-                <w:b/>
-                <w:bCs/>
-                <w:color w:val="000000"/>
-                <w:sz w:val="18"/>
-                <w:szCs w:val="18"/>
-                <w:lang w:eastAsia="es-MX"/>
-              </w:rPr>
-            </w:pPr>
-          </w:p>
-        </w:tc>
-        <w:tc>
-          <w:tcPr>
-            <w:tcW w:w="1984" w:type="dxa"/>
-            <w:gridSpan w:val="2"/>
-            <w:shd w:val="clear" w:color="auto" w:fill="auto"/>
-            <w:noWrap/>
-            <w:vAlign w:val="center"/>
-            <w:hideMark/>
-          </w:tcPr>
-          <w:p>
-            <w:pPr>
-              <w:spacing w:after="0" w:line="240" w:lineRule="auto"/>
-              <w:jc w:val="center"/>
-              <w:rPr>
-                <w:rFonts w:ascii="Arial" w:eastAsia="Times New Roman" w:hAnsi="Arial" w:cs="Arial"/>
-                <w:b/>
-                <w:bCs/>
-                <w:color w:val="000000"/>
-                <w:sz w:val="18"/>
-                <w:szCs w:val="18"/>
-                <w:lang w:eastAsia="es-MX"/>
-              </w:rPr>
-            </w:pPr>
-            <w:r>
-              <w:rPr>
-                <w:rFonts w:ascii="Arial" w:eastAsia="Times New Roman" w:hAnsi="Arial" w:cs="Arial"/>
-                <w:b/>
-                <w:bCs/>
-                <w:color w:val="000000"/>
-                <w:sz w:val="18"/>
-                <w:szCs w:val="18"/>
-                <w:lang w:eastAsia="es-MX"/>
-              </w:rPr>
-              <w:t>FINALIZACION</w:t>
-            </w:r>
-          </w:p>
-        </w:tc>
-        <w:tc>
-          <w:tcPr>
-            <w:tcW w:w="6096" w:type="dxa"/>
-            <w:gridSpan w:val="7"/>
-            <w:shd w:val="clear" w:color="auto" w:fill="auto"/>
-            <w:noWrap/>
-            <w:vAlign w:val="center"/>
-            <w:hideMark/>
-          </w:tcPr>
-          <w:p>
-            <w:pPr>
-              <w:spacing w:after="0"/>
-              <w:jc w:val="center"/>
-              <w:rPr>
-                <w:rFonts w:ascii="Arial" w:eastAsia="Times New Roman" w:hAnsi="Arial" w:cs="Arial"/>
-                <w:bCs/>
-                <w:color w:val="000000"/>
-                <w:sz w:val="24"/>
-                <w:szCs w:val="24"/>
-                <w:lang w:eastAsia="es-MX"/>
-              </w:rPr>
-            </w:pPr>
-          </w:p>
-        </w:tc>
-      </w:tr>
-      <w:tr>
-        <w:trPr>
-          <w:trHeight w:val="310"/>
-        </w:trPr>
-        <w:tc>
-          <w:tcPr>
-            <w:tcW w:w="2542" w:type="dxa"/>
-            <w:shd w:val="clear" w:color="auto" w:fill="auto"/>
-            <w:noWrap/>
-            <w:vAlign w:val="center"/>
-            <w:hideMark/>
-          </w:tcPr>
-          <w:p>
-            <w:pPr>
-              <w:spacing w:after="0" w:line="240" w:lineRule="auto"/>
-              <w:jc w:val="center"/>
-              <w:rPr>
-                <w:rFonts w:ascii="Arial" w:eastAsia="Times New Roman" w:hAnsi="Arial" w:cs="Arial"/>
-                <w:b/>
-                <w:bCs/>
-                <w:color w:val="000000"/>
-                <w:sz w:val="18"/>
-                <w:szCs w:val="18"/>
-                <w:lang w:eastAsia="es-MX"/>
-              </w:rPr>
-            </w:pPr>
-            <w:r>
-              <w:rPr>
-                <w:rFonts w:ascii="Arial" w:eastAsia="Times New Roman" w:hAnsi="Arial" w:cs="Arial"/>
-                <w:b/>
-                <w:bCs/>
-                <w:color w:val="000000"/>
-                <w:sz w:val="18"/>
-                <w:szCs w:val="18"/>
-                <w:lang w:eastAsia="es-MX"/>
-              </w:rPr>
-              <w:t>COMPAÑÍA INSPECTORA</w:t>
-            </w:r>
-          </w:p>
-        </w:tc>
-        <w:tc>
-          <w:tcPr>
-            <w:tcW w:w="8080" w:type="dxa"/>
-            <w:gridSpan w:val="9"/>
-            <w:shd w:val="clear" w:color="auto" w:fill="auto"/>
-            <w:noWrap/>
-            <w:vAlign w:val="center"/>
-            <w:hideMark/>
-          </w:tcPr>
-          <w:p>
-            <w:pPr>
-              <w:spacing w:after="0" w:line="240" w:lineRule="auto"/>
-              <w:jc w:val="center"/>
-              <w:rPr>
-                <w:rFonts w:ascii="Arial" w:eastAsia="Times New Roman" w:hAnsi="Arial" w:cs="Arial"/>
-                <w:color w:val="000000"/>
-                <w:sz w:val="20"/>
-                <w:szCs w:val="20"/>
-                <w:lang w:eastAsia="es-MX"/>
-              </w:rPr>
-            </w:pPr>
-          </w:p>
-        </w:tc>
-      </w:tr>
-      <w:tr>
-        <w:trPr>
-          <w:trHeight w:val="482"/>
-        </w:trPr>
-        <w:tc>
-          <w:tcPr>
-            <w:tcW w:w="2542" w:type="dxa"/>
-            <w:shd w:val="clear" w:color="auto" w:fill="auto"/>
-            <w:noWrap/>
-            <w:vAlign w:val="center"/>
-            <w:hideMark/>
-          </w:tcPr>
-          <w:p>
-            <w:pPr>
-              <w:spacing w:after="0" w:line="240" w:lineRule="auto"/>
-              <w:jc w:val="center"/>
-              <w:rPr>
-                <w:rFonts w:ascii="Arial" w:eastAsia="Times New Roman" w:hAnsi="Arial" w:cs="Arial"/>
-                <w:b/>
-                <w:bCs/>
-                <w:color w:val="000000"/>
-                <w:sz w:val="18"/>
-                <w:szCs w:val="18"/>
-                <w:lang w:eastAsia="es-MX"/>
-              </w:rPr>
-            </w:pPr>
-            <w:r>
-              <w:rPr>
-                <w:rFonts w:ascii="Arial" w:eastAsia="Times New Roman" w:hAnsi="Arial" w:cs="Arial"/>
-                <w:b/>
-                <w:bCs/>
-                <w:color w:val="000000"/>
-                <w:sz w:val="18"/>
-                <w:szCs w:val="18"/>
-                <w:lang w:eastAsia="es-MX"/>
-              </w:rPr>
-              <w:t>SUPERVISOR DE INSPECCI</w:t>
-            </w:r>
-            <w:r>
-              <w:rPr>
-                <w:rFonts w:ascii="Arial" w:eastAsia="Times New Roman" w:hAnsi="Arial" w:cs="Arial"/>
-                <w:b/>
-                <w:bCs/>
-                <w:color w:val="000000"/>
-                <w:sz w:val="18"/>
-                <w:szCs w:val="18"/>
-                <w:lang w:eastAsia="es-MX"/>
-              </w:rPr>
-              <w:t>Ó</w:t>
-            </w:r>
-            <w:r>
-              <w:rPr>
-                <w:rFonts w:ascii="Arial" w:eastAsia="Times New Roman" w:hAnsi="Arial" w:cs="Arial"/>
-                <w:b/>
-                <w:bCs/>
-                <w:color w:val="000000"/>
-                <w:sz w:val="18"/>
-                <w:szCs w:val="18"/>
-                <w:lang w:eastAsia="es-MX"/>
-              </w:rPr>
-              <w:t>N</w:t>
-            </w:r>
-          </w:p>
-        </w:tc>
-        <w:tc>
-          <w:tcPr>
-            <w:tcW w:w="3663" w:type="dxa"/>
-            <w:gridSpan w:val="4"/>
-            <w:shd w:val="clear" w:color="auto" w:fill="auto"/>
-            <w:noWrap/>
-            <w:vAlign w:val="center"/>
-            <w:hideMark/>
-          </w:tcPr>
-          <w:p>
-            <w:pPr>
-              <w:spacing w:after="0" w:line="240" w:lineRule="auto"/>
-              <w:jc w:val="center"/>
-              <w:rPr>
-                <w:rFonts w:ascii="Arial" w:eastAsia="Times New Roman" w:hAnsi="Arial" w:cs="Arial"/>
-                <w:color w:val="000000"/>
-                <w:sz w:val="18"/>
-                <w:szCs w:val="18"/>
-                <w:lang w:eastAsia="es-MX"/>
-              </w:rPr>
-            </w:pPr>
-          </w:p>
-        </w:tc>
-        <w:tc>
-          <w:tcPr>
-            <w:tcW w:w="4417" w:type="dxa"/>
-            <w:gridSpan w:val="5"/>
-            <w:shd w:val="clear" w:color="auto" w:fill="auto"/>
-            <w:vAlign w:val="center"/>
-            <w:hideMark/>
-          </w:tcPr>
-          <w:p>
-            <w:pPr>
-              <w:spacing w:after="0" w:line="240" w:lineRule="auto"/>
-              <w:ind w:left="134"/>
-              <w:jc w:val="center"/>
-              <w:rPr>
-                <w:rFonts w:ascii="Arial" w:eastAsia="Times New Roman" w:hAnsi="Arial" w:cs="Arial"/>
-                <w:bCs/>
-                <w:color w:val="000000"/>
-                <w:sz w:val="18"/>
-                <w:szCs w:val="18"/>
-                <w:lang w:eastAsia="es-MX"/>
-              </w:rPr>
-            </w:pPr>
-            <w:r>
-              <w:rPr>
-                <w:rFonts w:ascii="Arial" w:eastAsia="Times New Roman" w:hAnsi="Arial" w:cs="Arial"/>
-                <w:bCs/>
-                <w:color w:val="000000"/>
-                <w:sz w:val="18"/>
-                <w:szCs w:val="18"/>
-                <w:lang w:eastAsia="es-MX"/>
-              </w:rPr>
-              <w:t xml:space="preserve">CELULAR: </w:t>
-            </w:r>
-          </w:p>
-        </w:tc>
-      </w:tr>
-      <w:tr>
-        <w:trPr>
-          <w:trHeight w:val="482"/>
-        </w:trPr>
-        <w:tc>
-          <w:tcPr>
-            <w:tcW w:w="2542" w:type="dxa"/>
-            <w:shd w:val="clear" w:color="auto" w:fill="auto"/>
-            <w:noWrap/>
-            <w:vAlign w:val="center"/>
-          </w:tcPr>
-          <w:p>
-            <w:pPr>
-              <w:spacing w:after="0" w:line="240" w:lineRule="auto"/>
-              <w:jc w:val="center"/>
-              <w:rPr>
-                <w:rFonts w:ascii="Arial" w:eastAsia="Times New Roman" w:hAnsi="Arial" w:cs="Arial"/>
-                <w:b/>
-                <w:bCs/>
-                <w:color w:val="000000"/>
-                <w:sz w:val="18"/>
-                <w:szCs w:val="18"/>
-                <w:lang w:eastAsia="es-MX"/>
-              </w:rPr>
-            </w:pPr>
-            <w:r>
-              <w:rPr>
-                <w:rFonts w:ascii="Arial" w:eastAsia="Times New Roman" w:hAnsi="Arial" w:cs="Arial"/>
-                <w:b/>
-                <w:bCs/>
-                <w:color w:val="000000"/>
-                <w:sz w:val="18"/>
-                <w:szCs w:val="18"/>
-                <w:lang w:eastAsia="es-MX"/>
-              </w:rPr>
-              <w:t>ASISTENTE DE SUPERVISIÓN</w:t>
-            </w:r>
-          </w:p>
-        </w:tc>
-        <w:tc>
-          <w:tcPr>
-            <w:tcW w:w="3663" w:type="dxa"/>
-            <w:gridSpan w:val="4"/>
-            <w:shd w:val="clear" w:color="auto" w:fill="auto"/>
-            <w:noWrap/>
-            <w:vAlign w:val="center"/>
-          </w:tcPr>
-          <w:p>
-            <w:pPr>
-              <w:spacing w:after="0" w:line="240" w:lineRule="auto"/>
-              <w:jc w:val="center"/>
-              <w:rPr>
-                <w:rFonts w:ascii="Arial" w:eastAsia="Times New Roman" w:hAnsi="Arial" w:cs="Arial"/>
-                <w:color w:val="000000"/>
-                <w:sz w:val="18"/>
-                <w:szCs w:val="18"/>
-                <w:lang w:eastAsia="es-MX"/>
-              </w:rPr>
-            </w:pPr>
-          </w:p>
-        </w:tc>
-        <w:tc>
-          <w:tcPr>
-            <w:tcW w:w="4417" w:type="dxa"/>
-            <w:gridSpan w:val="5"/>
-            <w:shd w:val="clear" w:color="auto" w:fill="auto"/>
-            <w:vAlign w:val="center"/>
-          </w:tcPr>
-          <w:p>
-            <w:pPr>
-              <w:spacing w:after="0" w:line="240" w:lineRule="auto"/>
-              <w:ind w:left="134"/>
-              <w:jc w:val="center"/>
-              <w:rPr>
-                <w:rFonts w:ascii="Arial" w:eastAsia="Times New Roman" w:hAnsi="Arial" w:cs="Arial"/>
-                <w:bCs/>
-                <w:color w:val="000000"/>
-                <w:sz w:val="18"/>
-                <w:szCs w:val="18"/>
-                <w:lang w:eastAsia="es-MX"/>
-              </w:rPr>
-            </w:pPr>
-            <w:r>
-              <w:rPr>
-                <w:rFonts w:ascii="Arial" w:eastAsia="Times New Roman" w:hAnsi="Arial" w:cs="Arial"/>
-                <w:bCs/>
-                <w:color w:val="000000"/>
-                <w:sz w:val="18"/>
-                <w:szCs w:val="18"/>
-                <w:lang w:eastAsia="es-MX"/>
-              </w:rPr>
-              <w:t xml:space="preserve">CELULAR: </w:t>
+              <w:t>ubiPozo</w:t>
             </w:r>
           </w:p>
         </w:tc>
@@ -2765,6 +2200,625 @@
                 <w:szCs w:val="18"/>
                 <w:lang w:eastAsia="es-MX"/>
               </w:rPr>
+              <w:t>ACTIVIDAD ACTUAL DEL EQUIPO</w:t>
+            </w:r>
+          </w:p>
+        </w:tc>
+        <w:tc>
+          <w:tcPr>
+            <w:tcW w:w="8080" w:type="dxa"/>
+            <w:gridSpan w:val="9"/>
+            <w:shd w:val="clear" w:color="auto" w:fill="auto"/>
+            <w:noWrap/>
+            <w:vAlign w:val="center"/>
+            <w:hideMark/>
+          </w:tcPr>
+          <w:p>
+            <w:pPr>
+              <w:spacing w:after="0" w:line="240" w:lineRule="auto"/>
+              <w:jc w:val="center"/>
+              <w:rPr>
+                <w:rFonts w:ascii="Arial" w:eastAsia="Times New Roman" w:hAnsi="Arial" w:cs="Arial"/>
+                <w:color w:val="000000"/>
+                <w:sz w:val="18"/>
+                <w:szCs w:val="18"/>
+                <w:lang w:eastAsia="es-MX"/>
+              </w:rPr>
+            </w:pPr>
+            <w:r>
+              <w:rPr>
+                <w:rFonts w:ascii="Arial" w:eastAsia="Times New Roman" w:hAnsi="Arial" w:cs="Arial"/>
+                <w:color w:val="000000"/>
+                <w:sz w:val="18"/>
+                <w:szCs w:val="18"/>
+                <w:lang w:eastAsia="es-MX"/>
+              </w:rPr>
+              <w:t>activdadEqui</w:t>
+            </w:r>
+          </w:p>
+        </w:tc>
+      </w:tr>
+      <w:tr>
+        <w:trPr>
+          <w:trHeight w:val="307"/>
+        </w:trPr>
+        <w:tc>
+          <w:tcPr>
+            <w:tcW w:w="2542" w:type="dxa"/>
+            <w:vMerge w:val="restart"/>
+            <w:shd w:val="clear" w:color="auto" w:fill="auto"/>
+            <w:noWrap/>
+            <w:vAlign w:val="center"/>
+            <w:hideMark/>
+          </w:tcPr>
+          <w:p>
+            <w:pPr>
+              <w:jc w:val="center"/>
+              <w:rPr>
+                <w:rFonts w:ascii="Arial" w:eastAsia="Times New Roman" w:hAnsi="Arial" w:cs="Arial"/>
+                <w:b/>
+                <w:bCs/>
+                <w:color w:val="000000"/>
+                <w:sz w:val="18"/>
+                <w:szCs w:val="18"/>
+                <w:lang w:eastAsia="es-MX"/>
+              </w:rPr>
+            </w:pPr>
+            <w:r>
+              <w:rPr>
+                <w:rFonts w:ascii="Arial" w:eastAsia="Times New Roman" w:hAnsi="Arial" w:cs="Arial"/>
+                <w:b/>
+                <w:bCs/>
+                <w:color w:val="000000"/>
+                <w:sz w:val="18"/>
+                <w:szCs w:val="18"/>
+                <w:lang w:eastAsia="es-MX"/>
+              </w:rPr>
+              <w:t>FECHA DE INSPECCION</w:t>
+            </w:r>
+          </w:p>
+        </w:tc>
+        <w:tc>
+          <w:tcPr>
+            <w:tcW w:w="1984" w:type="dxa"/>
+            <w:gridSpan w:val="2"/>
+            <w:shd w:val="clear" w:color="auto" w:fill="auto"/>
+            <w:noWrap/>
+            <w:vAlign w:val="center"/>
+            <w:hideMark/>
+          </w:tcPr>
+          <w:p>
+            <w:pPr>
+              <w:spacing w:after="0"/>
+              <w:jc w:val="center"/>
+              <w:rPr>
+                <w:rFonts w:ascii="Arial" w:eastAsia="Times New Roman" w:hAnsi="Arial" w:cs="Arial"/>
+                <w:b/>
+                <w:bCs/>
+                <w:color w:val="000000"/>
+                <w:sz w:val="18"/>
+                <w:szCs w:val="18"/>
+                <w:lang w:eastAsia="es-MX"/>
+              </w:rPr>
+            </w:pPr>
+            <w:r>
+              <w:rPr>
+                <w:rFonts w:ascii="Arial" w:eastAsia="Times New Roman" w:hAnsi="Arial" w:cs="Arial"/>
+                <w:b/>
+                <w:bCs/>
+                <w:color w:val="000000"/>
+                <w:sz w:val="18"/>
+                <w:szCs w:val="18"/>
+                <w:lang w:eastAsia="es-MX"/>
+              </w:rPr>
+              <w:t>INICIO</w:t>
+            </w:r>
+          </w:p>
+        </w:tc>
+        <w:tc>
+          <w:tcPr>
+            <w:tcW w:w="6096" w:type="dxa"/>
+            <w:gridSpan w:val="7"/>
+            <w:shd w:val="clear" w:color="auto" w:fill="auto"/>
+            <w:noWrap/>
+            <w:vAlign w:val="center"/>
+            <w:hideMark/>
+          </w:tcPr>
+          <w:p>
+            <w:pPr>
+              <w:spacing w:after="0"/>
+              <w:jc w:val="center"/>
+              <w:rPr>
+                <w:rFonts w:ascii="Arial" w:eastAsia="Times New Roman" w:hAnsi="Arial" w:cs="Arial"/>
+                <w:bCs/>
+                <w:color w:val="000000"/>
+                <w:lang w:eastAsia="es-MX"/>
+              </w:rPr>
+            </w:pPr>
+            <w:r>
+              <w:rPr>
+                <w:rFonts w:ascii="Arial" w:eastAsia="Times New Roman" w:hAnsi="Arial" w:cs="Arial"/>
+                <w:bCs/>
+                <w:color w:val="000000"/>
+                <w:lang w:eastAsia="es-MX"/>
+              </w:rPr>
+              <w:t>fechaIni</w:t>
+            </w:r>
+          </w:p>
+        </w:tc>
+      </w:tr>
+      <w:tr>
+        <w:trPr>
+          <w:trHeight w:val="307"/>
+        </w:trPr>
+        <w:tc>
+          <w:tcPr>
+            <w:tcW w:w="2542" w:type="dxa"/>
+            <w:vMerge/>
+            <w:shd w:val="clear" w:color="auto" w:fill="auto"/>
+            <w:vAlign w:val="center"/>
+            <w:hideMark/>
+          </w:tcPr>
+          <w:p>
+            <w:pPr>
+              <w:spacing w:after="0" w:line="240" w:lineRule="auto"/>
+              <w:jc w:val="center"/>
+              <w:rPr>
+                <w:rFonts w:ascii="Arial" w:eastAsia="Times New Roman" w:hAnsi="Arial" w:cs="Arial"/>
+                <w:b/>
+                <w:bCs/>
+                <w:color w:val="000000"/>
+                <w:sz w:val="18"/>
+                <w:szCs w:val="18"/>
+                <w:lang w:eastAsia="es-MX"/>
+              </w:rPr>
+            </w:pPr>
+          </w:p>
+        </w:tc>
+        <w:tc>
+          <w:tcPr>
+            <w:tcW w:w="1984" w:type="dxa"/>
+            <w:gridSpan w:val="2"/>
+            <w:shd w:val="clear" w:color="auto" w:fill="auto"/>
+            <w:noWrap/>
+            <w:vAlign w:val="center"/>
+            <w:hideMark/>
+          </w:tcPr>
+          <w:p>
+            <w:pPr>
+              <w:spacing w:after="0" w:line="240" w:lineRule="auto"/>
+              <w:jc w:val="center"/>
+              <w:rPr>
+                <w:rFonts w:ascii="Arial" w:eastAsia="Times New Roman" w:hAnsi="Arial" w:cs="Arial"/>
+                <w:b/>
+                <w:bCs/>
+                <w:color w:val="000000"/>
+                <w:sz w:val="18"/>
+                <w:szCs w:val="18"/>
+                <w:lang w:eastAsia="es-MX"/>
+              </w:rPr>
+            </w:pPr>
+            <w:r>
+              <w:rPr>
+                <w:rFonts w:ascii="Arial" w:eastAsia="Times New Roman" w:hAnsi="Arial" w:cs="Arial"/>
+                <w:b/>
+                <w:bCs/>
+                <w:color w:val="000000"/>
+                <w:sz w:val="18"/>
+                <w:szCs w:val="18"/>
+                <w:lang w:eastAsia="es-MX"/>
+              </w:rPr>
+              <w:t>FINALIZACION</w:t>
+            </w:r>
+          </w:p>
+        </w:tc>
+        <w:tc>
+          <w:tcPr>
+            <w:tcW w:w="6096" w:type="dxa"/>
+            <w:gridSpan w:val="7"/>
+            <w:shd w:val="clear" w:color="auto" w:fill="auto"/>
+            <w:noWrap/>
+            <w:vAlign w:val="center"/>
+            <w:hideMark/>
+          </w:tcPr>
+          <w:p>
+            <w:pPr>
+              <w:spacing w:after="0"/>
+              <w:jc w:val="center"/>
+              <w:rPr>
+                <w:rFonts w:ascii="Arial" w:eastAsia="Times New Roman" w:hAnsi="Arial" w:cs="Arial"/>
+                <w:bCs/>
+                <w:color w:val="000000"/>
+                <w:sz w:val="24"/>
+                <w:szCs w:val="24"/>
+                <w:lang w:eastAsia="es-MX"/>
+              </w:rPr>
+            </w:pPr>
+            <w:r>
+              <w:rPr>
+                <w:rFonts w:ascii="Arial" w:eastAsia="Times New Roman" w:hAnsi="Arial" w:cs="Arial"/>
+                <w:bCs/>
+                <w:color w:val="000000"/>
+                <w:sz w:val="24"/>
+                <w:szCs w:val="24"/>
+                <w:lang w:eastAsia="es-MX"/>
+              </w:rPr>
+              <w:t>fehaFin</w:t>
+            </w:r>
+          </w:p>
+        </w:tc>
+      </w:tr>
+      <w:tr>
+        <w:trPr>
+          <w:trHeight w:val="310"/>
+        </w:trPr>
+        <w:tc>
+          <w:tcPr>
+            <w:tcW w:w="2542" w:type="dxa"/>
+            <w:shd w:val="clear" w:color="auto" w:fill="auto"/>
+            <w:noWrap/>
+            <w:vAlign w:val="center"/>
+            <w:hideMark/>
+          </w:tcPr>
+          <w:p>
+            <w:pPr>
+              <w:spacing w:after="0" w:line="240" w:lineRule="auto"/>
+              <w:jc w:val="center"/>
+              <w:rPr>
+                <w:rFonts w:ascii="Arial" w:eastAsia="Times New Roman" w:hAnsi="Arial" w:cs="Arial"/>
+                <w:b/>
+                <w:bCs/>
+                <w:color w:val="000000"/>
+                <w:sz w:val="18"/>
+                <w:szCs w:val="18"/>
+                <w:lang w:eastAsia="es-MX"/>
+              </w:rPr>
+            </w:pPr>
+            <w:r>
+              <w:rPr>
+                <w:rFonts w:ascii="Arial" w:eastAsia="Times New Roman" w:hAnsi="Arial" w:cs="Arial"/>
+                <w:b/>
+                <w:bCs/>
+                <w:color w:val="000000"/>
+                <w:sz w:val="18"/>
+                <w:szCs w:val="18"/>
+                <w:lang w:eastAsia="es-MX"/>
+              </w:rPr>
+              <w:t>COMPAÑÍA INSPECTORA</w:t>
+            </w:r>
+          </w:p>
+        </w:tc>
+        <w:tc>
+          <w:tcPr>
+            <w:tcW w:w="8080" w:type="dxa"/>
+            <w:gridSpan w:val="9"/>
+            <w:shd w:val="clear" w:color="auto" w:fill="auto"/>
+            <w:noWrap/>
+            <w:vAlign w:val="center"/>
+            <w:hideMark/>
+          </w:tcPr>
+          <w:p>
+            <w:pPr>
+              <w:spacing w:after="0" w:line="240" w:lineRule="auto"/>
+              <w:jc w:val="center"/>
+              <w:rPr>
+                <w:rFonts w:ascii="Arial" w:eastAsia="Times New Roman" w:hAnsi="Arial" w:cs="Arial"/>
+                <w:color w:val="000000"/>
+                <w:sz w:val="20"/>
+                <w:szCs w:val="20"/>
+                <w:lang w:eastAsia="es-MX"/>
+              </w:rPr>
+            </w:pPr>
+            <w:r>
+              <w:rPr>
+                <w:rFonts w:ascii="Arial" w:eastAsia="Times New Roman" w:hAnsi="Arial" w:cs="Arial"/>
+                <w:color w:val="000000"/>
+                <w:sz w:val="20"/>
+                <w:szCs w:val="20"/>
+                <w:lang w:eastAsia="es-MX"/>
+              </w:rPr>
+              <w:t>compaIns</w:t>
+            </w:r>
+          </w:p>
+        </w:tc>
+      </w:tr>
+      <w:tr>
+        <w:trPr>
+          <w:trHeight w:val="482"/>
+        </w:trPr>
+        <w:tc>
+          <w:tcPr>
+            <w:tcW w:w="2542" w:type="dxa"/>
+            <w:shd w:val="clear" w:color="auto" w:fill="auto"/>
+            <w:noWrap/>
+            <w:vAlign w:val="center"/>
+            <w:hideMark/>
+          </w:tcPr>
+          <w:p>
+            <w:pPr>
+              <w:spacing w:after="0" w:line="240" w:lineRule="auto"/>
+              <w:jc w:val="center"/>
+              <w:rPr>
+                <w:rFonts w:ascii="Arial" w:eastAsia="Times New Roman" w:hAnsi="Arial" w:cs="Arial"/>
+                <w:b/>
+                <w:bCs/>
+                <w:color w:val="000000"/>
+                <w:sz w:val="18"/>
+                <w:szCs w:val="18"/>
+                <w:lang w:eastAsia="es-MX"/>
+              </w:rPr>
+            </w:pPr>
+            <w:r>
+              <w:rPr>
+                <w:rFonts w:ascii="Arial" w:eastAsia="Times New Roman" w:hAnsi="Arial" w:cs="Arial"/>
+                <w:b/>
+                <w:bCs/>
+                <w:color w:val="000000"/>
+                <w:sz w:val="18"/>
+                <w:szCs w:val="18"/>
+                <w:lang w:eastAsia="es-MX"/>
+              </w:rPr>
+              <w:t>SUPERVISOR DE INSPECCI</w:t>
+            </w:r>
+            <w:r>
+              <w:rPr>
+                <w:rFonts w:ascii="Arial" w:eastAsia="Times New Roman" w:hAnsi="Arial" w:cs="Arial"/>
+                <w:b/>
+                <w:bCs/>
+                <w:color w:val="000000"/>
+                <w:sz w:val="18"/>
+                <w:szCs w:val="18"/>
+                <w:lang w:eastAsia="es-MX"/>
+              </w:rPr>
+              <w:t>Ó</w:t>
+            </w:r>
+            <w:r>
+              <w:rPr>
+                <w:rFonts w:ascii="Arial" w:eastAsia="Times New Roman" w:hAnsi="Arial" w:cs="Arial"/>
+                <w:b/>
+                <w:bCs/>
+                <w:color w:val="000000"/>
+                <w:sz w:val="18"/>
+                <w:szCs w:val="18"/>
+                <w:lang w:eastAsia="es-MX"/>
+              </w:rPr>
+              <w:t>N</w:t>
+            </w:r>
+          </w:p>
+        </w:tc>
+        <w:tc>
+          <w:tcPr>
+            <w:tcW w:w="3663" w:type="dxa"/>
+            <w:gridSpan w:val="4"/>
+            <w:shd w:val="clear" w:color="auto" w:fill="auto"/>
+            <w:noWrap/>
+            <w:vAlign w:val="center"/>
+            <w:hideMark/>
+          </w:tcPr>
+          <w:p>
+            <w:pPr>
+              <w:spacing w:after="0" w:line="240" w:lineRule="auto"/>
+              <w:jc w:val="center"/>
+              <w:rPr>
+                <w:rFonts w:ascii="Arial" w:eastAsia="Times New Roman" w:hAnsi="Arial" w:cs="Arial"/>
+                <w:color w:val="000000"/>
+                <w:sz w:val="18"/>
+                <w:szCs w:val="18"/>
+                <w:lang w:eastAsia="es-MX"/>
+              </w:rPr>
+            </w:pPr>
+            <w:r>
+              <w:rPr>
+                <w:rFonts w:ascii="Arial" w:eastAsia="Times New Roman" w:hAnsi="Arial" w:cs="Arial"/>
+                <w:color w:val="000000"/>
+                <w:sz w:val="18"/>
+                <w:szCs w:val="18"/>
+                <w:lang w:eastAsia="es-MX"/>
+              </w:rPr>
+              <w:t>nameSuper</w:t>
+            </w:r>
+          </w:p>
+        </w:tc>
+        <w:tc>
+          <w:tcPr>
+            <w:tcW w:w="4417" w:type="dxa"/>
+            <w:gridSpan w:val="5"/>
+            <w:shd w:val="clear" w:color="auto" w:fill="auto"/>
+            <w:vAlign w:val="center"/>
+            <w:hideMark/>
+          </w:tcPr>
+          <w:p>
+            <w:pPr>
+              <w:spacing w:after="0" w:line="240" w:lineRule="auto"/>
+              <w:ind w:left="134"/>
+              <w:jc w:val="center"/>
+              <w:rPr>
+                <w:rFonts w:ascii="Arial" w:eastAsia="Times New Roman" w:hAnsi="Arial" w:cs="Arial"/>
+                <w:bCs/>
+                <w:color w:val="000000"/>
+                <w:sz w:val="18"/>
+                <w:szCs w:val="18"/>
+                <w:lang w:eastAsia="es-MX"/>
+              </w:rPr>
+            </w:pPr>
+            <w:r>
+              <w:rPr>
+                <w:rFonts w:ascii="Arial" w:eastAsia="Times New Roman" w:hAnsi="Arial" w:cs="Arial"/>
+                <w:bCs/>
+                <w:color w:val="000000"/>
+                <w:sz w:val="18"/>
+                <w:szCs w:val="18"/>
+                <w:lang w:eastAsia="es-MX"/>
+              </w:rPr>
+              <w:t xml:space="preserve">CELULAR: </w:t>
+            </w:r>
+            <w:r>
+              <w:rPr>
+                <w:rFonts w:ascii="Arial" w:eastAsia="Times New Roman" w:hAnsi="Arial" w:cs="Arial"/>
+                <w:bCs/>
+                <w:color w:val="000000"/>
+                <w:sz w:val="18"/>
+                <w:szCs w:val="18"/>
+                <w:lang w:eastAsia="es-MX"/>
+              </w:rPr>
+              <w:t>celSuper</w:t>
+            </w:r>
+          </w:p>
+        </w:tc>
+      </w:tr>
+      <w:tr>
+        <w:trPr>
+          <w:trHeight w:val="482"/>
+        </w:trPr>
+        <w:tc>
+          <w:tcPr>
+            <w:tcW w:w="2542" w:type="dxa"/>
+            <w:shd w:val="clear" w:color="auto" w:fill="auto"/>
+            <w:noWrap/>
+            <w:vAlign w:val="center"/>
+          </w:tcPr>
+          <w:p>
+            <w:pPr>
+              <w:spacing w:after="0" w:line="240" w:lineRule="auto"/>
+              <w:jc w:val="center"/>
+              <w:rPr>
+                <w:rFonts w:ascii="Arial" w:eastAsia="Times New Roman" w:hAnsi="Arial" w:cs="Arial"/>
+                <w:b/>
+                <w:bCs/>
+                <w:color w:val="000000"/>
+                <w:sz w:val="18"/>
+                <w:szCs w:val="18"/>
+                <w:lang w:eastAsia="es-MX"/>
+              </w:rPr>
+            </w:pPr>
+            <w:r>
+              <w:rPr>
+                <w:rFonts w:ascii="Arial" w:eastAsia="Times New Roman" w:hAnsi="Arial" w:cs="Arial"/>
+                <w:b/>
+                <w:bCs/>
+                <w:color w:val="000000"/>
+                <w:sz w:val="18"/>
+                <w:szCs w:val="18"/>
+                <w:lang w:eastAsia="es-MX"/>
+              </w:rPr>
+              <w:t>ASISTENTE DE SUPERVISIÓN</w:t>
+            </w:r>
+          </w:p>
+        </w:tc>
+        <w:tc>
+          <w:tcPr>
+            <w:tcW w:w="3663" w:type="dxa"/>
+            <w:gridSpan w:val="4"/>
+            <w:shd w:val="clear" w:color="auto" w:fill="auto"/>
+            <w:noWrap/>
+            <w:vAlign w:val="center"/>
+          </w:tcPr>
+          <w:p>
+            <w:pPr>
+              <w:spacing w:after="0" w:line="240" w:lineRule="auto"/>
+              <w:jc w:val="center"/>
+              <w:rPr>
+                <w:rFonts w:ascii="Arial" w:eastAsia="Times New Roman" w:hAnsi="Arial" w:cs="Arial"/>
+                <w:color w:val="000000"/>
+                <w:sz w:val="18"/>
+                <w:szCs w:val="18"/>
+                <w:lang w:eastAsia="es-MX"/>
+              </w:rPr>
+            </w:pPr>
+            <w:r>
+              <w:rPr>
+                <w:rFonts w:ascii="Arial" w:eastAsia="Times New Roman" w:hAnsi="Arial" w:cs="Arial"/>
+                <w:color w:val="000000"/>
+                <w:sz w:val="18"/>
+                <w:szCs w:val="18"/>
+                <w:lang w:eastAsia="es-MX"/>
+              </w:rPr>
+              <w:t>nameAsis</w:t>
+            </w:r>
+          </w:p>
+        </w:tc>
+        <w:tc>
+          <w:tcPr>
+            <w:tcW w:w="4417" w:type="dxa"/>
+            <w:gridSpan w:val="5"/>
+            <w:shd w:val="clear" w:color="auto" w:fill="auto"/>
+            <w:vAlign w:val="center"/>
+          </w:tcPr>
+          <w:p>
+            <w:pPr>
+              <w:spacing w:after="0" w:line="240" w:lineRule="auto"/>
+              <w:ind w:left="134"/>
+              <w:jc w:val="center"/>
+              <w:rPr>
+                <w:rFonts w:ascii="Arial" w:eastAsia="Times New Roman" w:hAnsi="Arial" w:cs="Arial"/>
+                <w:bCs/>
+                <w:color w:val="000000"/>
+                <w:sz w:val="18"/>
+                <w:szCs w:val="18"/>
+                <w:lang w:eastAsia="es-MX"/>
+              </w:rPr>
+            </w:pPr>
+            <w:r>
+              <w:rPr>
+                <w:rFonts w:ascii="Arial" w:eastAsia="Times New Roman" w:hAnsi="Arial" w:cs="Arial"/>
+                <w:bCs/>
+                <w:color w:val="000000"/>
+                <w:sz w:val="18"/>
+                <w:szCs w:val="18"/>
+                <w:lang w:eastAsia="es-MX"/>
+              </w:rPr>
+              <w:t xml:space="preserve">CELULAR: </w:t>
+            </w:r>
+            <w:r>
+              <w:rPr>
+                <w:rFonts w:ascii="Arial" w:eastAsia="Times New Roman" w:hAnsi="Arial" w:cs="Arial"/>
+                <w:bCs/>
+                <w:color w:val="000000"/>
+                <w:sz w:val="18"/>
+                <w:szCs w:val="18"/>
+                <w:lang w:eastAsia="es-MX"/>
+              </w:rPr>
+              <w:t>celAsis</w:t>
+            </w:r>
+          </w:p>
+        </w:tc>
+      </w:tr>
+      <w:tr>
+        <w:trPr>
+          <w:trHeight w:val="307"/>
+        </w:trPr>
+        <w:tc>
+          <w:tcPr>
+            <w:tcW w:w="2542" w:type="dxa"/>
+            <w:shd w:val="clear" w:color="auto" w:fill="auto"/>
+            <w:noWrap/>
+            <w:vAlign w:val="center"/>
+            <w:hideMark/>
+          </w:tcPr>
+          <w:p>
+            <w:pPr>
+              <w:spacing w:after="0" w:line="240" w:lineRule="auto"/>
+              <w:jc w:val="center"/>
+              <w:rPr>
+                <w:rFonts w:ascii="Arial" w:eastAsia="Times New Roman" w:hAnsi="Arial" w:cs="Arial"/>
+                <w:b/>
+                <w:bCs/>
+                <w:color w:val="000000"/>
+                <w:sz w:val="18"/>
+                <w:szCs w:val="18"/>
+                <w:lang w:eastAsia="es-MX"/>
+              </w:rPr>
+            </w:pPr>
+            <w:r>
+              <w:rPr>
+                <w:rFonts w:ascii="Arial" w:eastAsia="Times New Roman" w:hAnsi="Arial" w:cs="Arial"/>
+                <w:b/>
+                <w:bCs/>
+                <w:color w:val="000000"/>
+                <w:sz w:val="18"/>
+                <w:szCs w:val="18"/>
+                <w:lang w:eastAsia="es-MX"/>
+              </w:rPr>
               <w:t>INSPECTOR</w:t>
             </w:r>
           </w:p>
@@ -2823,6 +2877,17 @@
                 <w:lang w:eastAsia="es-MX"/>
               </w:rPr>
               <w:t xml:space="preserve">CELULAR: </w:t>
+            </w:r>
+            <w:r>
+              <w:rPr>
+                <w:rFonts w:ascii="Arial" w:eastAsia="Times New Roman" w:hAnsi="Arial" w:cs="Arial"/>
+                <w:bCs/>
+                <w:color w:val="000000"/>
+                <w:sz w:val="18"/>
+                <w:szCs w:val="18"/>
+                <w:lang w:eastAsia="es-MX"/>
+              </w:rPr>
+              <w:t>celInspect</w:t>
             </w:r>
           </w:p>
         </w:tc>
@@ -5449,25 +5514,7 @@
           <w:sz w:val="14"/>
           <w:szCs w:val="14"/>
         </w:rPr>
-        <w:t xml:space="preserve">El presente informe cumple con los requisitos contractuales acordados entre el Cliente y DISMONTAJES S.A.S., el cual, no debe ser objeto para llevar a cabo alguna acción en particular </w:t>
-      </w:r>
-      <w:proofErr w:type="gramStart"/>
-      <w:r>
-        <w:rPr>
-          <w:rFonts w:ascii="Arial" w:hAnsi="Arial" w:cs="Arial"/>
-          <w:sz w:val="14"/>
-          <w:szCs w:val="14"/>
-        </w:rPr>
-        <w:t>y</w:t>
-      </w:r>
-      <w:proofErr w:type="gramEnd"/>
-      <w:r>
-        <w:rPr>
-          <w:rFonts w:ascii="Arial" w:hAnsi="Arial" w:cs="Arial"/>
-          <w:sz w:val="14"/>
-          <w:szCs w:val="14"/>
-        </w:rPr>
-        <w:t xml:space="preserve"> por lo tanto, DISMONTAJES S.A.S., no se hace responsable ante terceros u otra parte interesada diferente al Cliente en ocasión única de los servicios contratados.</w:t>
+        <w:t>El presente informe cumple con los requisitos contractuales acordados entre el Cliente y DISMONTAJES S.A.S., el cual, no debe ser objeto para llevar a cabo alguna acción en particular y por lo tanto, DISMONTAJES S.A.S., no se hace responsable ante terceros u otra parte interesada diferente al Cliente en ocasión única de los servicios contratados.</w:t>
       </w:r>
     </w:p>
     <w:p>
@@ -8974,7 +9021,7 @@
             </wp:anchor>
           </w:drawing>
         </mc:Choice>
-        <mc:Fallback xmlns:ve="http://schemas.openxmlformats.org/markup-compatibility/2006" xmlns:a="http://schemas.openxmlformats.org/drawingml/2006/main" xmlns:pic="http://schemas.openxmlformats.org/drawingml/2006/picture">
+        <mc:Fallback xmlns:pic="http://schemas.openxmlformats.org/drawingml/2006/picture" xmlns:a="http://schemas.openxmlformats.org/drawingml/2006/main" xmlns:ve="http://schemas.openxmlformats.org/markup-compatibility/2006">
           <w:pict>
             <v:rect id="_x0000_s1028" o:spid="_x0000_s1044" style="height:0.28pt;margin-left:20.43pt;margin-top:7.7pt;mso-height-percent:0;mso-height-relative:margin;mso-width-percent:0;mso-width-relative:margin;mso-wrap-distance-bottom:0;mso-wrap-distance-left:9pt;mso-wrap-distance-right:9pt;mso-wrap-distance-top:0;mso-wrap-style:square;position:absolute;v-text-anchor:middle;visibility:visible;width:510.24pt;z-index:251691520" fillcolor="#0070c0" strokecolor="#0070c0" strokeweight="2pt">
               <o:lock v:ext="edit" aspectratio="t"/>
@@ -9114,15 +9161,7 @@
         <w:lang w:val="de-AT"/>
       </w:rPr>
       <w:tab/>
-      <w:t xml:space="preserve"> </w:t>
-    </w:r>
-    <w:r>
-      <w:rPr>
-        <w:sz w:val="14"/>
-        <w:szCs w:val="14"/>
-        <w:lang w:val="de-AT"/>
-      </w:rPr>
-      <w:t>E-mail:</w:t>
+      <w:t xml:space="preserve"> E-mail:</w:t>
     </w:r>
     <w:r>
       <w:rPr>
@@ -9285,7 +9324,7 @@
             </wp:anchor>
           </w:drawing>
         </mc:Choice>
-        <mc:Fallback xmlns:ve="http://schemas.openxmlformats.org/markup-compatibility/2006" xmlns:a="http://schemas.openxmlformats.org/drawingml/2006/main" xmlns:pic="http://schemas.openxmlformats.org/drawingml/2006/picture">
+        <mc:Fallback xmlns:pic="http://schemas.openxmlformats.org/drawingml/2006/picture" xmlns:a="http://schemas.openxmlformats.org/drawingml/2006/main" xmlns:ve="http://schemas.openxmlformats.org/markup-compatibility/2006">
           <w:pict>
             <v:rect id="_x0000_s1032" o:spid="_x0000_s1046" style="height:0.28pt;margin-left:-0.2pt;margin-top:7.73pt;mso-height-percent:0;mso-height-relative:margin;mso-width-percent:0;mso-width-relative:margin;mso-wrap-distance-bottom:0;mso-wrap-distance-left:9pt;mso-wrap-distance-right:9pt;mso-wrap-distance-top:0;mso-wrap-style:square;position:absolute;v-text-anchor:middle;visibility:visible;width:510.24pt;z-index:251685376" fillcolor="#0070c0" strokecolor="#0070c0" strokeweight="2pt">
               <o:lock v:ext="edit" aspectratio="t"/>
@@ -9480,15 +9519,7 @@
         <w:lang w:val="de-AT"/>
       </w:rPr>
       <w:tab/>
-      <w:t xml:space="preserve"> </w:t>
-    </w:r>
-    <w:r>
-      <w:rPr>
-        <w:sz w:val="14"/>
-        <w:szCs w:val="14"/>
-        <w:lang w:val="de-AT"/>
-      </w:rPr>
-      <w:t>E-mail:gerencia@dismontajesltda.com-asistente@dismontajesltda.com Web:</w:t>
+      <w:t xml:space="preserve"> E-mail:gerencia@dismontajesltda.com-asistente@dismontajesltda.com Web:</w:t>
     </w:r>
     <w:hyperlink r:id="rId3" w:history="1">
       <w:r>
@@ -10238,7 +10269,7 @@
             </wp:anchor>
           </w:drawing>
         </mc:Choice>
-        <mc:Fallback xmlns:ve="http://schemas.openxmlformats.org/markup-compatibility/2006" xmlns:a="http://schemas.openxmlformats.org/drawingml/2006/main" xmlns:pic="http://schemas.openxmlformats.org/drawingml/2006/picture">
+        <mc:Fallback xmlns:pic="http://schemas.openxmlformats.org/drawingml/2006/picture" xmlns:a="http://schemas.openxmlformats.org/drawingml/2006/main" xmlns:ve="http://schemas.openxmlformats.org/markup-compatibility/2006">
           <w:pict>
             <v:shape id="_x0000_s1027" o:spid="_x0000_s1043" type="#_x0000_t202" style="height:52.1pt;margin-left:-10.8pt;margin-top:49.8pt;mso-height-percent:0;mso-height-relative:page;mso-position-horizontal-relative:margin;mso-position-vertical-relative:margin;mso-width-percent:0;mso-width-relative:page;mso-wrap-distance-bottom:0;mso-wrap-distance-left:9pt;mso-wrap-distance-right:9pt;mso-wrap-distance-top:0;mso-wrap-style:square;position:absolute;v-text-anchor:top;visibility:visible;width:441.9pt;z-index:-4043279871" o:bwmode="auto" filled="f" stroked="f">
               <o:lock v:ext="edit" aspectratio="t"/>
@@ -10930,7 +10961,7 @@
             </wp:anchor>
           </w:drawing>
         </mc:Choice>
-        <mc:Fallback xmlns:ve="http://schemas.openxmlformats.org/markup-compatibility/2006" xmlns:a="http://schemas.openxmlformats.org/drawingml/2006/main" xmlns:pic="http://schemas.openxmlformats.org/drawingml/2006/picture">
+        <mc:Fallback xmlns:pic="http://schemas.openxmlformats.org/drawingml/2006/picture" xmlns:a="http://schemas.openxmlformats.org/drawingml/2006/main" xmlns:ve="http://schemas.openxmlformats.org/markup-compatibility/2006">
           <w:pict>
             <v:shape id="_x0000_s1031" o:spid="_x0000_s1045" type="#_x0000_t202" style="height:52.1pt;margin-left:-10.8pt;margin-top:49.8pt;mso-height-percent:0;mso-height-relative:page;mso-position-horizontal-relative:margin;mso-position-vertical-relative:margin;mso-width-percent:0;mso-width-relative:page;mso-wrap-distance-bottom:0;mso-wrap-distance-left:9pt;mso-wrap-distance-right:9pt;mso-wrap-distance-top:0;mso-wrap-style:square;position:absolute;v-text-anchor:top;visibility:visible;width:441.9pt;z-index:-4043293183" o:bwmode="auto" filled="f" stroked="f">
               <o:lock v:ext="edit" aspectratio="t"/>
@@ -21823,6 +21854,219 @@
 </file>
 
 <file path=customXml/item1.xml><?xml version="1.0" encoding="utf-8"?>
+<cp:coreProperties xmlns:cp="http://schemas.openxmlformats.org/package/2006/metadata/core-properties" xmlns:dc="http://purl.org/dc/elements/1.1/" xmlns:dcterms="http://purl.org/dc/terms/" xmlns:dcmitype="http://purl.org/dc/dcmitype/" xmlns:xsi="http://www.w3.org/2001/XMLSchema-instance">
+  <dc:title>D</dc:title>
+  <dc:creator>USUARIO</dc:creator>
+  <cp:lastModifiedBy>USUARIO</cp:lastModifiedBy>
+  <cp:revision>23</cp:revision>
+  <cp:lastPrinted>2021-06-15T10:40:00Z</cp:lastPrinted>
+  <dcterms:created xsi:type="dcterms:W3CDTF">2021-06-15T11:58:00Z</dcterms:created>
+  <dcterms:modified xsi:type="dcterms:W3CDTF">2021-06-29T02:07:00Z</dcterms:modified>
+</cp:coreProperties>
+</file>
+
+<file path=customXml/item10.xml><?xml version="1.0" encoding="utf-8"?>
+<Properties xmlns="http://schemas.openxmlformats.org/officeDocument/2006/extended-properties" xmlns:vt="http://schemas.openxmlformats.org/officeDocument/2006/docPropsVTypes">
+  <Template>Normal.dotm</Template>
+  <TotalTime>145</TotalTime>
+  <Pages>57</Pages>
+  <Words>8126</Words>
+  <Characters>46322</Characters>
+  <Application>Microsoft Office Word</Application>
+  <DocSecurity>0</DocSecurity>
+  <Lines>386</Lines>
+  <Paragraphs>108</Paragraphs>
+  <ScaleCrop>false</ScaleCrop>
+  <Company>Dark</Company>
+  <LinksUpToDate>false</LinksUpToDate>
+  <CharactersWithSpaces>54340</CharactersWithSpaces>
+  <SharedDoc>false</SharedDoc>
+  <HyperlinksChanged>false</HyperlinksChanged>
+  <AppVersion>16.0000</AppVersion>
+</Properties>
+</file>
+
+<file path=customXml/item11.xml><?xml version="1.0" encoding="utf-8"?>
+<cp:coreProperties xmlns:cp="http://schemas.openxmlformats.org/package/2006/metadata/core-properties" xmlns:dc="http://purl.org/dc/elements/1.1/" xmlns:dcterms="http://purl.org/dc/terms/" xmlns:dcmitype="http://purl.org/dc/dcmitype/" xmlns:xsi="http://www.w3.org/2001/XMLSchema-instance">
+  <dc:title>D</dc:title>
+  <dc:creator>USUARIO</dc:creator>
+  <cp:lastModifiedBy>USUARIO</cp:lastModifiedBy>
+  <cp:revision>30</cp:revision>
+  <cp:lastPrinted>2021-06-15T10:40:00Z</cp:lastPrinted>
+  <dcterms:created xsi:type="dcterms:W3CDTF">2021-06-15T11:58:00Z</dcterms:created>
+  <dcterms:modified xsi:type="dcterms:W3CDTF">2021-06-29T02:49:00Z</dcterms:modified>
+</cp:coreProperties>
+</file>
+
+<file path=customXml/item12.xml><?xml version="1.0" encoding="utf-8"?>
+<b:Sources xmlns:b="http://schemas.openxmlformats.org/officeDocument/2006/bibliography" xmlns="http://schemas.openxmlformats.org/officeDocument/2006/bibliography" SelectedStyle="\APA.XSL" StyleName="APA"/>
+</file>
+
+<file path=customXml/item13.xml><?xml version="1.0" encoding="utf-8"?>
+<cp:coreProperties xmlns:cp="http://schemas.openxmlformats.org/package/2006/metadata/core-properties" xmlns:dc="http://purl.org/dc/elements/1.1/" xmlns:dcterms="http://purl.org/dc/terms/" xmlns:dcmitype="http://purl.org/dc/dcmitype/" xmlns:xsi="http://www.w3.org/2001/XMLSchema-instance">
+  <dc:title>D</dc:title>
+  <dc:creator>USUARIO</dc:creator>
+  <cp:lastModifiedBy>USUARIO</cp:lastModifiedBy>
+  <cp:revision>32</cp:revision>
+  <cp:lastPrinted>2021-06-15T10:40:00Z</cp:lastPrinted>
+  <dcterms:created xsi:type="dcterms:W3CDTF">2021-06-15T11:58:00Z</dcterms:created>
+  <dcterms:modified xsi:type="dcterms:W3CDTF">2021-06-29T02:55:00Z</dcterms:modified>
+</cp:coreProperties>
+</file>
+
+<file path=customXml/item14.xml><?xml version="1.0" encoding="utf-8"?>
+<cp:coreProperties xmlns:cp="http://schemas.openxmlformats.org/package/2006/metadata/core-properties" xmlns:dc="http://purl.org/dc/elements/1.1/" xmlns:dcterms="http://purl.org/dc/terms/" xmlns:dcmitype="http://purl.org/dc/dcmitype/" xmlns:xsi="http://www.w3.org/2001/XMLSchema-instance">
+  <dc:title>D</dc:title>
+  <dc:creator>USUARIO</dc:creator>
+  <cp:lastModifiedBy>USUARIO</cp:lastModifiedBy>
+  <cp:revision>32</cp:revision>
+  <cp:lastPrinted>2021-06-15T10:40:00Z</cp:lastPrinted>
+  <dcterms:created xsi:type="dcterms:W3CDTF">2021-06-15T11:58:00Z</dcterms:created>
+  <dcterms:modified xsi:type="dcterms:W3CDTF">2021-06-29T02:55:00Z</dcterms:modified>
+</cp:coreProperties>
+</file>
+
+<file path=customXml/item15.xml><?xml version="1.0" encoding="utf-8"?>
+<Properties xmlns="http://schemas.openxmlformats.org/officeDocument/2006/extended-properties" xmlns:vt="http://schemas.openxmlformats.org/officeDocument/2006/docPropsVTypes">
+  <Template>Normal</Template>
+  <TotalTime>353</TotalTime>
+  <Pages>6</Pages>
+  <Words>694</Words>
+  <Characters>3817</Characters>
+  <Application>Microsoft Office Word</Application>
+  <DocSecurity>0</DocSecurity>
+  <Lines>31</Lines>
+  <Paragraphs>9</Paragraphs>
+  <ScaleCrop>false</ScaleCrop>
+  <HeadingPairs>
+    <vt:vector size="2" baseType="variant">
+      <vt:variant>
+        <vt:lpstr>Título</vt:lpstr>
+      </vt:variant>
+      <vt:variant>
+        <vt:i4>1</vt:i4>
+      </vt:variant>
+    </vt:vector>
+  </HeadingPairs>
+  <TitlesOfParts>
+    <vt:vector size="1" baseType="lpstr">
+      <vt:lpstr>D</vt:lpstr>
+    </vt:vector>
+  </TitlesOfParts>
+  <Company>Dark</Company>
+  <LinksUpToDate>false</LinksUpToDate>
+  <CharactersWithSpaces>4502</CharactersWithSpaces>
+  <SharedDoc>false</SharedDoc>
+  <HyperlinksChanged>false</HyperlinksChanged>
+  <AppVersion>16.0000</AppVersion>
+</Properties>
+</file>
+
+<file path=customXml/item16.xml><?xml version="1.0" encoding="utf-8"?>
+<cp:coreProperties xmlns:cp="http://schemas.openxmlformats.org/package/2006/metadata/core-properties" xmlns:dc="http://purl.org/dc/elements/1.1/" xmlns:dcterms="http://purl.org/dc/terms/" xmlns:dcmitype="http://purl.org/dc/dcmitype/" xmlns:xsi="http://www.w3.org/2001/XMLSchema-instance">
+  <dc:title>D</dc:title>
+  <dc:creator>USUARIO</dc:creator>
+  <cp:lastModifiedBy>USUARIO</cp:lastModifiedBy>
+  <cp:revision>32</cp:revision>
+  <cp:lastPrinted>2021-06-15T10:40:00Z</cp:lastPrinted>
+  <dcterms:created xsi:type="dcterms:W3CDTF">2021-06-15T11:58:00Z</dcterms:created>
+  <dcterms:modified xsi:type="dcterms:W3CDTF">2021-06-29T02:55:00Z</dcterms:modified>
+</cp:coreProperties>
+</file>
+
+<file path=customXml/item17.xml><?xml version="1.0" encoding="utf-8"?>
+<Properties xmlns:vt="http://schemas.openxmlformats.org/officeDocument/2006/docPropsVTypes" xmlns="http://schemas.openxmlformats.org/officeDocument/2006/extended-properties">
+  <Template>Normal.dotm</Template>
+  <TotalTime>145</TotalTime>
+  <Pages>57</Pages>
+  <Words>8126</Words>
+  <Characters>46322</Characters>
+  <Application>Microsoft Office Word</Application>
+  <DocSecurity>0</DocSecurity>
+  <Lines>386</Lines>
+  <Paragraphs>108</Paragraphs>
+  <Company>Dark</Company>
+  <CharactersWithSpaces>54340</CharactersWithSpaces>
+  <AppVersion>15.0000</AppVersion>
+</Properties>
+</file>
+
+<file path=customXml/item2.xml><?xml version="1.0" encoding="utf-8"?>
+<cp:coreProperties xmlns:cp="http://schemas.openxmlformats.org/package/2006/metadata/core-properties" xmlns:dc="http://purl.org/dc/elements/1.1/" xmlns:dcterms="http://purl.org/dc/terms/" xmlns:dcmitype="http://purl.org/dc/dcmitype/" xmlns:xsi="http://www.w3.org/2001/XMLSchema-instance">
+  <dc:title>D</dc:title>
+  <dc:creator>USUARIO</dc:creator>
+  <cp:lastModifiedBy>USUARIO</cp:lastModifiedBy>
+  <cp:revision>31</cp:revision>
+  <cp:lastPrinted>2021-06-15T10:40:00Z</cp:lastPrinted>
+  <dcterms:created xsi:type="dcterms:W3CDTF">2021-06-15T11:58:00Z</dcterms:created>
+  <dcterms:modified xsi:type="dcterms:W3CDTF">2021-06-29T02:51:00Z</dcterms:modified>
+</cp:coreProperties>
+</file>
+
+<file path=customXml/item3.xml><?xml version="1.0" encoding="utf-8"?>
+<cp:coreProperties xmlns:cp="http://schemas.openxmlformats.org/package/2006/metadata/core-properties" xmlns:dc="http://purl.org/dc/elements/1.1/" xmlns:dcterms="http://purl.org/dc/terms/" xmlns:dcmitype="http://purl.org/dc/dcmitype/" xmlns:xsi="http://www.w3.org/2001/XMLSchema-instance">
+  <dc:title>D</dc:title>
+  <dc:creator>USUARIO</dc:creator>
+  <cp:lastModifiedBy>Luis Palencia</cp:lastModifiedBy>
+  <cp:revision>82</cp:revision>
+  <cp:lastPrinted>2021-06-15T10:40:00Z</cp:lastPrinted>
+  <dcterms:created xsi:type="dcterms:W3CDTF">2021-06-15T11:58:00Z</dcterms:created>
+  <dcterms:modified xsi:type="dcterms:W3CDTF">2023-04-04T13:38:00Z</dcterms:modified>
+</cp:coreProperties>
+</file>
+
+<file path=customXml/item4.xml><?xml version="1.0" encoding="utf-8"?>
+<Properties xmlns="http://schemas.openxmlformats.org/officeDocument/2006/extended-properties" xmlns:vt="http://schemas.openxmlformats.org/officeDocument/2006/docPropsVTypes">
+  <Template>Normal.dotm</Template>
+  <TotalTime>113</TotalTime>
+  <Pages>56</Pages>
+  <Words>8073</Words>
+  <Characters>46020</Characters>
+  <Application>Microsoft Office Word</Application>
+  <DocSecurity>0</DocSecurity>
+  <Lines>383</Lines>
+  <Paragraphs>107</Paragraphs>
+  <ScaleCrop>false</ScaleCrop>
+  <HeadingPairs>
+    <vt:vector size="2" baseType="variant">
+      <vt:variant>
+        <vt:lpstr>Título</vt:lpstr>
+      </vt:variant>
+      <vt:variant>
+        <vt:i4>1</vt:i4>
+      </vt:variant>
+    </vt:vector>
+  </HeadingPairs>
+  <TitlesOfParts>
+    <vt:vector size="1" baseType="lpstr">
+      <vt:lpstr>D</vt:lpstr>
+    </vt:vector>
+  </TitlesOfParts>
+  <Company>Dark</Company>
+  <LinksUpToDate>false</LinksUpToDate>
+  <CharactersWithSpaces>53986</CharactersWithSpaces>
+  <SharedDoc>false</SharedDoc>
+  <HyperlinksChanged>false</HyperlinksChanged>
+  <AppVersion>16.0000</AppVersion>
+</Properties>
+</file>
+
+<file path=customXml/item5.xml><?xml version="1.0" encoding="utf-8"?>
+<cp:coreProperties xmlns:cp="http://schemas.openxmlformats.org/package/2006/metadata/core-properties" xmlns:dc="http://purl.org/dc/elements/1.1/" xmlns:dcterms="http://purl.org/dc/terms/" xmlns:dcmitype="http://purl.org/dc/dcmitype/" xmlns:xsi="http://www.w3.org/2001/XMLSchema-instance">
+  <dc:title>D</dc:title>
+  <dc:subject/>
+  <dc:creator>USUARIO</dc:creator>
+  <cp:keywords/>
+  <dc:description/>
+  <cp:lastModifiedBy>USUARIO</cp:lastModifiedBy>
+  <cp:revision>23</cp:revision>
+  <cp:lastPrinted>2021-06-15T10:40:00Z</cp:lastPrinted>
+  <dcterms:created xsi:type="dcterms:W3CDTF">2021-06-15T11:58:00Z</dcterms:created>
+  <dcterms:modified xsi:type="dcterms:W3CDTF">2021-06-29T02:07:00Z</dcterms:modified>
+</cp:coreProperties>
+</file>
+
+<file path=customXml/item6.xml><?xml version="1.0" encoding="utf-8"?>
 <Properties xmlns:vt="http://schemas.openxmlformats.org/officeDocument/2006/docPropsVTypes" xmlns="http://schemas.openxmlformats.org/officeDocument/2006/extended-properties">
   <Template>Normal.dotm</Template>
   <TotalTime>113</TotalTime>
@@ -21839,19 +22083,24 @@
 </Properties>
 </file>
 
-<file path=customXml/item10.xml><?xml version="1.0" encoding="utf-8"?>
-<cp:coreProperties xmlns:cp="http://schemas.openxmlformats.org/package/2006/metadata/core-properties" xmlns:dc="http://purl.org/dc/elements/1.1/" xmlns:dcterms="http://purl.org/dc/terms/" xmlns:dcmitype="http://purl.org/dc/dcmitype/" xmlns:xsi="http://www.w3.org/2001/XMLSchema-instance">
-  <dc:title>D</dc:title>
-  <dc:creator>USUARIO</dc:creator>
-  <cp:lastModifiedBy>USUARIO</cp:lastModifiedBy>
-  <cp:revision>30</cp:revision>
-  <cp:lastPrinted>2021-06-15T10:40:00Z</cp:lastPrinted>
-  <dcterms:created xsi:type="dcterms:W3CDTF">2021-06-15T11:58:00Z</dcterms:created>
-  <dcterms:modified xsi:type="dcterms:W3CDTF">2021-06-29T02:49:00Z</dcterms:modified>
-</cp:coreProperties>
+<file path=customXml/item7.xml><?xml version="1.0" encoding="utf-8"?>
+<Properties xmlns:vt="http://schemas.openxmlformats.org/officeDocument/2006/docPropsVTypes" xmlns="http://schemas.openxmlformats.org/officeDocument/2006/extended-properties">
+  <Template>Normal.dotm</Template>
+  <TotalTime>145</TotalTime>
+  <Pages>57</Pages>
+  <Words>8126</Words>
+  <Characters>46322</Characters>
+  <Application>Microsoft Office Word</Application>
+  <DocSecurity>0</DocSecurity>
+  <Lines>386</Lines>
+  <Paragraphs>108</Paragraphs>
+  <Company>Dark</Company>
+  <CharactersWithSpaces>54340</CharactersWithSpaces>
+  <AppVersion>15.0000</AppVersion>
+</Properties>
 </file>
 
-<file path=customXml/item11.xml><?xml version="1.0" encoding="utf-8"?>
+<file path=customXml/item8.xml><?xml version="1.0" encoding="utf-8"?>
 <Properties xmlns="http://schemas.openxmlformats.org/officeDocument/2006/extended-properties" xmlns:vt="http://schemas.openxmlformats.org/officeDocument/2006/docPropsVTypes">
   <Template>Normal.dotm</Template>
   <TotalTime>145</TotalTime>
@@ -21887,43 +22136,7 @@
 </Properties>
 </file>
 
-<file path=customXml/item12.xml><?xml version="1.0" encoding="utf-8"?>
-<cp:coreProperties xmlns:cp="http://schemas.openxmlformats.org/package/2006/metadata/core-properties" xmlns:dc="http://purl.org/dc/elements/1.1/" xmlns:dcterms="http://purl.org/dc/terms/" xmlns:dcmitype="http://purl.org/dc/dcmitype/" xmlns:xsi="http://www.w3.org/2001/XMLSchema-instance">
-  <dc:title>D</dc:title>
-  <dc:creator>USUARIO</dc:creator>
-  <cp:lastModifiedBy>USUARIO</cp:lastModifiedBy>
-  <cp:revision>31</cp:revision>
-  <cp:lastPrinted>2021-06-15T10:40:00Z</cp:lastPrinted>
-  <dcterms:created xsi:type="dcterms:W3CDTF">2021-06-15T11:58:00Z</dcterms:created>
-  <dcterms:modified xsi:type="dcterms:W3CDTF">2021-06-29T02:51:00Z</dcterms:modified>
-</cp:coreProperties>
-</file>
-
-<file path=customXml/item13.xml><?xml version="1.0" encoding="utf-8"?>
-<cp:coreProperties xmlns:cp="http://schemas.openxmlformats.org/package/2006/metadata/core-properties" xmlns:dc="http://purl.org/dc/elements/1.1/" xmlns:dcterms="http://purl.org/dc/terms/" xmlns:dcmitype="http://purl.org/dc/dcmitype/" xmlns:xsi="http://www.w3.org/2001/XMLSchema-instance">
-  <dc:title>D</dc:title>
-  <dc:creator>USUARIO</dc:creator>
-  <cp:lastModifiedBy>USUARIO</cp:lastModifiedBy>
-  <cp:revision>32</cp:revision>
-  <cp:lastPrinted>2021-06-15T10:40:00Z</cp:lastPrinted>
-  <dcterms:created xsi:type="dcterms:W3CDTF">2021-06-15T11:58:00Z</dcterms:created>
-  <dcterms:modified xsi:type="dcterms:W3CDTF">2021-06-29T02:55:00Z</dcterms:modified>
-</cp:coreProperties>
-</file>
-
-<file path=customXml/item14.xml><?xml version="1.0" encoding="utf-8"?>
-<cp:coreProperties xmlns:cp="http://schemas.openxmlformats.org/package/2006/metadata/core-properties" xmlns:dc="http://purl.org/dc/elements/1.1/" xmlns:dcterms="http://purl.org/dc/terms/" xmlns:dcmitype="http://purl.org/dc/dcmitype/" xmlns:xsi="http://www.w3.org/2001/XMLSchema-instance">
-  <dc:title>D</dc:title>
-  <dc:creator>USUARIO</dc:creator>
-  <cp:lastModifiedBy>USUARIO</cp:lastModifiedBy>
-  <cp:revision>32</cp:revision>
-  <cp:lastPrinted>2021-06-15T10:40:00Z</cp:lastPrinted>
-  <dcterms:created xsi:type="dcterms:W3CDTF">2021-06-15T11:58:00Z</dcterms:created>
-  <dcterms:modified xsi:type="dcterms:W3CDTF">2021-06-29T02:55:00Z</dcterms:modified>
-</cp:coreProperties>
-</file>
-
-<file path=customXml/item15.xml><?xml version="1.0" encoding="utf-8"?>
+<file path=customXml/item9.xml><?xml version="1.0" encoding="utf-8"?>
 <Properties xmlns="http://schemas.openxmlformats.org/officeDocument/2006/extended-properties" xmlns:vt="http://schemas.openxmlformats.org/officeDocument/2006/docPropsVTypes">
   <Template>Normal.dotm</Template>
   <TotalTime>145</TotalTime>
@@ -21944,198 +22157,27 @@
 </Properties>
 </file>
 
-<file path=customXml/item16.xml><?xml version="1.0" encoding="utf-8"?>
-<cp:coreProperties xmlns:cp="http://schemas.openxmlformats.org/package/2006/metadata/core-properties" xmlns:dc="http://purl.org/dc/elements/1.1/" xmlns:dcterms="http://purl.org/dc/terms/" xmlns:dcmitype="http://purl.org/dc/dcmitype/" xmlns:xsi="http://www.w3.org/2001/XMLSchema-instance">
-  <dc:title>D</dc:title>
-  <dc:subject/>
-  <dc:creator>USUARIO</dc:creator>
-  <cp:keywords/>
-  <dc:description/>
-  <cp:lastModifiedBy>USUARIO</cp:lastModifiedBy>
-  <cp:revision>23</cp:revision>
-  <cp:lastPrinted>2021-06-15T10:40:00Z</cp:lastPrinted>
-  <dcterms:created xsi:type="dcterms:W3CDTF">2021-06-15T11:58:00Z</dcterms:created>
-  <dcterms:modified xsi:type="dcterms:W3CDTF">2021-06-29T02:07:00Z</dcterms:modified>
-</cp:coreProperties>
-</file>
-
-<file path=customXml/item17.xml><?xml version="1.0" encoding="utf-8"?>
-<cp:coreProperties xmlns:cp="http://schemas.openxmlformats.org/package/2006/metadata/core-properties" xmlns:dc="http://purl.org/dc/elements/1.1/" xmlns:dcterms="http://purl.org/dc/terms/" xmlns:dcmitype="http://purl.org/dc/dcmitype/" xmlns:xsi="http://www.w3.org/2001/XMLSchema-instance">
-  <dc:title>D</dc:title>
-  <dc:creator>USUARIO</dc:creator>
-  <cp:lastModifiedBy>Luis Palencia</cp:lastModifiedBy>
-  <cp:revision>82</cp:revision>
-  <cp:lastPrinted>2021-06-15T10:40:00Z</cp:lastPrinted>
-  <dcterms:created xsi:type="dcterms:W3CDTF">2021-06-15T11:58:00Z</dcterms:created>
-  <dcterms:modified xsi:type="dcterms:W3CDTF">2023-04-04T13:38:00Z</dcterms:modified>
-</cp:coreProperties>
-</file>
-
-<file path=customXml/item2.xml><?xml version="1.0" encoding="utf-8"?>
-<Properties xmlns="http://schemas.openxmlformats.org/officeDocument/2006/extended-properties" xmlns:vt="http://schemas.openxmlformats.org/officeDocument/2006/docPropsVTypes">
-  <Template>Normal.dotm</Template>
-  <TotalTime>113</TotalTime>
-  <Pages>56</Pages>
-  <Words>8073</Words>
-  <Characters>46020</Characters>
-  <Application>Microsoft Office Word</Application>
-  <DocSecurity>0</DocSecurity>
-  <Lines>383</Lines>
-  <Paragraphs>107</Paragraphs>
-  <ScaleCrop>false</ScaleCrop>
-  <HeadingPairs>
-    <vt:vector size="2" baseType="variant">
-      <vt:variant>
-        <vt:lpstr>Título</vt:lpstr>
-      </vt:variant>
-      <vt:variant>
-        <vt:i4>1</vt:i4>
-      </vt:variant>
-    </vt:vector>
-  </HeadingPairs>
-  <TitlesOfParts>
-    <vt:vector size="1" baseType="lpstr">
-      <vt:lpstr>D</vt:lpstr>
-    </vt:vector>
-  </TitlesOfParts>
-  <Company>Dark</Company>
-  <LinksUpToDate>false</LinksUpToDate>
-  <CharactersWithSpaces>53986</CharactersWithSpaces>
-  <SharedDoc>false</SharedDoc>
-  <HyperlinksChanged>false</HyperlinksChanged>
-  <AppVersion>16.0000</AppVersion>
-</Properties>
-</file>
-
-<file path=customXml/item3.xml><?xml version="1.0" encoding="utf-8"?>
-<Properties xmlns:vt="http://schemas.openxmlformats.org/officeDocument/2006/docPropsVTypes" xmlns="http://schemas.openxmlformats.org/officeDocument/2006/extended-properties">
-  <Template>Normal.dotm</Template>
-  <TotalTime>145</TotalTime>
-  <Pages>57</Pages>
-  <Words>8126</Words>
-  <Characters>46322</Characters>
-  <Application>Microsoft Office Word</Application>
-  <DocSecurity>0</DocSecurity>
-  <Lines>386</Lines>
-  <Paragraphs>108</Paragraphs>
-  <Company>Dark</Company>
-  <CharactersWithSpaces>54340</CharactersWithSpaces>
-  <AppVersion>15.0000</AppVersion>
-</Properties>
-</file>
-
-<file path=customXml/item4.xml><?xml version="1.0" encoding="utf-8"?>
-<b:Sources xmlns:b="http://schemas.openxmlformats.org/officeDocument/2006/bibliography" xmlns="http://schemas.openxmlformats.org/officeDocument/2006/bibliography" SelectedStyle="\APA.XSL" StyleName="APA"/>
-</file>
-
-<file path=customXml/item5.xml><?xml version="1.0" encoding="utf-8"?>
-<Properties xmlns="http://schemas.openxmlformats.org/officeDocument/2006/extended-properties" xmlns:vt="http://schemas.openxmlformats.org/officeDocument/2006/docPropsVTypes">
-  <Template>Normal.dotm</Template>
-  <TotalTime>145</TotalTime>
-  <Pages>57</Pages>
-  <Words>8126</Words>
-  <Characters>46322</Characters>
-  <Application>Microsoft Office Word</Application>
-  <DocSecurity>0</DocSecurity>
-  <Lines>386</Lines>
-  <Paragraphs>108</Paragraphs>
-  <ScaleCrop>false</ScaleCrop>
-  <Company>Dark</Company>
-  <LinksUpToDate>false</LinksUpToDate>
-  <CharactersWithSpaces>54340</CharactersWithSpaces>
-  <SharedDoc>false</SharedDoc>
-  <HyperlinksChanged>false</HyperlinksChanged>
-  <AppVersion>16.0000</AppVersion>
-</Properties>
-</file>
-
-<file path=customXml/item6.xml><?xml version="1.0" encoding="utf-8"?>
-<Properties xmlns:vt="http://schemas.openxmlformats.org/officeDocument/2006/docPropsVTypes" xmlns="http://schemas.openxmlformats.org/officeDocument/2006/extended-properties">
-  <Template>Normal.dotm</Template>
-  <TotalTime>145</TotalTime>
-  <Pages>57</Pages>
-  <Words>8126</Words>
-  <Characters>46322</Characters>
-  <Application>Microsoft Office Word</Application>
-  <DocSecurity>0</DocSecurity>
-  <Lines>386</Lines>
-  <Paragraphs>108</Paragraphs>
-  <Company>Dark</Company>
-  <CharactersWithSpaces>54340</CharactersWithSpaces>
-  <AppVersion>15.0000</AppVersion>
-</Properties>
-</file>
-
-<file path=customXml/item7.xml><?xml version="1.0" encoding="utf-8"?>
-<cp:coreProperties xmlns:cp="http://schemas.openxmlformats.org/package/2006/metadata/core-properties" xmlns:dc="http://purl.org/dc/elements/1.1/" xmlns:dcterms="http://purl.org/dc/terms/" xmlns:dcmitype="http://purl.org/dc/dcmitype/" xmlns:xsi="http://www.w3.org/2001/XMLSchema-instance">
-  <dc:title>D</dc:title>
-  <dc:creator>USUARIO</dc:creator>
-  <cp:lastModifiedBy>USUARIO</cp:lastModifiedBy>
-  <cp:revision>23</cp:revision>
-  <cp:lastPrinted>2021-06-15T10:40:00Z</cp:lastPrinted>
-  <dcterms:created xsi:type="dcterms:W3CDTF">2021-06-15T11:58:00Z</dcterms:created>
-  <dcterms:modified xsi:type="dcterms:W3CDTF">2021-06-29T02:07:00Z</dcterms:modified>
-</cp:coreProperties>
-</file>
-
-<file path=customXml/item8.xml><?xml version="1.0" encoding="utf-8"?>
-<Properties xmlns="http://schemas.openxmlformats.org/officeDocument/2006/extended-properties" xmlns:vt="http://schemas.openxmlformats.org/officeDocument/2006/docPropsVTypes">
-  <Template>Normal</Template>
-  <TotalTime>353</TotalTime>
-  <Pages>6</Pages>
-  <Words>694</Words>
-  <Characters>3817</Characters>
-  <Application>Microsoft Office Word</Application>
-  <DocSecurity>0</DocSecurity>
-  <Lines>31</Lines>
-  <Paragraphs>9</Paragraphs>
-  <ScaleCrop>false</ScaleCrop>
-  <HeadingPairs>
-    <vt:vector size="2" baseType="variant">
-      <vt:variant>
-        <vt:lpstr>Título</vt:lpstr>
-      </vt:variant>
-      <vt:variant>
-        <vt:i4>1</vt:i4>
-      </vt:variant>
-    </vt:vector>
-  </HeadingPairs>
-  <TitlesOfParts>
-    <vt:vector size="1" baseType="lpstr">
-      <vt:lpstr>D</vt:lpstr>
-    </vt:vector>
-  </TitlesOfParts>
-  <Company>Dark</Company>
-  <LinksUpToDate>false</LinksUpToDate>
-  <CharactersWithSpaces>4502</CharactersWithSpaces>
-  <SharedDoc>false</SharedDoc>
-  <HyperlinksChanged>false</HyperlinksChanged>
-  <AppVersion>16.0000</AppVersion>
-</Properties>
-</file>
-
-<file path=customXml/item9.xml><?xml version="1.0" encoding="utf-8"?>
-<cp:coreProperties xmlns:cp="http://schemas.openxmlformats.org/package/2006/metadata/core-properties" xmlns:dc="http://purl.org/dc/elements/1.1/" xmlns:dcterms="http://purl.org/dc/terms/" xmlns:dcmitype="http://purl.org/dc/dcmitype/" xmlns:xsi="http://www.w3.org/2001/XMLSchema-instance">
-  <dc:title>D</dc:title>
-  <dc:creator>USUARIO</dc:creator>
-  <cp:lastModifiedBy>USUARIO</cp:lastModifiedBy>
-  <cp:revision>32</cp:revision>
-  <cp:lastPrinted>2021-06-15T10:40:00Z</cp:lastPrinted>
-  <dcterms:created xsi:type="dcterms:W3CDTF">2021-06-15T11:58:00Z</dcterms:created>
-  <dcterms:modified xsi:type="dcterms:W3CDTF">2021-06-29T02:55:00Z</dcterms:modified>
-</cp:coreProperties>
-</file>
-
 <file path=customXml/itemProps1.xml><?xml version="1.0" encoding="utf-8"?>
-<ds:datastoreItem xmlns:ds="http://schemas.openxmlformats.org/officeDocument/2006/customXml" ds:itemID="{2C139970-2548-41CF-9796-B23EDC042AE5}">
+<ds:datastoreItem xmlns:ds="http://schemas.openxmlformats.org/officeDocument/2006/customXml" ds:itemID="{EABB8687-7D98-441F-B02E-9CD3419F1274}">
   <ds:schemaRefs>
-    <ds:schemaRef ds:uri="http://schemas.openxmlformats.org/officeDocument/2006/docPropsVTypes"/>
-    <ds:schemaRef ds:uri="http://schemas.openxmlformats.org/officeDocument/2006/extended-properties"/>
+    <ds:schemaRef ds:uri="http://schemas.openxmlformats.org/package/2006/metadata/core-properties"/>
+    <ds:schemaRef ds:uri="http://purl.org/dc/elements/1.1/"/>
+    <ds:schemaRef ds:uri="http://purl.org/dc/terms/"/>
+    <ds:schemaRef ds:uri="http://purl.org/dc/dcmitype/"/>
   </ds:schemaRefs>
 </ds:datastoreItem>
 </file>
 
 <file path=customXml/itemProps10.xml><?xml version="1.0" encoding="utf-8"?>
+<ds:datastoreItem xmlns:ds="http://schemas.openxmlformats.org/officeDocument/2006/customXml" ds:itemID="{C5340FD2-23AD-4BF6-9A5F-23899FF0D9A7}">
+  <ds:schemaRefs>
+    <ds:schemaRef ds:uri="http://schemas.openxmlformats.org/officeDocument/2006/extended-properties"/>
+    <ds:schemaRef ds:uri="http://schemas.openxmlformats.org/officeDocument/2006/docPropsVTypes"/>
+  </ds:schemaRefs>
+</ds:datastoreItem>
+</file>
+
+<file path=customXml/itemProps11.xml><?xml version="1.0" encoding="utf-8"?>
 <ds:datastoreItem xmlns:ds="http://schemas.openxmlformats.org/officeDocument/2006/customXml" ds:itemID="{DE91BEC1-E221-4D68-B11E-FD4F2EEE635B}">
   <ds:schemaRefs>
     <ds:schemaRef ds:uri="http://schemas.openxmlformats.org/package/2006/metadata/core-properties"/>
@@ -22146,28 +22188,16 @@
 </ds:datastoreItem>
 </file>
 
-<file path=customXml/itemProps11.xml><?xml version="1.0" encoding="utf-8"?>
-<ds:datastoreItem xmlns:ds="http://schemas.openxmlformats.org/officeDocument/2006/customXml" ds:itemID="{DA21B8F3-3A7F-41C1-B662-359DC3D9426F}">
+<file path=customXml/itemProps12.xml><?xml version="1.0" encoding="utf-8"?>
+<ds:datastoreItem xmlns:ds="http://schemas.openxmlformats.org/officeDocument/2006/customXml" ds:itemID="{86D34E4B-776B-45C8-BD55-A0206AAFA184}">
   <ds:schemaRefs>
-    <ds:schemaRef ds:uri="http://schemas.openxmlformats.org/officeDocument/2006/extended-properties"/>
-    <ds:schemaRef ds:uri="http://schemas.openxmlformats.org/officeDocument/2006/docPropsVTypes"/>
-  </ds:schemaRefs>
-</ds:datastoreItem>
-</file>
-
-<file path=customXml/itemProps12.xml><?xml version="1.0" encoding="utf-8"?>
-<ds:datastoreItem xmlns:ds="http://schemas.openxmlformats.org/officeDocument/2006/customXml" ds:itemID="{9DFDD590-E7DC-43CA-BF94-F6B5655C7152}">
-  <ds:schemaRefs>
-    <ds:schemaRef ds:uri="http://schemas.openxmlformats.org/package/2006/metadata/core-properties"/>
-    <ds:schemaRef ds:uri="http://purl.org/dc/elements/1.1/"/>
-    <ds:schemaRef ds:uri="http://purl.org/dc/terms/"/>
-    <ds:schemaRef ds:uri="http://purl.org/dc/dcmitype/"/>
+    <ds:schemaRef ds:uri="http://schemas.openxmlformats.org/officeDocument/2006/bibliography"/>
   </ds:schemaRefs>
 </ds:datastoreItem>
 </file>
 
 <file path=customXml/itemProps13.xml><?xml version="1.0" encoding="utf-8"?>
-<ds:datastoreItem xmlns:ds="http://schemas.openxmlformats.org/officeDocument/2006/customXml" ds:itemID="{24EA05AD-EAE2-4375-9907-47DCBC998624}">
+<ds:datastoreItem xmlns:ds="http://schemas.openxmlformats.org/officeDocument/2006/customXml" ds:itemID="{520E2BE9-E926-4FAA-8997-E2FA0BE2841A}">
   <ds:schemaRefs>
     <ds:schemaRef ds:uri="http://schemas.openxmlformats.org/package/2006/metadata/core-properties"/>
     <ds:schemaRef ds:uri="http://purl.org/dc/elements/1.1/"/>
@@ -22189,7 +22219,7 @@
 </file>
 
 <file path=customXml/itemProps15.xml><?xml version="1.0" encoding="utf-8"?>
-<ds:datastoreItem xmlns:ds="http://schemas.openxmlformats.org/officeDocument/2006/customXml" ds:itemID="{C5340FD2-23AD-4BF6-9A5F-23899FF0D9A7}">
+<ds:datastoreItem xmlns:ds="http://schemas.openxmlformats.org/officeDocument/2006/customXml" ds:itemID="{8D8616AC-1BBF-4AAB-8CD8-A1F71E9F8FFB}">
   <ds:schemaRefs>
     <ds:schemaRef ds:uri="http://schemas.openxmlformats.org/officeDocument/2006/extended-properties"/>
     <ds:schemaRef ds:uri="http://schemas.openxmlformats.org/officeDocument/2006/docPropsVTypes"/>
@@ -22198,6 +22228,57 @@
 </file>
 
 <file path=customXml/itemProps16.xml><?xml version="1.0" encoding="utf-8"?>
+<ds:datastoreItem xmlns:ds="http://schemas.openxmlformats.org/officeDocument/2006/customXml" ds:itemID="{24EA05AD-EAE2-4375-9907-47DCBC998624}">
+  <ds:schemaRefs>
+    <ds:schemaRef ds:uri="http://schemas.openxmlformats.org/package/2006/metadata/core-properties"/>
+    <ds:schemaRef ds:uri="http://purl.org/dc/elements/1.1/"/>
+    <ds:schemaRef ds:uri="http://purl.org/dc/terms/"/>
+    <ds:schemaRef ds:uri="http://purl.org/dc/dcmitype/"/>
+  </ds:schemaRefs>
+</ds:datastoreItem>
+</file>
+
+<file path=customXml/itemProps17.xml><?xml version="1.0" encoding="utf-8"?>
+<ds:datastoreItem xmlns:ds="http://schemas.openxmlformats.org/officeDocument/2006/customXml" ds:itemID="{6C7E0A8B-1074-4A75-9396-29BD0301A498}">
+  <ds:schemaRefs>
+    <ds:schemaRef ds:uri="http://schemas.openxmlformats.org/officeDocument/2006/docPropsVTypes"/>
+    <ds:schemaRef ds:uri="http://schemas.openxmlformats.org/officeDocument/2006/extended-properties"/>
+  </ds:schemaRefs>
+</ds:datastoreItem>
+</file>
+
+<file path=customXml/itemProps2.xml><?xml version="1.0" encoding="utf-8"?>
+<ds:datastoreItem xmlns:ds="http://schemas.openxmlformats.org/officeDocument/2006/customXml" ds:itemID="{9DFDD590-E7DC-43CA-BF94-F6B5655C7152}">
+  <ds:schemaRefs>
+    <ds:schemaRef ds:uri="http://schemas.openxmlformats.org/package/2006/metadata/core-properties"/>
+    <ds:schemaRef ds:uri="http://purl.org/dc/elements/1.1/"/>
+    <ds:schemaRef ds:uri="http://purl.org/dc/terms/"/>
+    <ds:schemaRef ds:uri="http://purl.org/dc/dcmitype/"/>
+  </ds:schemaRefs>
+</ds:datastoreItem>
+</file>
+
+<file path=customXml/itemProps3.xml><?xml version="1.0" encoding="utf-8"?>
+<ds:datastoreItem xmlns:ds="http://schemas.openxmlformats.org/officeDocument/2006/customXml" ds:itemID="{AB84FF8B-23D7-43A1-AF2F-D1B2F9F6B83A}">
+  <ds:schemaRefs>
+    <ds:schemaRef ds:uri="http://schemas.openxmlformats.org/package/2006/metadata/core-properties"/>
+    <ds:schemaRef ds:uri="http://purl.org/dc/elements/1.1/"/>
+    <ds:schemaRef ds:uri="http://purl.org/dc/terms/"/>
+    <ds:schemaRef ds:uri="http://purl.org/dc/dcmitype/"/>
+  </ds:schemaRefs>
+</ds:datastoreItem>
+</file>
+
+<file path=customXml/itemProps4.xml><?xml version="1.0" encoding="utf-8"?>
+<ds:datastoreItem xmlns:ds="http://schemas.openxmlformats.org/officeDocument/2006/customXml" ds:itemID="{85D3455F-6404-4C79-B9E9-853C288675F4}">
+  <ds:schemaRefs>
+    <ds:schemaRef ds:uri="http://schemas.openxmlformats.org/officeDocument/2006/extended-properties"/>
+    <ds:schemaRef ds:uri="http://schemas.openxmlformats.org/officeDocument/2006/docPropsVTypes"/>
+  </ds:schemaRefs>
+</ds:datastoreItem>
+</file>
+
+<file path=customXml/itemProps5.xml><?xml version="1.0" encoding="utf-8"?>
 <ds:datastoreItem xmlns:ds="http://schemas.openxmlformats.org/officeDocument/2006/customXml" ds:itemID="{1BB75629-F227-4FAF-8372-D1B11071E9C3}">
   <ds:schemaRefs>
     <ds:schemaRef ds:uri="http://schemas.openxmlformats.org/package/2006/metadata/core-properties"/>
@@ -22208,28 +22289,8 @@
 </ds:datastoreItem>
 </file>
 
-<file path=customXml/itemProps17.xml><?xml version="1.0" encoding="utf-8"?>
-<ds:datastoreItem xmlns:ds="http://schemas.openxmlformats.org/officeDocument/2006/customXml" ds:itemID="{AB84FF8B-23D7-43A1-AF2F-D1B2F9F6B83A}">
-  <ds:schemaRefs>
-    <ds:schemaRef ds:uri="http://schemas.openxmlformats.org/package/2006/metadata/core-properties"/>
-    <ds:schemaRef ds:uri="http://purl.org/dc/elements/1.1/"/>
-    <ds:schemaRef ds:uri="http://purl.org/dc/terms/"/>
-    <ds:schemaRef ds:uri="http://purl.org/dc/dcmitype/"/>
-  </ds:schemaRefs>
-</ds:datastoreItem>
-</file>
-
-<file path=customXml/itemProps2.xml><?xml version="1.0" encoding="utf-8"?>
-<ds:datastoreItem xmlns:ds="http://schemas.openxmlformats.org/officeDocument/2006/customXml" ds:itemID="{85D3455F-6404-4C79-B9E9-853C288675F4}">
-  <ds:schemaRefs>
-    <ds:schemaRef ds:uri="http://schemas.openxmlformats.org/officeDocument/2006/extended-properties"/>
-    <ds:schemaRef ds:uri="http://schemas.openxmlformats.org/officeDocument/2006/docPropsVTypes"/>
-  </ds:schemaRefs>
-</ds:datastoreItem>
-</file>
-
-<file path=customXml/itemProps3.xml><?xml version="1.0" encoding="utf-8"?>
-<ds:datastoreItem xmlns:ds="http://schemas.openxmlformats.org/officeDocument/2006/customXml" ds:itemID="{6C7E0A8B-1074-4A75-9396-29BD0301A498}">
+<file path=customXml/itemProps6.xml><?xml version="1.0" encoding="utf-8"?>
+<ds:datastoreItem xmlns:ds="http://schemas.openxmlformats.org/officeDocument/2006/customXml" ds:itemID="{2C139970-2548-41CF-9796-B23EDC042AE5}">
   <ds:schemaRefs>
     <ds:schemaRef ds:uri="http://schemas.openxmlformats.org/officeDocument/2006/docPropsVTypes"/>
     <ds:schemaRef ds:uri="http://schemas.openxmlformats.org/officeDocument/2006/extended-properties"/>
@@ -22237,24 +22298,7 @@
 </ds:datastoreItem>
 </file>
 
-<file path=customXml/itemProps4.xml><?xml version="1.0" encoding="utf-8"?>
-<ds:datastoreItem xmlns:ds="http://schemas.openxmlformats.org/officeDocument/2006/customXml" ds:itemID="{86D34E4B-776B-45C8-BD55-A0206AAFA184}">
-  <ds:schemaRefs>
-    <ds:schemaRef ds:uri="http://schemas.openxmlformats.org/officeDocument/2006/bibliography"/>
-  </ds:schemaRefs>
-</ds:datastoreItem>
-</file>
-
-<file path=customXml/itemProps5.xml><?xml version="1.0" encoding="utf-8"?>
-<ds:datastoreItem xmlns:ds="http://schemas.openxmlformats.org/officeDocument/2006/customXml" ds:itemID="{54B0B0D9-AEF5-4DAD-9692-4DCE6F9ECF9A}">
-  <ds:schemaRefs>
-    <ds:schemaRef ds:uri="http://schemas.openxmlformats.org/officeDocument/2006/extended-properties"/>
-    <ds:schemaRef ds:uri="http://schemas.openxmlformats.org/officeDocument/2006/docPropsVTypes"/>
-  </ds:schemaRefs>
-</ds:datastoreItem>
-</file>
-
-<file path=customXml/itemProps6.xml><?xml version="1.0" encoding="utf-8"?>
+<file path=customXml/itemProps7.xml><?xml version="1.0" encoding="utf-8"?>
 <ds:datastoreItem xmlns:ds="http://schemas.openxmlformats.org/officeDocument/2006/customXml" ds:itemID="{280CC071-CE59-43D3-A75E-381590000C6B}">
   <ds:schemaRefs>
     <ds:schemaRef ds:uri="http://schemas.openxmlformats.org/officeDocument/2006/docPropsVTypes"/>
@@ -22263,19 +22307,8 @@
 </ds:datastoreItem>
 </file>
 
-<file path=customXml/itemProps7.xml><?xml version="1.0" encoding="utf-8"?>
-<ds:datastoreItem xmlns:ds="http://schemas.openxmlformats.org/officeDocument/2006/customXml" ds:itemID="{EABB8687-7D98-441F-B02E-9CD3419F1274}">
-  <ds:schemaRefs>
-    <ds:schemaRef ds:uri="http://schemas.openxmlformats.org/package/2006/metadata/core-properties"/>
-    <ds:schemaRef ds:uri="http://purl.org/dc/elements/1.1/"/>
-    <ds:schemaRef ds:uri="http://purl.org/dc/terms/"/>
-    <ds:schemaRef ds:uri="http://purl.org/dc/dcmitype/"/>
-  </ds:schemaRefs>
-</ds:datastoreItem>
-</file>
-
 <file path=customXml/itemProps8.xml><?xml version="1.0" encoding="utf-8"?>
-<ds:datastoreItem xmlns:ds="http://schemas.openxmlformats.org/officeDocument/2006/customXml" ds:itemID="{8D8616AC-1BBF-4AAB-8CD8-A1F71E9F8FFB}">
+<ds:datastoreItem xmlns:ds="http://schemas.openxmlformats.org/officeDocument/2006/customXml" ds:itemID="{DA21B8F3-3A7F-41C1-B662-359DC3D9426F}">
   <ds:schemaRefs>
     <ds:schemaRef ds:uri="http://schemas.openxmlformats.org/officeDocument/2006/extended-properties"/>
     <ds:schemaRef ds:uri="http://schemas.openxmlformats.org/officeDocument/2006/docPropsVTypes"/>
@@ -22284,12 +22317,10 @@
 </file>
 
 <file path=customXml/itemProps9.xml><?xml version="1.0" encoding="utf-8"?>
-<ds:datastoreItem xmlns:ds="http://schemas.openxmlformats.org/officeDocument/2006/customXml" ds:itemID="{520E2BE9-E926-4FAA-8997-E2FA0BE2841A}">
+<ds:datastoreItem xmlns:ds="http://schemas.openxmlformats.org/officeDocument/2006/customXml" ds:itemID="{54B0B0D9-AEF5-4DAD-9692-4DCE6F9ECF9A}">
   <ds:schemaRefs>
-    <ds:schemaRef ds:uri="http://schemas.openxmlformats.org/package/2006/metadata/core-properties"/>
-    <ds:schemaRef ds:uri="http://purl.org/dc/elements/1.1/"/>
-    <ds:schemaRef ds:uri="http://purl.org/dc/terms/"/>
-    <ds:schemaRef ds:uri="http://purl.org/dc/dcmitype/"/>
+    <ds:schemaRef ds:uri="http://schemas.openxmlformats.org/officeDocument/2006/extended-properties"/>
+    <ds:schemaRef ds:uri="http://schemas.openxmlformats.org/officeDocument/2006/docPropsVTypes"/>
   </ds:schemaRefs>
 </ds:datastoreItem>
 </file>
</xml_diff>

<commit_message>
feat: guarado de datos en documento percistencia local
</commit_message>
<xml_diff>
--- a/build/classes/plantillas/perforacion.docx
+++ b/build/classes/plantillas/perforacion.docx
@@ -389,7 +389,7 @@
     <w:p>
       <w:pPr>
         <w:spacing w:after="0" w:line="240" w:lineRule="auto"/>
-        <w:jc w:val="center"/>
+        <w:jc w:val="right"/>
         <w:rPr>
           <w:rFonts w:ascii="Arial" w:hAnsi="Arial" w:cs="Arial"/>
           <w:b/>
@@ -398,6 +398,16 @@
           <w:szCs w:val="52"/>
         </w:rPr>
       </w:pPr>
+      <w:r>
+        <w:rPr>
+          <w:rFonts w:ascii="Arial" w:hAnsi="Arial" w:cs="Arial"/>
+          <w:b/>
+          <w:bCs/>
+          <w:sz w:val="52"/>
+          <w:szCs w:val="52"/>
+        </w:rPr>
+        <w:t>IDFECHADOC</w:t>
+      </w:r>
     </w:p>
     <w:p>
       <w:pPr>
@@ -3885,7 +3895,7 @@
                 <w:szCs w:val="18"/>
                 <w:lang w:eastAsia="es-MX"/>
               </w:rPr>
-              <w:t>IVSEH1</w:t>
+              <w:t>IVPSEH1</w:t>
             </w:r>
           </w:p>
         </w:tc>
@@ -5665,19 +5675,190 @@
     <w:p>
       <w:pPr>
         <w:spacing w:after="0" w:line="240" w:lineRule="auto"/>
+        <w:jc w:val="center"/>
+        <w:rPr>
+          <w:rFonts w:ascii="Arial" w:hAnsi="Arial" w:cs="Arial"/>
+        </w:rPr>
+      </w:pPr>
+      <w:proofErr w:type="spellStart"/>
+      <w:r>
+        <w:rPr>
+          <w:rFonts w:ascii="Arial" w:hAnsi="Arial" w:cs="Arial"/>
+        </w:rPr>
+        <w:t>Id_tabla_configuracion</w:t>
+      </w:r>
+      <w:proofErr w:type="spellEnd"/>
+    </w:p>
+    <w:p>
+      <w:pPr>
+        <w:spacing w:after="0" w:line="240" w:lineRule="auto"/>
         <w:jc w:val="both"/>
         <w:rPr>
           <w:rFonts w:ascii="Arial" w:hAnsi="Arial" w:cs="Arial"/>
         </w:rPr>
       </w:pPr>
-      <w:proofErr w:type="spellStart"/>
-      <w:r>
-        <w:rPr>
-          <w:rFonts w:ascii="Arial" w:hAnsi="Arial" w:cs="Arial"/>
-        </w:rPr>
-        <w:t>Id_tabla_configuracion</w:t>
-      </w:r>
-      <w:proofErr w:type="spellEnd"/>
+    </w:p>
+    <w:p>
+      <w:pPr>
+        <w:spacing w:after="0" w:line="240" w:lineRule="auto"/>
+        <w:jc w:val="both"/>
+        <w:rPr>
+          <w:rFonts w:ascii="Arial" w:hAnsi="Arial" w:cs="Arial"/>
+        </w:rPr>
+      </w:pPr>
+    </w:p>
+    <w:p>
+      <w:pPr>
+        <w:spacing w:after="0" w:line="240" w:lineRule="auto"/>
+        <w:jc w:val="both"/>
+        <w:rPr>
+          <w:rFonts w:ascii="Arial" w:hAnsi="Arial" w:cs="Arial"/>
+        </w:rPr>
+      </w:pPr>
+    </w:p>
+    <w:p>
+      <w:pPr>
+        <w:spacing w:after="0" w:line="240" w:lineRule="auto"/>
+        <w:jc w:val="both"/>
+        <w:rPr>
+          <w:rFonts w:ascii="Arial" w:hAnsi="Arial" w:cs="Arial"/>
+        </w:rPr>
+      </w:pPr>
+    </w:p>
+    <w:p>
+      <w:pPr>
+        <w:spacing w:after="0" w:line="240" w:lineRule="auto"/>
+        <w:jc w:val="both"/>
+        <w:rPr>
+          <w:rFonts w:ascii="Arial" w:hAnsi="Arial" w:cs="Arial"/>
+        </w:rPr>
+      </w:pPr>
+    </w:p>
+    <w:p>
+      <w:pPr>
+        <w:spacing w:after="0" w:line="240" w:lineRule="auto"/>
+        <w:jc w:val="both"/>
+        <w:rPr>
+          <w:rFonts w:ascii="Arial" w:hAnsi="Arial" w:cs="Arial"/>
+        </w:rPr>
+      </w:pPr>
+    </w:p>
+    <w:p>
+      <w:pPr>
+        <w:spacing w:after="0" w:line="240" w:lineRule="auto"/>
+        <w:jc w:val="both"/>
+        <w:rPr>
+          <w:rFonts w:ascii="Arial" w:hAnsi="Arial" w:cs="Arial"/>
+        </w:rPr>
+      </w:pPr>
+    </w:p>
+    <w:p>
+      <w:pPr>
+        <w:spacing w:after="0" w:line="240" w:lineRule="auto"/>
+        <w:jc w:val="both"/>
+        <w:rPr>
+          <w:rFonts w:ascii="Arial" w:hAnsi="Arial" w:cs="Arial"/>
+        </w:rPr>
+      </w:pPr>
+    </w:p>
+    <w:p>
+      <w:pPr>
+        <w:spacing w:after="0" w:line="240" w:lineRule="auto"/>
+        <w:jc w:val="both"/>
+        <w:rPr>
+          <w:rFonts w:ascii="Arial" w:hAnsi="Arial" w:cs="Arial"/>
+        </w:rPr>
+      </w:pPr>
+    </w:p>
+    <w:p>
+      <w:pPr>
+        <w:spacing w:after="0" w:line="240" w:lineRule="auto"/>
+        <w:jc w:val="both"/>
+        <w:rPr>
+          <w:rFonts w:ascii="Arial" w:hAnsi="Arial" w:cs="Arial"/>
+        </w:rPr>
+      </w:pPr>
+    </w:p>
+    <w:p>
+      <w:pPr>
+        <w:spacing w:after="0" w:line="240" w:lineRule="auto"/>
+        <w:jc w:val="both"/>
+        <w:rPr>
+          <w:rFonts w:ascii="Arial" w:hAnsi="Arial" w:cs="Arial"/>
+        </w:rPr>
+      </w:pPr>
+    </w:p>
+    <w:p>
+      <w:pPr>
+        <w:spacing w:after="0" w:line="240" w:lineRule="auto"/>
+        <w:jc w:val="both"/>
+        <w:rPr>
+          <w:rFonts w:ascii="Arial" w:hAnsi="Arial" w:cs="Arial"/>
+        </w:rPr>
+      </w:pPr>
+    </w:p>
+    <w:p>
+      <w:pPr>
+        <w:spacing w:after="0" w:line="240" w:lineRule="auto"/>
+        <w:jc w:val="both"/>
+        <w:rPr>
+          <w:rFonts w:ascii="Arial" w:hAnsi="Arial" w:cs="Arial"/>
+        </w:rPr>
+      </w:pPr>
+    </w:p>
+    <w:p>
+      <w:pPr>
+        <w:spacing w:after="0" w:line="240" w:lineRule="auto"/>
+        <w:jc w:val="both"/>
+        <w:rPr>
+          <w:rFonts w:ascii="Arial" w:hAnsi="Arial" w:cs="Arial"/>
+        </w:rPr>
+      </w:pPr>
+    </w:p>
+    <w:p>
+      <w:pPr>
+        <w:spacing w:after="0" w:line="240" w:lineRule="auto"/>
+        <w:jc w:val="both"/>
+        <w:rPr>
+          <w:rFonts w:ascii="Arial" w:hAnsi="Arial" w:cs="Arial"/>
+        </w:rPr>
+      </w:pPr>
+    </w:p>
+    <w:p>
+      <w:pPr>
+        <w:spacing w:after="0" w:line="240" w:lineRule="auto"/>
+        <w:jc w:val="both"/>
+        <w:rPr>
+          <w:rFonts w:ascii="Arial" w:hAnsi="Arial" w:cs="Arial"/>
+        </w:rPr>
+      </w:pPr>
+    </w:p>
+    <w:p>
+      <w:pPr>
+        <w:spacing w:after="0" w:line="240" w:lineRule="auto"/>
+        <w:jc w:val="both"/>
+        <w:rPr>
+          <w:rFonts w:ascii="Arial" w:hAnsi="Arial" w:cs="Arial"/>
+        </w:rPr>
+      </w:pPr>
+    </w:p>
+    <w:p>
+      <w:pPr>
+        <w:spacing w:after="0" w:line="240" w:lineRule="auto"/>
+        <w:jc w:val="both"/>
+        <w:rPr>
+          <w:rFonts w:ascii="Arial" w:hAnsi="Arial" w:cs="Arial"/>
+        </w:rPr>
+      </w:pPr>
+    </w:p>
+    <w:p>
+      <w:pPr>
+        <w:spacing w:after="0" w:line="240" w:lineRule="auto"/>
+        <w:jc w:val="both"/>
+        <w:rPr>
+          <w:rFonts w:ascii="Arial" w:hAnsi="Arial" w:cs="Arial"/>
+        </w:rPr>
+      </w:pPr>
     </w:p>
     <w:p>
       <w:pPr>
@@ -6692,7 +6873,6 @@
           <w:sz w:val="20"/>
           <w:szCs w:val="20"/>
         </w:rPr>
-        <w:lastRenderedPageBreak/>
         <w:t>Inspection</w:t>
       </w:r>
       <w:proofErr w:type="spellEnd"/>
@@ -9261,6 +9441,7 @@
           <w:sz w:val="20"/>
           <w:szCs w:val="20"/>
         </w:rPr>
+        <w:lastRenderedPageBreak/>
         <w:t>Fourth</w:t>
       </w:r>
       <w:proofErr w:type="spellEnd"/>
@@ -10572,7 +10753,6 @@
           <w:sz w:val="20"/>
           <w:szCs w:val="20"/>
         </w:rPr>
-        <w:lastRenderedPageBreak/>
         <w:t xml:space="preserve">ASTM A35/A36M – 14  </w:t>
       </w:r>
     </w:p>
@@ -12258,6 +12438,7 @@
           <w:sz w:val="20"/>
           <w:szCs w:val="20"/>
         </w:rPr>
+        <w:lastRenderedPageBreak/>
         <w:t>Recommended</w:t>
       </w:r>
       <w:proofErr w:type="spellEnd"/>
@@ -13967,7 +14148,6 @@
           <w:sz w:val="20"/>
           <w:szCs w:val="20"/>
         </w:rPr>
-        <w:lastRenderedPageBreak/>
         <w:t xml:space="preserve">ASME B30.10 </w:t>
       </w:r>
     </w:p>
@@ -15384,7 +15564,7 @@
     <w:p>
       <w:pPr>
         <w:spacing w:after="0" w:line="240" w:lineRule="auto"/>
-        <w:jc w:val="both"/>
+        <w:jc w:val="center"/>
         <w:rPr>
           <w:rFonts w:ascii="Arial" w:hAnsi="Arial" w:cs="Arial"/>
         </w:rPr>
@@ -15989,6 +16169,7 @@
               <w:jc w:val="center"/>
             </w:pPr>
             <w:r>
+              <w:lastRenderedPageBreak/>
               <w:pict w14:anchorId="196472B6">
                 <v:shapetype id="_x0000_t75" coordsize="21600,21600" o:spt="75" o:preferrelative="t" path="m@4@5l@4@11@9@11@9@5xe" filled="f" stroked="f">
                   <v:stroke joinstyle="miter"/>
@@ -16078,7 +16259,6 @@
                 <w:b/>
                 <w:sz w:val="20"/>
               </w:rPr>
-              <w:lastRenderedPageBreak/>
               <w:t>Distribución de hallazgos críticos y mayores</w:t>
             </w:r>
             <w:r>
@@ -16176,6 +16356,7 @@
                       <w:b/>
                       <w:sz w:val="20"/>
                     </w:rPr>
+                    <w:lastRenderedPageBreak/>
                     <w:t>Estado de certificados NDT</w:t>
                   </w:r>
                   <w:r>
@@ -16211,6 +16392,7 @@
                 <w:b/>
                 <w:bCs/>
               </w:rPr>
+              <w:lastRenderedPageBreak/>
               <w:t>GRÁFICA 4</w:t>
             </w:r>
           </w:p>
@@ -16238,6 +16420,7 @@
                       <w:b/>
                       <w:sz w:val="20"/>
                     </w:rPr>
+                    <w:lastRenderedPageBreak/>
                     <w:t>Estado de pruebas de funcionalidad</w:t>
                   </w:r>
                   <w:r>
@@ -16506,7 +16689,6 @@
                 <w:sz w:val="26"/>
                 <w:szCs w:val="26"/>
               </w:rPr>
-              <w:lastRenderedPageBreak/>
               <w:t>7</w:t>
             </w:r>
             <w:r>
@@ -32057,24 +32239,18 @@
 </file>
 
 <file path=customXml/item1.xml><?xml version="1.0" encoding="utf-8"?>
-<Properties xmlns="http://schemas.openxmlformats.org/officeDocument/2006/extended-properties" xmlns:vt="http://schemas.openxmlformats.org/officeDocument/2006/docPropsVTypes">
-  <Template>Normal.dotm</Template>
-  <TotalTime>145</TotalTime>
-  <Pages>57</Pages>
-  <Words>8126</Words>
-  <Characters>46322</Characters>
-  <Application>Microsoft Office Word</Application>
-  <DocSecurity>0</DocSecurity>
-  <Lines>386</Lines>
-  <Paragraphs>108</Paragraphs>
-  <ScaleCrop>false</ScaleCrop>
-  <Company>Dark</Company>
-  <LinksUpToDate>false</LinksUpToDate>
-  <CharactersWithSpaces>54340</CharactersWithSpaces>
-  <SharedDoc>false</SharedDoc>
-  <HyperlinksChanged>false</HyperlinksChanged>
-  <AppVersion>16.0000</AppVersion>
-</Properties>
+<cp:coreProperties xmlns:cp="http://schemas.openxmlformats.org/package/2006/metadata/core-properties" xmlns:dc="http://purl.org/dc/elements/1.1/" xmlns:dcterms="http://purl.org/dc/terms/" xmlns:dcmitype="http://purl.org/dc/dcmitype/" xmlns:xsi="http://www.w3.org/2001/XMLSchema-instance">
+  <dc:title>D</dc:title>
+  <dc:subject/>
+  <dc:creator>USUARIO</dc:creator>
+  <cp:keywords/>
+  <dc:description/>
+  <cp:lastModifiedBy>USUARIO</cp:lastModifiedBy>
+  <cp:revision>23</cp:revision>
+  <cp:lastPrinted>2021-06-15T10:40:00Z</cp:lastPrinted>
+  <dcterms:created xsi:type="dcterms:W3CDTF">2021-06-15T11:58:00Z</dcterms:created>
+  <dcterms:modified xsi:type="dcterms:W3CDTF">2021-06-29T02:07:00Z</dcterms:modified>
+</cp:coreProperties>
 </file>
 
 <file path=customXml/item10.xml><?xml version="1.0" encoding="utf-8"?>
@@ -32107,7 +32283,20 @@
 </file>
 
 <file path=customXml/item12.xml><?xml version="1.0" encoding="utf-8"?>
-<b:Sources xmlns:b="http://schemas.openxmlformats.org/officeDocument/2006/bibliography" xmlns="http://schemas.openxmlformats.org/officeDocument/2006/bibliography" SelectedStyle="\APA.XSL" StyleName="APA"/>
+<Properties xmlns:vt="http://schemas.openxmlformats.org/officeDocument/2006/docPropsVTypes" xmlns="http://schemas.openxmlformats.org/officeDocument/2006/extended-properties">
+  <Template>Normal.dotm</Template>
+  <TotalTime>145</TotalTime>
+  <Pages>57</Pages>
+  <Words>8126</Words>
+  <Characters>46322</Characters>
+  <Application>Microsoft Office Word</Application>
+  <DocSecurity>0</DocSecurity>
+  <Lines>386</Lines>
+  <Paragraphs>108</Paragraphs>
+  <Company>Dark</Company>
+  <CharactersWithSpaces>54340</CharactersWithSpaces>
+  <AppVersion>15.0000</AppVersion>
+</Properties>
 </file>
 
 <file path=customXml/item13.xml><?xml version="1.0" encoding="utf-8"?>
@@ -32228,6 +32417,27 @@
 </file>
 
 <file path=customXml/item2.xml><?xml version="1.0" encoding="utf-8"?>
+<b:Sources xmlns:b="http://schemas.openxmlformats.org/officeDocument/2006/bibliography" xmlns="http://schemas.openxmlformats.org/officeDocument/2006/bibliography" SelectedStyle="\APA.XSL" StyleName="APA"/>
+</file>
+
+<file path=customXml/item3.xml><?xml version="1.0" encoding="utf-8"?>
+<Properties xmlns:vt="http://schemas.openxmlformats.org/officeDocument/2006/docPropsVTypes" xmlns="http://schemas.openxmlformats.org/officeDocument/2006/extended-properties">
+  <Template>Normal.dotm</Template>
+  <TotalTime>113</TotalTime>
+  <Pages>56</Pages>
+  <Words>8073</Words>
+  <Characters>46020</Characters>
+  <Application>Microsoft Office Word</Application>
+  <DocSecurity>0</DocSecurity>
+  <Lines>383</Lines>
+  <Paragraphs>107</Paragraphs>
+  <Company>Dark</Company>
+  <CharactersWithSpaces>53986</CharactersWithSpaces>
+  <AppVersion>15.0000</AppVersion>
+</Properties>
+</file>
+
+<file path=customXml/item4.xml><?xml version="1.0" encoding="utf-8"?>
 <Properties xmlns="http://schemas.openxmlformats.org/officeDocument/2006/extended-properties" xmlns:vt="http://schemas.openxmlformats.org/officeDocument/2006/docPropsVTypes">
   <Template>Normal.dotm</Template>
   <TotalTime>113</TotalTime>
@@ -32263,40 +32473,6 @@
 </Properties>
 </file>
 
-<file path=customXml/item3.xml><?xml version="1.0" encoding="utf-8"?>
-<Properties xmlns:vt="http://schemas.openxmlformats.org/officeDocument/2006/docPropsVTypes" xmlns="http://schemas.openxmlformats.org/officeDocument/2006/extended-properties">
-  <Template>Normal.dotm</Template>
-  <TotalTime>113</TotalTime>
-  <Pages>56</Pages>
-  <Words>8073</Words>
-  <Characters>46020</Characters>
-  <Application>Microsoft Office Word</Application>
-  <DocSecurity>0</DocSecurity>
-  <Lines>383</Lines>
-  <Paragraphs>107</Paragraphs>
-  <Company>Dark</Company>
-  <CharactersWithSpaces>53986</CharactersWithSpaces>
-  <AppVersion>15.0000</AppVersion>
-</Properties>
-</file>
-
-<file path=customXml/item4.xml><?xml version="1.0" encoding="utf-8"?>
-<Properties xmlns:vt="http://schemas.openxmlformats.org/officeDocument/2006/docPropsVTypes" xmlns="http://schemas.openxmlformats.org/officeDocument/2006/extended-properties">
-  <Template>Normal.dotm</Template>
-  <TotalTime>145</TotalTime>
-  <Pages>57</Pages>
-  <Words>8126</Words>
-  <Characters>46322</Characters>
-  <Application>Microsoft Office Word</Application>
-  <DocSecurity>0</DocSecurity>
-  <Lines>386</Lines>
-  <Paragraphs>108</Paragraphs>
-  <Company>Dark</Company>
-  <CharactersWithSpaces>54340</CharactersWithSpaces>
-  <AppVersion>15.0000</AppVersion>
-</Properties>
-</file>
-
 <file path=customXml/item5.xml><?xml version="1.0" encoding="utf-8"?>
 <cp:coreProperties xmlns:cp="http://schemas.openxmlformats.org/package/2006/metadata/core-properties" xmlns:dc="http://purl.org/dc/elements/1.1/" xmlns:dcterms="http://purl.org/dc/terms/" xmlns:dcmitype="http://purl.org/dc/dcmitype/" xmlns:xsi="http://www.w3.org/2001/XMLSchema-instance">
   <dc:title>D</dc:title>
@@ -32310,24 +32486,30 @@
 </file>
 
 <file path=customXml/item6.xml><?xml version="1.0" encoding="utf-8"?>
-<cp:coreProperties xmlns:cp="http://schemas.openxmlformats.org/package/2006/metadata/core-properties" xmlns:dc="http://purl.org/dc/elements/1.1/" xmlns:dcterms="http://purl.org/dc/terms/" xmlns:dcmitype="http://purl.org/dc/dcmitype/" xmlns:xsi="http://www.w3.org/2001/XMLSchema-instance">
-  <dc:title>D</dc:title>
-  <dc:creator>USUARIO</dc:creator>
-  <cp:lastModifiedBy>USUARIO</cp:lastModifiedBy>
-  <cp:revision>23</cp:revision>
-  <cp:lastPrinted>2021-06-15T10:40:00Z</cp:lastPrinted>
-  <dcterms:created xsi:type="dcterms:W3CDTF">2021-06-15T11:58:00Z</dcterms:created>
-  <dcterms:modified xsi:type="dcterms:W3CDTF">2021-06-29T02:07:00Z</dcterms:modified>
-</cp:coreProperties>
+<Properties xmlns="http://schemas.openxmlformats.org/officeDocument/2006/extended-properties" xmlns:vt="http://schemas.openxmlformats.org/officeDocument/2006/docPropsVTypes">
+  <Template>Normal.dotm</Template>
+  <TotalTime>145</TotalTime>
+  <Pages>57</Pages>
+  <Words>8126</Words>
+  <Characters>46322</Characters>
+  <Application>Microsoft Office Word</Application>
+  <DocSecurity>0</DocSecurity>
+  <Lines>386</Lines>
+  <Paragraphs>108</Paragraphs>
+  <ScaleCrop>false</ScaleCrop>
+  <Company>Dark</Company>
+  <LinksUpToDate>false</LinksUpToDate>
+  <CharactersWithSpaces>54340</CharactersWithSpaces>
+  <SharedDoc>false</SharedDoc>
+  <HyperlinksChanged>false</HyperlinksChanged>
+  <AppVersion>16.0000</AppVersion>
+</Properties>
 </file>
 
 <file path=customXml/item7.xml><?xml version="1.0" encoding="utf-8"?>
 <cp:coreProperties xmlns:cp="http://schemas.openxmlformats.org/package/2006/metadata/core-properties" xmlns:dc="http://purl.org/dc/elements/1.1/" xmlns:dcterms="http://purl.org/dc/terms/" xmlns:dcmitype="http://purl.org/dc/dcmitype/" xmlns:xsi="http://www.w3.org/2001/XMLSchema-instance">
   <dc:title>D</dc:title>
-  <dc:subject/>
   <dc:creator>USUARIO</dc:creator>
-  <cp:keywords/>
-  <dc:description/>
   <cp:lastModifiedBy>USUARIO</cp:lastModifiedBy>
   <cp:revision>23</cp:revision>
   <cp:lastPrinted>2021-06-15T10:40:00Z</cp:lastPrinted>
@@ -32361,10 +32543,12 @@
 </file>
 
 <file path=customXml/itemProps1.xml><?xml version="1.0" encoding="utf-8"?>
-<ds:datastoreItem xmlns:ds="http://schemas.openxmlformats.org/officeDocument/2006/customXml" ds:itemID="{54B0B0D9-AEF5-4DAD-9692-4DCE6F9ECF9A}">
+<ds:datastoreItem xmlns:ds="http://schemas.openxmlformats.org/officeDocument/2006/customXml" ds:itemID="{1BB75629-F227-4FAF-8372-D1B11071E9C3}">
   <ds:schemaRefs>
-    <ds:schemaRef ds:uri="http://schemas.openxmlformats.org/officeDocument/2006/extended-properties"/>
-    <ds:schemaRef ds:uri="http://schemas.openxmlformats.org/officeDocument/2006/docPropsVTypes"/>
+    <ds:schemaRef ds:uri="http://schemas.openxmlformats.org/package/2006/metadata/core-properties"/>
+    <ds:schemaRef ds:uri="http://purl.org/dc/elements/1.1/"/>
+    <ds:schemaRef ds:uri="http://purl.org/dc/terms/"/>
+    <ds:schemaRef ds:uri="http://purl.org/dc/dcmitype/"/>
   </ds:schemaRefs>
 </ds:datastoreItem>
 </file>
@@ -32390,9 +32574,10 @@
 </file>
 
 <file path=customXml/itemProps12.xml><?xml version="1.0" encoding="utf-8"?>
-<ds:datastoreItem xmlns:ds="http://schemas.openxmlformats.org/officeDocument/2006/customXml" ds:itemID="{86D34E4B-776B-45C8-BD55-A0206AAFA184}">
+<ds:datastoreItem xmlns:ds="http://schemas.openxmlformats.org/officeDocument/2006/customXml" ds:itemID="{6C7E0A8B-1074-4A75-9396-29BD0301A498}">
   <ds:schemaRefs>
-    <ds:schemaRef ds:uri="http://schemas.openxmlformats.org/officeDocument/2006/bibliography"/>
+    <ds:schemaRef ds:uri="http://schemas.openxmlformats.org/officeDocument/2006/docPropsVTypes"/>
+    <ds:schemaRef ds:uri="http://schemas.openxmlformats.org/officeDocument/2006/extended-properties"/>
   </ds:schemaRefs>
 </ds:datastoreItem>
 </file>
@@ -32447,10 +32632,9 @@
 </file>
 
 <file path=customXml/itemProps2.xml><?xml version="1.0" encoding="utf-8"?>
-<ds:datastoreItem xmlns:ds="http://schemas.openxmlformats.org/officeDocument/2006/customXml" ds:itemID="{85D3455F-6404-4C79-B9E9-853C288675F4}">
+<ds:datastoreItem xmlns:ds="http://schemas.openxmlformats.org/officeDocument/2006/customXml" ds:itemID="{86D34E4B-776B-45C8-BD55-A0206AAFA184}">
   <ds:schemaRefs>
-    <ds:schemaRef ds:uri="http://schemas.openxmlformats.org/officeDocument/2006/extended-properties"/>
-    <ds:schemaRef ds:uri="http://schemas.openxmlformats.org/officeDocument/2006/docPropsVTypes"/>
+    <ds:schemaRef ds:uri="http://schemas.openxmlformats.org/officeDocument/2006/bibliography"/>
   </ds:schemaRefs>
 </ds:datastoreItem>
 </file>
@@ -32465,10 +32649,10 @@
 </file>
 
 <file path=customXml/itemProps4.xml><?xml version="1.0" encoding="utf-8"?>
-<ds:datastoreItem xmlns:ds="http://schemas.openxmlformats.org/officeDocument/2006/customXml" ds:itemID="{6C7E0A8B-1074-4A75-9396-29BD0301A498}">
+<ds:datastoreItem xmlns:ds="http://schemas.openxmlformats.org/officeDocument/2006/customXml" ds:itemID="{85D3455F-6404-4C79-B9E9-853C288675F4}">
   <ds:schemaRefs>
+    <ds:schemaRef ds:uri="http://schemas.openxmlformats.org/officeDocument/2006/extended-properties"/>
     <ds:schemaRef ds:uri="http://schemas.openxmlformats.org/officeDocument/2006/docPropsVTypes"/>
-    <ds:schemaRef ds:uri="http://schemas.openxmlformats.org/officeDocument/2006/extended-properties"/>
   </ds:schemaRefs>
 </ds:datastoreItem>
 </file>
@@ -32485,18 +32669,16 @@
 </file>
 
 <file path=customXml/itemProps6.xml><?xml version="1.0" encoding="utf-8"?>
-<ds:datastoreItem xmlns:ds="http://schemas.openxmlformats.org/officeDocument/2006/customXml" ds:itemID="{EABB8687-7D98-441F-B02E-9CD3419F1274}">
+<ds:datastoreItem xmlns:ds="http://schemas.openxmlformats.org/officeDocument/2006/customXml" ds:itemID="{54B0B0D9-AEF5-4DAD-9692-4DCE6F9ECF9A}">
   <ds:schemaRefs>
-    <ds:schemaRef ds:uri="http://schemas.openxmlformats.org/package/2006/metadata/core-properties"/>
-    <ds:schemaRef ds:uri="http://purl.org/dc/elements/1.1/"/>
-    <ds:schemaRef ds:uri="http://purl.org/dc/terms/"/>
-    <ds:schemaRef ds:uri="http://purl.org/dc/dcmitype/"/>
+    <ds:schemaRef ds:uri="http://schemas.openxmlformats.org/officeDocument/2006/extended-properties"/>
+    <ds:schemaRef ds:uri="http://schemas.openxmlformats.org/officeDocument/2006/docPropsVTypes"/>
   </ds:schemaRefs>
 </ds:datastoreItem>
 </file>
 
 <file path=customXml/itemProps7.xml><?xml version="1.0" encoding="utf-8"?>
-<ds:datastoreItem xmlns:ds="http://schemas.openxmlformats.org/officeDocument/2006/customXml" ds:itemID="{1BB75629-F227-4FAF-8372-D1B11071E9C3}">
+<ds:datastoreItem xmlns:ds="http://schemas.openxmlformats.org/officeDocument/2006/customXml" ds:itemID="{EABB8687-7D98-441F-B02E-9CD3419F1274}">
   <ds:schemaRefs>
     <ds:schemaRef ds:uri="http://schemas.openxmlformats.org/package/2006/metadata/core-properties"/>
     <ds:schemaRef ds:uri="http://purl.org/dc/elements/1.1/"/>

</xml_diff>

<commit_message>
feat: creacion de graficos , debug remplazo de imagen en grafica
</commit_message>
<xml_diff>
--- a/build/classes/plantillas/perforacion.docx
+++ b/build/classes/plantillas/perforacion.docx
@@ -1,6 +1,6 @@
 
 <file path=word/document.xml><?xml version="1.0" encoding="utf-8"?>
-<w:document xmlns:wpc="http://schemas.microsoft.com/office/word/2010/wordprocessingCanvas" xmlns:cx="http://schemas.microsoft.com/office/drawing/2014/chartex" xmlns:cx1="http://schemas.microsoft.com/office/drawing/2015/9/8/chartex" xmlns:cx2="http://schemas.microsoft.com/office/drawing/2015/10/21/chartex" xmlns:cx3="http://schemas.microsoft.com/office/drawing/2016/5/9/chartex" xmlns:cx4="http://schemas.microsoft.com/office/drawing/2016/5/10/chartex" xmlns:cx5="http://schemas.microsoft.com/office/drawing/2016/5/11/chartex" xmlns:cx6="http://schemas.microsoft.com/office/drawing/2016/5/12/chartex" xmlns:cx7="http://schemas.microsoft.com/office/drawing/2016/5/13/chartex" xmlns:cx8="http://schemas.microsoft.com/office/drawing/2016/5/14/chartex" xmlns:mc="http://schemas.openxmlformats.org/markup-compatibility/2006" xmlns:aink="http://schemas.microsoft.com/office/drawing/2016/ink" xmlns:am3d="http://schemas.microsoft.com/office/drawing/2017/model3d" xmlns:o="urn:schemas-microsoft-com:office:office" xmlns:oel="http://schemas.microsoft.com/office/2019/extlst" xmlns:r="http://schemas.openxmlformats.org/officeDocument/2006/relationships" xmlns:m="http://schemas.openxmlformats.org/officeDocument/2006/math" xmlns:v="urn:schemas-microsoft-com:vml" xmlns:wp14="http://schemas.microsoft.com/office/word/2010/wordprocessingDrawing" xmlns:wp="http://schemas.openxmlformats.org/drawingml/2006/wordprocessingDrawing" xmlns:w10="urn:schemas-microsoft-com:office:word" xmlns:w="http://schemas.openxmlformats.org/wordprocessingml/2006/main" xmlns:w14="http://schemas.microsoft.com/office/word/2010/wordml" xmlns:w15="http://schemas.microsoft.com/office/word/2012/wordml" xmlns:w16cex="http://schemas.microsoft.com/office/word/2018/wordml/cex" xmlns:w16cid="http://schemas.microsoft.com/office/word/2016/wordml/cid" xmlns:w16="http://schemas.microsoft.com/office/word/2018/wordml" xmlns:w16sdtdh="http://schemas.microsoft.com/office/word/2020/wordml/sdtdatahash" xmlns:w16se="http://schemas.microsoft.com/office/word/2015/wordml/symex" xmlns:wpg="http://schemas.microsoft.com/office/word/2010/wordprocessingGroup" xmlns:wpi="http://schemas.microsoft.com/office/word/2010/wordprocessingInk" xmlns:wne="http://schemas.microsoft.com/office/word/2006/wordml" xmlns:wps="http://schemas.microsoft.com/office/word/2010/wordprocessingShape" mc:Ignorable="w14 w15 w16se w16cid w16 w16cex w16sdtdh wp14">
+<w:document xmlns:wpc="http://schemas.microsoft.com/office/word/2010/wordprocessingCanvas" xmlns:cx="http://schemas.microsoft.com/office/drawing/2014/chartex" xmlns:cx1="http://schemas.microsoft.com/office/drawing/2015/9/8/chartex" xmlns:cx2="http://schemas.microsoft.com/office/drawing/2015/10/21/chartex" xmlns:cx3="http://schemas.microsoft.com/office/drawing/2016/5/9/chartex" xmlns:cx4="http://schemas.microsoft.com/office/drawing/2016/5/10/chartex" xmlns:cx5="http://schemas.microsoft.com/office/drawing/2016/5/11/chartex" xmlns:cx6="http://schemas.microsoft.com/office/drawing/2016/5/12/chartex" xmlns:cx7="http://schemas.microsoft.com/office/drawing/2016/5/13/chartex" xmlns:cx8="http://schemas.microsoft.com/office/drawing/2016/5/14/chartex" xmlns:mc="http://schemas.openxmlformats.org/markup-compatibility/2006" xmlns:aink="http://schemas.microsoft.com/office/drawing/2016/ink" xmlns:am3d="http://schemas.microsoft.com/office/drawing/2017/model3d" xmlns:o="urn:schemas-microsoft-com:office:office" xmlns:oel="http://schemas.microsoft.com/office/2019/extlst" xmlns:r="http://schemas.openxmlformats.org/officeDocument/2006/relationships" xmlns:m="http://schemas.openxmlformats.org/officeDocument/2006/math" xmlns:v="urn:schemas-microsoft-com:vml" xmlns:wp14="http://schemas.microsoft.com/office/word/2010/wordprocessingDrawing" xmlns:wp="http://schemas.openxmlformats.org/drawingml/2006/wordprocessingDrawing" xmlns:w10="urn:schemas-microsoft-com:office:word" xmlns:w="http://schemas.openxmlformats.org/wordprocessingml/2006/main" xmlns:w14="http://schemas.microsoft.com/office/word/2010/wordml" xmlns:w15="http://schemas.microsoft.com/office/word/2012/wordml" xmlns:w16cex="http://schemas.microsoft.com/office/word/2018/wordml/cex" xmlns:w16cid="http://schemas.microsoft.com/office/word/2016/wordml/cid" xmlns:w16="http://schemas.microsoft.com/office/word/2018/wordml" xmlns:w16du="http://schemas.microsoft.com/office/word/2023/wordml/word16du" xmlns:w16sdtdh="http://schemas.microsoft.com/office/word/2020/wordml/sdtdatahash" xmlns:w16se="http://schemas.microsoft.com/office/word/2015/wordml/symex" xmlns:wpg="http://schemas.microsoft.com/office/word/2010/wordprocessingGroup" xmlns:wpi="http://schemas.microsoft.com/office/word/2010/wordprocessingInk" xmlns:wne="http://schemas.microsoft.com/office/word/2006/wordml" xmlns:wps="http://schemas.microsoft.com/office/word/2010/wordprocessingShape" mc:Ignorable="w14 w15 w16se w16cid w16 w16cex w16sdtdh w16du wp14">
   <w:body>
     <w:p>
       <w:pPr>
@@ -18,6 +18,9 @@
       <w:bookmarkStart w:id="1" w:name="_Toc72656617"/>
       <w:bookmarkStart w:id="2" w:name="_Toc72656971"/>
     </w:p>
+    <w:bookmarkEnd w:id="0"/>
+    <w:bookmarkEnd w:id="1"/>
+    <w:bookmarkEnd w:id="2"/>
     <w:p>
       <w:pPr>
         <w:spacing w:after="0" w:line="240" w:lineRule="auto"/>
@@ -30,6 +33,19 @@
           <w:szCs w:val="52"/>
         </w:rPr>
       </w:pPr>
+    </w:p>
+    <w:p>
+      <w:pPr>
+        <w:spacing w:after="0" w:line="240" w:lineRule="auto"/>
+        <w:jc w:val="center"/>
+        <w:rPr>
+          <w:rFonts w:ascii="Arial" w:hAnsi="Arial" w:cs="Arial"/>
+          <w:b/>
+          <w:bCs/>
+          <w:sz w:val="52"/>
+          <w:szCs w:val="52"/>
+        </w:rPr>
+      </w:pPr>
       <w:r>
         <w:rPr>
           <w:noProof/>
@@ -38,15 +54,15 @@
           <w:lang w:eastAsia="es-CO"/>
         </w:rPr>
         <w:drawing>
-          <wp:anchor distT="0" distB="0" distL="114300" distR="114300" simplePos="0" relativeHeight="251659264" behindDoc="1" locked="0" layoutInCell="1" allowOverlap="1" wp14:anchorId="0F4C820D" wp14:editId="0525E23A">
+          <wp:anchor distT="0" distB="0" distL="114300" distR="114300" simplePos="0" relativeHeight="251659264" behindDoc="1" locked="0" layoutInCell="1" allowOverlap="1" wp14:anchorId="0F4C820D" wp14:editId="7F582171">
             <wp:simplePos x="0" y="0"/>
             <wp:positionH relativeFrom="column">
               <wp:posOffset>140970</wp:posOffset>
             </wp:positionH>
             <wp:positionV relativeFrom="paragraph">
-              <wp:posOffset>187325</wp:posOffset>
+              <wp:posOffset>64770</wp:posOffset>
             </wp:positionV>
-            <wp:extent cx="5639884" cy="5814060"/>
+            <wp:extent cx="5639435" cy="5814060"/>
             <wp:effectExtent l="0" t="0" r="0" b="0"/>
             <wp:wrapNone/>
             <wp:docPr id="1" name="_x0000_s1025" descr="Icono&#10;&#10;Descripción generada automáticamente"/>
@@ -71,7 +87,7 @@
                   <pic:spPr bwMode="auto">
                     <a:xfrm>
                       <a:off x="0" y="0"/>
-                      <a:ext cx="5639884" cy="5814060"/>
+                      <a:ext cx="5639435" cy="5814060"/>
                     </a:xfrm>
                     <a:prstGeom prst="rect">
                       <a:avLst/>
@@ -93,22 +109,6 @@
           </wp:anchor>
         </w:drawing>
       </w:r>
-      <w:bookmarkEnd w:id="0"/>
-      <w:bookmarkEnd w:id="1"/>
-      <w:bookmarkEnd w:id="2"/>
-    </w:p>
-    <w:p>
-      <w:pPr>
-        <w:spacing w:after="0" w:line="240" w:lineRule="auto"/>
-        <w:jc w:val="center"/>
-        <w:rPr>
-          <w:rFonts w:ascii="Arial" w:hAnsi="Arial" w:cs="Arial"/>
-          <w:b/>
-          <w:bCs/>
-          <w:sz w:val="52"/>
-          <w:szCs w:val="52"/>
-        </w:rPr>
-      </w:pPr>
     </w:p>
     <w:p>
       <w:pPr>
@@ -2709,7 +2709,17 @@
                 <w:szCs w:val="18"/>
                 <w:lang w:eastAsia="es-MX"/>
               </w:rPr>
-              <w:t>nameSuper</w:t>
+              <w:t>N</w:t>
+            </w:r>
+            <w:r>
+              <w:rPr>
+                <w:rFonts w:ascii="Arial" w:eastAsia="Times New Roman" w:hAnsi="Arial" w:cs="Arial"/>
+                <w:color w:val="000000"/>
+                <w:sz w:val="18"/>
+                <w:szCs w:val="18"/>
+                <w:lang w:eastAsia="es-MX"/>
+              </w:rPr>
+              <w:t>ameSuper</w:t>
             </w:r>
           </w:p>
         </w:tc>
@@ -2827,7 +2837,17 @@
                 <w:szCs w:val="18"/>
                 <w:lang w:eastAsia="es-MX"/>
               </w:rPr>
-              <w:t>nameAsis</w:t>
+              <w:t>N</w:t>
+            </w:r>
+            <w:r>
+              <w:rPr>
+                <w:rFonts w:ascii="Arial" w:eastAsia="Times New Roman" w:hAnsi="Arial" w:cs="Arial"/>
+                <w:color w:val="000000"/>
+                <w:sz w:val="18"/>
+                <w:szCs w:val="18"/>
+                <w:lang w:eastAsia="es-MX"/>
+              </w:rPr>
+              <w:t>ameAsis</w:t>
             </w:r>
           </w:p>
         </w:tc>
@@ -2946,7 +2966,17 @@
                 <w:szCs w:val="18"/>
                 <w:lang w:eastAsia="es-MX"/>
               </w:rPr>
-              <w:t>nameInspect</w:t>
+              <w:t>N</w:t>
+            </w:r>
+            <w:r>
+              <w:rPr>
+                <w:rFonts w:ascii="Arial" w:eastAsia="Times New Roman" w:hAnsi="Arial" w:cs="Arial"/>
+                <w:color w:val="000000"/>
+                <w:sz w:val="18"/>
+                <w:szCs w:val="18"/>
+                <w:lang w:eastAsia="es-MX"/>
+              </w:rPr>
+              <w:t>ameInspect</w:t>
             </w:r>
           </w:p>
         </w:tc>
@@ -5680,6 +5710,7 @@
           <w:rFonts w:ascii="Arial" w:hAnsi="Arial" w:cs="Arial"/>
         </w:rPr>
       </w:pPr>
+      <w:bookmarkStart w:id="5" w:name="_Hlk164660280"/>
       <w:r>
         <w:rPr>
           <w:rFonts w:ascii="Arial" w:hAnsi="Arial" w:cs="Arial"/>
@@ -5687,6 +5718,7 @@
         <w:t>Id_tabla_configuracion</w:t>
       </w:r>
     </w:p>
+    <w:bookmarkEnd w:id="5"/>
     <w:p>
       <w:pPr>
         <w:spacing w:after="0" w:line="240" w:lineRule="auto"/>
@@ -6206,7 +6238,7 @@
                 <w:szCs w:val="26"/>
               </w:rPr>
             </w:pPr>
-            <w:bookmarkStart w:id="5" w:name="_Toc74686554"/>
+            <w:bookmarkStart w:id="6" w:name="_Toc74686554"/>
             <w:r>
               <w:rPr>
                 <w:sz w:val="26"/>
@@ -6214,7 +6246,7 @@
               </w:rPr>
               <w:t>NORMAS Y ESTÁNDARES</w:t>
             </w:r>
-            <w:bookmarkEnd w:id="5"/>
+            <w:bookmarkEnd w:id="6"/>
           </w:p>
         </w:tc>
       </w:tr>
@@ -9512,7 +9544,7 @@
                 <w:szCs w:val="26"/>
               </w:rPr>
             </w:pPr>
-            <w:bookmarkStart w:id="6" w:name="_Toc74686555"/>
+            <w:bookmarkStart w:id="7" w:name="_Toc74686555"/>
             <w:r>
               <w:rPr>
                 <w:sz w:val="26"/>
@@ -9520,7 +9552,7 @@
               </w:rPr>
               <w:t>PROPÓSITO DE LA INSPECCIÓN</w:t>
             </w:r>
-            <w:bookmarkEnd w:id="6"/>
+            <w:bookmarkEnd w:id="7"/>
           </w:p>
         </w:tc>
       </w:tr>
@@ -10134,152 +10166,557 @@
           <w:b/>
           <w:bCs/>
         </w:rPr>
-        <w:t>GRÁFICA 1</w:t>
-      </w:r>
-    </w:p>
-    <w:tbl>
-      <w:tblPr>
-        <w:tblW w:w="5000" w:type="pct"/>
-        <w:tblBorders>
-          <w:top w:val="single" w:sz="4" w:space="0" w:color="auto"/>
-          <w:left w:val="single" w:sz="4" w:space="0" w:color="auto"/>
-          <w:bottom w:val="single" w:sz="4" w:space="0" w:color="auto"/>
-          <w:right w:val="single" w:sz="4" w:space="0" w:color="auto"/>
-          <w:insideH w:val="single" w:sz="4" w:space="0" w:color="auto"/>
-          <w:insideV w:val="single" w:sz="4" w:space="0" w:color="auto"/>
-        </w:tblBorders>
-        <w:tblLook w:val="0600" w:firstRow="0" w:lastRow="0" w:firstColumn="0" w:lastColumn="0" w:noHBand="1" w:noVBand="1"/>
-      </w:tblPr>
-      <w:tblGrid>
-        <w:gridCol w:w="10758"/>
-      </w:tblGrid>
-      <w:tr>
-        <w:tc>
-          <w:tcPr>
-            <w:tcW w:w="9972" w:type="dxa"/>
-            <w:vAlign w:val="center"/>
-          </w:tcPr>
-          <w:p>
-            <w:pPr>
-              <w:jc w:val="center"/>
-            </w:pPr>
-            <w:r>
-              <w:rPr>
-                <w:rFonts w:ascii="Arial" w:eastAsia="Arial" w:hAnsi="Arial" w:cs="Arial"/>
-                <w:b/>
-                <w:sz w:val="20"/>
-              </w:rPr>
-              <w:t>Estado de hallazgos</w:t>
-            </w:r>
-          </w:p>
-          <w:p>
-            <w:pPr>
-              <w:jc w:val="center"/>
-            </w:pPr>
-            <w:r>
-              <w:lastRenderedPageBreak/>
-              <w:pict w14:anchorId="196472B6">
-                <v:shapetype id="_x0000_t75" coordsize="21600,21600" o:spt="75" o:preferrelative="t" path="m@4@5l@4@11@9@11@9@5xe" filled="f" stroked="f">
-                  <v:stroke joinstyle="miter"/>
-                  <v:formulas>
-                    <v:f eqn="if lineDrawn pixelLineWidth 0"/>
-                    <v:f eqn="sum @0 1 0"/>
-                    <v:f eqn="sum 0 0 @1"/>
-                    <v:f eqn="prod @2 1 2"/>
-                    <v:f eqn="prod @3 21600 pixelWidth"/>
-                    <v:f eqn="prod @3 21600 pixelHeight"/>
-                    <v:f eqn="sum @0 0 1"/>
-                    <v:f eqn="prod @6 1 2"/>
-                    <v:f eqn="prod @7 21600 pixelWidth"/>
-                    <v:f eqn="sum @8 21600 0"/>
-                    <v:f eqn="prod @7 21600 pixelHeight"/>
-                    <v:f eqn="sum @10 21600 0"/>
-                  </v:formulas>
-                  <v:path o:extrusionok="f" gradientshapeok="t" o:connecttype="rect"/>
-                  <o:lock v:ext="edit" aspectratio="t"/>
-                </v:shapetype>
-                <v:shape id="_x0000_i1025" type="#_x0000_t75" style="width:400.75pt;height:250.5pt" o:bordertopcolor="this" o:borderleftcolor="this" o:borderbottomcolor="this" o:borderrightcolor="this">
-                  <v:imagedata r:id="rId25" o:title=""/>
-                </v:shape>
-              </w:pict>
-            </w:r>
-          </w:p>
-        </w:tc>
-      </w:tr>
-    </w:tbl>
+        <w:br/>
+      </w:r>
+      <w:r>
+        <w:rPr>
+          <w:rFonts w:ascii="Arial" w:hAnsi="Arial" w:cs="Arial"/>
+          <w:b/>
+          <w:bCs/>
+        </w:rPr>
+        <w:br/>
+      </w:r>
+      <w:r>
+        <w:rPr>
+          <w:rFonts w:ascii="Arial" w:hAnsi="Arial" w:cs="Arial"/>
+          <w:b/>
+          <w:bCs/>
+        </w:rPr>
+        <w:br/>
+      </w:r>
+      <w:r>
+        <w:rPr>
+          <w:rFonts w:ascii="Arial" w:hAnsi="Arial" w:cs="Arial"/>
+          <w:b/>
+          <w:bCs/>
+        </w:rPr>
+        <w:br/>
+      </w:r>
+      <w:r>
+        <w:rPr>
+          <w:rFonts w:ascii="Arial" w:hAnsi="Arial" w:cs="Arial"/>
+          <w:b/>
+          <w:bCs/>
+        </w:rPr>
+        <w:br/>
+      </w:r>
+      <w:r>
+        <w:rPr>
+          <w:rFonts w:ascii="Arial" w:hAnsi="Arial" w:cs="Arial"/>
+          <w:b/>
+          <w:bCs/>
+        </w:rPr>
+        <w:br/>
+      </w:r>
+      <w:r>
+        <w:rPr>
+          <w:rFonts w:ascii="Arial" w:hAnsi="Arial" w:cs="Arial"/>
+          <w:b/>
+          <w:bCs/>
+        </w:rPr>
+        <w:br/>
+      </w:r>
+      <w:r>
+        <w:rPr>
+          <w:rFonts w:ascii="Arial" w:hAnsi="Arial" w:cs="Arial"/>
+          <w:b/>
+          <w:bCs/>
+        </w:rPr>
+        <w:br/>
+      </w:r>
+      <w:r>
+        <w:rPr>
+          <w:rFonts w:ascii="Arial" w:hAnsi="Arial" w:cs="Arial"/>
+          <w:b/>
+          <w:bCs/>
+        </w:rPr>
+        <w:br/>
+      </w:r>
+      <w:r>
+        <w:rPr>
+          <w:rFonts w:ascii="Arial" w:hAnsi="Arial" w:cs="Arial"/>
+          <w:b/>
+          <w:bCs/>
+        </w:rPr>
+        <w:br/>
+      </w:r>
+      <w:r>
+        <w:rPr>
+          <w:rFonts w:ascii="Arial" w:hAnsi="Arial" w:cs="Arial"/>
+          <w:b/>
+          <w:bCs/>
+        </w:rPr>
+        <w:br/>
+      </w:r>
+      <w:r>
+        <w:rPr>
+          <w:rFonts w:ascii="Arial" w:hAnsi="Arial" w:cs="Arial"/>
+          <w:b/>
+          <w:bCs/>
+        </w:rPr>
+        <w:br/>
+      </w:r>
+      <w:r>
+        <w:rPr>
+          <w:rFonts w:ascii="Arial" w:hAnsi="Arial" w:cs="Arial"/>
+          <w:b/>
+          <w:bCs/>
+        </w:rPr>
+        <w:br/>
+      </w:r>
+      <w:r>
+        <w:rPr>
+          <w:rFonts w:ascii="Arial" w:hAnsi="Arial" w:cs="Arial"/>
+          <w:b/>
+          <w:bCs/>
+        </w:rPr>
+        <w:lastRenderedPageBreak/>
+        <w:br/>
+      </w:r>
+      <w:r>
+        <w:rPr>
+          <w:rFonts w:ascii="Arial" w:hAnsi="Arial" w:cs="Arial"/>
+          <w:b/>
+          <w:bCs/>
+        </w:rPr>
+        <w:br/>
+      </w:r>
+    </w:p>
+    <w:p>
+      <w:pPr>
+        <w:jc w:val="center"/>
+      </w:pPr>
+      <w:r>
+        <w:rPr>
+          <w:rFonts w:ascii="Arial" w:eastAsia="Arial" w:hAnsi="Arial" w:cs="Arial"/>
+          <w:b/>
+          <w:sz w:val="20"/>
+        </w:rPr>
+        <w:br/>
+      </w:r>
+      <w:r>
+        <w:rPr>
+          <w:rFonts w:ascii="Arial" w:eastAsia="Arial" w:hAnsi="Arial" w:cs="Arial"/>
+          <w:b/>
+          <w:sz w:val="20"/>
+        </w:rPr>
+        <w:br/>
+      </w:r>
+      <w:r>
+        <w:rPr>
+          <w:rFonts w:ascii="Arial" w:eastAsia="Arial" w:hAnsi="Arial" w:cs="Arial"/>
+          <w:b/>
+          <w:sz w:val="20"/>
+        </w:rPr>
+        <w:br/>
+      </w:r>
+      <w:r>
+        <w:rPr>
+          <w:rFonts w:ascii="Arial" w:eastAsia="Arial" w:hAnsi="Arial" w:cs="Arial"/>
+          <w:b/>
+          <w:sz w:val="20"/>
+        </w:rPr>
+        <w:br/>
+      </w:r>
+      <w:r>
+        <w:rPr>
+          <w:rFonts w:ascii="Arial" w:eastAsia="Arial" w:hAnsi="Arial" w:cs="Arial"/>
+          <w:b/>
+          <w:sz w:val="20"/>
+        </w:rPr>
+        <w:br/>
+        <w:t>idGraficaTortaHallazgos</w:t>
+      </w:r>
+      <w:r>
+        <w:rPr>
+          <w:rFonts w:ascii="Arial" w:eastAsia="Arial" w:hAnsi="Arial" w:cs="Arial"/>
+          <w:b/>
+          <w:sz w:val="20"/>
+        </w:rPr>
+        <w:br/>
+      </w:r>
+      <w:r>
+        <w:rPr>
+          <w:rFonts w:ascii="Arial" w:eastAsia="Arial" w:hAnsi="Arial" w:cs="Arial"/>
+          <w:b/>
+          <w:sz w:val="20"/>
+        </w:rPr>
+        <w:br/>
+      </w:r>
+      <w:r>
+        <w:rPr>
+          <w:rFonts w:ascii="Arial" w:eastAsia="Arial" w:hAnsi="Arial" w:cs="Arial"/>
+          <w:b/>
+          <w:sz w:val="20"/>
+        </w:rPr>
+        <w:br/>
+      </w:r>
+      <w:r>
+        <w:rPr>
+          <w:rFonts w:ascii="Arial" w:eastAsia="Arial" w:hAnsi="Arial" w:cs="Arial"/>
+          <w:b/>
+          <w:sz w:val="20"/>
+        </w:rPr>
+        <w:br/>
+      </w:r>
+      <w:r>
+        <w:rPr>
+          <w:rFonts w:ascii="Arial" w:eastAsia="Arial" w:hAnsi="Arial" w:cs="Arial"/>
+          <w:b/>
+          <w:sz w:val="20"/>
+        </w:rPr>
+        <w:br/>
+      </w:r>
+      <w:r>
+        <w:rPr>
+          <w:rFonts w:ascii="Arial" w:eastAsia="Arial" w:hAnsi="Arial" w:cs="Arial"/>
+          <w:b/>
+          <w:sz w:val="20"/>
+        </w:rPr>
+        <w:br/>
+      </w:r>
+      <w:r>
+        <w:rPr>
+          <w:rFonts w:ascii="Arial" w:eastAsia="Arial" w:hAnsi="Arial" w:cs="Arial"/>
+          <w:b/>
+          <w:sz w:val="20"/>
+        </w:rPr>
+        <w:br/>
+      </w:r>
+      <w:r>
+        <w:rPr>
+          <w:rFonts w:ascii="Arial" w:hAnsi="Arial" w:cs="Arial"/>
+          <w:b/>
+          <w:bCs/>
+        </w:rPr>
+        <w:br/>
+      </w:r>
+      <w:r>
+        <w:rPr>
+          <w:rFonts w:ascii="Arial" w:hAnsi="Arial" w:cs="Arial"/>
+          <w:b/>
+          <w:bCs/>
+        </w:rPr>
+        <w:br/>
+      </w:r>
+      <w:r>
+        <w:rPr>
+          <w:rFonts w:ascii="Arial" w:hAnsi="Arial" w:cs="Arial"/>
+          <w:b/>
+          <w:bCs/>
+        </w:rPr>
+        <w:br/>
+      </w:r>
+      <w:r>
+        <w:rPr>
+          <w:rFonts w:ascii="Arial" w:hAnsi="Arial" w:cs="Arial"/>
+          <w:b/>
+          <w:bCs/>
+        </w:rPr>
+        <w:br/>
+      </w:r>
+      <w:r>
+        <w:rPr>
+          <w:rFonts w:ascii="Arial" w:hAnsi="Arial" w:cs="Arial"/>
+          <w:b/>
+          <w:bCs/>
+        </w:rPr>
+        <w:br/>
+      </w:r>
+      <w:r>
+        <w:rPr>
+          <w:rFonts w:ascii="Arial" w:hAnsi="Arial" w:cs="Arial"/>
+          <w:b/>
+          <w:bCs/>
+        </w:rPr>
+        <w:br/>
+      </w:r>
+      <w:r>
+        <w:rPr>
+          <w:rFonts w:ascii="Arial" w:hAnsi="Arial" w:cs="Arial"/>
+          <w:b/>
+          <w:bCs/>
+        </w:rPr>
+        <w:br/>
+      </w:r>
+      <w:r>
+        <w:rPr>
+          <w:rFonts w:ascii="Arial" w:hAnsi="Arial" w:cs="Arial"/>
+          <w:b/>
+          <w:bCs/>
+        </w:rPr>
+        <w:br/>
+      </w:r>
+      <w:r>
+        <w:rPr>
+          <w:rFonts w:ascii="Arial" w:hAnsi="Arial" w:cs="Arial"/>
+          <w:b/>
+          <w:bCs/>
+        </w:rPr>
+        <w:br/>
+      </w:r>
+      <w:r>
+        <w:rPr>
+          <w:rFonts w:ascii="Arial" w:hAnsi="Arial" w:cs="Arial"/>
+          <w:b/>
+          <w:bCs/>
+        </w:rPr>
+        <w:br/>
+      </w:r>
+      <w:r>
+        <w:rPr>
+          <w:rFonts w:ascii="Arial" w:hAnsi="Arial" w:cs="Arial"/>
+          <w:b/>
+          <w:bCs/>
+        </w:rPr>
+        <w:br/>
+      </w:r>
+      <w:r>
+        <w:rPr>
+          <w:rFonts w:ascii="Arial" w:hAnsi="Arial" w:cs="Arial"/>
+          <w:b/>
+          <w:bCs/>
+        </w:rPr>
+        <w:br/>
+      </w:r>
+      <w:r>
+        <w:rPr>
+          <w:rFonts w:ascii="Arial" w:hAnsi="Arial" w:cs="Arial"/>
+          <w:b/>
+          <w:bCs/>
+        </w:rPr>
+        <w:br/>
+      </w:r>
+      <w:r>
+        <w:rPr>
+          <w:rFonts w:ascii="Arial" w:hAnsi="Arial" w:cs="Arial"/>
+          <w:b/>
+          <w:bCs/>
+        </w:rPr>
+        <w:br/>
+      </w:r>
+      <w:r>
+        <w:rPr>
+          <w:rFonts w:ascii="Arial" w:hAnsi="Arial" w:cs="Arial"/>
+          <w:b/>
+          <w:bCs/>
+        </w:rPr>
+        <w:br/>
+      </w:r>
+      <w:r>
+        <w:rPr>
+          <w:rFonts w:ascii="Arial" w:hAnsi="Arial" w:cs="Arial"/>
+          <w:b/>
+          <w:bCs/>
+        </w:rPr>
+        <w:br/>
+      </w:r>
+      <w:r>
+        <w:rPr>
+          <w:rFonts w:ascii="Arial" w:hAnsi="Arial" w:cs="Arial"/>
+          <w:b/>
+          <w:bCs/>
+        </w:rPr>
+        <w:br/>
+      </w:r>
+      <w:r>
+        <w:rPr>
+          <w:rFonts w:ascii="Arial" w:hAnsi="Arial" w:cs="Arial"/>
+          <w:b/>
+          <w:bCs/>
+        </w:rPr>
+        <w:br/>
+      </w:r>
+      <w:r>
+        <w:rPr>
+          <w:rFonts w:ascii="Arial" w:hAnsi="Arial" w:cs="Arial"/>
+          <w:b/>
+          <w:bCs/>
+        </w:rPr>
+        <w:br/>
+      </w:r>
+      <w:r>
+        <w:rPr>
+          <w:rFonts w:ascii="Arial" w:hAnsi="Arial" w:cs="Arial"/>
+          <w:b/>
+          <w:bCs/>
+        </w:rPr>
+        <w:br/>
+      </w:r>
+      <w:r>
+        <w:rPr>
+          <w:rFonts w:ascii="Arial" w:hAnsi="Arial" w:cs="Arial"/>
+          <w:b/>
+          <w:bCs/>
+        </w:rPr>
+        <w:br/>
+      </w:r>
+      <w:r>
+        <w:rPr>
+          <w:rFonts w:ascii="Arial" w:hAnsi="Arial" w:cs="Arial"/>
+          <w:b/>
+          <w:bCs/>
+        </w:rPr>
+        <w:br/>
+      </w:r>
+      <w:r>
+        <w:rPr>
+          <w:rFonts w:ascii="Arial" w:hAnsi="Arial" w:cs="Arial"/>
+          <w:b/>
+          <w:bCs/>
+        </w:rPr>
+        <w:br/>
+      </w:r>
+      <w:r>
+        <w:rPr>
+          <w:rFonts w:ascii="Arial" w:hAnsi="Arial" w:cs="Arial"/>
+          <w:b/>
+          <w:bCs/>
+        </w:rPr>
+        <w:br/>
+      </w:r>
+      <w:r>
+        <w:rPr>
+          <w:rFonts w:ascii="Arial" w:hAnsi="Arial" w:cs="Arial"/>
+          <w:b/>
+          <w:bCs/>
+        </w:rPr>
+        <w:br/>
+      </w:r>
+      <w:r>
+        <w:rPr>
+          <w:rFonts w:ascii="Arial" w:hAnsi="Arial" w:cs="Arial"/>
+          <w:b/>
+          <w:bCs/>
+        </w:rPr>
+        <w:br/>
+      </w:r>
+      <w:r>
+        <w:rPr>
+          <w:rFonts w:ascii="Arial" w:hAnsi="Arial" w:cs="Arial"/>
+          <w:b/>
+          <w:bCs/>
+        </w:rPr>
+        <w:br/>
+      </w:r>
+      <w:r>
+        <w:rPr>
+          <w:rFonts w:ascii="Arial" w:hAnsi="Arial" w:cs="Arial"/>
+          <w:b/>
+          <w:bCs/>
+        </w:rPr>
+        <w:br/>
+      </w:r>
+      <w:r>
+        <w:rPr>
+          <w:rFonts w:ascii="Arial" w:hAnsi="Arial" w:cs="Arial"/>
+          <w:b/>
+          <w:bCs/>
+        </w:rPr>
+        <w:br/>
+      </w:r>
+      <w:r>
+        <w:rPr>
+          <w:rFonts w:ascii="Arial" w:hAnsi="Arial" w:cs="Arial"/>
+          <w:b/>
+          <w:bCs/>
+        </w:rPr>
+        <w:lastRenderedPageBreak/>
+        <w:br/>
+      </w:r>
+    </w:p>
     <w:p>
       <w:pPr>
         <w:spacing w:after="0" w:line="240" w:lineRule="exact"/>
         <w:jc w:val="center"/>
         <w:rPr>
-          <w:rFonts w:ascii="Arial" w:hAnsi="Arial" w:cs="Arial"/>
-        </w:rPr>
-      </w:pPr>
+          <w:rFonts w:ascii="Arial" w:eastAsia="Arial" w:hAnsi="Arial" w:cs="Arial"/>
+          <w:b/>
+          <w:sz w:val="20"/>
+        </w:rPr>
+      </w:pPr>
+      <w:r>
+        <w:rPr>
+          <w:rFonts w:ascii="Arial" w:hAnsi="Arial" w:cs="Arial"/>
+        </w:rPr>
+        <w:br/>
+      </w:r>
+      <w:r>
+        <w:rPr>
+          <w:rFonts w:ascii="Arial" w:eastAsia="Arial" w:hAnsi="Arial" w:cs="Arial"/>
+          <w:b/>
+          <w:sz w:val="20"/>
+        </w:rPr>
+        <w:br/>
+      </w:r>
+      <w:r>
+        <w:rPr>
+          <w:rFonts w:ascii="Arial" w:eastAsia="Arial" w:hAnsi="Arial" w:cs="Arial"/>
+          <w:b/>
+          <w:sz w:val="20"/>
+        </w:rPr>
+        <w:br/>
+      </w:r>
+      <w:r>
+        <w:rPr>
+          <w:rFonts w:ascii="Arial" w:eastAsia="Arial" w:hAnsi="Arial" w:cs="Arial"/>
+          <w:b/>
+          <w:sz w:val="20"/>
+        </w:rPr>
+        <w:br/>
+      </w:r>
+      <w:r>
+        <w:rPr>
+          <w:rFonts w:ascii="Arial" w:eastAsia="Arial" w:hAnsi="Arial" w:cs="Arial"/>
+          <w:b/>
+          <w:sz w:val="20"/>
+        </w:rPr>
+        <w:br/>
+      </w:r>
+      <w:r>
+        <w:rPr>
+          <w:rFonts w:ascii="Arial" w:eastAsia="Arial" w:hAnsi="Arial" w:cs="Arial"/>
+          <w:b/>
+          <w:sz w:val="20"/>
+        </w:rPr>
+        <w:br/>
+      </w:r>
+      <w:r>
+        <w:rPr>
+          <w:rFonts w:ascii="Arial" w:eastAsia="Arial" w:hAnsi="Arial" w:cs="Arial"/>
+          <w:b/>
+          <w:sz w:val="20"/>
+        </w:rPr>
+        <w:br/>
+      </w:r>
+      <w:r>
+        <w:rPr>
+          <w:rFonts w:ascii="Arial" w:eastAsia="Arial" w:hAnsi="Arial" w:cs="Arial"/>
+          <w:b/>
+          <w:sz w:val="20"/>
+        </w:rPr>
+        <w:br/>
+      </w:r>
     </w:p>
     <w:p>
       <w:pPr>
         <w:spacing w:after="0" w:line="240" w:lineRule="exact"/>
         <w:jc w:val="center"/>
         <w:rPr>
-          <w:rFonts w:ascii="Arial" w:hAnsi="Arial" w:cs="Arial"/>
+          <w:rFonts w:ascii="Arial" w:eastAsia="Arial" w:hAnsi="Arial" w:cs="Arial"/>
           <w:b/>
-          <w:bCs/>
-        </w:rPr>
-      </w:pPr>
-      <w:r>
-        <w:rPr>
-          <w:rFonts w:ascii="Arial" w:hAnsi="Arial" w:cs="Arial"/>
+          <w:sz w:val="20"/>
+        </w:rPr>
+      </w:pPr>
+      <w:r>
+        <w:rPr>
+          <w:rFonts w:ascii="Arial" w:eastAsia="Arial" w:hAnsi="Arial" w:cs="Arial"/>
           <w:b/>
-          <w:bCs/>
-        </w:rPr>
-        <w:t>GRÁFICA 2</w:t>
-      </w:r>
-    </w:p>
-    <w:tbl>
-      <w:tblPr>
-        <w:tblW w:w="5000" w:type="pct"/>
-        <w:tblBorders>
-          <w:top w:val="single" w:sz="4" w:space="0" w:color="auto"/>
-          <w:left w:val="single" w:sz="4" w:space="0" w:color="auto"/>
-          <w:bottom w:val="single" w:sz="4" w:space="0" w:color="auto"/>
-          <w:right w:val="single" w:sz="4" w:space="0" w:color="auto"/>
-          <w:insideH w:val="single" w:sz="4" w:space="0" w:color="auto"/>
-          <w:insideV w:val="single" w:sz="4" w:space="0" w:color="auto"/>
-        </w:tblBorders>
-        <w:tblLook w:val="0600" w:firstRow="0" w:lastRow="0" w:firstColumn="0" w:lastColumn="0" w:noHBand="1" w:noVBand="1"/>
-      </w:tblPr>
-      <w:tblGrid>
-        <w:gridCol w:w="10758"/>
-      </w:tblGrid>
-      <w:tr>
-        <w:tc>
-          <w:tcPr>
-            <w:tcW w:w="9972" w:type="dxa"/>
-            <w:vAlign w:val="center"/>
-          </w:tcPr>
-          <w:p>
-            <w:pPr>
-              <w:jc w:val="center"/>
-            </w:pPr>
-            <w:r>
-              <w:rPr>
-                <w:rFonts w:ascii="Arial" w:eastAsia="Arial" w:hAnsi="Arial" w:cs="Arial"/>
-                <w:b/>
-                <w:sz w:val="20"/>
-              </w:rPr>
-              <w:t>Distribución de hallazgos críticos y mayores</w:t>
-            </w:r>
-            <w:r>
-              <w:pict w14:anchorId="3D9166F7">
-                <v:shape id="_x0000_i1026" type="#_x0000_t75" style="width:529.75pt;height:250.6pt" o:bordertopcolor="this" o:borderleftcolor="this" o:borderbottomcolor="this" o:borderrightcolor="this">
-                  <v:imagedata r:id="rId26" o:title=""/>
-                </v:shape>
-              </w:pict>
-            </w:r>
-          </w:p>
-        </w:tc>
-      </w:tr>
-    </w:tbl>
+          <w:sz w:val="20"/>
+        </w:rPr>
+        <w:br/>
+      </w:r>
+    </w:p>
     <w:p>
       <w:pPr>
         <w:spacing w:after="0" w:line="240" w:lineRule="exact"/>
@@ -10288,6 +10725,423 @@
           <w:rFonts w:ascii="Arial" w:hAnsi="Arial" w:cs="Arial"/>
         </w:rPr>
       </w:pPr>
+      <w:r>
+        <w:rPr>
+          <w:rFonts w:ascii="Arial" w:eastAsia="Arial" w:hAnsi="Arial" w:cs="Arial"/>
+          <w:b/>
+          <w:sz w:val="20"/>
+        </w:rPr>
+        <w:br/>
+      </w:r>
+      <w:r>
+        <w:rPr>
+          <w:rFonts w:ascii="Arial" w:eastAsia="Arial" w:hAnsi="Arial" w:cs="Arial"/>
+          <w:b/>
+          <w:sz w:val="20"/>
+        </w:rPr>
+        <w:br/>
+      </w:r>
+      <w:r>
+        <w:rPr>
+          <w:rFonts w:ascii="Arial" w:eastAsia="Arial" w:hAnsi="Arial" w:cs="Arial"/>
+          <w:b/>
+          <w:sz w:val="20"/>
+        </w:rPr>
+        <w:br/>
+      </w:r>
+      <w:r>
+        <w:rPr>
+          <w:rFonts w:ascii="Arial" w:eastAsia="Arial" w:hAnsi="Arial" w:cs="Arial"/>
+          <w:b/>
+          <w:sz w:val="20"/>
+        </w:rPr>
+        <w:t>idGraficaBarrasHallazgos</w:t>
+      </w:r>
+      <w:r>
+        <w:rPr>
+          <w:rFonts w:ascii="Arial" w:eastAsia="Arial" w:hAnsi="Arial" w:cs="Arial"/>
+          <w:b/>
+          <w:sz w:val="20"/>
+        </w:rPr>
+        <w:br/>
+      </w:r>
+      <w:r>
+        <w:rPr>
+          <w:rFonts w:ascii="Arial" w:eastAsia="Arial" w:hAnsi="Arial" w:cs="Arial"/>
+          <w:b/>
+          <w:sz w:val="20"/>
+        </w:rPr>
+        <w:br/>
+      </w:r>
+      <w:r>
+        <w:rPr>
+          <w:rFonts w:ascii="Arial" w:eastAsia="Arial" w:hAnsi="Arial" w:cs="Arial"/>
+          <w:b/>
+          <w:sz w:val="20"/>
+        </w:rPr>
+        <w:br/>
+      </w:r>
+      <w:r>
+        <w:rPr>
+          <w:rFonts w:ascii="Arial" w:eastAsia="Arial" w:hAnsi="Arial" w:cs="Arial"/>
+          <w:b/>
+          <w:sz w:val="20"/>
+        </w:rPr>
+        <w:br/>
+      </w:r>
+      <w:r>
+        <w:rPr>
+          <w:rFonts w:ascii="Arial" w:eastAsia="Arial" w:hAnsi="Arial" w:cs="Arial"/>
+          <w:b/>
+          <w:sz w:val="20"/>
+        </w:rPr>
+        <w:br/>
+      </w:r>
+      <w:r>
+        <w:rPr>
+          <w:rFonts w:ascii="Arial" w:eastAsia="Arial" w:hAnsi="Arial" w:cs="Arial"/>
+          <w:b/>
+          <w:sz w:val="20"/>
+        </w:rPr>
+        <w:br/>
+      </w:r>
+      <w:r>
+        <w:rPr>
+          <w:rFonts w:ascii="Arial" w:eastAsia="Arial" w:hAnsi="Arial" w:cs="Arial"/>
+          <w:b/>
+          <w:sz w:val="20"/>
+        </w:rPr>
+        <w:br/>
+      </w:r>
+      <w:r>
+        <w:rPr>
+          <w:rFonts w:ascii="Arial" w:eastAsia="Arial" w:hAnsi="Arial" w:cs="Arial"/>
+          <w:b/>
+          <w:sz w:val="20"/>
+        </w:rPr>
+        <w:br/>
+      </w:r>
+      <w:r>
+        <w:rPr>
+          <w:rFonts w:ascii="Arial" w:eastAsia="Arial" w:hAnsi="Arial" w:cs="Arial"/>
+          <w:b/>
+          <w:sz w:val="20"/>
+        </w:rPr>
+        <w:br/>
+      </w:r>
+      <w:r>
+        <w:rPr>
+          <w:rFonts w:ascii="Arial" w:eastAsia="Arial" w:hAnsi="Arial" w:cs="Arial"/>
+          <w:b/>
+          <w:sz w:val="20"/>
+        </w:rPr>
+        <w:br/>
+      </w:r>
+      <w:r>
+        <w:rPr>
+          <w:rFonts w:ascii="Arial" w:eastAsia="Arial" w:hAnsi="Arial" w:cs="Arial"/>
+          <w:b/>
+          <w:sz w:val="20"/>
+        </w:rPr>
+        <w:br/>
+      </w:r>
+      <w:r>
+        <w:rPr>
+          <w:rFonts w:ascii="Arial" w:eastAsia="Arial" w:hAnsi="Arial" w:cs="Arial"/>
+          <w:b/>
+          <w:sz w:val="20"/>
+        </w:rPr>
+        <w:br/>
+      </w:r>
+      <w:r>
+        <w:rPr>
+          <w:rFonts w:ascii="Arial" w:eastAsia="Arial" w:hAnsi="Arial" w:cs="Arial"/>
+          <w:b/>
+          <w:sz w:val="20"/>
+        </w:rPr>
+        <w:br/>
+      </w:r>
+      <w:r>
+        <w:rPr>
+          <w:rFonts w:ascii="Arial" w:eastAsia="Arial" w:hAnsi="Arial" w:cs="Arial"/>
+          <w:b/>
+          <w:sz w:val="20"/>
+        </w:rPr>
+        <w:br/>
+      </w:r>
+      <w:r>
+        <w:rPr>
+          <w:rFonts w:ascii="Arial" w:eastAsia="Arial" w:hAnsi="Arial" w:cs="Arial"/>
+          <w:b/>
+          <w:sz w:val="20"/>
+        </w:rPr>
+        <w:br/>
+      </w:r>
+      <w:r>
+        <w:rPr>
+          <w:rFonts w:ascii="Arial" w:eastAsia="Arial" w:hAnsi="Arial" w:cs="Arial"/>
+          <w:b/>
+          <w:sz w:val="20"/>
+        </w:rPr>
+        <w:br/>
+      </w:r>
+      <w:r>
+        <w:rPr>
+          <w:rFonts w:ascii="Arial" w:eastAsia="Arial" w:hAnsi="Arial" w:cs="Arial"/>
+          <w:b/>
+          <w:sz w:val="20"/>
+        </w:rPr>
+        <w:br/>
+      </w:r>
+      <w:r>
+        <w:rPr>
+          <w:rFonts w:ascii="Arial" w:eastAsia="Arial" w:hAnsi="Arial" w:cs="Arial"/>
+          <w:b/>
+          <w:sz w:val="20"/>
+        </w:rPr>
+        <w:br/>
+      </w:r>
+      <w:r>
+        <w:rPr>
+          <w:rFonts w:ascii="Arial" w:eastAsia="Arial" w:hAnsi="Arial" w:cs="Arial"/>
+          <w:b/>
+          <w:sz w:val="20"/>
+        </w:rPr>
+        <w:br/>
+      </w:r>
+      <w:r>
+        <w:rPr>
+          <w:rFonts w:ascii="Arial" w:eastAsia="Arial" w:hAnsi="Arial" w:cs="Arial"/>
+          <w:b/>
+          <w:sz w:val="20"/>
+        </w:rPr>
+        <w:br/>
+      </w:r>
+      <w:r>
+        <w:rPr>
+          <w:rFonts w:ascii="Arial" w:eastAsia="Arial" w:hAnsi="Arial" w:cs="Arial"/>
+          <w:b/>
+          <w:sz w:val="20"/>
+        </w:rPr>
+        <w:br/>
+      </w:r>
+      <w:r>
+        <w:rPr>
+          <w:rFonts w:ascii="Arial" w:eastAsia="Arial" w:hAnsi="Arial" w:cs="Arial"/>
+          <w:b/>
+          <w:sz w:val="20"/>
+        </w:rPr>
+        <w:br/>
+      </w:r>
+      <w:r>
+        <w:rPr>
+          <w:rFonts w:ascii="Arial" w:eastAsia="Arial" w:hAnsi="Arial" w:cs="Arial"/>
+          <w:b/>
+          <w:sz w:val="20"/>
+        </w:rPr>
+        <w:br/>
+      </w:r>
+      <w:r>
+        <w:rPr>
+          <w:rFonts w:ascii="Arial" w:eastAsia="Arial" w:hAnsi="Arial" w:cs="Arial"/>
+          <w:b/>
+          <w:sz w:val="20"/>
+        </w:rPr>
+        <w:br/>
+      </w:r>
+      <w:r>
+        <w:rPr>
+          <w:rFonts w:ascii="Arial" w:eastAsia="Arial" w:hAnsi="Arial" w:cs="Arial"/>
+          <w:b/>
+          <w:sz w:val="20"/>
+        </w:rPr>
+        <w:br/>
+      </w:r>
+      <w:r>
+        <w:rPr>
+          <w:rFonts w:ascii="Arial" w:eastAsia="Arial" w:hAnsi="Arial" w:cs="Arial"/>
+          <w:b/>
+          <w:sz w:val="20"/>
+        </w:rPr>
+        <w:br/>
+      </w:r>
+      <w:r>
+        <w:rPr>
+          <w:rFonts w:ascii="Arial" w:eastAsia="Arial" w:hAnsi="Arial" w:cs="Arial"/>
+          <w:b/>
+          <w:sz w:val="20"/>
+        </w:rPr>
+        <w:br/>
+      </w:r>
+      <w:r>
+        <w:rPr>
+          <w:rFonts w:ascii="Arial" w:eastAsia="Arial" w:hAnsi="Arial" w:cs="Arial"/>
+          <w:b/>
+          <w:sz w:val="20"/>
+        </w:rPr>
+        <w:br/>
+      </w:r>
+      <w:r>
+        <w:rPr>
+          <w:rFonts w:ascii="Arial" w:eastAsia="Arial" w:hAnsi="Arial" w:cs="Arial"/>
+          <w:b/>
+          <w:sz w:val="20"/>
+        </w:rPr>
+        <w:br/>
+      </w:r>
+      <w:r>
+        <w:rPr>
+          <w:rFonts w:ascii="Arial" w:eastAsia="Arial" w:hAnsi="Arial" w:cs="Arial"/>
+          <w:b/>
+          <w:sz w:val="20"/>
+        </w:rPr>
+        <w:br/>
+      </w:r>
+      <w:r>
+        <w:rPr>
+          <w:rFonts w:ascii="Arial" w:eastAsia="Arial" w:hAnsi="Arial" w:cs="Arial"/>
+          <w:b/>
+          <w:sz w:val="20"/>
+        </w:rPr>
+        <w:br/>
+      </w:r>
+      <w:r>
+        <w:rPr>
+          <w:rFonts w:ascii="Arial" w:eastAsia="Arial" w:hAnsi="Arial" w:cs="Arial"/>
+          <w:b/>
+          <w:sz w:val="20"/>
+        </w:rPr>
+        <w:br/>
+      </w:r>
+      <w:r>
+        <w:rPr>
+          <w:rFonts w:ascii="Arial" w:eastAsia="Arial" w:hAnsi="Arial" w:cs="Arial"/>
+          <w:b/>
+          <w:sz w:val="20"/>
+        </w:rPr>
+        <w:br/>
+      </w:r>
+      <w:r>
+        <w:rPr>
+          <w:rFonts w:ascii="Arial" w:eastAsia="Arial" w:hAnsi="Arial" w:cs="Arial"/>
+          <w:b/>
+          <w:sz w:val="20"/>
+        </w:rPr>
+        <w:br/>
+      </w:r>
+      <w:r>
+        <w:rPr>
+          <w:rFonts w:ascii="Arial" w:eastAsia="Arial" w:hAnsi="Arial" w:cs="Arial"/>
+          <w:b/>
+          <w:sz w:val="20"/>
+        </w:rPr>
+        <w:br/>
+      </w:r>
+      <w:r>
+        <w:rPr>
+          <w:rFonts w:ascii="Arial" w:eastAsia="Arial" w:hAnsi="Arial" w:cs="Arial"/>
+          <w:b/>
+          <w:sz w:val="20"/>
+        </w:rPr>
+        <w:lastRenderedPageBreak/>
+        <w:br/>
+      </w:r>
+      <w:r>
+        <w:rPr>
+          <w:rFonts w:ascii="Arial" w:eastAsia="Arial" w:hAnsi="Arial" w:cs="Arial"/>
+          <w:b/>
+          <w:sz w:val="20"/>
+        </w:rPr>
+        <w:br/>
+      </w:r>
+      <w:r>
+        <w:rPr>
+          <w:rFonts w:ascii="Arial" w:eastAsia="Arial" w:hAnsi="Arial" w:cs="Arial"/>
+          <w:b/>
+          <w:sz w:val="20"/>
+        </w:rPr>
+        <w:t>idGraficaCertificados</w:t>
+      </w:r>
+      <w:r>
+        <w:rPr>
+          <w:rFonts w:ascii="Arial" w:eastAsia="Arial" w:hAnsi="Arial" w:cs="Arial"/>
+          <w:b/>
+          <w:sz w:val="20"/>
+        </w:rPr>
+        <w:br/>
+      </w:r>
+      <w:r>
+        <w:rPr>
+          <w:rFonts w:ascii="Arial" w:eastAsia="Arial" w:hAnsi="Arial" w:cs="Arial"/>
+          <w:b/>
+          <w:sz w:val="20"/>
+        </w:rPr>
+        <w:br/>
+      </w:r>
+      <w:r>
+        <w:rPr>
+          <w:rFonts w:ascii="Arial" w:eastAsia="Arial" w:hAnsi="Arial" w:cs="Arial"/>
+          <w:b/>
+          <w:sz w:val="20"/>
+        </w:rPr>
+        <w:br/>
+      </w:r>
+      <w:r>
+        <w:rPr>
+          <w:rFonts w:ascii="Arial" w:eastAsia="Arial" w:hAnsi="Arial" w:cs="Arial"/>
+          <w:b/>
+          <w:sz w:val="20"/>
+        </w:rPr>
+        <w:br/>
+      </w:r>
+      <w:r>
+        <w:rPr>
+          <w:rFonts w:ascii="Arial" w:eastAsia="Arial" w:hAnsi="Arial" w:cs="Arial"/>
+          <w:b/>
+          <w:sz w:val="20"/>
+        </w:rPr>
+        <w:br/>
+      </w:r>
+      <w:r>
+        <w:rPr>
+          <w:rFonts w:ascii="Arial" w:eastAsia="Arial" w:hAnsi="Arial" w:cs="Arial"/>
+          <w:b/>
+          <w:sz w:val="20"/>
+        </w:rPr>
+        <w:br/>
+      </w:r>
+      <w:r>
+        <w:rPr>
+          <w:rFonts w:ascii="Arial" w:eastAsia="Arial" w:hAnsi="Arial" w:cs="Arial"/>
+          <w:b/>
+          <w:sz w:val="20"/>
+        </w:rPr>
+        <w:br/>
+      </w:r>
+      <w:r>
+        <w:rPr>
+          <w:rFonts w:ascii="Arial" w:eastAsia="Arial" w:hAnsi="Arial" w:cs="Arial"/>
+          <w:b/>
+          <w:sz w:val="20"/>
+        </w:rPr>
+        <w:br/>
+      </w:r>
+      <w:r>
+        <w:rPr>
+          <w:rFonts w:ascii="Arial" w:eastAsia="Arial" w:hAnsi="Arial" w:cs="Arial"/>
+          <w:b/>
+          <w:sz w:val="20"/>
+        </w:rPr>
+        <w:br/>
+      </w:r>
+      <w:r>
+        <w:rPr>
+          <w:rFonts w:ascii="Arial" w:eastAsia="Arial" w:hAnsi="Arial" w:cs="Arial"/>
+          <w:b/>
+          <w:sz w:val="20"/>
+        </w:rPr>
+        <w:br/>
+      </w:r>
     </w:p>
     <w:p>
       <w:pPr>
@@ -10298,154 +11152,6 @@
         </w:rPr>
       </w:pPr>
     </w:p>
-    <w:tbl>
-      <w:tblPr>
-        <w:tblStyle w:val="Tablaconcuadrcula"/>
-        <w:tblW w:w="0" w:type="auto"/>
-        <w:tblBorders>
-          <w:top w:val="single" w:sz="4" w:space="0" w:color="auto"/>
-          <w:left w:val="single" w:sz="4" w:space="0" w:color="auto"/>
-          <w:bottom w:val="single" w:sz="4" w:space="0" w:color="auto"/>
-          <w:right w:val="single" w:sz="4" w:space="0" w:color="auto"/>
-          <w:insideH w:val="single" w:sz="4" w:space="0" w:color="auto"/>
-          <w:insideV w:val="single" w:sz="4" w:space="0" w:color="auto"/>
-        </w:tblBorders>
-        <w:tblLook w:val="04A0" w:firstRow="1" w:lastRow="0" w:firstColumn="1" w:lastColumn="0" w:noHBand="0" w:noVBand="1"/>
-      </w:tblPr>
-      <w:tblGrid>
-        <w:gridCol w:w="5379"/>
-        <w:gridCol w:w="5379"/>
-      </w:tblGrid>
-      <w:tr>
-        <w:tc>
-          <w:tcPr>
-            <w:tcW w:w="5379" w:type="dxa"/>
-          </w:tcPr>
-          <w:p>
-            <w:pPr>
-              <w:spacing w:after="0" w:line="240" w:lineRule="exact"/>
-              <w:jc w:val="center"/>
-              <w:rPr>
-                <w:rFonts w:ascii="Arial" w:hAnsi="Arial" w:cs="Arial"/>
-                <w:b/>
-                <w:bCs/>
-              </w:rPr>
-            </w:pPr>
-            <w:r>
-              <w:rPr>
-                <w:rFonts w:ascii="Arial" w:hAnsi="Arial" w:cs="Arial"/>
-                <w:b/>
-                <w:bCs/>
-              </w:rPr>
-              <w:t>GRÁFICA 3</w:t>
-            </w:r>
-          </w:p>
-          <w:tbl>
-            <w:tblPr>
-              <w:tblW w:w="5000" w:type="pct"/>
-              <w:tblLook w:val="0600" w:firstRow="0" w:lastRow="0" w:firstColumn="0" w:lastColumn="0" w:noHBand="1" w:noVBand="1"/>
-            </w:tblPr>
-            <w:tblGrid>
-              <w:gridCol w:w="5163"/>
-            </w:tblGrid>
-            <w:tr>
-              <w:tc>
-                <w:tcPr>
-                  <w:tcW w:w="9972" w:type="dxa"/>
-                  <w:vAlign w:val="center"/>
-                </w:tcPr>
-                <w:p>
-                  <w:pPr>
-                    <w:jc w:val="center"/>
-                  </w:pPr>
-                  <w:r>
-                    <w:rPr>
-                      <w:rFonts w:ascii="Arial" w:eastAsia="Arial" w:hAnsi="Arial" w:cs="Arial"/>
-                      <w:b/>
-                      <w:sz w:val="20"/>
-                    </w:rPr>
-                    <w:lastRenderedPageBreak/>
-                    <w:t>Estado de certificados NDT</w:t>
-                  </w:r>
-                  <w:r>
-                    <w:pict w14:anchorId="0E27EA13">
-                      <v:shape id="_x0000_i1027" type="#_x0000_t75" style="width:230.2pt;height:149.95pt" o:bordertopcolor="this" o:borderleftcolor="this" o:borderbottomcolor="this" o:borderrightcolor="this">
-                        <v:imagedata r:id="rId25" o:title=""/>
-                      </v:shape>
-                    </w:pict>
-                  </w:r>
-                </w:p>
-              </w:tc>
-            </w:tr>
-          </w:tbl>
-          <w:p/>
-        </w:tc>
-        <w:tc>
-          <w:tcPr>
-            <w:tcW w:w="5379" w:type="dxa"/>
-          </w:tcPr>
-          <w:p>
-            <w:pPr>
-              <w:spacing w:after="0" w:line="240" w:lineRule="exact"/>
-              <w:jc w:val="center"/>
-              <w:rPr>
-                <w:rFonts w:ascii="Arial" w:hAnsi="Arial" w:cs="Arial"/>
-                <w:b/>
-                <w:bCs/>
-              </w:rPr>
-            </w:pPr>
-            <w:r>
-              <w:rPr>
-                <w:rFonts w:ascii="Arial" w:hAnsi="Arial" w:cs="Arial"/>
-                <w:b/>
-                <w:bCs/>
-              </w:rPr>
-              <w:lastRenderedPageBreak/>
-              <w:t>GRÁFICA 4</w:t>
-            </w:r>
-          </w:p>
-          <w:tbl>
-            <w:tblPr>
-              <w:tblW w:w="5000" w:type="pct"/>
-              <w:tblLook w:val="0600" w:firstRow="0" w:lastRow="0" w:firstColumn="0" w:lastColumn="0" w:noHBand="1" w:noVBand="1"/>
-            </w:tblPr>
-            <w:tblGrid>
-              <w:gridCol w:w="5163"/>
-            </w:tblGrid>
-            <w:tr>
-              <w:tc>
-                <w:tcPr>
-                  <w:tcW w:w="9972" w:type="dxa"/>
-                  <w:vAlign w:val="center"/>
-                </w:tcPr>
-                <w:p>
-                  <w:pPr>
-                    <w:jc w:val="center"/>
-                  </w:pPr>
-                  <w:r>
-                    <w:rPr>
-                      <w:rFonts w:ascii="Arial" w:eastAsia="Arial" w:hAnsi="Arial" w:cs="Arial"/>
-                      <w:b/>
-                      <w:sz w:val="20"/>
-                    </w:rPr>
-                    <w:lastRenderedPageBreak/>
-                    <w:t>Estado de pruebas de funcionalidad</w:t>
-                  </w:r>
-                  <w:r>
-                    <w:pict w14:anchorId="2C4B944D">
-                      <v:shape id="_x0000_i1028" type="#_x0000_t75" style="width:230.2pt;height:149.95pt" o:bordertopcolor="this" o:borderleftcolor="this" o:borderbottomcolor="this" o:borderrightcolor="this">
-                        <v:imagedata r:id="rId25" o:title=""/>
-                      </v:shape>
-                    </w:pict>
-                  </w:r>
-                </w:p>
-              </w:tc>
-            </w:tr>
-          </w:tbl>
-          <w:p/>
-        </w:tc>
-      </w:tr>
-    </w:tbl>
     <w:p>
       <w:pPr>
         <w:pStyle w:val="Default"/>
@@ -10536,18 +11242,7 @@
                 <w:sz w:val="26"/>
                 <w:szCs w:val="26"/>
               </w:rPr>
-              <w:t>6</w:t>
-            </w:r>
-            <w:r>
-              <w:rPr>
-                <w:rFonts w:ascii="Arial" w:hAnsi="Arial" w:cs="Arial"/>
-                <w:b/>
-                <w:bCs/>
-                <w:color w:val="FFFFFF" w:themeColor="background1"/>
-                <w:sz w:val="26"/>
-                <w:szCs w:val="26"/>
-              </w:rPr>
-              <w:t>.</w:t>
+              <w:t>6.</w:t>
             </w:r>
           </w:p>
         </w:tc>
@@ -10565,7 +11260,7 @@
                 <w:szCs w:val="26"/>
               </w:rPr>
             </w:pPr>
-            <w:bookmarkStart w:id="7" w:name="_Toc74686556"/>
+            <w:bookmarkStart w:id="8" w:name="_Toc74686556"/>
             <w:r>
               <w:rPr>
                 <w:sz w:val="26"/>
@@ -10573,7 +11268,7 @@
               </w:rPr>
               <w:t>RESUMEN DIARIO DE LA INSPECCIÓN</w:t>
             </w:r>
-            <w:bookmarkEnd w:id="7"/>
+            <w:bookmarkEnd w:id="8"/>
           </w:p>
         </w:tc>
       </w:tr>
@@ -10591,23 +11286,22 @@
     </w:p>
     <w:p>
       <w:pPr>
-        <w:spacing w:after="0" w:line="240" w:lineRule="exact"/>
+        <w:pStyle w:val="Default"/>
+        <w:spacing w:line="276" w:lineRule="auto"/>
         <w:jc w:val="center"/>
         <w:rPr>
           <w:rFonts w:ascii="Arial" w:hAnsi="Arial" w:cs="Arial"/>
-        </w:rPr>
-      </w:pPr>
-      <w:r>
-        <w:rPr>
-          <w:rFonts w:ascii="Arial" w:hAnsi="Arial" w:cs="Arial"/>
-        </w:rPr>
-        <w:t>ID_</w:t>
-      </w:r>
-      <w:r>
-        <w:rPr>
-          <w:rFonts w:ascii="Arial" w:hAnsi="Arial" w:cs="Arial"/>
-        </w:rPr>
-        <w:t>RESUMEN_INSPECCION</w:t>
+          <w:color w:val="auto"/>
+          <w:lang w:val="es-MX"/>
+        </w:rPr>
+      </w:pPr>
+      <w:r>
+        <w:rPr>
+          <w:rFonts w:ascii="Arial" w:hAnsi="Arial" w:cs="Arial"/>
+          <w:color w:val="auto"/>
+          <w:lang w:val="es-MX"/>
+        </w:rPr>
+        <w:t>idResumen</w:t>
       </w:r>
     </w:p>
     <w:p>
@@ -10636,15 +11330,20 @@
     </w:p>
     <w:p>
       <w:pPr>
-        <w:pStyle w:val="Default"/>
-        <w:spacing w:line="276" w:lineRule="auto"/>
-        <w:jc w:val="both"/>
-        <w:rPr>
-          <w:rFonts w:ascii="Arial" w:hAnsi="Arial" w:cs="Arial"/>
-          <w:color w:val="auto"/>
-          <w:lang w:val="es-MX"/>
-        </w:rPr>
-      </w:pPr>
+        <w:spacing w:after="0" w:line="240" w:lineRule="auto"/>
+        <w:jc w:val="center"/>
+        <w:rPr>
+          <w:rFonts w:ascii="Arial" w:hAnsi="Arial" w:cs="Arial"/>
+          <w:lang w:val="es-ES_tradnl"/>
+        </w:rPr>
+      </w:pPr>
+      <w:r>
+        <w:rPr>
+          <w:rFonts w:ascii="Arial" w:hAnsi="Arial" w:cs="Arial"/>
+          <w:lang w:val="es-ES_tradnl"/>
+        </w:rPr>
+        <w:br/>
+      </w:r>
     </w:p>
     <w:tbl>
       <w:tblPr>
@@ -10686,6 +11385,7 @@
                 <w:bCs/>
                 <w:sz w:val="26"/>
                 <w:szCs w:val="26"/>
+                <w:highlight w:val="blue"/>
               </w:rPr>
             </w:pPr>
             <w:r>
@@ -10697,18 +11397,7 @@
                 <w:sz w:val="26"/>
                 <w:szCs w:val="26"/>
               </w:rPr>
-              <w:t>7</w:t>
-            </w:r>
-            <w:r>
-              <w:rPr>
-                <w:rFonts w:ascii="Arial" w:hAnsi="Arial" w:cs="Arial"/>
-                <w:b/>
-                <w:bCs/>
-                <w:color w:val="FFFFFF" w:themeColor="background1"/>
-                <w:sz w:val="26"/>
-                <w:szCs w:val="26"/>
-              </w:rPr>
-              <w:t>.</w:t>
+              <w:t>7.</w:t>
             </w:r>
           </w:p>
         </w:tc>
@@ -10726,7 +11415,6 @@
                 <w:szCs w:val="26"/>
               </w:rPr>
             </w:pPr>
-            <w:bookmarkStart w:id="8" w:name="_Toc74686557"/>
             <w:r>
               <w:rPr>
                 <w:sz w:val="26"/>
@@ -10734,13 +11422,76 @@
               </w:rPr>
               <w:t>HALLAZGOS RELEVANTES</w:t>
             </w:r>
-            <w:bookmarkEnd w:id="8"/>
           </w:p>
         </w:tc>
       </w:tr>
     </w:tbl>
     <w:p>
       <w:pPr>
+        <w:spacing w:after="0" w:line="240" w:lineRule="auto"/>
+        <w:jc w:val="center"/>
+        <w:rPr>
+          <w:rFonts w:ascii="Arial" w:hAnsi="Arial" w:cs="Arial"/>
+        </w:rPr>
+      </w:pPr>
+      <w:r>
+        <w:rPr>
+          <w:rFonts w:ascii="Arial" w:hAnsi="Arial" w:cs="Arial"/>
+          <w:lang w:val="es-ES_tradnl"/>
+        </w:rPr>
+        <w:br/>
+      </w:r>
+      <w:r>
+        <w:rPr>
+          <w:rFonts w:ascii="Arial" w:hAnsi="Arial" w:cs="Arial"/>
+          <w:lang w:val="es-ES_tradnl"/>
+        </w:rPr>
+        <w:br/>
+      </w:r>
+      <w:r>
+        <w:rPr>
+          <w:rFonts w:ascii="Arial" w:hAnsi="Arial" w:cs="Arial"/>
+          <w:lang w:val="es-ES_tradnl"/>
+        </w:rPr>
+        <w:br/>
+      </w:r>
+      <w:r>
+        <w:rPr>
+          <w:rFonts w:ascii="Arial" w:hAnsi="Arial" w:cs="Arial"/>
+          <w:lang w:val="es-ES_tradnl"/>
+        </w:rPr>
+        <w:br/>
+      </w:r>
+      <w:r>
+        <w:rPr>
+          <w:rFonts w:ascii="Arial" w:hAnsi="Arial" w:cs="Arial"/>
+          <w:lang w:val="es-ES_tradnl"/>
+        </w:rPr>
+        <w:br/>
+      </w:r>
+      <w:r>
+        <w:rPr>
+          <w:rFonts w:ascii="Arial" w:hAnsi="Arial" w:cs="Arial"/>
+          <w:lang w:val="es-ES_tradnl"/>
+        </w:rPr>
+        <w:br/>
+      </w:r>
+      <w:r>
+        <w:rPr>
+          <w:rFonts w:ascii="Arial" w:hAnsi="Arial" w:cs="Arial"/>
+          <w:lang w:val="es-ES_tradnl"/>
+        </w:rPr>
+        <w:br/>
+      </w:r>
+      <w:r>
+        <w:rPr>
+          <w:rFonts w:ascii="Arial" w:hAnsi="Arial" w:cs="Arial"/>
+        </w:rPr>
+        <w:t>Id_tabla_rele</w:t>
+      </w:r>
+    </w:p>
+    <w:p>
+      <w:pPr>
         <w:pStyle w:val="Default"/>
         <w:jc w:val="center"/>
         <w:rPr>
@@ -10753,40 +11504,96 @@
           <w:rFonts w:ascii="Arial" w:hAnsi="Arial" w:cs="Arial"/>
           <w:lang w:val="es-ES_tradnl"/>
         </w:rPr>
-        <w:t>ID_HALLAZGOS_RELEVANTES</w:t>
+        <w:br/>
+      </w:r>
+      <w:r>
+        <w:rPr>
+          <w:rFonts w:ascii="Arial" w:hAnsi="Arial" w:cs="Arial"/>
+          <w:lang w:val="es-ES_tradnl"/>
+        </w:rPr>
+        <w:br/>
+      </w:r>
+      <w:r>
+        <w:rPr>
+          <w:rFonts w:ascii="Arial" w:hAnsi="Arial" w:cs="Arial"/>
+          <w:lang w:val="es-ES_tradnl"/>
+        </w:rPr>
+        <w:br/>
+      </w:r>
+      <w:r>
+        <w:rPr>
+          <w:rFonts w:ascii="Arial" w:hAnsi="Arial" w:cs="Arial"/>
+          <w:lang w:val="es-ES_tradnl"/>
+        </w:rPr>
+        <w:br/>
+      </w:r>
+      <w:r>
+        <w:rPr>
+          <w:rFonts w:ascii="Arial" w:hAnsi="Arial" w:cs="Arial"/>
+          <w:lang w:val="es-ES_tradnl"/>
+        </w:rPr>
+        <w:br/>
+      </w:r>
+      <w:r>
+        <w:rPr>
+          <w:rFonts w:ascii="Arial" w:hAnsi="Arial" w:cs="Arial"/>
+          <w:lang w:val="es-ES_tradnl"/>
+        </w:rPr>
+        <w:br/>
+      </w:r>
+      <w:r>
+        <w:rPr>
+          <w:rFonts w:ascii="Arial" w:hAnsi="Arial" w:cs="Arial"/>
+          <w:lang w:val="es-ES_tradnl"/>
+        </w:rPr>
+        <w:br/>
+      </w:r>
+      <w:r>
+        <w:rPr>
+          <w:rFonts w:ascii="Arial" w:hAnsi="Arial" w:cs="Arial"/>
+          <w:lang w:val="es-ES_tradnl"/>
+        </w:rPr>
+        <w:br/>
+      </w:r>
+      <w:r>
+        <w:rPr>
+          <w:rFonts w:ascii="Arial" w:hAnsi="Arial" w:cs="Arial"/>
+          <w:lang w:val="es-ES_tradnl"/>
+        </w:rPr>
+        <w:br/>
       </w:r>
     </w:p>
     <w:p>
       <w:pPr>
         <w:pStyle w:val="Default"/>
-        <w:tabs>
-          <w:tab w:val="left" w:pos="2490"/>
-        </w:tabs>
-        <w:spacing w:line="276" w:lineRule="auto"/>
-        <w:jc w:val="both"/>
-        <w:rPr>
-          <w:rFonts w:ascii="Arial" w:hAnsi="Arial" w:cs="Arial"/>
-          <w:b/>
-          <w:bCs/>
-          <w:lang w:val="es-MX"/>
-        </w:rPr>
-      </w:pPr>
-    </w:p>
-    <w:p>
-      <w:pPr>
-        <w:pStyle w:val="Default"/>
-        <w:tabs>
-          <w:tab w:val="left" w:pos="2490"/>
-        </w:tabs>
-        <w:spacing w:line="276" w:lineRule="auto"/>
-        <w:jc w:val="both"/>
-        <w:rPr>
-          <w:rFonts w:ascii="Arial" w:hAnsi="Arial" w:cs="Arial"/>
-          <w:b/>
-          <w:bCs/>
-          <w:lang w:val="es-MX"/>
-        </w:rPr>
-      </w:pPr>
+        <w:jc w:val="center"/>
+        <w:rPr>
+          <w:rFonts w:ascii="Arial" w:hAnsi="Arial" w:cs="Arial"/>
+          <w:lang w:val="es-ES_tradnl"/>
+        </w:rPr>
+      </w:pPr>
+      <w:r>
+        <w:rPr>
+          <w:rFonts w:ascii="Arial" w:hAnsi="Arial" w:cs="Arial"/>
+          <w:lang w:val="es-ES_tradnl"/>
+        </w:rPr>
+        <w:br/>
+      </w:r>
+      <w:r>
+        <w:rPr>
+          <w:rFonts w:ascii="Arial" w:hAnsi="Arial" w:cs="Arial"/>
+          <w:lang w:val="es-ES_tradnl"/>
+        </w:rPr>
+        <w:br/>
+      </w:r>
+      <w:r>
+        <w:rPr>
+          <w:rFonts w:ascii="Arial" w:hAnsi="Arial" w:cs="Arial"/>
+          <w:lang w:val="es-ES_tradnl"/>
+        </w:rPr>
+        <w:lastRenderedPageBreak/>
+        <w:br/>
+      </w:r>
     </w:p>
     <w:tbl>
       <w:tblPr>
@@ -10805,12 +11612,8 @@
         <w:tblLook w:val="04A0" w:firstRow="1" w:lastRow="0" w:firstColumn="1" w:lastColumn="0" w:noHBand="0" w:noVBand="1"/>
       </w:tblPr>
       <w:tblGrid>
-        <w:gridCol w:w="15"/>
-        <w:gridCol w:w="978"/>
-        <w:gridCol w:w="1489"/>
-        <w:gridCol w:w="2501"/>
-        <w:gridCol w:w="3001"/>
-        <w:gridCol w:w="2794"/>
+        <w:gridCol w:w="993"/>
+        <w:gridCol w:w="9785"/>
       </w:tblGrid>
       <w:tr>
         <w:trPr>
@@ -10819,7 +11622,6 @@
         <w:tc>
           <w:tcPr>
             <w:tcW w:w="993" w:type="dxa"/>
-            <w:gridSpan w:val="2"/>
             <w:shd w:val="clear" w:color="auto" w:fill="0070C0"/>
             <w:vAlign w:val="center"/>
           </w:tcPr>
@@ -10833,6 +11635,7 @@
                 <w:bCs/>
                 <w:sz w:val="26"/>
                 <w:szCs w:val="26"/>
+                <w:highlight w:val="blue"/>
               </w:rPr>
             </w:pPr>
             <w:r>
@@ -10862,7 +11665,6 @@
         <w:tc>
           <w:tcPr>
             <w:tcW w:w="9785" w:type="dxa"/>
-            <w:gridSpan w:val="4"/>
             <w:shd w:val="clear" w:color="auto" w:fill="0070C0"/>
             <w:vAlign w:val="center"/>
           </w:tcPr>
@@ -10874,38 +11676,77 @@
                 <w:szCs w:val="26"/>
               </w:rPr>
             </w:pPr>
-            <w:bookmarkStart w:id="9" w:name="_Toc74686558"/>
             <w:r>
               <w:rPr>
                 <w:sz w:val="26"/>
                 <w:szCs w:val="26"/>
               </w:rPr>
-              <w:t>LISTADO GENERAL DE HALLAZGOS</w:t>
+              <w:t>HALLAZGOS GENERALES</w:t>
             </w:r>
-            <w:bookmarkEnd w:id="9"/>
           </w:p>
         </w:tc>
       </w:tr>
+    </w:tbl>
+    <w:p>
+      <w:pPr>
+        <w:pStyle w:val="Default"/>
+        <w:jc w:val="center"/>
+        <w:rPr>
+          <w:rFonts w:ascii="Arial" w:hAnsi="Arial" w:cs="Arial"/>
+          <w:b/>
+          <w:bCs/>
+          <w:lang w:val="es-MX"/>
+        </w:rPr>
+      </w:pPr>
+      <w:r>
+        <w:rPr>
+          <w:rFonts w:ascii="Arial" w:hAnsi="Arial" w:cs="Arial"/>
+          <w:lang w:val="es-ES_tradnl"/>
+        </w:rPr>
+        <w:br/>
+      </w:r>
+    </w:p>
+    <w:p>
+      <w:pPr>
+        <w:pStyle w:val="Default"/>
+        <w:tabs>
+          <w:tab w:val="left" w:pos="2490"/>
+        </w:tabs>
+        <w:spacing w:line="276" w:lineRule="auto"/>
+        <w:jc w:val="both"/>
+        <w:rPr>
+          <w:rFonts w:ascii="Arial" w:hAnsi="Arial" w:cs="Arial"/>
+          <w:b/>
+          <w:bCs/>
+          <w:lang w:val="es-MX"/>
+        </w:rPr>
+      </w:pPr>
+    </w:p>
+    <w:tbl>
+      <w:tblPr>
+        <w:tblStyle w:val="Tablaconcuadrcula"/>
+        <w:tblW w:w="10763" w:type="dxa"/>
+        <w:tblBorders>
+          <w:top w:val="single" w:sz="8" w:space="0" w:color="auto"/>
+          <w:left w:val="single" w:sz="8" w:space="0" w:color="auto"/>
+          <w:bottom w:val="single" w:sz="8" w:space="0" w:color="auto"/>
+          <w:right w:val="single" w:sz="8" w:space="0" w:color="auto"/>
+          <w:insideH w:val="single" w:sz="8" w:space="0" w:color="auto"/>
+          <w:insideV w:val="single" w:sz="8" w:space="0" w:color="auto"/>
+        </w:tblBorders>
+        <w:tblLook w:val="04A0" w:firstRow="1" w:lastRow="0" w:firstColumn="1" w:lastColumn="0" w:noHBand="0" w:noVBand="1"/>
+      </w:tblPr>
+      <w:tblGrid>
+        <w:gridCol w:w="2467"/>
+        <w:gridCol w:w="2501"/>
+        <w:gridCol w:w="3001"/>
+        <w:gridCol w:w="2794"/>
+      </w:tblGrid>
       <w:tr>
-        <w:tblPrEx>
-          <w:tblBorders>
-            <w:top w:val="single" w:sz="8" w:space="0" w:color="auto"/>
-            <w:left w:val="single" w:sz="8" w:space="0" w:color="auto"/>
-            <w:bottom w:val="single" w:sz="8" w:space="0" w:color="auto"/>
-            <w:right w:val="single" w:sz="8" w:space="0" w:color="auto"/>
-            <w:insideH w:val="single" w:sz="8" w:space="0" w:color="auto"/>
-            <w:insideV w:val="single" w:sz="8" w:space="0" w:color="auto"/>
-          </w:tblBorders>
-          <w:shd w:val="clear" w:color="auto" w:fill="auto"/>
-        </w:tblPrEx>
-        <w:trPr>
-          <w:gridBefore w:val="1"/>
-          <w:wBefore w:w="15" w:type="dxa"/>
-        </w:trPr>
         <w:tc>
           <w:tcPr>
             <w:tcW w:w="10763" w:type="dxa"/>
-            <w:gridSpan w:val="5"/>
+            <w:gridSpan w:val="4"/>
           </w:tcPr>
           <w:p>
             <w:pPr>
@@ -10939,26 +11780,12 @@
         </w:tc>
       </w:tr>
       <w:tr>
-        <w:tblPrEx>
-          <w:tblBorders>
-            <w:top w:val="single" w:sz="8" w:space="0" w:color="auto"/>
-            <w:left w:val="single" w:sz="8" w:space="0" w:color="auto"/>
-            <w:bottom w:val="single" w:sz="8" w:space="0" w:color="auto"/>
-            <w:right w:val="single" w:sz="8" w:space="0" w:color="auto"/>
-            <w:insideH w:val="single" w:sz="8" w:space="0" w:color="auto"/>
-            <w:insideV w:val="single" w:sz="8" w:space="0" w:color="auto"/>
-          </w:tblBorders>
-          <w:shd w:val="clear" w:color="auto" w:fill="auto"/>
-        </w:tblPrEx>
         <w:trPr>
-          <w:gridBefore w:val="1"/>
-          <w:wBefore w:w="15" w:type="dxa"/>
           <w:trHeight w:val="215"/>
         </w:trPr>
         <w:tc>
           <w:tcPr>
             <w:tcW w:w="2467" w:type="dxa"/>
-            <w:gridSpan w:val="2"/>
             <w:tcBorders>
               <w:top w:val="single" w:sz="8" w:space="0" w:color="auto"/>
               <w:left w:val="single" w:sz="8" w:space="0" w:color="auto"/>
@@ -11077,26 +11904,12 @@
         </w:tc>
       </w:tr>
       <w:tr>
-        <w:tblPrEx>
-          <w:tblBorders>
-            <w:top w:val="single" w:sz="8" w:space="0" w:color="auto"/>
-            <w:left w:val="single" w:sz="8" w:space="0" w:color="auto"/>
-            <w:bottom w:val="single" w:sz="8" w:space="0" w:color="auto"/>
-            <w:right w:val="single" w:sz="8" w:space="0" w:color="auto"/>
-            <w:insideH w:val="single" w:sz="8" w:space="0" w:color="auto"/>
-            <w:insideV w:val="single" w:sz="8" w:space="0" w:color="auto"/>
-          </w:tblBorders>
-          <w:shd w:val="clear" w:color="auto" w:fill="auto"/>
-        </w:tblPrEx>
         <w:trPr>
-          <w:gridBefore w:val="1"/>
-          <w:wBefore w:w="15" w:type="dxa"/>
           <w:trHeight w:val="147"/>
         </w:trPr>
         <w:tc>
           <w:tcPr>
             <w:tcW w:w="2467" w:type="dxa"/>
-            <w:gridSpan w:val="2"/>
             <w:tcBorders>
               <w:top w:val="single" w:sz="8" w:space="0" w:color="auto"/>
               <w:left w:val="single" w:sz="8" w:space="0" w:color="auto"/>
@@ -11261,19 +12074,45 @@
     </w:tbl>
     <w:p>
       <w:pPr>
-        <w:pStyle w:val="Default"/>
+        <w:spacing w:after="0" w:line="240" w:lineRule="auto"/>
         <w:jc w:val="center"/>
         <w:rPr>
           <w:rFonts w:ascii="Arial" w:hAnsi="Arial" w:cs="Arial"/>
+        </w:rPr>
+      </w:pPr>
+      <w:r>
+        <w:rPr>
+          <w:rFonts w:ascii="Arial" w:hAnsi="Arial" w:cs="Arial"/>
           <w:lang w:val="es-ES_tradnl"/>
         </w:rPr>
-      </w:pPr>
+        <w:br/>
+      </w:r>
       <w:r>
         <w:rPr>
           <w:rFonts w:ascii="Arial" w:hAnsi="Arial" w:cs="Arial"/>
           <w:lang w:val="es-ES_tradnl"/>
         </w:rPr>
-        <w:t>ID_LISTADO_GENERAL_HALLAZGOS</w:t>
+        <w:br/>
+      </w:r>
+      <w:r>
+        <w:rPr>
+          <w:rFonts w:ascii="Arial" w:hAnsi="Arial" w:cs="Arial"/>
+          <w:lang w:val="es-ES_tradnl"/>
+        </w:rPr>
+        <w:br/>
+      </w:r>
+      <w:r>
+        <w:rPr>
+          <w:rFonts w:ascii="Arial" w:hAnsi="Arial" w:cs="Arial"/>
+          <w:lang w:val="es-ES_tradnl"/>
+        </w:rPr>
+        <w:br/>
+      </w:r>
+      <w:r>
+        <w:rPr>
+          <w:rFonts w:ascii="Arial" w:hAnsi="Arial" w:cs="Arial"/>
+        </w:rPr>
+        <w:t>Id_tabla_hallazgos_gen</w:t>
       </w:r>
     </w:p>
     <w:p>
@@ -11305,36 +12144,51 @@
           <w:szCs w:val="20"/>
         </w:rPr>
       </w:pPr>
-    </w:p>
-    <w:p>
-      <w:pPr>
-        <w:widowControl w:val="0"/>
-        <w:autoSpaceDE w:val="0"/>
-        <w:autoSpaceDN w:val="0"/>
-        <w:adjustRightInd w:val="0"/>
-        <w:spacing w:after="0" w:line="240" w:lineRule="auto"/>
+      <w:r>
         <w:rPr>
           <w:rFonts w:ascii="Arial" w:hAnsi="Arial" w:cs="Arial"/>
           <w:spacing w:val="-1"/>
           <w:sz w:val="20"/>
           <w:szCs w:val="20"/>
         </w:rPr>
-      </w:pPr>
-    </w:p>
-    <w:p>
-      <w:pPr>
-        <w:widowControl w:val="0"/>
-        <w:autoSpaceDE w:val="0"/>
-        <w:autoSpaceDN w:val="0"/>
-        <w:adjustRightInd w:val="0"/>
-        <w:spacing w:after="0" w:line="240" w:lineRule="auto"/>
+        <w:br/>
+      </w:r>
+      <w:r>
         <w:rPr>
           <w:rFonts w:ascii="Arial" w:hAnsi="Arial" w:cs="Arial"/>
           <w:spacing w:val="-1"/>
           <w:sz w:val="20"/>
           <w:szCs w:val="20"/>
         </w:rPr>
-      </w:pPr>
+        <w:br/>
+      </w:r>
+      <w:r>
+        <w:rPr>
+          <w:rFonts w:ascii="Arial" w:hAnsi="Arial" w:cs="Arial"/>
+          <w:spacing w:val="-1"/>
+          <w:sz w:val="20"/>
+          <w:szCs w:val="20"/>
+        </w:rPr>
+        <w:br/>
+      </w:r>
+      <w:r>
+        <w:rPr>
+          <w:rFonts w:ascii="Arial" w:hAnsi="Arial" w:cs="Arial"/>
+          <w:spacing w:val="-1"/>
+          <w:sz w:val="20"/>
+          <w:szCs w:val="20"/>
+        </w:rPr>
+        <w:br/>
+      </w:r>
+      <w:r>
+        <w:rPr>
+          <w:rFonts w:ascii="Arial" w:hAnsi="Arial" w:cs="Arial"/>
+          <w:spacing w:val="-1"/>
+          <w:sz w:val="20"/>
+          <w:szCs w:val="20"/>
+        </w:rPr>
+        <w:br/>
+      </w:r>
     </w:p>
     <w:tbl>
       <w:tblPr>
@@ -11353,12 +12207,8 @@
         <w:tblLook w:val="04A0" w:firstRow="1" w:lastRow="0" w:firstColumn="1" w:lastColumn="0" w:noHBand="0" w:noVBand="1"/>
       </w:tblPr>
       <w:tblGrid>
-        <w:gridCol w:w="15"/>
-        <w:gridCol w:w="978"/>
-        <w:gridCol w:w="1489"/>
-        <w:gridCol w:w="2501"/>
-        <w:gridCol w:w="3001"/>
-        <w:gridCol w:w="2794"/>
+        <w:gridCol w:w="993"/>
+        <w:gridCol w:w="9785"/>
       </w:tblGrid>
       <w:tr>
         <w:trPr>
@@ -11367,7 +12217,6 @@
         <w:tc>
           <w:tcPr>
             <w:tcW w:w="993" w:type="dxa"/>
-            <w:gridSpan w:val="2"/>
             <w:shd w:val="clear" w:color="auto" w:fill="0070C0"/>
             <w:vAlign w:val="center"/>
           </w:tcPr>
@@ -11381,14 +12230,9 @@
                 <w:bCs/>
                 <w:sz w:val="26"/>
                 <w:szCs w:val="26"/>
+                <w:highlight w:val="blue"/>
               </w:rPr>
             </w:pPr>
-            <w:r>
-              <w:br w:type="page"/>
-            </w:r>
-            <w:r>
-              <w:br w:type="page"/>
-            </w:r>
             <w:r>
               <w:rPr>
                 <w:rFonts w:ascii="Arial" w:hAnsi="Arial" w:cs="Arial"/>
@@ -11416,7 +12260,6 @@
         <w:tc>
           <w:tcPr>
             <w:tcW w:w="9785" w:type="dxa"/>
-            <w:gridSpan w:val="4"/>
             <w:shd w:val="clear" w:color="auto" w:fill="0070C0"/>
             <w:vAlign w:val="center"/>
           </w:tcPr>
@@ -11428,7 +12271,6 @@
                 <w:szCs w:val="26"/>
               </w:rPr>
             </w:pPr>
-            <w:bookmarkStart w:id="10" w:name="_Toc74686559"/>
             <w:r>
               <w:rPr>
                 <w:sz w:val="26"/>
@@ -11436,30 +12278,80 @@
               </w:rPr>
               <w:t>HALLAZGOS CERRADOS</w:t>
             </w:r>
-            <w:bookmarkEnd w:id="10"/>
           </w:p>
         </w:tc>
       </w:tr>
+    </w:tbl>
+    <w:p>
+      <w:pPr>
+        <w:widowControl w:val="0"/>
+        <w:autoSpaceDE w:val="0"/>
+        <w:autoSpaceDN w:val="0"/>
+        <w:adjustRightInd w:val="0"/>
+        <w:spacing w:after="0" w:line="240" w:lineRule="auto"/>
+        <w:rPr>
+          <w:rFonts w:ascii="Arial" w:hAnsi="Arial" w:cs="Arial"/>
+          <w:spacing w:val="-1"/>
+          <w:sz w:val="20"/>
+          <w:szCs w:val="20"/>
+        </w:rPr>
+      </w:pPr>
+    </w:p>
+    <w:p>
+      <w:pPr>
+        <w:widowControl w:val="0"/>
+        <w:autoSpaceDE w:val="0"/>
+        <w:autoSpaceDN w:val="0"/>
+        <w:adjustRightInd w:val="0"/>
+        <w:spacing w:after="0" w:line="240" w:lineRule="auto"/>
+        <w:rPr>
+          <w:rFonts w:ascii="Arial" w:hAnsi="Arial" w:cs="Arial"/>
+          <w:spacing w:val="-1"/>
+          <w:sz w:val="20"/>
+          <w:szCs w:val="20"/>
+        </w:rPr>
+      </w:pPr>
+    </w:p>
+    <w:p>
+      <w:pPr>
+        <w:widowControl w:val="0"/>
+        <w:autoSpaceDE w:val="0"/>
+        <w:autoSpaceDN w:val="0"/>
+        <w:adjustRightInd w:val="0"/>
+        <w:spacing w:after="0" w:line="240" w:lineRule="auto"/>
+        <w:rPr>
+          <w:rFonts w:ascii="Arial" w:hAnsi="Arial" w:cs="Arial"/>
+          <w:spacing w:val="-1"/>
+          <w:sz w:val="20"/>
+          <w:szCs w:val="20"/>
+        </w:rPr>
+      </w:pPr>
+    </w:p>
+    <w:tbl>
+      <w:tblPr>
+        <w:tblStyle w:val="Tablaconcuadrcula"/>
+        <w:tblW w:w="10763" w:type="dxa"/>
+        <w:tblBorders>
+          <w:top w:val="single" w:sz="8" w:space="0" w:color="auto"/>
+          <w:left w:val="single" w:sz="8" w:space="0" w:color="auto"/>
+          <w:bottom w:val="single" w:sz="8" w:space="0" w:color="auto"/>
+          <w:right w:val="single" w:sz="8" w:space="0" w:color="auto"/>
+          <w:insideH w:val="single" w:sz="8" w:space="0" w:color="auto"/>
+          <w:insideV w:val="single" w:sz="8" w:space="0" w:color="auto"/>
+        </w:tblBorders>
+        <w:tblLook w:val="04A0" w:firstRow="1" w:lastRow="0" w:firstColumn="1" w:lastColumn="0" w:noHBand="0" w:noVBand="1"/>
+      </w:tblPr>
+      <w:tblGrid>
+        <w:gridCol w:w="2467"/>
+        <w:gridCol w:w="2501"/>
+        <w:gridCol w:w="3001"/>
+        <w:gridCol w:w="2794"/>
+      </w:tblGrid>
       <w:tr>
-        <w:tblPrEx>
-          <w:tblBorders>
-            <w:top w:val="single" w:sz="8" w:space="0" w:color="auto"/>
-            <w:left w:val="single" w:sz="8" w:space="0" w:color="auto"/>
-            <w:bottom w:val="single" w:sz="8" w:space="0" w:color="auto"/>
-            <w:right w:val="single" w:sz="8" w:space="0" w:color="auto"/>
-            <w:insideH w:val="single" w:sz="8" w:space="0" w:color="auto"/>
-            <w:insideV w:val="single" w:sz="8" w:space="0" w:color="auto"/>
-          </w:tblBorders>
-          <w:shd w:val="clear" w:color="auto" w:fill="auto"/>
-        </w:tblPrEx>
-        <w:trPr>
-          <w:gridBefore w:val="1"/>
-          <w:wBefore w:w="15" w:type="dxa"/>
-        </w:trPr>
         <w:tc>
           <w:tcPr>
             <w:tcW w:w="10763" w:type="dxa"/>
-            <w:gridSpan w:val="5"/>
+            <w:gridSpan w:val="4"/>
           </w:tcPr>
           <w:p>
             <w:pPr>
@@ -11493,26 +12385,12 @@
         </w:tc>
       </w:tr>
       <w:tr>
-        <w:tblPrEx>
-          <w:tblBorders>
-            <w:top w:val="single" w:sz="8" w:space="0" w:color="auto"/>
-            <w:left w:val="single" w:sz="8" w:space="0" w:color="auto"/>
-            <w:bottom w:val="single" w:sz="8" w:space="0" w:color="auto"/>
-            <w:right w:val="single" w:sz="8" w:space="0" w:color="auto"/>
-            <w:insideH w:val="single" w:sz="8" w:space="0" w:color="auto"/>
-            <w:insideV w:val="single" w:sz="8" w:space="0" w:color="auto"/>
-          </w:tblBorders>
-          <w:shd w:val="clear" w:color="auto" w:fill="auto"/>
-        </w:tblPrEx>
         <w:trPr>
-          <w:gridBefore w:val="1"/>
-          <w:wBefore w:w="15" w:type="dxa"/>
           <w:trHeight w:val="215"/>
         </w:trPr>
         <w:tc>
           <w:tcPr>
             <w:tcW w:w="2467" w:type="dxa"/>
-            <w:gridSpan w:val="2"/>
             <w:tcBorders>
               <w:top w:val="single" w:sz="8" w:space="0" w:color="auto"/>
               <w:left w:val="single" w:sz="8" w:space="0" w:color="auto"/>
@@ -11631,26 +12509,12 @@
         </w:tc>
       </w:tr>
       <w:tr>
-        <w:tblPrEx>
-          <w:tblBorders>
-            <w:top w:val="single" w:sz="8" w:space="0" w:color="auto"/>
-            <w:left w:val="single" w:sz="8" w:space="0" w:color="auto"/>
-            <w:bottom w:val="single" w:sz="8" w:space="0" w:color="auto"/>
-            <w:right w:val="single" w:sz="8" w:space="0" w:color="auto"/>
-            <w:insideH w:val="single" w:sz="8" w:space="0" w:color="auto"/>
-            <w:insideV w:val="single" w:sz="8" w:space="0" w:color="auto"/>
-          </w:tblBorders>
-          <w:shd w:val="clear" w:color="auto" w:fill="auto"/>
-        </w:tblPrEx>
         <w:trPr>
-          <w:gridBefore w:val="1"/>
-          <w:wBefore w:w="15" w:type="dxa"/>
           <w:trHeight w:val="147"/>
         </w:trPr>
         <w:tc>
           <w:tcPr>
             <w:tcW w:w="2467" w:type="dxa"/>
-            <w:gridSpan w:val="2"/>
             <w:tcBorders>
               <w:top w:val="single" w:sz="8" w:space="0" w:color="auto"/>
               <w:left w:val="single" w:sz="8" w:space="0" w:color="auto"/>
@@ -11815,6 +12679,42 @@
     </w:tbl>
     <w:p>
       <w:pPr>
+        <w:spacing w:after="0" w:line="240" w:lineRule="auto"/>
+        <w:jc w:val="center"/>
+        <w:rPr>
+          <w:rFonts w:ascii="Arial" w:hAnsi="Arial" w:cs="Arial"/>
+        </w:rPr>
+      </w:pPr>
+      <w:r>
+        <w:rPr>
+          <w:rFonts w:ascii="Arial" w:hAnsi="Arial" w:cs="Arial"/>
+          <w:lang w:val="es-ES_tradnl"/>
+        </w:rPr>
+        <w:br/>
+      </w:r>
+      <w:r>
+        <w:rPr>
+          <w:rFonts w:ascii="Arial" w:hAnsi="Arial" w:cs="Arial"/>
+          <w:lang w:val="es-ES_tradnl"/>
+        </w:rPr>
+        <w:br/>
+      </w:r>
+      <w:r>
+        <w:rPr>
+          <w:rFonts w:ascii="Arial" w:hAnsi="Arial" w:cs="Arial"/>
+          <w:lang w:val="es-ES_tradnl"/>
+        </w:rPr>
+        <w:br/>
+      </w:r>
+      <w:r>
+        <w:rPr>
+          <w:rFonts w:ascii="Arial" w:hAnsi="Arial" w:cs="Arial"/>
+        </w:rPr>
+        <w:t>Id_tabla_hallazgos_cerrados</w:t>
+      </w:r>
+    </w:p>
+    <w:p>
+      <w:pPr>
         <w:pStyle w:val="Default"/>
         <w:jc w:val="center"/>
         <w:rPr>
@@ -11822,13 +12722,6 @@
           <w:lang w:val="es-ES_tradnl"/>
         </w:rPr>
       </w:pPr>
-      <w:r>
-        <w:rPr>
-          <w:rFonts w:ascii="Arial" w:hAnsi="Arial" w:cs="Arial"/>
-          <w:lang w:val="es-ES_tradnl"/>
-        </w:rPr>
-        <w:t>ID_LISTADO_ HALLAZGOS_CERRADOS</w:t>
-      </w:r>
     </w:p>
     <w:p>
       <w:pPr>
@@ -11954,7 +12847,7 @@
                 <w:szCs w:val="26"/>
               </w:rPr>
             </w:pPr>
-            <w:bookmarkStart w:id="11" w:name="_Toc74686560"/>
+            <w:bookmarkStart w:id="9" w:name="_Toc74686560"/>
             <w:r>
               <w:rPr>
                 <w:sz w:val="26"/>
@@ -11962,7 +12855,7 @@
               </w:rPr>
               <w:t>CERTIFICADOS NDT Y REPORTES DE INSPECCIÓN CAT. III Y IV</w:t>
             </w:r>
-            <w:bookmarkEnd w:id="11"/>
+            <w:bookmarkEnd w:id="9"/>
           </w:p>
         </w:tc>
       </w:tr>
@@ -12504,7 +13397,7 @@
                 <w:szCs w:val="26"/>
               </w:rPr>
             </w:pPr>
-            <w:bookmarkStart w:id="12" w:name="_Toc74686561"/>
+            <w:bookmarkStart w:id="10" w:name="_Toc74686561"/>
             <w:r>
               <w:rPr>
                 <w:sz w:val="26"/>
@@ -12512,7 +13405,7 @@
               </w:rPr>
               <w:t>PRUEBAS DE FUNCIONALIDAD DEL EQUIPO</w:t>
             </w:r>
-            <w:bookmarkEnd w:id="12"/>
+            <w:bookmarkEnd w:id="10"/>
           </w:p>
         </w:tc>
       </w:tr>
@@ -12563,6 +13456,7 @@
                 <w:sz w:val="20"/>
                 <w:szCs w:val="20"/>
               </w:rPr>
+              <w:lastRenderedPageBreak/>
               <w:t>CÓDIGO DE COLORES</w:t>
             </w:r>
           </w:p>
@@ -12886,8 +13780,8 @@
     <w:p>
       <w:pPr>
         <w:sectPr>
-          <w:headerReference w:type="default" r:id="rId27"/>
-          <w:footerReference w:type="default" r:id="rId28"/>
+          <w:headerReference w:type="default" r:id="rId25"/>
+          <w:footerReference w:type="default" r:id="rId26"/>
           <w:type w:val="continuous"/>
           <w:pgSz w:w="12240" w:h="15840" w:code="1"/>
           <w:pgMar w:top="1443" w:right="758" w:bottom="1134" w:left="714" w:header="426" w:footer="397" w:gutter="0"/>
@@ -13293,12 +14187,12 @@
       </w:r>
     </w:p>
     <w:sectPr>
-      <w:headerReference w:type="even" r:id="rId29"/>
-      <w:headerReference w:type="default" r:id="rId30"/>
-      <w:footerReference w:type="even" r:id="rId31"/>
-      <w:footerReference w:type="default" r:id="rId32"/>
-      <w:headerReference w:type="first" r:id="rId33"/>
-      <w:footerReference w:type="first" r:id="rId34"/>
+      <w:headerReference w:type="even" r:id="rId27"/>
+      <w:headerReference w:type="default" r:id="rId28"/>
+      <w:footerReference w:type="even" r:id="rId29"/>
+      <w:footerReference w:type="default" r:id="rId30"/>
+      <w:headerReference w:type="first" r:id="rId31"/>
+      <w:footerReference w:type="first" r:id="rId32"/>
       <w:type w:val="continuous"/>
       <w:pgSz w:w="12240" w:h="15840" w:code="1"/>
       <w:pgMar w:top="1134" w:right="1134" w:bottom="1134" w:left="1134" w:header="0" w:footer="397" w:gutter="0"/>
@@ -13310,7 +14204,7 @@
 </file>
 
 <file path=word/endnotes.xml><?xml version="1.0" encoding="utf-8"?>
-<w:endnotes xmlns:wpc="http://schemas.microsoft.com/office/word/2010/wordprocessingCanvas" xmlns:cx="http://schemas.microsoft.com/office/drawing/2014/chartex" xmlns:cx1="http://schemas.microsoft.com/office/drawing/2015/9/8/chartex" xmlns:cx2="http://schemas.microsoft.com/office/drawing/2015/10/21/chartex" xmlns:cx3="http://schemas.microsoft.com/office/drawing/2016/5/9/chartex" xmlns:cx4="http://schemas.microsoft.com/office/drawing/2016/5/10/chartex" xmlns:cx5="http://schemas.microsoft.com/office/drawing/2016/5/11/chartex" xmlns:cx6="http://schemas.microsoft.com/office/drawing/2016/5/12/chartex" xmlns:cx7="http://schemas.microsoft.com/office/drawing/2016/5/13/chartex" xmlns:cx8="http://schemas.microsoft.com/office/drawing/2016/5/14/chartex" xmlns:mc="http://schemas.openxmlformats.org/markup-compatibility/2006" xmlns:aink="http://schemas.microsoft.com/office/drawing/2016/ink" xmlns:am3d="http://schemas.microsoft.com/office/drawing/2017/model3d" xmlns:o="urn:schemas-microsoft-com:office:office" xmlns:oel="http://schemas.microsoft.com/office/2019/extlst" xmlns:r="http://schemas.openxmlformats.org/officeDocument/2006/relationships" xmlns:m="http://schemas.openxmlformats.org/officeDocument/2006/math" xmlns:v="urn:schemas-microsoft-com:vml" xmlns:wp14="http://schemas.microsoft.com/office/word/2010/wordprocessingDrawing" xmlns:wp="http://schemas.openxmlformats.org/drawingml/2006/wordprocessingDrawing" xmlns:w10="urn:schemas-microsoft-com:office:word" xmlns:w="http://schemas.openxmlformats.org/wordprocessingml/2006/main" xmlns:w14="http://schemas.microsoft.com/office/word/2010/wordml" xmlns:w15="http://schemas.microsoft.com/office/word/2012/wordml" xmlns:w16cex="http://schemas.microsoft.com/office/word/2018/wordml/cex" xmlns:w16cid="http://schemas.microsoft.com/office/word/2016/wordml/cid" xmlns:w16="http://schemas.microsoft.com/office/word/2018/wordml" xmlns:w16sdtdh="http://schemas.microsoft.com/office/word/2020/wordml/sdtdatahash" xmlns:w16se="http://schemas.microsoft.com/office/word/2015/wordml/symex" xmlns:wpg="http://schemas.microsoft.com/office/word/2010/wordprocessingGroup" xmlns:wpi="http://schemas.microsoft.com/office/word/2010/wordprocessingInk" xmlns:wne="http://schemas.microsoft.com/office/word/2006/wordml" xmlns:wps="http://schemas.microsoft.com/office/word/2010/wordprocessingShape" mc:Ignorable="w14 w15 w16se w16cid w16 w16cex w16sdtdh wp14">
+<w:endnotes xmlns:wpc="http://schemas.microsoft.com/office/word/2010/wordprocessingCanvas" xmlns:cx="http://schemas.microsoft.com/office/drawing/2014/chartex" xmlns:cx1="http://schemas.microsoft.com/office/drawing/2015/9/8/chartex" xmlns:cx2="http://schemas.microsoft.com/office/drawing/2015/10/21/chartex" xmlns:cx3="http://schemas.microsoft.com/office/drawing/2016/5/9/chartex" xmlns:cx4="http://schemas.microsoft.com/office/drawing/2016/5/10/chartex" xmlns:cx5="http://schemas.microsoft.com/office/drawing/2016/5/11/chartex" xmlns:cx6="http://schemas.microsoft.com/office/drawing/2016/5/12/chartex" xmlns:cx7="http://schemas.microsoft.com/office/drawing/2016/5/13/chartex" xmlns:cx8="http://schemas.microsoft.com/office/drawing/2016/5/14/chartex" xmlns:mc="http://schemas.openxmlformats.org/markup-compatibility/2006" xmlns:aink="http://schemas.microsoft.com/office/drawing/2016/ink" xmlns:am3d="http://schemas.microsoft.com/office/drawing/2017/model3d" xmlns:o="urn:schemas-microsoft-com:office:office" xmlns:oel="http://schemas.microsoft.com/office/2019/extlst" xmlns:r="http://schemas.openxmlformats.org/officeDocument/2006/relationships" xmlns:m="http://schemas.openxmlformats.org/officeDocument/2006/math" xmlns:v="urn:schemas-microsoft-com:vml" xmlns:wp14="http://schemas.microsoft.com/office/word/2010/wordprocessingDrawing" xmlns:wp="http://schemas.openxmlformats.org/drawingml/2006/wordprocessingDrawing" xmlns:w10="urn:schemas-microsoft-com:office:word" xmlns:w="http://schemas.openxmlformats.org/wordprocessingml/2006/main" xmlns:w14="http://schemas.microsoft.com/office/word/2010/wordml" xmlns:w15="http://schemas.microsoft.com/office/word/2012/wordml" xmlns:w16cex="http://schemas.microsoft.com/office/word/2018/wordml/cex" xmlns:w16cid="http://schemas.microsoft.com/office/word/2016/wordml/cid" xmlns:w16="http://schemas.microsoft.com/office/word/2018/wordml" xmlns:w16du="http://schemas.microsoft.com/office/word/2023/wordml/word16du" xmlns:w16sdtdh="http://schemas.microsoft.com/office/word/2020/wordml/sdtdatahash" xmlns:w16se="http://schemas.microsoft.com/office/word/2015/wordml/symex" xmlns:wpg="http://schemas.microsoft.com/office/word/2010/wordprocessingGroup" xmlns:wpi="http://schemas.microsoft.com/office/word/2010/wordprocessingInk" xmlns:wne="http://schemas.microsoft.com/office/word/2006/wordml" xmlns:wps="http://schemas.microsoft.com/office/word/2010/wordprocessingShape" mc:Ignorable="w14 w15 w16se w16cid w16 w16cex w16sdtdh w16du wp14">
   <w:endnote w:type="separator" w:id="-1">
     <w:p>
       <w:pPr>
@@ -13335,7 +14229,7 @@
 </file>
 
 <file path=word/footer1.xml><?xml version="1.0" encoding="utf-8"?>
-<w:ftr xmlns:wpc="http://schemas.microsoft.com/office/word/2010/wordprocessingCanvas" xmlns:cx="http://schemas.microsoft.com/office/drawing/2014/chartex" xmlns:cx1="http://schemas.microsoft.com/office/drawing/2015/9/8/chartex" xmlns:cx2="http://schemas.microsoft.com/office/drawing/2015/10/21/chartex" xmlns:cx3="http://schemas.microsoft.com/office/drawing/2016/5/9/chartex" xmlns:cx4="http://schemas.microsoft.com/office/drawing/2016/5/10/chartex" xmlns:cx5="http://schemas.microsoft.com/office/drawing/2016/5/11/chartex" xmlns:cx6="http://schemas.microsoft.com/office/drawing/2016/5/12/chartex" xmlns:cx7="http://schemas.microsoft.com/office/drawing/2016/5/13/chartex" xmlns:cx8="http://schemas.microsoft.com/office/drawing/2016/5/14/chartex" xmlns:mc="http://schemas.openxmlformats.org/markup-compatibility/2006" xmlns:aink="http://schemas.microsoft.com/office/drawing/2016/ink" xmlns:am3d="http://schemas.microsoft.com/office/drawing/2017/model3d" xmlns:o="urn:schemas-microsoft-com:office:office" xmlns:oel="http://schemas.microsoft.com/office/2019/extlst" xmlns:r="http://schemas.openxmlformats.org/officeDocument/2006/relationships" xmlns:m="http://schemas.openxmlformats.org/officeDocument/2006/math" xmlns:v="urn:schemas-microsoft-com:vml" xmlns:wp14="http://schemas.microsoft.com/office/word/2010/wordprocessingDrawing" xmlns:wp="http://schemas.openxmlformats.org/drawingml/2006/wordprocessingDrawing" xmlns:w10="urn:schemas-microsoft-com:office:word" xmlns:w="http://schemas.openxmlformats.org/wordprocessingml/2006/main" xmlns:w14="http://schemas.microsoft.com/office/word/2010/wordml" xmlns:w15="http://schemas.microsoft.com/office/word/2012/wordml" xmlns:w16cex="http://schemas.microsoft.com/office/word/2018/wordml/cex" xmlns:w16cid="http://schemas.microsoft.com/office/word/2016/wordml/cid" xmlns:w16="http://schemas.microsoft.com/office/word/2018/wordml" xmlns:w16sdtdh="http://schemas.microsoft.com/office/word/2020/wordml/sdtdatahash" xmlns:w16se="http://schemas.microsoft.com/office/word/2015/wordml/symex" xmlns:wpg="http://schemas.microsoft.com/office/word/2010/wordprocessingGroup" xmlns:wpi="http://schemas.microsoft.com/office/word/2010/wordprocessingInk" xmlns:wne="http://schemas.microsoft.com/office/word/2006/wordml" xmlns:wps="http://schemas.microsoft.com/office/word/2010/wordprocessingShape" mc:Ignorable="w14 w15 w16se w16cid w16 w16cex w16sdtdh wp14">
+<w:ftr xmlns:wpc="http://schemas.microsoft.com/office/word/2010/wordprocessingCanvas" xmlns:cx="http://schemas.microsoft.com/office/drawing/2014/chartex" xmlns:cx1="http://schemas.microsoft.com/office/drawing/2015/9/8/chartex" xmlns:cx2="http://schemas.microsoft.com/office/drawing/2015/10/21/chartex" xmlns:cx3="http://schemas.microsoft.com/office/drawing/2016/5/9/chartex" xmlns:cx4="http://schemas.microsoft.com/office/drawing/2016/5/10/chartex" xmlns:cx5="http://schemas.microsoft.com/office/drawing/2016/5/11/chartex" xmlns:cx6="http://schemas.microsoft.com/office/drawing/2016/5/12/chartex" xmlns:cx7="http://schemas.microsoft.com/office/drawing/2016/5/13/chartex" xmlns:cx8="http://schemas.microsoft.com/office/drawing/2016/5/14/chartex" xmlns:mc="http://schemas.openxmlformats.org/markup-compatibility/2006" xmlns:aink="http://schemas.microsoft.com/office/drawing/2016/ink" xmlns:am3d="http://schemas.microsoft.com/office/drawing/2017/model3d" xmlns:o="urn:schemas-microsoft-com:office:office" xmlns:oel="http://schemas.microsoft.com/office/2019/extlst" xmlns:r="http://schemas.openxmlformats.org/officeDocument/2006/relationships" xmlns:m="http://schemas.openxmlformats.org/officeDocument/2006/math" xmlns:v="urn:schemas-microsoft-com:vml" xmlns:wp14="http://schemas.microsoft.com/office/word/2010/wordprocessingDrawing" xmlns:wp="http://schemas.openxmlformats.org/drawingml/2006/wordprocessingDrawing" xmlns:w10="urn:schemas-microsoft-com:office:word" xmlns:w="http://schemas.openxmlformats.org/wordprocessingml/2006/main" xmlns:w14="http://schemas.microsoft.com/office/word/2010/wordml" xmlns:w15="http://schemas.microsoft.com/office/word/2012/wordml" xmlns:w16cex="http://schemas.microsoft.com/office/word/2018/wordml/cex" xmlns:w16cid="http://schemas.microsoft.com/office/word/2016/wordml/cid" xmlns:w16="http://schemas.microsoft.com/office/word/2018/wordml" xmlns:w16du="http://schemas.microsoft.com/office/word/2023/wordml/word16du" xmlns:w16sdtdh="http://schemas.microsoft.com/office/word/2020/wordml/sdtdatahash" xmlns:w16se="http://schemas.microsoft.com/office/word/2015/wordml/symex" xmlns:wpg="http://schemas.microsoft.com/office/word/2010/wordprocessingGroup" xmlns:wpi="http://schemas.microsoft.com/office/word/2010/wordprocessingInk" xmlns:wne="http://schemas.microsoft.com/office/word/2006/wordml" xmlns:wps="http://schemas.microsoft.com/office/word/2010/wordprocessingShape" mc:Ignorable="w14 w15 w16se w16cid w16 w16cex w16sdtdh w16du wp14">
   <w:p>
     <w:pPr>
       <w:pStyle w:val="Piedepgina"/>
@@ -13420,7 +14314,7 @@
             </wp:anchor>
           </w:drawing>
         </mc:Choice>
-        <mc:Fallback xmlns:pic="http://schemas.openxmlformats.org/drawingml/2006/picture" xmlns:a="http://schemas.openxmlformats.org/drawingml/2006/main" xmlns:ve="http://schemas.openxmlformats.org/markup-compatibility/2006">
+        <mc:Fallback xmlns:ve="http://schemas.openxmlformats.org/markup-compatibility/2006" xmlns:a="http://schemas.openxmlformats.org/drawingml/2006/main" xmlns:pic="http://schemas.openxmlformats.org/drawingml/2006/picture">
           <w:pict>
             <v:rect id="_x0000_s1028" o:spid="_x0000_s1044" style="height:0.28pt;margin-left:20.43pt;margin-top:7.7pt;mso-height-percent:0;mso-height-relative:margin;mso-width-percent:0;mso-width-relative:margin;mso-wrap-distance-bottom:0;mso-wrap-distance-left:9pt;mso-wrap-distance-right:9pt;mso-wrap-distance-top:0;mso-wrap-style:square;position:absolute;v-text-anchor:middle;visibility:visible;width:510.24pt;z-index:251691520" fillcolor="#0070c0" strokecolor="#0070c0" strokeweight="2pt">
               <o:lock v:ext="edit" aspectratio="t"/>
@@ -13628,7 +14522,7 @@
 </file>
 
 <file path=word/footer2.xml><?xml version="1.0" encoding="utf-8"?>
-<w:ftr xmlns:wpc="http://schemas.microsoft.com/office/word/2010/wordprocessingCanvas" xmlns:cx="http://schemas.microsoft.com/office/drawing/2014/chartex" xmlns:cx1="http://schemas.microsoft.com/office/drawing/2015/9/8/chartex" xmlns:cx2="http://schemas.microsoft.com/office/drawing/2015/10/21/chartex" xmlns:cx3="http://schemas.microsoft.com/office/drawing/2016/5/9/chartex" xmlns:cx4="http://schemas.microsoft.com/office/drawing/2016/5/10/chartex" xmlns:cx5="http://schemas.microsoft.com/office/drawing/2016/5/11/chartex" xmlns:cx6="http://schemas.microsoft.com/office/drawing/2016/5/12/chartex" xmlns:cx7="http://schemas.microsoft.com/office/drawing/2016/5/13/chartex" xmlns:cx8="http://schemas.microsoft.com/office/drawing/2016/5/14/chartex" xmlns:mc="http://schemas.openxmlformats.org/markup-compatibility/2006" xmlns:aink="http://schemas.microsoft.com/office/drawing/2016/ink" xmlns:am3d="http://schemas.microsoft.com/office/drawing/2017/model3d" xmlns:o="urn:schemas-microsoft-com:office:office" xmlns:oel="http://schemas.microsoft.com/office/2019/extlst" xmlns:r="http://schemas.openxmlformats.org/officeDocument/2006/relationships" xmlns:m="http://schemas.openxmlformats.org/officeDocument/2006/math" xmlns:v="urn:schemas-microsoft-com:vml" xmlns:wp14="http://schemas.microsoft.com/office/word/2010/wordprocessingDrawing" xmlns:wp="http://schemas.openxmlformats.org/drawingml/2006/wordprocessingDrawing" xmlns:w10="urn:schemas-microsoft-com:office:word" xmlns:w="http://schemas.openxmlformats.org/wordprocessingml/2006/main" xmlns:w14="http://schemas.microsoft.com/office/word/2010/wordml" xmlns:w15="http://schemas.microsoft.com/office/word/2012/wordml" xmlns:w16cex="http://schemas.microsoft.com/office/word/2018/wordml/cex" xmlns:w16cid="http://schemas.microsoft.com/office/word/2016/wordml/cid" xmlns:w16="http://schemas.microsoft.com/office/word/2018/wordml" xmlns:w16sdtdh="http://schemas.microsoft.com/office/word/2020/wordml/sdtdatahash" xmlns:w16se="http://schemas.microsoft.com/office/word/2015/wordml/symex" xmlns:wpg="http://schemas.microsoft.com/office/word/2010/wordprocessingGroup" xmlns:wpi="http://schemas.microsoft.com/office/word/2010/wordprocessingInk" xmlns:wne="http://schemas.microsoft.com/office/word/2006/wordml" xmlns:wps="http://schemas.microsoft.com/office/word/2010/wordprocessingShape" mc:Ignorable="w14 w15 w16se w16cid w16 w16cex w16sdtdh wp14">
+<w:ftr xmlns:wpc="http://schemas.microsoft.com/office/word/2010/wordprocessingCanvas" xmlns:cx="http://schemas.microsoft.com/office/drawing/2014/chartex" xmlns:cx1="http://schemas.microsoft.com/office/drawing/2015/9/8/chartex" xmlns:cx2="http://schemas.microsoft.com/office/drawing/2015/10/21/chartex" xmlns:cx3="http://schemas.microsoft.com/office/drawing/2016/5/9/chartex" xmlns:cx4="http://schemas.microsoft.com/office/drawing/2016/5/10/chartex" xmlns:cx5="http://schemas.microsoft.com/office/drawing/2016/5/11/chartex" xmlns:cx6="http://schemas.microsoft.com/office/drawing/2016/5/12/chartex" xmlns:cx7="http://schemas.microsoft.com/office/drawing/2016/5/13/chartex" xmlns:cx8="http://schemas.microsoft.com/office/drawing/2016/5/14/chartex" xmlns:mc="http://schemas.openxmlformats.org/markup-compatibility/2006" xmlns:aink="http://schemas.microsoft.com/office/drawing/2016/ink" xmlns:am3d="http://schemas.microsoft.com/office/drawing/2017/model3d" xmlns:o="urn:schemas-microsoft-com:office:office" xmlns:oel="http://schemas.microsoft.com/office/2019/extlst" xmlns:r="http://schemas.openxmlformats.org/officeDocument/2006/relationships" xmlns:m="http://schemas.openxmlformats.org/officeDocument/2006/math" xmlns:v="urn:schemas-microsoft-com:vml" xmlns:wp14="http://schemas.microsoft.com/office/word/2010/wordprocessingDrawing" xmlns:wp="http://schemas.openxmlformats.org/drawingml/2006/wordprocessingDrawing" xmlns:w10="urn:schemas-microsoft-com:office:word" xmlns:w="http://schemas.openxmlformats.org/wordprocessingml/2006/main" xmlns:w14="http://schemas.microsoft.com/office/word/2010/wordml" xmlns:w15="http://schemas.microsoft.com/office/word/2012/wordml" xmlns:w16cex="http://schemas.microsoft.com/office/word/2018/wordml/cex" xmlns:w16cid="http://schemas.microsoft.com/office/word/2016/wordml/cid" xmlns:w16="http://schemas.microsoft.com/office/word/2018/wordml" xmlns:w16du="http://schemas.microsoft.com/office/word/2023/wordml/word16du" xmlns:w16sdtdh="http://schemas.microsoft.com/office/word/2020/wordml/sdtdatahash" xmlns:w16se="http://schemas.microsoft.com/office/word/2015/wordml/symex" xmlns:wpg="http://schemas.microsoft.com/office/word/2010/wordprocessingGroup" xmlns:wpi="http://schemas.microsoft.com/office/word/2010/wordprocessingInk" xmlns:wne="http://schemas.microsoft.com/office/word/2006/wordml" xmlns:wps="http://schemas.microsoft.com/office/word/2010/wordprocessingShape" mc:Ignorable="w14 w15 w16se w16cid w16 w16cex w16sdtdh w16du wp14">
   <w:p>
     <w:pPr>
       <w:pStyle w:val="Piedepgina"/>
@@ -13638,7 +14532,7 @@
 </file>
 
 <file path=word/footer3.xml><?xml version="1.0" encoding="utf-8"?>
-<w:ftr xmlns:wpc="http://schemas.microsoft.com/office/word/2010/wordprocessingCanvas" xmlns:cx="http://schemas.microsoft.com/office/drawing/2014/chartex" xmlns:cx1="http://schemas.microsoft.com/office/drawing/2015/9/8/chartex" xmlns:cx2="http://schemas.microsoft.com/office/drawing/2015/10/21/chartex" xmlns:cx3="http://schemas.microsoft.com/office/drawing/2016/5/9/chartex" xmlns:cx4="http://schemas.microsoft.com/office/drawing/2016/5/10/chartex" xmlns:cx5="http://schemas.microsoft.com/office/drawing/2016/5/11/chartex" xmlns:cx6="http://schemas.microsoft.com/office/drawing/2016/5/12/chartex" xmlns:cx7="http://schemas.microsoft.com/office/drawing/2016/5/13/chartex" xmlns:cx8="http://schemas.microsoft.com/office/drawing/2016/5/14/chartex" xmlns:mc="http://schemas.openxmlformats.org/markup-compatibility/2006" xmlns:aink="http://schemas.microsoft.com/office/drawing/2016/ink" xmlns:am3d="http://schemas.microsoft.com/office/drawing/2017/model3d" xmlns:o="urn:schemas-microsoft-com:office:office" xmlns:oel="http://schemas.microsoft.com/office/2019/extlst" xmlns:r="http://schemas.openxmlformats.org/officeDocument/2006/relationships" xmlns:m="http://schemas.openxmlformats.org/officeDocument/2006/math" xmlns:v="urn:schemas-microsoft-com:vml" xmlns:wp14="http://schemas.microsoft.com/office/word/2010/wordprocessingDrawing" xmlns:wp="http://schemas.openxmlformats.org/drawingml/2006/wordprocessingDrawing" xmlns:w10="urn:schemas-microsoft-com:office:word" xmlns:w="http://schemas.openxmlformats.org/wordprocessingml/2006/main" xmlns:w14="http://schemas.microsoft.com/office/word/2010/wordml" xmlns:w15="http://schemas.microsoft.com/office/word/2012/wordml" xmlns:w16cex="http://schemas.microsoft.com/office/word/2018/wordml/cex" xmlns:w16cid="http://schemas.microsoft.com/office/word/2016/wordml/cid" xmlns:w16="http://schemas.microsoft.com/office/word/2018/wordml" xmlns:w16sdtdh="http://schemas.microsoft.com/office/word/2020/wordml/sdtdatahash" xmlns:w16se="http://schemas.microsoft.com/office/word/2015/wordml/symex" xmlns:wpg="http://schemas.microsoft.com/office/word/2010/wordprocessingGroup" xmlns:wpi="http://schemas.microsoft.com/office/word/2010/wordprocessingInk" xmlns:wne="http://schemas.microsoft.com/office/word/2006/wordml" xmlns:wps="http://schemas.microsoft.com/office/word/2010/wordprocessingShape" mc:Ignorable="w14 w15 w16se w16cid w16 w16cex w16sdtdh wp14">
+<w:ftr xmlns:wpc="http://schemas.microsoft.com/office/word/2010/wordprocessingCanvas" xmlns:cx="http://schemas.microsoft.com/office/drawing/2014/chartex" xmlns:cx1="http://schemas.microsoft.com/office/drawing/2015/9/8/chartex" xmlns:cx2="http://schemas.microsoft.com/office/drawing/2015/10/21/chartex" xmlns:cx3="http://schemas.microsoft.com/office/drawing/2016/5/9/chartex" xmlns:cx4="http://schemas.microsoft.com/office/drawing/2016/5/10/chartex" xmlns:cx5="http://schemas.microsoft.com/office/drawing/2016/5/11/chartex" xmlns:cx6="http://schemas.microsoft.com/office/drawing/2016/5/12/chartex" xmlns:cx7="http://schemas.microsoft.com/office/drawing/2016/5/13/chartex" xmlns:cx8="http://schemas.microsoft.com/office/drawing/2016/5/14/chartex" xmlns:mc="http://schemas.openxmlformats.org/markup-compatibility/2006" xmlns:aink="http://schemas.microsoft.com/office/drawing/2016/ink" xmlns:am3d="http://schemas.microsoft.com/office/drawing/2017/model3d" xmlns:o="urn:schemas-microsoft-com:office:office" xmlns:oel="http://schemas.microsoft.com/office/2019/extlst" xmlns:r="http://schemas.openxmlformats.org/officeDocument/2006/relationships" xmlns:m="http://schemas.openxmlformats.org/officeDocument/2006/math" xmlns:v="urn:schemas-microsoft-com:vml" xmlns:wp14="http://schemas.microsoft.com/office/word/2010/wordprocessingDrawing" xmlns:wp="http://schemas.openxmlformats.org/drawingml/2006/wordprocessingDrawing" xmlns:w10="urn:schemas-microsoft-com:office:word" xmlns:w="http://schemas.openxmlformats.org/wordprocessingml/2006/main" xmlns:w14="http://schemas.microsoft.com/office/word/2010/wordml" xmlns:w15="http://schemas.microsoft.com/office/word/2012/wordml" xmlns:w16cex="http://schemas.microsoft.com/office/word/2018/wordml/cex" xmlns:w16cid="http://schemas.microsoft.com/office/word/2016/wordml/cid" xmlns:w16="http://schemas.microsoft.com/office/word/2018/wordml" xmlns:w16du="http://schemas.microsoft.com/office/word/2023/wordml/word16du" xmlns:w16sdtdh="http://schemas.microsoft.com/office/word/2020/wordml/sdtdatahash" xmlns:w16se="http://schemas.microsoft.com/office/word/2015/wordml/symex" xmlns:wpg="http://schemas.microsoft.com/office/word/2010/wordprocessingGroup" xmlns:wpi="http://schemas.microsoft.com/office/word/2010/wordprocessingInk" xmlns:wne="http://schemas.microsoft.com/office/word/2006/wordml" xmlns:wps="http://schemas.microsoft.com/office/word/2010/wordprocessingShape" mc:Ignorable="w14 w15 w16se w16cid w16 w16cex w16sdtdh w16du wp14">
   <w:p>
     <w:pPr>
       <w:pStyle w:val="Piedepgina"/>
@@ -13723,7 +14617,7 @@
             </wp:anchor>
           </w:drawing>
         </mc:Choice>
-        <mc:Fallback xmlns:pic="http://schemas.openxmlformats.org/drawingml/2006/picture" xmlns:a="http://schemas.openxmlformats.org/drawingml/2006/main" xmlns:ve="http://schemas.openxmlformats.org/markup-compatibility/2006">
+        <mc:Fallback xmlns:ve="http://schemas.openxmlformats.org/markup-compatibility/2006" xmlns:a="http://schemas.openxmlformats.org/drawingml/2006/main" xmlns:pic="http://schemas.openxmlformats.org/drawingml/2006/picture">
           <w:pict>
             <v:rect id="_x0000_s1032" o:spid="_x0000_s1046" style="height:0.28pt;margin-left:-0.2pt;margin-top:7.73pt;mso-height-percent:0;mso-height-relative:margin;mso-width-percent:0;mso-width-relative:margin;mso-wrap-distance-bottom:0;mso-wrap-distance-left:9pt;mso-wrap-distance-right:9pt;mso-wrap-distance-top:0;mso-wrap-style:square;position:absolute;v-text-anchor:middle;visibility:visible;width:510.24pt;z-index:251685376" fillcolor="#0070c0" strokecolor="#0070c0" strokeweight="2pt">
               <o:lock v:ext="edit" aspectratio="t"/>
@@ -13957,7 +14851,7 @@
 </file>
 
 <file path=word/footer4.xml><?xml version="1.0" encoding="utf-8"?>
-<w:ftr xmlns:wpc="http://schemas.microsoft.com/office/word/2010/wordprocessingCanvas" xmlns:cx="http://schemas.microsoft.com/office/drawing/2014/chartex" xmlns:cx1="http://schemas.microsoft.com/office/drawing/2015/9/8/chartex" xmlns:cx2="http://schemas.microsoft.com/office/drawing/2015/10/21/chartex" xmlns:cx3="http://schemas.microsoft.com/office/drawing/2016/5/9/chartex" xmlns:cx4="http://schemas.microsoft.com/office/drawing/2016/5/10/chartex" xmlns:cx5="http://schemas.microsoft.com/office/drawing/2016/5/11/chartex" xmlns:cx6="http://schemas.microsoft.com/office/drawing/2016/5/12/chartex" xmlns:cx7="http://schemas.microsoft.com/office/drawing/2016/5/13/chartex" xmlns:cx8="http://schemas.microsoft.com/office/drawing/2016/5/14/chartex" xmlns:mc="http://schemas.openxmlformats.org/markup-compatibility/2006" xmlns:aink="http://schemas.microsoft.com/office/drawing/2016/ink" xmlns:am3d="http://schemas.microsoft.com/office/drawing/2017/model3d" xmlns:o="urn:schemas-microsoft-com:office:office" xmlns:oel="http://schemas.microsoft.com/office/2019/extlst" xmlns:r="http://schemas.openxmlformats.org/officeDocument/2006/relationships" xmlns:m="http://schemas.openxmlformats.org/officeDocument/2006/math" xmlns:v="urn:schemas-microsoft-com:vml" xmlns:wp14="http://schemas.microsoft.com/office/word/2010/wordprocessingDrawing" xmlns:wp="http://schemas.openxmlformats.org/drawingml/2006/wordprocessingDrawing" xmlns:w10="urn:schemas-microsoft-com:office:word" xmlns:w="http://schemas.openxmlformats.org/wordprocessingml/2006/main" xmlns:w14="http://schemas.microsoft.com/office/word/2010/wordml" xmlns:w15="http://schemas.microsoft.com/office/word/2012/wordml" xmlns:w16cex="http://schemas.microsoft.com/office/word/2018/wordml/cex" xmlns:w16cid="http://schemas.microsoft.com/office/word/2016/wordml/cid" xmlns:w16="http://schemas.microsoft.com/office/word/2018/wordml" xmlns:w16sdtdh="http://schemas.microsoft.com/office/word/2020/wordml/sdtdatahash" xmlns:w16se="http://schemas.microsoft.com/office/word/2015/wordml/symex" xmlns:wpg="http://schemas.microsoft.com/office/word/2010/wordprocessingGroup" xmlns:wpi="http://schemas.microsoft.com/office/word/2010/wordprocessingInk" xmlns:wne="http://schemas.microsoft.com/office/word/2006/wordml" xmlns:wps="http://schemas.microsoft.com/office/word/2010/wordprocessingShape" mc:Ignorable="w14 w15 w16se w16cid w16 w16cex w16sdtdh wp14">
+<w:ftr xmlns:wpc="http://schemas.microsoft.com/office/word/2010/wordprocessingCanvas" xmlns:cx="http://schemas.microsoft.com/office/drawing/2014/chartex" xmlns:cx1="http://schemas.microsoft.com/office/drawing/2015/9/8/chartex" xmlns:cx2="http://schemas.microsoft.com/office/drawing/2015/10/21/chartex" xmlns:cx3="http://schemas.microsoft.com/office/drawing/2016/5/9/chartex" xmlns:cx4="http://schemas.microsoft.com/office/drawing/2016/5/10/chartex" xmlns:cx5="http://schemas.microsoft.com/office/drawing/2016/5/11/chartex" xmlns:cx6="http://schemas.microsoft.com/office/drawing/2016/5/12/chartex" xmlns:cx7="http://schemas.microsoft.com/office/drawing/2016/5/13/chartex" xmlns:cx8="http://schemas.microsoft.com/office/drawing/2016/5/14/chartex" xmlns:mc="http://schemas.openxmlformats.org/markup-compatibility/2006" xmlns:aink="http://schemas.microsoft.com/office/drawing/2016/ink" xmlns:am3d="http://schemas.microsoft.com/office/drawing/2017/model3d" xmlns:o="urn:schemas-microsoft-com:office:office" xmlns:oel="http://schemas.microsoft.com/office/2019/extlst" xmlns:r="http://schemas.openxmlformats.org/officeDocument/2006/relationships" xmlns:m="http://schemas.openxmlformats.org/officeDocument/2006/math" xmlns:v="urn:schemas-microsoft-com:vml" xmlns:wp14="http://schemas.microsoft.com/office/word/2010/wordprocessingDrawing" xmlns:wp="http://schemas.openxmlformats.org/drawingml/2006/wordprocessingDrawing" xmlns:w10="urn:schemas-microsoft-com:office:word" xmlns:w="http://schemas.openxmlformats.org/wordprocessingml/2006/main" xmlns:w14="http://schemas.microsoft.com/office/word/2010/wordml" xmlns:w15="http://schemas.microsoft.com/office/word/2012/wordml" xmlns:w16cex="http://schemas.microsoft.com/office/word/2018/wordml/cex" xmlns:w16cid="http://schemas.microsoft.com/office/word/2016/wordml/cid" xmlns:w16="http://schemas.microsoft.com/office/word/2018/wordml" xmlns:w16du="http://schemas.microsoft.com/office/word/2023/wordml/word16du" xmlns:w16sdtdh="http://schemas.microsoft.com/office/word/2020/wordml/sdtdatahash" xmlns:w16se="http://schemas.microsoft.com/office/word/2015/wordml/symex" xmlns:wpg="http://schemas.microsoft.com/office/word/2010/wordprocessingGroup" xmlns:wpi="http://schemas.microsoft.com/office/word/2010/wordprocessingInk" xmlns:wne="http://schemas.microsoft.com/office/word/2006/wordml" xmlns:wps="http://schemas.microsoft.com/office/word/2010/wordprocessingShape" mc:Ignorable="w14 w15 w16se w16cid w16 w16cex w16sdtdh w16du wp14">
   <w:p>
     <w:pPr>
       <w:pStyle w:val="Piedepgina"/>
@@ -13967,7 +14861,7 @@
 </file>
 
 <file path=word/footnotes.xml><?xml version="1.0" encoding="utf-8"?>
-<w:footnotes xmlns:wpc="http://schemas.microsoft.com/office/word/2010/wordprocessingCanvas" xmlns:cx="http://schemas.microsoft.com/office/drawing/2014/chartex" xmlns:cx1="http://schemas.microsoft.com/office/drawing/2015/9/8/chartex" xmlns:cx2="http://schemas.microsoft.com/office/drawing/2015/10/21/chartex" xmlns:cx3="http://schemas.microsoft.com/office/drawing/2016/5/9/chartex" xmlns:cx4="http://schemas.microsoft.com/office/drawing/2016/5/10/chartex" xmlns:cx5="http://schemas.microsoft.com/office/drawing/2016/5/11/chartex" xmlns:cx6="http://schemas.microsoft.com/office/drawing/2016/5/12/chartex" xmlns:cx7="http://schemas.microsoft.com/office/drawing/2016/5/13/chartex" xmlns:cx8="http://schemas.microsoft.com/office/drawing/2016/5/14/chartex" xmlns:mc="http://schemas.openxmlformats.org/markup-compatibility/2006" xmlns:aink="http://schemas.microsoft.com/office/drawing/2016/ink" xmlns:am3d="http://schemas.microsoft.com/office/drawing/2017/model3d" xmlns:o="urn:schemas-microsoft-com:office:office" xmlns:oel="http://schemas.microsoft.com/office/2019/extlst" xmlns:r="http://schemas.openxmlformats.org/officeDocument/2006/relationships" xmlns:m="http://schemas.openxmlformats.org/officeDocument/2006/math" xmlns:v="urn:schemas-microsoft-com:vml" xmlns:wp14="http://schemas.microsoft.com/office/word/2010/wordprocessingDrawing" xmlns:wp="http://schemas.openxmlformats.org/drawingml/2006/wordprocessingDrawing" xmlns:w10="urn:schemas-microsoft-com:office:word" xmlns:w="http://schemas.openxmlformats.org/wordprocessingml/2006/main" xmlns:w14="http://schemas.microsoft.com/office/word/2010/wordml" xmlns:w15="http://schemas.microsoft.com/office/word/2012/wordml" xmlns:w16cex="http://schemas.microsoft.com/office/word/2018/wordml/cex" xmlns:w16cid="http://schemas.microsoft.com/office/word/2016/wordml/cid" xmlns:w16="http://schemas.microsoft.com/office/word/2018/wordml" xmlns:w16sdtdh="http://schemas.microsoft.com/office/word/2020/wordml/sdtdatahash" xmlns:w16se="http://schemas.microsoft.com/office/word/2015/wordml/symex" xmlns:wpg="http://schemas.microsoft.com/office/word/2010/wordprocessingGroup" xmlns:wpi="http://schemas.microsoft.com/office/word/2010/wordprocessingInk" xmlns:wne="http://schemas.microsoft.com/office/word/2006/wordml" xmlns:wps="http://schemas.microsoft.com/office/word/2010/wordprocessingShape" mc:Ignorable="w14 w15 w16se w16cid w16 w16cex w16sdtdh wp14">
+<w:footnotes xmlns:wpc="http://schemas.microsoft.com/office/word/2010/wordprocessingCanvas" xmlns:cx="http://schemas.microsoft.com/office/drawing/2014/chartex" xmlns:cx1="http://schemas.microsoft.com/office/drawing/2015/9/8/chartex" xmlns:cx2="http://schemas.microsoft.com/office/drawing/2015/10/21/chartex" xmlns:cx3="http://schemas.microsoft.com/office/drawing/2016/5/9/chartex" xmlns:cx4="http://schemas.microsoft.com/office/drawing/2016/5/10/chartex" xmlns:cx5="http://schemas.microsoft.com/office/drawing/2016/5/11/chartex" xmlns:cx6="http://schemas.microsoft.com/office/drawing/2016/5/12/chartex" xmlns:cx7="http://schemas.microsoft.com/office/drawing/2016/5/13/chartex" xmlns:cx8="http://schemas.microsoft.com/office/drawing/2016/5/14/chartex" xmlns:mc="http://schemas.openxmlformats.org/markup-compatibility/2006" xmlns:aink="http://schemas.microsoft.com/office/drawing/2016/ink" xmlns:am3d="http://schemas.microsoft.com/office/drawing/2017/model3d" xmlns:o="urn:schemas-microsoft-com:office:office" xmlns:oel="http://schemas.microsoft.com/office/2019/extlst" xmlns:r="http://schemas.openxmlformats.org/officeDocument/2006/relationships" xmlns:m="http://schemas.openxmlformats.org/officeDocument/2006/math" xmlns:v="urn:schemas-microsoft-com:vml" xmlns:wp14="http://schemas.microsoft.com/office/word/2010/wordprocessingDrawing" xmlns:wp="http://schemas.openxmlformats.org/drawingml/2006/wordprocessingDrawing" xmlns:w10="urn:schemas-microsoft-com:office:word" xmlns:w="http://schemas.openxmlformats.org/wordprocessingml/2006/main" xmlns:w14="http://schemas.microsoft.com/office/word/2010/wordml" xmlns:w15="http://schemas.microsoft.com/office/word/2012/wordml" xmlns:w16cex="http://schemas.microsoft.com/office/word/2018/wordml/cex" xmlns:w16cid="http://schemas.microsoft.com/office/word/2016/wordml/cid" xmlns:w16="http://schemas.microsoft.com/office/word/2018/wordml" xmlns:w16du="http://schemas.microsoft.com/office/word/2023/wordml/word16du" xmlns:w16sdtdh="http://schemas.microsoft.com/office/word/2020/wordml/sdtdatahash" xmlns:w16se="http://schemas.microsoft.com/office/word/2015/wordml/symex" xmlns:wpg="http://schemas.microsoft.com/office/word/2010/wordprocessingGroup" xmlns:wpi="http://schemas.microsoft.com/office/word/2010/wordprocessingInk" xmlns:wne="http://schemas.microsoft.com/office/word/2006/wordml" xmlns:wps="http://schemas.microsoft.com/office/word/2010/wordprocessingShape" mc:Ignorable="w14 w15 w16se w16cid w16 w16cex w16sdtdh w16du wp14">
   <w:footnote w:type="separator" w:id="-1">
     <w:p>
       <w:pPr>
@@ -13992,7 +14886,7 @@
 </file>
 
 <file path=word/header1.xml><?xml version="1.0" encoding="utf-8"?>
-<w:hdr xmlns:wpc="http://schemas.microsoft.com/office/word/2010/wordprocessingCanvas" xmlns:cx="http://schemas.microsoft.com/office/drawing/2014/chartex" xmlns:cx1="http://schemas.microsoft.com/office/drawing/2015/9/8/chartex" xmlns:cx2="http://schemas.microsoft.com/office/drawing/2015/10/21/chartex" xmlns:cx3="http://schemas.microsoft.com/office/drawing/2016/5/9/chartex" xmlns:cx4="http://schemas.microsoft.com/office/drawing/2016/5/10/chartex" xmlns:cx5="http://schemas.microsoft.com/office/drawing/2016/5/11/chartex" xmlns:cx6="http://schemas.microsoft.com/office/drawing/2016/5/12/chartex" xmlns:cx7="http://schemas.microsoft.com/office/drawing/2016/5/13/chartex" xmlns:cx8="http://schemas.microsoft.com/office/drawing/2016/5/14/chartex" xmlns:mc="http://schemas.openxmlformats.org/markup-compatibility/2006" xmlns:aink="http://schemas.microsoft.com/office/drawing/2016/ink" xmlns:am3d="http://schemas.microsoft.com/office/drawing/2017/model3d" xmlns:o="urn:schemas-microsoft-com:office:office" xmlns:oel="http://schemas.microsoft.com/office/2019/extlst" xmlns:r="http://schemas.openxmlformats.org/officeDocument/2006/relationships" xmlns:m="http://schemas.openxmlformats.org/officeDocument/2006/math" xmlns:v="urn:schemas-microsoft-com:vml" xmlns:wp14="http://schemas.microsoft.com/office/word/2010/wordprocessingDrawing" xmlns:wp="http://schemas.openxmlformats.org/drawingml/2006/wordprocessingDrawing" xmlns:w10="urn:schemas-microsoft-com:office:word" xmlns:w="http://schemas.openxmlformats.org/wordprocessingml/2006/main" xmlns:w14="http://schemas.microsoft.com/office/word/2010/wordml" xmlns:w15="http://schemas.microsoft.com/office/word/2012/wordml" xmlns:w16cex="http://schemas.microsoft.com/office/word/2018/wordml/cex" xmlns:w16cid="http://schemas.microsoft.com/office/word/2016/wordml/cid" xmlns:w16="http://schemas.microsoft.com/office/word/2018/wordml" xmlns:w16sdtdh="http://schemas.microsoft.com/office/word/2020/wordml/sdtdatahash" xmlns:w16se="http://schemas.microsoft.com/office/word/2015/wordml/symex" xmlns:wpg="http://schemas.microsoft.com/office/word/2010/wordprocessingGroup" xmlns:wpi="http://schemas.microsoft.com/office/word/2010/wordprocessingInk" xmlns:wne="http://schemas.microsoft.com/office/word/2006/wordml" xmlns:wps="http://schemas.microsoft.com/office/word/2010/wordprocessingShape" mc:Ignorable="w14 w15 w16se w16cid w16 w16cex w16sdtdh wp14">
+<w:hdr xmlns:wpc="http://schemas.microsoft.com/office/word/2010/wordprocessingCanvas" xmlns:cx="http://schemas.microsoft.com/office/drawing/2014/chartex" xmlns:cx1="http://schemas.microsoft.com/office/drawing/2015/9/8/chartex" xmlns:cx2="http://schemas.microsoft.com/office/drawing/2015/10/21/chartex" xmlns:cx3="http://schemas.microsoft.com/office/drawing/2016/5/9/chartex" xmlns:cx4="http://schemas.microsoft.com/office/drawing/2016/5/10/chartex" xmlns:cx5="http://schemas.microsoft.com/office/drawing/2016/5/11/chartex" xmlns:cx6="http://schemas.microsoft.com/office/drawing/2016/5/12/chartex" xmlns:cx7="http://schemas.microsoft.com/office/drawing/2016/5/13/chartex" xmlns:cx8="http://schemas.microsoft.com/office/drawing/2016/5/14/chartex" xmlns:mc="http://schemas.openxmlformats.org/markup-compatibility/2006" xmlns:aink="http://schemas.microsoft.com/office/drawing/2016/ink" xmlns:am3d="http://schemas.microsoft.com/office/drawing/2017/model3d" xmlns:o="urn:schemas-microsoft-com:office:office" xmlns:oel="http://schemas.microsoft.com/office/2019/extlst" xmlns:r="http://schemas.openxmlformats.org/officeDocument/2006/relationships" xmlns:m="http://schemas.openxmlformats.org/officeDocument/2006/math" xmlns:v="urn:schemas-microsoft-com:vml" xmlns:wp14="http://schemas.microsoft.com/office/word/2010/wordprocessingDrawing" xmlns:wp="http://schemas.openxmlformats.org/drawingml/2006/wordprocessingDrawing" xmlns:w10="urn:schemas-microsoft-com:office:word" xmlns:w="http://schemas.openxmlformats.org/wordprocessingml/2006/main" xmlns:w14="http://schemas.microsoft.com/office/word/2010/wordml" xmlns:w15="http://schemas.microsoft.com/office/word/2012/wordml" xmlns:w16cex="http://schemas.microsoft.com/office/word/2018/wordml/cex" xmlns:w16cid="http://schemas.microsoft.com/office/word/2016/wordml/cid" xmlns:w16="http://schemas.microsoft.com/office/word/2018/wordml" xmlns:w16du="http://schemas.microsoft.com/office/word/2023/wordml/word16du" xmlns:w16sdtdh="http://schemas.microsoft.com/office/word/2020/wordml/sdtdatahash" xmlns:w16se="http://schemas.microsoft.com/office/word/2015/wordml/symex" xmlns:wpg="http://schemas.microsoft.com/office/word/2010/wordprocessingGroup" xmlns:wpi="http://schemas.microsoft.com/office/word/2010/wordprocessingInk" xmlns:wne="http://schemas.microsoft.com/office/word/2006/wordml" xmlns:wps="http://schemas.microsoft.com/office/word/2010/wordprocessingShape" mc:Ignorable="w14 w15 w16se w16cid w16 w16cex w16sdtdh w16du wp14">
   <w:tbl>
     <w:tblPr>
       <w:tblW w:w="5329" w:type="pct"/>
@@ -14722,7 +15616,7 @@
 </file>
 
 <file path=word/header2.xml><?xml version="1.0" encoding="utf-8"?>
-<w:hdr xmlns:wpc="http://schemas.microsoft.com/office/word/2010/wordprocessingCanvas" xmlns:cx="http://schemas.microsoft.com/office/drawing/2014/chartex" xmlns:cx1="http://schemas.microsoft.com/office/drawing/2015/9/8/chartex" xmlns:cx2="http://schemas.microsoft.com/office/drawing/2015/10/21/chartex" xmlns:cx3="http://schemas.microsoft.com/office/drawing/2016/5/9/chartex" xmlns:cx4="http://schemas.microsoft.com/office/drawing/2016/5/10/chartex" xmlns:cx5="http://schemas.microsoft.com/office/drawing/2016/5/11/chartex" xmlns:cx6="http://schemas.microsoft.com/office/drawing/2016/5/12/chartex" xmlns:cx7="http://schemas.microsoft.com/office/drawing/2016/5/13/chartex" xmlns:cx8="http://schemas.microsoft.com/office/drawing/2016/5/14/chartex" xmlns:mc="http://schemas.openxmlformats.org/markup-compatibility/2006" xmlns:aink="http://schemas.microsoft.com/office/drawing/2016/ink" xmlns:am3d="http://schemas.microsoft.com/office/drawing/2017/model3d" xmlns:o="urn:schemas-microsoft-com:office:office" xmlns:oel="http://schemas.microsoft.com/office/2019/extlst" xmlns:r="http://schemas.openxmlformats.org/officeDocument/2006/relationships" xmlns:m="http://schemas.openxmlformats.org/officeDocument/2006/math" xmlns:v="urn:schemas-microsoft-com:vml" xmlns:wp14="http://schemas.microsoft.com/office/word/2010/wordprocessingDrawing" xmlns:wp="http://schemas.openxmlformats.org/drawingml/2006/wordprocessingDrawing" xmlns:w10="urn:schemas-microsoft-com:office:word" xmlns:w="http://schemas.openxmlformats.org/wordprocessingml/2006/main" xmlns:w14="http://schemas.microsoft.com/office/word/2010/wordml" xmlns:w15="http://schemas.microsoft.com/office/word/2012/wordml" xmlns:w16cex="http://schemas.microsoft.com/office/word/2018/wordml/cex" xmlns:w16cid="http://schemas.microsoft.com/office/word/2016/wordml/cid" xmlns:w16="http://schemas.microsoft.com/office/word/2018/wordml" xmlns:w16sdtdh="http://schemas.microsoft.com/office/word/2020/wordml/sdtdatahash" xmlns:w16se="http://schemas.microsoft.com/office/word/2015/wordml/symex" xmlns:wpg="http://schemas.microsoft.com/office/word/2010/wordprocessingGroup" xmlns:wpi="http://schemas.microsoft.com/office/word/2010/wordprocessingInk" xmlns:wne="http://schemas.microsoft.com/office/word/2006/wordml" xmlns:wps="http://schemas.microsoft.com/office/word/2010/wordprocessingShape" mc:Ignorable="w14 w15 w16se w16cid w16 w16cex w16sdtdh wp14">
+<w:hdr xmlns:wpc="http://schemas.microsoft.com/office/word/2010/wordprocessingCanvas" xmlns:cx="http://schemas.microsoft.com/office/drawing/2014/chartex" xmlns:cx1="http://schemas.microsoft.com/office/drawing/2015/9/8/chartex" xmlns:cx2="http://schemas.microsoft.com/office/drawing/2015/10/21/chartex" xmlns:cx3="http://schemas.microsoft.com/office/drawing/2016/5/9/chartex" xmlns:cx4="http://schemas.microsoft.com/office/drawing/2016/5/10/chartex" xmlns:cx5="http://schemas.microsoft.com/office/drawing/2016/5/11/chartex" xmlns:cx6="http://schemas.microsoft.com/office/drawing/2016/5/12/chartex" xmlns:cx7="http://schemas.microsoft.com/office/drawing/2016/5/13/chartex" xmlns:cx8="http://schemas.microsoft.com/office/drawing/2016/5/14/chartex" xmlns:mc="http://schemas.openxmlformats.org/markup-compatibility/2006" xmlns:aink="http://schemas.microsoft.com/office/drawing/2016/ink" xmlns:am3d="http://schemas.microsoft.com/office/drawing/2017/model3d" xmlns:o="urn:schemas-microsoft-com:office:office" xmlns:oel="http://schemas.microsoft.com/office/2019/extlst" xmlns:r="http://schemas.openxmlformats.org/officeDocument/2006/relationships" xmlns:m="http://schemas.openxmlformats.org/officeDocument/2006/math" xmlns:v="urn:schemas-microsoft-com:vml" xmlns:wp14="http://schemas.microsoft.com/office/word/2010/wordprocessingDrawing" xmlns:wp="http://schemas.openxmlformats.org/drawingml/2006/wordprocessingDrawing" xmlns:w10="urn:schemas-microsoft-com:office:word" xmlns:w="http://schemas.openxmlformats.org/wordprocessingml/2006/main" xmlns:w14="http://schemas.microsoft.com/office/word/2010/wordml" xmlns:w15="http://schemas.microsoft.com/office/word/2012/wordml" xmlns:w16cex="http://schemas.microsoft.com/office/word/2018/wordml/cex" xmlns:w16cid="http://schemas.microsoft.com/office/word/2016/wordml/cid" xmlns:w16="http://schemas.microsoft.com/office/word/2018/wordml" xmlns:w16du="http://schemas.microsoft.com/office/word/2023/wordml/word16du" xmlns:w16sdtdh="http://schemas.microsoft.com/office/word/2020/wordml/sdtdatahash" xmlns:w16se="http://schemas.microsoft.com/office/word/2015/wordml/symex" xmlns:wpg="http://schemas.microsoft.com/office/word/2010/wordprocessingGroup" xmlns:wpi="http://schemas.microsoft.com/office/word/2010/wordprocessingInk" xmlns:wne="http://schemas.microsoft.com/office/word/2006/wordml" xmlns:wps="http://schemas.microsoft.com/office/word/2010/wordprocessingShape" mc:Ignorable="w14 w15 w16se w16cid w16 w16cex w16sdtdh w16du wp14">
   <w:p>
     <w:pPr>
       <w:pStyle w:val="Encabezado"/>
@@ -14732,7 +15626,7 @@
 </file>
 
 <file path=word/header3.xml><?xml version="1.0" encoding="utf-8"?>
-<w:hdr xmlns:wpc="http://schemas.microsoft.com/office/word/2010/wordprocessingCanvas" xmlns:cx="http://schemas.microsoft.com/office/drawing/2014/chartex" xmlns:cx1="http://schemas.microsoft.com/office/drawing/2015/9/8/chartex" xmlns:cx2="http://schemas.microsoft.com/office/drawing/2015/10/21/chartex" xmlns:cx3="http://schemas.microsoft.com/office/drawing/2016/5/9/chartex" xmlns:cx4="http://schemas.microsoft.com/office/drawing/2016/5/10/chartex" xmlns:cx5="http://schemas.microsoft.com/office/drawing/2016/5/11/chartex" xmlns:cx6="http://schemas.microsoft.com/office/drawing/2016/5/12/chartex" xmlns:cx7="http://schemas.microsoft.com/office/drawing/2016/5/13/chartex" xmlns:cx8="http://schemas.microsoft.com/office/drawing/2016/5/14/chartex" xmlns:mc="http://schemas.openxmlformats.org/markup-compatibility/2006" xmlns:aink="http://schemas.microsoft.com/office/drawing/2016/ink" xmlns:am3d="http://schemas.microsoft.com/office/drawing/2017/model3d" xmlns:o="urn:schemas-microsoft-com:office:office" xmlns:oel="http://schemas.microsoft.com/office/2019/extlst" xmlns:r="http://schemas.openxmlformats.org/officeDocument/2006/relationships" xmlns:m="http://schemas.openxmlformats.org/officeDocument/2006/math" xmlns:v="urn:schemas-microsoft-com:vml" xmlns:wp14="http://schemas.microsoft.com/office/word/2010/wordprocessingDrawing" xmlns:wp="http://schemas.openxmlformats.org/drawingml/2006/wordprocessingDrawing" xmlns:w10="urn:schemas-microsoft-com:office:word" xmlns:w="http://schemas.openxmlformats.org/wordprocessingml/2006/main" xmlns:w14="http://schemas.microsoft.com/office/word/2010/wordml" xmlns:w15="http://schemas.microsoft.com/office/word/2012/wordml" xmlns:w16cex="http://schemas.microsoft.com/office/word/2018/wordml/cex" xmlns:w16cid="http://schemas.microsoft.com/office/word/2016/wordml/cid" xmlns:w16="http://schemas.microsoft.com/office/word/2018/wordml" xmlns:w16sdtdh="http://schemas.microsoft.com/office/word/2020/wordml/sdtdatahash" xmlns:w16se="http://schemas.microsoft.com/office/word/2015/wordml/symex" xmlns:wpg="http://schemas.microsoft.com/office/word/2010/wordprocessingGroup" xmlns:wpi="http://schemas.microsoft.com/office/word/2010/wordprocessingInk" xmlns:wne="http://schemas.microsoft.com/office/word/2006/wordml" xmlns:wps="http://schemas.microsoft.com/office/word/2010/wordprocessingShape" mc:Ignorable="w14 w15 w16se w16cid w16 w16cex w16sdtdh wp14">
+<w:hdr xmlns:wpc="http://schemas.microsoft.com/office/word/2010/wordprocessingCanvas" xmlns:cx="http://schemas.microsoft.com/office/drawing/2014/chartex" xmlns:cx1="http://schemas.microsoft.com/office/drawing/2015/9/8/chartex" xmlns:cx2="http://schemas.microsoft.com/office/drawing/2015/10/21/chartex" xmlns:cx3="http://schemas.microsoft.com/office/drawing/2016/5/9/chartex" xmlns:cx4="http://schemas.microsoft.com/office/drawing/2016/5/10/chartex" xmlns:cx5="http://schemas.microsoft.com/office/drawing/2016/5/11/chartex" xmlns:cx6="http://schemas.microsoft.com/office/drawing/2016/5/12/chartex" xmlns:cx7="http://schemas.microsoft.com/office/drawing/2016/5/13/chartex" xmlns:cx8="http://schemas.microsoft.com/office/drawing/2016/5/14/chartex" xmlns:mc="http://schemas.openxmlformats.org/markup-compatibility/2006" xmlns:aink="http://schemas.microsoft.com/office/drawing/2016/ink" xmlns:am3d="http://schemas.microsoft.com/office/drawing/2017/model3d" xmlns:o="urn:schemas-microsoft-com:office:office" xmlns:oel="http://schemas.microsoft.com/office/2019/extlst" xmlns:r="http://schemas.openxmlformats.org/officeDocument/2006/relationships" xmlns:m="http://schemas.openxmlformats.org/officeDocument/2006/math" xmlns:v="urn:schemas-microsoft-com:vml" xmlns:wp14="http://schemas.microsoft.com/office/word/2010/wordprocessingDrawing" xmlns:wp="http://schemas.openxmlformats.org/drawingml/2006/wordprocessingDrawing" xmlns:w10="urn:schemas-microsoft-com:office:word" xmlns:w="http://schemas.openxmlformats.org/wordprocessingml/2006/main" xmlns:w14="http://schemas.microsoft.com/office/word/2010/wordml" xmlns:w15="http://schemas.microsoft.com/office/word/2012/wordml" xmlns:w16cex="http://schemas.microsoft.com/office/word/2018/wordml/cex" xmlns:w16cid="http://schemas.microsoft.com/office/word/2016/wordml/cid" xmlns:w16="http://schemas.microsoft.com/office/word/2018/wordml" xmlns:w16du="http://schemas.microsoft.com/office/word/2023/wordml/word16du" xmlns:w16sdtdh="http://schemas.microsoft.com/office/word/2020/wordml/sdtdatahash" xmlns:w16se="http://schemas.microsoft.com/office/word/2015/wordml/symex" xmlns:wpg="http://schemas.microsoft.com/office/word/2010/wordprocessingGroup" xmlns:wpi="http://schemas.microsoft.com/office/word/2010/wordprocessingInk" xmlns:wne="http://schemas.microsoft.com/office/word/2006/wordml" xmlns:wps="http://schemas.microsoft.com/office/word/2010/wordprocessingShape" mc:Ignorable="w14 w15 w16se w16cid w16 w16cex w16sdtdh w16du wp14">
   <w:p/>
   <w:tbl>
     <w:tblPr>
@@ -15411,7 +16305,7 @@
 </file>
 
 <file path=word/header4.xml><?xml version="1.0" encoding="utf-8"?>
-<w:hdr xmlns:wpc="http://schemas.microsoft.com/office/word/2010/wordprocessingCanvas" xmlns:cx="http://schemas.microsoft.com/office/drawing/2014/chartex" xmlns:cx1="http://schemas.microsoft.com/office/drawing/2015/9/8/chartex" xmlns:cx2="http://schemas.microsoft.com/office/drawing/2015/10/21/chartex" xmlns:cx3="http://schemas.microsoft.com/office/drawing/2016/5/9/chartex" xmlns:cx4="http://schemas.microsoft.com/office/drawing/2016/5/10/chartex" xmlns:cx5="http://schemas.microsoft.com/office/drawing/2016/5/11/chartex" xmlns:cx6="http://schemas.microsoft.com/office/drawing/2016/5/12/chartex" xmlns:cx7="http://schemas.microsoft.com/office/drawing/2016/5/13/chartex" xmlns:cx8="http://schemas.microsoft.com/office/drawing/2016/5/14/chartex" xmlns:mc="http://schemas.openxmlformats.org/markup-compatibility/2006" xmlns:aink="http://schemas.microsoft.com/office/drawing/2016/ink" xmlns:am3d="http://schemas.microsoft.com/office/drawing/2017/model3d" xmlns:o="urn:schemas-microsoft-com:office:office" xmlns:oel="http://schemas.microsoft.com/office/2019/extlst" xmlns:r="http://schemas.openxmlformats.org/officeDocument/2006/relationships" xmlns:m="http://schemas.openxmlformats.org/officeDocument/2006/math" xmlns:v="urn:schemas-microsoft-com:vml" xmlns:wp14="http://schemas.microsoft.com/office/word/2010/wordprocessingDrawing" xmlns:wp="http://schemas.openxmlformats.org/drawingml/2006/wordprocessingDrawing" xmlns:w10="urn:schemas-microsoft-com:office:word" xmlns:w="http://schemas.openxmlformats.org/wordprocessingml/2006/main" xmlns:w14="http://schemas.microsoft.com/office/word/2010/wordml" xmlns:w15="http://schemas.microsoft.com/office/word/2012/wordml" xmlns:w16cex="http://schemas.microsoft.com/office/word/2018/wordml/cex" xmlns:w16cid="http://schemas.microsoft.com/office/word/2016/wordml/cid" xmlns:w16="http://schemas.microsoft.com/office/word/2018/wordml" xmlns:w16sdtdh="http://schemas.microsoft.com/office/word/2020/wordml/sdtdatahash" xmlns:w16se="http://schemas.microsoft.com/office/word/2015/wordml/symex" xmlns:wpg="http://schemas.microsoft.com/office/word/2010/wordprocessingGroup" xmlns:wpi="http://schemas.microsoft.com/office/word/2010/wordprocessingInk" xmlns:wne="http://schemas.microsoft.com/office/word/2006/wordml" xmlns:wps="http://schemas.microsoft.com/office/word/2010/wordprocessingShape" mc:Ignorable="w14 w15 w16se w16cid w16 w16cex w16sdtdh wp14">
+<w:hdr xmlns:wpc="http://schemas.microsoft.com/office/word/2010/wordprocessingCanvas" xmlns:cx="http://schemas.microsoft.com/office/drawing/2014/chartex" xmlns:cx1="http://schemas.microsoft.com/office/drawing/2015/9/8/chartex" xmlns:cx2="http://schemas.microsoft.com/office/drawing/2015/10/21/chartex" xmlns:cx3="http://schemas.microsoft.com/office/drawing/2016/5/9/chartex" xmlns:cx4="http://schemas.microsoft.com/office/drawing/2016/5/10/chartex" xmlns:cx5="http://schemas.microsoft.com/office/drawing/2016/5/11/chartex" xmlns:cx6="http://schemas.microsoft.com/office/drawing/2016/5/12/chartex" xmlns:cx7="http://schemas.microsoft.com/office/drawing/2016/5/13/chartex" xmlns:cx8="http://schemas.microsoft.com/office/drawing/2016/5/14/chartex" xmlns:mc="http://schemas.openxmlformats.org/markup-compatibility/2006" xmlns:aink="http://schemas.microsoft.com/office/drawing/2016/ink" xmlns:am3d="http://schemas.microsoft.com/office/drawing/2017/model3d" xmlns:o="urn:schemas-microsoft-com:office:office" xmlns:oel="http://schemas.microsoft.com/office/2019/extlst" xmlns:r="http://schemas.openxmlformats.org/officeDocument/2006/relationships" xmlns:m="http://schemas.openxmlformats.org/officeDocument/2006/math" xmlns:v="urn:schemas-microsoft-com:vml" xmlns:wp14="http://schemas.microsoft.com/office/word/2010/wordprocessingDrawing" xmlns:wp="http://schemas.openxmlformats.org/drawingml/2006/wordprocessingDrawing" xmlns:w10="urn:schemas-microsoft-com:office:word" xmlns:w="http://schemas.openxmlformats.org/wordprocessingml/2006/main" xmlns:w14="http://schemas.microsoft.com/office/word/2010/wordml" xmlns:w15="http://schemas.microsoft.com/office/word/2012/wordml" xmlns:w16cex="http://schemas.microsoft.com/office/word/2018/wordml/cex" xmlns:w16cid="http://schemas.microsoft.com/office/word/2016/wordml/cid" xmlns:w16="http://schemas.microsoft.com/office/word/2018/wordml" xmlns:w16du="http://schemas.microsoft.com/office/word/2023/wordml/word16du" xmlns:w16sdtdh="http://schemas.microsoft.com/office/word/2020/wordml/sdtdatahash" xmlns:w16se="http://schemas.microsoft.com/office/word/2015/wordml/symex" xmlns:wpg="http://schemas.microsoft.com/office/word/2010/wordprocessingGroup" xmlns:wpi="http://schemas.microsoft.com/office/word/2010/wordprocessingInk" xmlns:wne="http://schemas.microsoft.com/office/word/2006/wordml" xmlns:wps="http://schemas.microsoft.com/office/word/2010/wordprocessingShape" mc:Ignorable="w14 w15 w16se w16cid w16 w16cex w16sdtdh w16du wp14">
   <w:p>
     <w:pPr>
       <w:pStyle w:val="Encabezado"/>
@@ -15421,7 +16315,7 @@
 </file>
 
 <file path=word/numbering.xml><?xml version="1.0" encoding="utf-8"?>
-<w:numbering xmlns:wpc="http://schemas.microsoft.com/office/word/2010/wordprocessingCanvas" xmlns:cx="http://schemas.microsoft.com/office/drawing/2014/chartex" xmlns:cx1="http://schemas.microsoft.com/office/drawing/2015/9/8/chartex" xmlns:cx2="http://schemas.microsoft.com/office/drawing/2015/10/21/chartex" xmlns:cx3="http://schemas.microsoft.com/office/drawing/2016/5/9/chartex" xmlns:cx4="http://schemas.microsoft.com/office/drawing/2016/5/10/chartex" xmlns:cx5="http://schemas.microsoft.com/office/drawing/2016/5/11/chartex" xmlns:cx6="http://schemas.microsoft.com/office/drawing/2016/5/12/chartex" xmlns:cx7="http://schemas.microsoft.com/office/drawing/2016/5/13/chartex" xmlns:cx8="http://schemas.microsoft.com/office/drawing/2016/5/14/chartex" xmlns:mc="http://schemas.openxmlformats.org/markup-compatibility/2006" xmlns:aink="http://schemas.microsoft.com/office/drawing/2016/ink" xmlns:am3d="http://schemas.microsoft.com/office/drawing/2017/model3d" xmlns:o="urn:schemas-microsoft-com:office:office" xmlns:oel="http://schemas.microsoft.com/office/2019/extlst" xmlns:r="http://schemas.openxmlformats.org/officeDocument/2006/relationships" xmlns:m="http://schemas.openxmlformats.org/officeDocument/2006/math" xmlns:v="urn:schemas-microsoft-com:vml" xmlns:wp14="http://schemas.microsoft.com/office/word/2010/wordprocessingDrawing" xmlns:wp="http://schemas.openxmlformats.org/drawingml/2006/wordprocessingDrawing" xmlns:w10="urn:schemas-microsoft-com:office:word" xmlns:w="http://schemas.openxmlformats.org/wordprocessingml/2006/main" xmlns:w14="http://schemas.microsoft.com/office/word/2010/wordml" xmlns:w15="http://schemas.microsoft.com/office/word/2012/wordml" xmlns:w16cex="http://schemas.microsoft.com/office/word/2018/wordml/cex" xmlns:w16cid="http://schemas.microsoft.com/office/word/2016/wordml/cid" xmlns:w16="http://schemas.microsoft.com/office/word/2018/wordml" xmlns:w16sdtdh="http://schemas.microsoft.com/office/word/2020/wordml/sdtdatahash" xmlns:w16se="http://schemas.microsoft.com/office/word/2015/wordml/symex" xmlns:wpg="http://schemas.microsoft.com/office/word/2010/wordprocessingGroup" xmlns:wpi="http://schemas.microsoft.com/office/word/2010/wordprocessingInk" xmlns:wne="http://schemas.microsoft.com/office/word/2006/wordml" xmlns:wps="http://schemas.microsoft.com/office/word/2010/wordprocessingShape" mc:Ignorable="w14 w15 w16se w16cid w16 w16cex w16sdtdh wp14">
+<w:numbering xmlns:wpc="http://schemas.microsoft.com/office/word/2010/wordprocessingCanvas" xmlns:cx="http://schemas.microsoft.com/office/drawing/2014/chartex" xmlns:cx1="http://schemas.microsoft.com/office/drawing/2015/9/8/chartex" xmlns:cx2="http://schemas.microsoft.com/office/drawing/2015/10/21/chartex" xmlns:cx3="http://schemas.microsoft.com/office/drawing/2016/5/9/chartex" xmlns:cx4="http://schemas.microsoft.com/office/drawing/2016/5/10/chartex" xmlns:cx5="http://schemas.microsoft.com/office/drawing/2016/5/11/chartex" xmlns:cx6="http://schemas.microsoft.com/office/drawing/2016/5/12/chartex" xmlns:cx7="http://schemas.microsoft.com/office/drawing/2016/5/13/chartex" xmlns:cx8="http://schemas.microsoft.com/office/drawing/2016/5/14/chartex" xmlns:mc="http://schemas.openxmlformats.org/markup-compatibility/2006" xmlns:aink="http://schemas.microsoft.com/office/drawing/2016/ink" xmlns:am3d="http://schemas.microsoft.com/office/drawing/2017/model3d" xmlns:o="urn:schemas-microsoft-com:office:office" xmlns:oel="http://schemas.microsoft.com/office/2019/extlst" xmlns:r="http://schemas.openxmlformats.org/officeDocument/2006/relationships" xmlns:m="http://schemas.openxmlformats.org/officeDocument/2006/math" xmlns:v="urn:schemas-microsoft-com:vml" xmlns:wp14="http://schemas.microsoft.com/office/word/2010/wordprocessingDrawing" xmlns:wp="http://schemas.openxmlformats.org/drawingml/2006/wordprocessingDrawing" xmlns:w10="urn:schemas-microsoft-com:office:word" xmlns:w="http://schemas.openxmlformats.org/wordprocessingml/2006/main" xmlns:w14="http://schemas.microsoft.com/office/word/2010/wordml" xmlns:w15="http://schemas.microsoft.com/office/word/2012/wordml" xmlns:w16cex="http://schemas.microsoft.com/office/word/2018/wordml/cex" xmlns:w16cid="http://schemas.microsoft.com/office/word/2016/wordml/cid" xmlns:w16="http://schemas.microsoft.com/office/word/2018/wordml" xmlns:w16du="http://schemas.microsoft.com/office/word/2023/wordml/word16du" xmlns:w16sdtdh="http://schemas.microsoft.com/office/word/2020/wordml/sdtdatahash" xmlns:w16se="http://schemas.microsoft.com/office/word/2015/wordml/symex" xmlns:wpg="http://schemas.microsoft.com/office/word/2010/wordprocessingGroup" xmlns:wpi="http://schemas.microsoft.com/office/word/2010/wordprocessingInk" xmlns:wne="http://schemas.microsoft.com/office/word/2006/wordml" xmlns:wps="http://schemas.microsoft.com/office/word/2010/wordprocessingShape" mc:Ignorable="w14 w15 w16se w16cid w16 w16cex w16sdtdh w16du wp14">
   <w:abstractNum w:abstractNumId="0" w15:restartNumberingAfterBreak="0">
     <w:nsid w:val="04BD6A49"/>
     <w:multiLevelType w:val="multilevel"/>
@@ -15875,6 +16769,92 @@
     </w:lvl>
   </w:abstractNum>
   <w:abstractNum w:abstractNumId="4" w15:restartNumberingAfterBreak="0">
+    <w:nsid w:val="0DD43E40"/>
+    <w:multiLevelType w:val="hybridMultilevel"/>
+    <w:tmpl w:val="9EC43A96"/>
+    <w:lvl w:ilvl="0" w:tplc="0C0A000F">
+      <w:start w:val="1"/>
+      <w:numFmt w:val="decimal"/>
+      <w:lvlText w:val="%1."/>
+      <w:lvlJc w:val="left"/>
+      <w:pPr>
+        <w:ind w:left="720" w:hanging="360"/>
+      </w:pPr>
+    </w:lvl>
+    <w:lvl w:ilvl="1" w:tplc="0C0A0019" w:tentative="1">
+      <w:start w:val="1"/>
+      <w:numFmt w:val="lowerLetter"/>
+      <w:lvlText w:val="%2."/>
+      <w:lvlJc w:val="left"/>
+      <w:pPr>
+        <w:ind w:left="1440" w:hanging="360"/>
+      </w:pPr>
+    </w:lvl>
+    <w:lvl w:ilvl="2" w:tplc="0C0A001B" w:tentative="1">
+      <w:start w:val="1"/>
+      <w:numFmt w:val="lowerRoman"/>
+      <w:lvlText w:val="%3."/>
+      <w:lvlJc w:val="right"/>
+      <w:pPr>
+        <w:ind w:left="2160" w:hanging="180"/>
+      </w:pPr>
+    </w:lvl>
+    <w:lvl w:ilvl="3" w:tplc="0C0A000F" w:tentative="1">
+      <w:start w:val="1"/>
+      <w:numFmt w:val="decimal"/>
+      <w:lvlText w:val="%4."/>
+      <w:lvlJc w:val="left"/>
+      <w:pPr>
+        <w:ind w:left="2880" w:hanging="360"/>
+      </w:pPr>
+    </w:lvl>
+    <w:lvl w:ilvl="4" w:tplc="0C0A0019" w:tentative="1">
+      <w:start w:val="1"/>
+      <w:numFmt w:val="lowerLetter"/>
+      <w:lvlText w:val="%5."/>
+      <w:lvlJc w:val="left"/>
+      <w:pPr>
+        <w:ind w:left="3600" w:hanging="360"/>
+      </w:pPr>
+    </w:lvl>
+    <w:lvl w:ilvl="5" w:tplc="0C0A001B" w:tentative="1">
+      <w:start w:val="1"/>
+      <w:numFmt w:val="lowerRoman"/>
+      <w:lvlText w:val="%6."/>
+      <w:lvlJc w:val="right"/>
+      <w:pPr>
+        <w:ind w:left="4320" w:hanging="180"/>
+      </w:pPr>
+    </w:lvl>
+    <w:lvl w:ilvl="6" w:tplc="0C0A000F" w:tentative="1">
+      <w:start w:val="1"/>
+      <w:numFmt w:val="decimal"/>
+      <w:lvlText w:val="%7."/>
+      <w:lvlJc w:val="left"/>
+      <w:pPr>
+        <w:ind w:left="5040" w:hanging="360"/>
+      </w:pPr>
+    </w:lvl>
+    <w:lvl w:ilvl="7" w:tplc="0C0A0019" w:tentative="1">
+      <w:start w:val="1"/>
+      <w:numFmt w:val="lowerLetter"/>
+      <w:lvlText w:val="%8."/>
+      <w:lvlJc w:val="left"/>
+      <w:pPr>
+        <w:ind w:left="5760" w:hanging="360"/>
+      </w:pPr>
+    </w:lvl>
+    <w:lvl w:ilvl="8" w:tplc="0C0A001B" w:tentative="1">
+      <w:start w:val="1"/>
+      <w:numFmt w:val="lowerRoman"/>
+      <w:lvlText w:val="%9."/>
+      <w:lvlJc w:val="right"/>
+      <w:pPr>
+        <w:ind w:left="6480" w:hanging="180"/>
+      </w:pPr>
+    </w:lvl>
+  </w:abstractNum>
+  <w:abstractNum w:abstractNumId="5" w15:restartNumberingAfterBreak="0">
     <w:nsid w:val="10791DEE"/>
     <w:multiLevelType w:val="multilevel"/>
     <w:tmpl w:val="D6EEF894"/>
@@ -15987,7 +16967,7 @@
       </w:rPr>
     </w:lvl>
   </w:abstractNum>
-  <w:abstractNum w:abstractNumId="5" w15:restartNumberingAfterBreak="0">
+  <w:abstractNum w:abstractNumId="6" w15:restartNumberingAfterBreak="0">
     <w:nsid w:val="10DA2940"/>
     <w:multiLevelType w:val="hybridMultilevel"/>
     <w:tmpl w:val="5726E186"/>
@@ -16100,7 +17080,7 @@
       </w:rPr>
     </w:lvl>
   </w:abstractNum>
-  <w:abstractNum w:abstractNumId="6" w15:restartNumberingAfterBreak="0">
+  <w:abstractNum w:abstractNumId="7" w15:restartNumberingAfterBreak="0">
     <w:nsid w:val="11E23FDE"/>
     <w:multiLevelType w:val="hybridMultilevel"/>
     <w:tmpl w:val="DED8C0B4"/>
@@ -16213,7 +17193,7 @@
       </w:rPr>
     </w:lvl>
   </w:abstractNum>
-  <w:abstractNum w:abstractNumId="7" w15:restartNumberingAfterBreak="0">
+  <w:abstractNum w:abstractNumId="8" w15:restartNumberingAfterBreak="0">
     <w:nsid w:val="13E32665"/>
     <w:multiLevelType w:val="multilevel"/>
     <w:tmpl w:val="52C0E6FA"/>
@@ -16326,7 +17306,7 @@
       </w:rPr>
     </w:lvl>
   </w:abstractNum>
-  <w:abstractNum w:abstractNumId="8" w15:restartNumberingAfterBreak="0">
+  <w:abstractNum w:abstractNumId="9" w15:restartNumberingAfterBreak="0">
     <w:nsid w:val="146112A2"/>
     <w:multiLevelType w:val="hybridMultilevel"/>
     <w:tmpl w:val="29EA4248"/>
@@ -16439,7 +17419,7 @@
       </w:rPr>
     </w:lvl>
   </w:abstractNum>
-  <w:abstractNum w:abstractNumId="9" w15:restartNumberingAfterBreak="0">
+  <w:abstractNum w:abstractNumId="10" w15:restartNumberingAfterBreak="0">
     <w:nsid w:val="146E64C8"/>
     <w:multiLevelType w:val="multilevel"/>
     <w:tmpl w:val="2026A166"/>
@@ -16552,7 +17532,7 @@
       </w:rPr>
     </w:lvl>
   </w:abstractNum>
-  <w:abstractNum w:abstractNumId="10" w15:restartNumberingAfterBreak="0">
+  <w:abstractNum w:abstractNumId="11" w15:restartNumberingAfterBreak="0">
     <w:nsid w:val="150F16CA"/>
     <w:multiLevelType w:val="multilevel"/>
     <w:tmpl w:val="01766996"/>
@@ -16665,7 +17645,7 @@
       </w:rPr>
     </w:lvl>
   </w:abstractNum>
-  <w:abstractNum w:abstractNumId="11" w15:restartNumberingAfterBreak="0">
+  <w:abstractNum w:abstractNumId="12" w15:restartNumberingAfterBreak="0">
     <w:nsid w:val="188A0FA9"/>
     <w:multiLevelType w:val="multilevel"/>
     <w:tmpl w:val="DD1AE99A"/>
@@ -16778,7 +17758,7 @@
       </w:rPr>
     </w:lvl>
   </w:abstractNum>
-  <w:abstractNum w:abstractNumId="12" w15:restartNumberingAfterBreak="0">
+  <w:abstractNum w:abstractNumId="13" w15:restartNumberingAfterBreak="0">
     <w:nsid w:val="19D819C9"/>
     <w:multiLevelType w:val="multilevel"/>
     <w:tmpl w:val="AE768C22"/>
@@ -16891,7 +17871,7 @@
       </w:rPr>
     </w:lvl>
   </w:abstractNum>
-  <w:abstractNum w:abstractNumId="13" w15:restartNumberingAfterBreak="0">
+  <w:abstractNum w:abstractNumId="14" w15:restartNumberingAfterBreak="0">
     <w:nsid w:val="1CC72D4D"/>
     <w:multiLevelType w:val="multilevel"/>
     <w:tmpl w:val="49F49878"/>
@@ -17004,7 +17984,7 @@
       </w:rPr>
     </w:lvl>
   </w:abstractNum>
-  <w:abstractNum w:abstractNumId="14" w15:restartNumberingAfterBreak="0">
+  <w:abstractNum w:abstractNumId="15" w15:restartNumberingAfterBreak="0">
     <w:nsid w:val="1E945E4F"/>
     <w:multiLevelType w:val="multilevel"/>
     <w:tmpl w:val="74A2C9BA"/>
@@ -17117,7 +18097,7 @@
       </w:rPr>
     </w:lvl>
   </w:abstractNum>
-  <w:abstractNum w:abstractNumId="15" w15:restartNumberingAfterBreak="0">
+  <w:abstractNum w:abstractNumId="16" w15:restartNumberingAfterBreak="0">
     <w:nsid w:val="1EB37155"/>
     <w:multiLevelType w:val="singleLevel"/>
     <w:tmpl w:val="58E6CF2A"/>
@@ -17138,7 +18118,7 @@
       </w:rPr>
     </w:lvl>
   </w:abstractNum>
-  <w:abstractNum w:abstractNumId="16" w15:restartNumberingAfterBreak="0">
+  <w:abstractNum w:abstractNumId="17" w15:restartNumberingAfterBreak="0">
     <w:nsid w:val="1F7A3D55"/>
     <w:multiLevelType w:val="hybridMultilevel"/>
     <w:tmpl w:val="2ABE3786"/>
@@ -17224,7 +18204,7 @@
       </w:pPr>
     </w:lvl>
   </w:abstractNum>
-  <w:abstractNum w:abstractNumId="17" w15:restartNumberingAfterBreak="0">
+  <w:abstractNum w:abstractNumId="18" w15:restartNumberingAfterBreak="0">
     <w:nsid w:val="226115AE"/>
     <w:multiLevelType w:val="multilevel"/>
     <w:tmpl w:val="C722FE46"/>
@@ -17337,7 +18317,7 @@
       </w:rPr>
     </w:lvl>
   </w:abstractNum>
-  <w:abstractNum w:abstractNumId="18" w15:restartNumberingAfterBreak="0">
+  <w:abstractNum w:abstractNumId="19" w15:restartNumberingAfterBreak="0">
     <w:nsid w:val="23AB1E43"/>
     <w:multiLevelType w:val="hybridMultilevel"/>
     <w:tmpl w:val="4574E760"/>
@@ -17450,7 +18430,7 @@
       </w:rPr>
     </w:lvl>
   </w:abstractNum>
-  <w:abstractNum w:abstractNumId="19" w15:restartNumberingAfterBreak="0">
+  <w:abstractNum w:abstractNumId="20" w15:restartNumberingAfterBreak="0">
     <w:nsid w:val="26CE567F"/>
     <w:multiLevelType w:val="multilevel"/>
     <w:tmpl w:val="073CCF7E"/>
@@ -17563,7 +18543,7 @@
       </w:rPr>
     </w:lvl>
   </w:abstractNum>
-  <w:abstractNum w:abstractNumId="20" w15:restartNumberingAfterBreak="0">
+  <w:abstractNum w:abstractNumId="21" w15:restartNumberingAfterBreak="0">
     <w:nsid w:val="2EBD56BD"/>
     <w:multiLevelType w:val="hybridMultilevel"/>
     <w:tmpl w:val="9C18D25C"/>
@@ -17676,7 +18656,7 @@
       </w:rPr>
     </w:lvl>
   </w:abstractNum>
-  <w:abstractNum w:abstractNumId="21" w15:restartNumberingAfterBreak="0">
+  <w:abstractNum w:abstractNumId="22" w15:restartNumberingAfterBreak="0">
     <w:nsid w:val="30991286"/>
     <w:multiLevelType w:val="hybridMultilevel"/>
     <w:tmpl w:val="C238833A"/>
@@ -17789,7 +18769,7 @@
       </w:rPr>
     </w:lvl>
   </w:abstractNum>
-  <w:abstractNum w:abstractNumId="22" w15:restartNumberingAfterBreak="0">
+  <w:abstractNum w:abstractNumId="23" w15:restartNumberingAfterBreak="0">
     <w:nsid w:val="31D60D7F"/>
     <w:multiLevelType w:val="hybridMultilevel"/>
     <w:tmpl w:val="F386209C"/>
@@ -17907,7 +18887,93 @@
       </w:pPr>
     </w:lvl>
   </w:abstractNum>
-  <w:abstractNum w:abstractNumId="23" w15:restartNumberingAfterBreak="0">
+  <w:abstractNum w:abstractNumId="24" w15:restartNumberingAfterBreak="0">
+    <w:nsid w:val="342F34D8"/>
+    <w:multiLevelType w:val="hybridMultilevel"/>
+    <w:tmpl w:val="0C50B956"/>
+    <w:lvl w:ilvl="0" w:tplc="0C0A000F">
+      <w:start w:val="1"/>
+      <w:numFmt w:val="decimal"/>
+      <w:lvlText w:val="%1."/>
+      <w:lvlJc w:val="left"/>
+      <w:pPr>
+        <w:ind w:left="720" w:hanging="360"/>
+      </w:pPr>
+    </w:lvl>
+    <w:lvl w:ilvl="1" w:tplc="0C0A0019" w:tentative="1">
+      <w:start w:val="1"/>
+      <w:numFmt w:val="lowerLetter"/>
+      <w:lvlText w:val="%2."/>
+      <w:lvlJc w:val="left"/>
+      <w:pPr>
+        <w:ind w:left="1440" w:hanging="360"/>
+      </w:pPr>
+    </w:lvl>
+    <w:lvl w:ilvl="2" w:tplc="0C0A001B" w:tentative="1">
+      <w:start w:val="1"/>
+      <w:numFmt w:val="lowerRoman"/>
+      <w:lvlText w:val="%3."/>
+      <w:lvlJc w:val="right"/>
+      <w:pPr>
+        <w:ind w:left="2160" w:hanging="180"/>
+      </w:pPr>
+    </w:lvl>
+    <w:lvl w:ilvl="3" w:tplc="0C0A000F" w:tentative="1">
+      <w:start w:val="1"/>
+      <w:numFmt w:val="decimal"/>
+      <w:lvlText w:val="%4."/>
+      <w:lvlJc w:val="left"/>
+      <w:pPr>
+        <w:ind w:left="2880" w:hanging="360"/>
+      </w:pPr>
+    </w:lvl>
+    <w:lvl w:ilvl="4" w:tplc="0C0A0019" w:tentative="1">
+      <w:start w:val="1"/>
+      <w:numFmt w:val="lowerLetter"/>
+      <w:lvlText w:val="%5."/>
+      <w:lvlJc w:val="left"/>
+      <w:pPr>
+        <w:ind w:left="3600" w:hanging="360"/>
+      </w:pPr>
+    </w:lvl>
+    <w:lvl w:ilvl="5" w:tplc="0C0A001B" w:tentative="1">
+      <w:start w:val="1"/>
+      <w:numFmt w:val="lowerRoman"/>
+      <w:lvlText w:val="%6."/>
+      <w:lvlJc w:val="right"/>
+      <w:pPr>
+        <w:ind w:left="4320" w:hanging="180"/>
+      </w:pPr>
+    </w:lvl>
+    <w:lvl w:ilvl="6" w:tplc="0C0A000F" w:tentative="1">
+      <w:start w:val="1"/>
+      <w:numFmt w:val="decimal"/>
+      <w:lvlText w:val="%7."/>
+      <w:lvlJc w:val="left"/>
+      <w:pPr>
+        <w:ind w:left="5040" w:hanging="360"/>
+      </w:pPr>
+    </w:lvl>
+    <w:lvl w:ilvl="7" w:tplc="0C0A0019" w:tentative="1">
+      <w:start w:val="1"/>
+      <w:numFmt w:val="lowerLetter"/>
+      <w:lvlText w:val="%8."/>
+      <w:lvlJc w:val="left"/>
+      <w:pPr>
+        <w:ind w:left="5760" w:hanging="360"/>
+      </w:pPr>
+    </w:lvl>
+    <w:lvl w:ilvl="8" w:tplc="0C0A001B" w:tentative="1">
+      <w:start w:val="1"/>
+      <w:numFmt w:val="lowerRoman"/>
+      <w:lvlText w:val="%9."/>
+      <w:lvlJc w:val="right"/>
+      <w:pPr>
+        <w:ind w:left="6480" w:hanging="180"/>
+      </w:pPr>
+    </w:lvl>
+  </w:abstractNum>
+  <w:abstractNum w:abstractNumId="25" w15:restartNumberingAfterBreak="0">
     <w:nsid w:val="36465BD2"/>
     <w:multiLevelType w:val="hybridMultilevel"/>
     <w:tmpl w:val="C6007748"/>
@@ -18020,7 +19086,7 @@
       </w:rPr>
     </w:lvl>
   </w:abstractNum>
-  <w:abstractNum w:abstractNumId="24" w15:restartNumberingAfterBreak="0">
+  <w:abstractNum w:abstractNumId="26" w15:restartNumberingAfterBreak="0">
     <w:nsid w:val="389A2E19"/>
     <w:multiLevelType w:val="hybridMultilevel"/>
     <w:tmpl w:val="7D3CE47E"/>
@@ -18133,7 +19199,7 @@
       </w:rPr>
     </w:lvl>
   </w:abstractNum>
-  <w:abstractNum w:abstractNumId="25" w15:restartNumberingAfterBreak="0">
+  <w:abstractNum w:abstractNumId="27" w15:restartNumberingAfterBreak="0">
     <w:nsid w:val="39181E30"/>
     <w:multiLevelType w:val="hybridMultilevel"/>
     <w:tmpl w:val="99782C0A"/>
@@ -18277,7 +19343,7 @@
       </w:rPr>
     </w:lvl>
   </w:abstractNum>
-  <w:abstractNum w:abstractNumId="26" w15:restartNumberingAfterBreak="0">
+  <w:abstractNum w:abstractNumId="28" w15:restartNumberingAfterBreak="0">
     <w:nsid w:val="3926207D"/>
     <w:multiLevelType w:val="hybridMultilevel"/>
     <w:tmpl w:val="24F0957A"/>
@@ -18391,7 +19457,7 @@
       </w:rPr>
     </w:lvl>
   </w:abstractNum>
-  <w:abstractNum w:abstractNumId="27" w15:restartNumberingAfterBreak="0">
+  <w:abstractNum w:abstractNumId="29" w15:restartNumberingAfterBreak="0">
     <w:nsid w:val="40D31001"/>
     <w:multiLevelType w:val="hybridMultilevel"/>
     <w:tmpl w:val="42DA1974"/>
@@ -18504,7 +19570,7 @@
       </w:rPr>
     </w:lvl>
   </w:abstractNum>
-  <w:abstractNum w:abstractNumId="28" w15:restartNumberingAfterBreak="0">
+  <w:abstractNum w:abstractNumId="30" w15:restartNumberingAfterBreak="0">
     <w:nsid w:val="44745E95"/>
     <w:multiLevelType w:val="hybridMultilevel"/>
     <w:tmpl w:val="9BD81316"/>
@@ -18594,7 +19660,7 @@
       </w:pPr>
     </w:lvl>
   </w:abstractNum>
-  <w:abstractNum w:abstractNumId="29" w15:restartNumberingAfterBreak="0">
+  <w:abstractNum w:abstractNumId="31" w15:restartNumberingAfterBreak="0">
     <w:nsid w:val="454A6ED5"/>
     <w:multiLevelType w:val="multilevel"/>
     <w:tmpl w:val="70E8F17C"/>
@@ -18707,7 +19773,7 @@
       </w:rPr>
     </w:lvl>
   </w:abstractNum>
-  <w:abstractNum w:abstractNumId="30" w15:restartNumberingAfterBreak="0">
+  <w:abstractNum w:abstractNumId="32" w15:restartNumberingAfterBreak="0">
     <w:nsid w:val="466A26E8"/>
     <w:multiLevelType w:val="hybridMultilevel"/>
     <w:tmpl w:val="72A8FF16"/>
@@ -18820,7 +19886,7 @@
       </w:rPr>
     </w:lvl>
   </w:abstractNum>
-  <w:abstractNum w:abstractNumId="31" w15:restartNumberingAfterBreak="0">
+  <w:abstractNum w:abstractNumId="33" w15:restartNumberingAfterBreak="0">
     <w:nsid w:val="4AFC77A4"/>
     <w:multiLevelType w:val="multilevel"/>
     <w:tmpl w:val="4C98BD9E"/>
@@ -18933,7 +19999,7 @@
       </w:rPr>
     </w:lvl>
   </w:abstractNum>
-  <w:abstractNum w:abstractNumId="32" w15:restartNumberingAfterBreak="0">
+  <w:abstractNum w:abstractNumId="34" w15:restartNumberingAfterBreak="0">
     <w:nsid w:val="552D6C43"/>
     <w:multiLevelType w:val="hybridMultilevel"/>
     <w:tmpl w:val="266C7006"/>
@@ -19046,7 +20112,7 @@
       </w:rPr>
     </w:lvl>
   </w:abstractNum>
-  <w:abstractNum w:abstractNumId="33" w15:restartNumberingAfterBreak="0">
+  <w:abstractNum w:abstractNumId="35" w15:restartNumberingAfterBreak="0">
     <w:nsid w:val="5DEC6AE6"/>
     <w:multiLevelType w:val="multilevel"/>
     <w:tmpl w:val="8BDCE042"/>
@@ -19159,7 +20225,7 @@
       </w:rPr>
     </w:lvl>
   </w:abstractNum>
-  <w:abstractNum w:abstractNumId="34" w15:restartNumberingAfterBreak="0">
+  <w:abstractNum w:abstractNumId="36" w15:restartNumberingAfterBreak="0">
     <w:nsid w:val="606133A9"/>
     <w:multiLevelType w:val="multilevel"/>
     <w:tmpl w:val="421CC298"/>
@@ -19283,7 +20349,7 @@
       </w:rPr>
     </w:lvl>
   </w:abstractNum>
-  <w:abstractNum w:abstractNumId="35" w15:restartNumberingAfterBreak="0">
+  <w:abstractNum w:abstractNumId="37" w15:restartNumberingAfterBreak="0">
     <w:nsid w:val="66BA33CA"/>
     <w:multiLevelType w:val="hybridMultilevel"/>
     <w:tmpl w:val="F4305C04"/>
@@ -19396,7 +20462,7 @@
       </w:rPr>
     </w:lvl>
   </w:abstractNum>
-  <w:abstractNum w:abstractNumId="36" w15:restartNumberingAfterBreak="0">
+  <w:abstractNum w:abstractNumId="38" w15:restartNumberingAfterBreak="0">
     <w:nsid w:val="690E7A50"/>
     <w:multiLevelType w:val="hybridMultilevel"/>
     <w:tmpl w:val="5F68905E"/>
@@ -19509,7 +20575,7 @@
       </w:rPr>
     </w:lvl>
   </w:abstractNum>
-  <w:abstractNum w:abstractNumId="37" w15:restartNumberingAfterBreak="0">
+  <w:abstractNum w:abstractNumId="39" w15:restartNumberingAfterBreak="0">
     <w:nsid w:val="6E917AEE"/>
     <w:multiLevelType w:val="hybridMultilevel"/>
     <w:tmpl w:val="A23EBF04"/>
@@ -19622,7 +20688,7 @@
       </w:rPr>
     </w:lvl>
   </w:abstractNum>
-  <w:abstractNum w:abstractNumId="38" w15:restartNumberingAfterBreak="0">
+  <w:abstractNum w:abstractNumId="40" w15:restartNumberingAfterBreak="0">
     <w:nsid w:val="71162FD0"/>
     <w:multiLevelType w:val="hybridMultilevel"/>
     <w:tmpl w:val="EB76D53E"/>
@@ -19711,7 +20777,7 @@
       </w:pPr>
     </w:lvl>
   </w:abstractNum>
-  <w:abstractNum w:abstractNumId="39" w15:restartNumberingAfterBreak="0">
+  <w:abstractNum w:abstractNumId="41" w15:restartNumberingAfterBreak="0">
     <w:nsid w:val="774D04A1"/>
     <w:multiLevelType w:val="hybridMultilevel"/>
     <w:tmpl w:val="6966DA2C"/>
@@ -19824,7 +20890,7 @@
       </w:rPr>
     </w:lvl>
   </w:abstractNum>
-  <w:abstractNum w:abstractNumId="40" w15:restartNumberingAfterBreak="0">
+  <w:abstractNum w:abstractNumId="42" w15:restartNumberingAfterBreak="0">
     <w:nsid w:val="77DC107D"/>
     <w:multiLevelType w:val="multilevel"/>
     <w:tmpl w:val="8884A174"/>
@@ -19937,7 +21003,7 @@
       </w:rPr>
     </w:lvl>
   </w:abstractNum>
-  <w:abstractNum w:abstractNumId="41" w15:restartNumberingAfterBreak="0">
+  <w:abstractNum w:abstractNumId="43" w15:restartNumberingAfterBreak="0">
     <w:nsid w:val="78534943"/>
     <w:multiLevelType w:val="hybridMultilevel"/>
     <w:tmpl w:val="CBCE2F1E"/>
@@ -20050,7 +21116,7 @@
       </w:rPr>
     </w:lvl>
   </w:abstractNum>
-  <w:abstractNum w:abstractNumId="42" w15:restartNumberingAfterBreak="0">
+  <w:abstractNum w:abstractNumId="44" w15:restartNumberingAfterBreak="0">
     <w:nsid w:val="79BB4268"/>
     <w:multiLevelType w:val="hybridMultilevel"/>
     <w:tmpl w:val="8DACA590"/>
@@ -20163,7 +21229,7 @@
       </w:rPr>
     </w:lvl>
   </w:abstractNum>
-  <w:abstractNum w:abstractNumId="43" w15:restartNumberingAfterBreak="0">
+  <w:abstractNum w:abstractNumId="45" w15:restartNumberingAfterBreak="0">
     <w:nsid w:val="7D2845C5"/>
     <w:multiLevelType w:val="hybridMultilevel"/>
     <w:tmpl w:val="9F7E3BCC"/>
@@ -20249,7 +21315,7 @@
       </w:pPr>
     </w:lvl>
   </w:abstractNum>
-  <w:abstractNum w:abstractNumId="44" w15:restartNumberingAfterBreak="0">
+  <w:abstractNum w:abstractNumId="46" w15:restartNumberingAfterBreak="0">
     <w:nsid w:val="7F19462A"/>
     <w:multiLevelType w:val="hybridMultilevel"/>
     <w:tmpl w:val="0FBAABF2"/>
@@ -20363,145 +21429,151 @@
     </w:lvl>
   </w:abstractNum>
   <w:num w:numId="1" w16cid:durableId="564805377">
+    <w:abstractNumId w:val="12"/>
+  </w:num>
+  <w:num w:numId="2" w16cid:durableId="466973385">
+    <w:abstractNumId w:val="42"/>
+  </w:num>
+  <w:num w:numId="3" w16cid:durableId="1393195634">
+    <w:abstractNumId w:val="7"/>
+  </w:num>
+  <w:num w:numId="4" w16cid:durableId="882910613">
+    <w:abstractNumId w:val="32"/>
+  </w:num>
+  <w:num w:numId="5" w16cid:durableId="1084953675">
+    <w:abstractNumId w:val="46"/>
+  </w:num>
+  <w:num w:numId="6" w16cid:durableId="595679063">
+    <w:abstractNumId w:val="29"/>
+  </w:num>
+  <w:num w:numId="7" w16cid:durableId="574095993">
+    <w:abstractNumId w:val="31"/>
+  </w:num>
+  <w:num w:numId="8" w16cid:durableId="1667592498">
+    <w:abstractNumId w:val="44"/>
+  </w:num>
+  <w:num w:numId="9" w16cid:durableId="1929609128">
+    <w:abstractNumId w:val="14"/>
+  </w:num>
+  <w:num w:numId="10" w16cid:durableId="1926528936">
+    <w:abstractNumId w:val="33"/>
+  </w:num>
+  <w:num w:numId="11" w16cid:durableId="1789813761">
+    <w:abstractNumId w:val="25"/>
+  </w:num>
+  <w:num w:numId="12" w16cid:durableId="1548953075">
+    <w:abstractNumId w:val="15"/>
+  </w:num>
+  <w:num w:numId="13" w16cid:durableId="1842231300">
+    <w:abstractNumId w:val="20"/>
+  </w:num>
+  <w:num w:numId="14" w16cid:durableId="206183010">
+    <w:abstractNumId w:val="17"/>
+  </w:num>
+  <w:num w:numId="15" w16cid:durableId="1409962536">
+    <w:abstractNumId w:val="30"/>
+  </w:num>
+  <w:num w:numId="16" w16cid:durableId="2096240269">
+    <w:abstractNumId w:val="22"/>
+  </w:num>
+  <w:num w:numId="17" w16cid:durableId="803546650">
+    <w:abstractNumId w:val="45"/>
+  </w:num>
+  <w:num w:numId="18" w16cid:durableId="1794323767">
+    <w:abstractNumId w:val="34"/>
+  </w:num>
+  <w:num w:numId="19" w16cid:durableId="1047534001">
     <w:abstractNumId w:val="11"/>
   </w:num>
-  <w:num w:numId="2" w16cid:durableId="466973385">
-    <w:abstractNumId w:val="40"/>
+  <w:num w:numId="20" w16cid:durableId="2004510244">
+    <w:abstractNumId w:val="9"/>
   </w:num>
-  <w:num w:numId="3" w16cid:durableId="1393195634">
-    <w:abstractNumId w:val="6"/>
+  <w:num w:numId="21" w16cid:durableId="1315912628">
+    <w:abstractNumId w:val="26"/>
   </w:num>
-  <w:num w:numId="4" w16cid:durableId="882910613">
-    <w:abstractNumId w:val="30"/>
+  <w:num w:numId="22" w16cid:durableId="864487945">
+    <w:abstractNumId w:val="23"/>
   </w:num>
-  <w:num w:numId="5" w16cid:durableId="1084953675">
-    <w:abstractNumId w:val="44"/>
+  <w:num w:numId="23" w16cid:durableId="254091897">
+    <w:abstractNumId w:val="5"/>
   </w:num>
-  <w:num w:numId="6" w16cid:durableId="595679063">
-    <w:abstractNumId w:val="27"/>
+  <w:num w:numId="24" w16cid:durableId="932592685">
+    <w:abstractNumId w:val="39"/>
   </w:num>
-  <w:num w:numId="7" w16cid:durableId="574095993">
-    <w:abstractNumId w:val="29"/>
+  <w:num w:numId="25" w16cid:durableId="1616711138">
+    <w:abstractNumId w:val="18"/>
   </w:num>
-  <w:num w:numId="8" w16cid:durableId="1667592498">
-    <w:abstractNumId w:val="42"/>
-  </w:num>
-  <w:num w:numId="9" w16cid:durableId="1929609128">
+  <w:num w:numId="26" w16cid:durableId="1824858287">
     <w:abstractNumId w:val="13"/>
   </w:num>
-  <w:num w:numId="10" w16cid:durableId="1926528936">
-    <w:abstractNumId w:val="31"/>
-  </w:num>
-  <w:num w:numId="11" w16cid:durableId="1789813761">
-    <w:abstractNumId w:val="23"/>
-  </w:num>
-  <w:num w:numId="12" w16cid:durableId="1548953075">
-    <w:abstractNumId w:val="14"/>
-  </w:num>
-  <w:num w:numId="13" w16cid:durableId="1842231300">
-    <w:abstractNumId w:val="19"/>
-  </w:num>
-  <w:num w:numId="14" w16cid:durableId="206183010">
-    <w:abstractNumId w:val="16"/>
-  </w:num>
-  <w:num w:numId="15" w16cid:durableId="1409962536">
-    <w:abstractNumId w:val="28"/>
-  </w:num>
-  <w:num w:numId="16" w16cid:durableId="2096240269">
-    <w:abstractNumId w:val="21"/>
-  </w:num>
-  <w:num w:numId="17" w16cid:durableId="803546650">
-    <w:abstractNumId w:val="43"/>
-  </w:num>
-  <w:num w:numId="18" w16cid:durableId="1794323767">
-    <w:abstractNumId w:val="32"/>
-  </w:num>
-  <w:num w:numId="19" w16cid:durableId="1047534001">
-    <w:abstractNumId w:val="10"/>
-  </w:num>
-  <w:num w:numId="20" w16cid:durableId="2004510244">
-    <w:abstractNumId w:val="8"/>
-  </w:num>
-  <w:num w:numId="21" w16cid:durableId="1315912628">
-    <w:abstractNumId w:val="24"/>
-  </w:num>
-  <w:num w:numId="22" w16cid:durableId="864487945">
-    <w:abstractNumId w:val="22"/>
-  </w:num>
-  <w:num w:numId="23" w16cid:durableId="254091897">
-    <w:abstractNumId w:val="4"/>
-  </w:num>
-  <w:num w:numId="24" w16cid:durableId="932592685">
-    <w:abstractNumId w:val="37"/>
-  </w:num>
-  <w:num w:numId="25" w16cid:durableId="1616711138">
-    <w:abstractNumId w:val="17"/>
-  </w:num>
-  <w:num w:numId="26" w16cid:durableId="1824858287">
-    <w:abstractNumId w:val="12"/>
-  </w:num>
   <w:num w:numId="27" w16cid:durableId="1325355640">
-    <w:abstractNumId w:val="36"/>
+    <w:abstractNumId w:val="38"/>
   </w:num>
   <w:num w:numId="28" w16cid:durableId="354039888">
-    <w:abstractNumId w:val="35"/>
+    <w:abstractNumId w:val="37"/>
   </w:num>
   <w:num w:numId="29" w16cid:durableId="573126883">
     <w:abstractNumId w:val="0"/>
   </w:num>
   <w:num w:numId="30" w16cid:durableId="1460218513">
-    <w:abstractNumId w:val="34"/>
+    <w:abstractNumId w:val="36"/>
   </w:num>
   <w:num w:numId="31" w16cid:durableId="842626822">
-    <w:abstractNumId w:val="26"/>
+    <w:abstractNumId w:val="28"/>
   </w:num>
   <w:num w:numId="32" w16cid:durableId="1108038940">
-    <w:abstractNumId w:val="39"/>
+    <w:abstractNumId w:val="41"/>
   </w:num>
   <w:num w:numId="33" w16cid:durableId="610481407">
-    <w:abstractNumId w:val="41"/>
+    <w:abstractNumId w:val="43"/>
   </w:num>
   <w:num w:numId="34" w16cid:durableId="1765610788">
-    <w:abstractNumId w:val="38"/>
+    <w:abstractNumId w:val="40"/>
   </w:num>
   <w:num w:numId="35" w16cid:durableId="1077752475">
-    <w:abstractNumId w:val="15"/>
+    <w:abstractNumId w:val="16"/>
   </w:num>
   <w:num w:numId="36" w16cid:durableId="1113790774">
-    <w:abstractNumId w:val="9"/>
+    <w:abstractNumId w:val="10"/>
   </w:num>
   <w:num w:numId="37" w16cid:durableId="521357232">
-    <w:abstractNumId w:val="5"/>
+    <w:abstractNumId w:val="6"/>
   </w:num>
   <w:num w:numId="38" w16cid:durableId="424498097">
     <w:abstractNumId w:val="2"/>
   </w:num>
   <w:num w:numId="39" w16cid:durableId="2070955393">
-    <w:abstractNumId w:val="33"/>
+    <w:abstractNumId w:val="35"/>
   </w:num>
   <w:num w:numId="40" w16cid:durableId="1774478508">
-    <w:abstractNumId w:val="25"/>
+    <w:abstractNumId w:val="27"/>
   </w:num>
   <w:num w:numId="41" w16cid:durableId="863900753">
-    <w:abstractNumId w:val="20"/>
+    <w:abstractNumId w:val="21"/>
   </w:num>
   <w:num w:numId="42" w16cid:durableId="1843085544">
-    <w:abstractNumId w:val="7"/>
+    <w:abstractNumId w:val="8"/>
   </w:num>
   <w:num w:numId="43" w16cid:durableId="1833137846">
     <w:abstractNumId w:val="3"/>
   </w:num>
   <w:num w:numId="44" w16cid:durableId="88351273">
-    <w:abstractNumId w:val="18"/>
+    <w:abstractNumId w:val="19"/>
   </w:num>
   <w:num w:numId="45" w16cid:durableId="557059642">
     <w:abstractNumId w:val="1"/>
+  </w:num>
+  <w:num w:numId="46" w16cid:durableId="1018314752">
+    <w:abstractNumId w:val="4"/>
+  </w:num>
+  <w:num w:numId="47" w16cid:durableId="1779639479">
+    <w:abstractNumId w:val="24"/>
   </w:num>
 </w:numbering>
 </file>
 
 <file path=word/styles.xml><?xml version="1.0" encoding="utf-8"?>
-<w:styles xmlns:mc="http://schemas.openxmlformats.org/markup-compatibility/2006" xmlns:r="http://schemas.openxmlformats.org/officeDocument/2006/relationships" xmlns:w="http://schemas.openxmlformats.org/wordprocessingml/2006/main" xmlns:w14="http://schemas.microsoft.com/office/word/2010/wordml" xmlns:w15="http://schemas.microsoft.com/office/word/2012/wordml" xmlns:w16cex="http://schemas.microsoft.com/office/word/2018/wordml/cex" xmlns:w16cid="http://schemas.microsoft.com/office/word/2016/wordml/cid" xmlns:w16="http://schemas.microsoft.com/office/word/2018/wordml" xmlns:w16sdtdh="http://schemas.microsoft.com/office/word/2020/wordml/sdtdatahash" xmlns:w16se="http://schemas.microsoft.com/office/word/2015/wordml/symex" mc:Ignorable="w14 w15 w16se w16cid w16 w16cex w16sdtdh">
+<w:styles xmlns:mc="http://schemas.openxmlformats.org/markup-compatibility/2006" xmlns:r="http://schemas.openxmlformats.org/officeDocument/2006/relationships" xmlns:w="http://schemas.openxmlformats.org/wordprocessingml/2006/main" xmlns:w14="http://schemas.microsoft.com/office/word/2010/wordml" xmlns:w15="http://schemas.microsoft.com/office/word/2012/wordml" xmlns:w16cex="http://schemas.microsoft.com/office/word/2018/wordml/cex" xmlns:w16cid="http://schemas.microsoft.com/office/word/2016/wordml/cid" xmlns:w16="http://schemas.microsoft.com/office/word/2018/wordml" xmlns:w16du="http://schemas.microsoft.com/office/word/2023/wordml/word16du" xmlns:w16sdtdh="http://schemas.microsoft.com/office/word/2020/wordml/sdtdatahash" xmlns:w16se="http://schemas.microsoft.com/office/word/2015/wordml/symex" mc:Ignorable="w14 w15 w16se w16cid w16 w16cex w16sdtdh w16du">
   <w:docDefaults>
     <w:rPrDefault>
       <w:rPr>
@@ -20783,7 +21855,7 @@
   <w:style w:type="paragraph" w:default="1" w:styleId="Normal">
     <w:name w:val="Normal"/>
     <w:qFormat/>
-    <w:rsid w:val="00D07B82"/>
+    <w:rsid w:val="00F11770"/>
     <w:pPr>
       <w:spacing w:after="200" w:line="276" w:lineRule="auto"/>
     </w:pPr>
@@ -26247,18 +27319,47 @@
 </file>
 
 <file path=customXml/item1.xml><?xml version="1.0" encoding="utf-8"?>
+<Properties xmlns:vt="http://schemas.openxmlformats.org/officeDocument/2006/docPropsVTypes" xmlns="http://schemas.openxmlformats.org/officeDocument/2006/extended-properties">
+  <Template>Normal.dotm</Template>
+  <TotalTime>145</TotalTime>
+  <Pages>57</Pages>
+  <Words>8126</Words>
+  <Characters>46322</Characters>
+  <Application>Microsoft Office Word</Application>
+  <DocSecurity>0</DocSecurity>
+  <Lines>386</Lines>
+  <Paragraphs>108</Paragraphs>
+  <Company>Dark</Company>
+  <CharactersWithSpaces>54340</CharactersWithSpaces>
+  <AppVersion>15.0000</AppVersion>
+</Properties>
+</file>
+
+<file path=customXml/item10.xml><?xml version="1.0" encoding="utf-8"?>
 <cp:coreProperties xmlns:cp="http://schemas.openxmlformats.org/package/2006/metadata/core-properties" xmlns:dc="http://purl.org/dc/elements/1.1/" xmlns:dcterms="http://purl.org/dc/terms/" xmlns:dcmitype="http://purl.org/dc/dcmitype/" xmlns:xsi="http://www.w3.org/2001/XMLSchema-instance">
   <dc:title>D</dc:title>
   <dc:creator>USUARIO</dc:creator>
   <cp:lastModifiedBy>USUARIO</cp:lastModifiedBy>
-  <cp:revision>23</cp:revision>
+  <cp:revision>32</cp:revision>
   <cp:lastPrinted>2021-06-15T10:40:00Z</cp:lastPrinted>
   <dcterms:created xsi:type="dcterms:W3CDTF">2021-06-15T11:58:00Z</dcterms:created>
-  <dcterms:modified xsi:type="dcterms:W3CDTF">2021-06-29T02:07:00Z</dcterms:modified>
+  <dcterms:modified xsi:type="dcterms:W3CDTF">2021-06-29T02:55:00Z</dcterms:modified>
 </cp:coreProperties>
 </file>
 
-<file path=customXml/item10.xml><?xml version="1.0" encoding="utf-8"?>
+<file path=customXml/item11.xml><?xml version="1.0" encoding="utf-8"?>
+<cp:coreProperties xmlns:cp="http://schemas.openxmlformats.org/package/2006/metadata/core-properties" xmlns:dc="http://purl.org/dc/elements/1.1/" xmlns:dcterms="http://purl.org/dc/terms/" xmlns:dcmitype="http://purl.org/dc/dcmitype/" xmlns:xsi="http://www.w3.org/2001/XMLSchema-instance">
+  <dc:title>D</dc:title>
+  <dc:creator>USUARIO</dc:creator>
+  <cp:lastModifiedBy>USUARIO</cp:lastModifiedBy>
+  <cp:revision>31</cp:revision>
+  <cp:lastPrinted>2021-06-15T10:40:00Z</cp:lastPrinted>
+  <dcterms:created xsi:type="dcterms:W3CDTF">2021-06-15T11:58:00Z</dcterms:created>
+  <dcterms:modified xsi:type="dcterms:W3CDTF">2021-06-29T02:51:00Z</dcterms:modified>
+</cp:coreProperties>
+</file>
+
+<file path=customXml/item12.xml><?xml version="1.0" encoding="utf-8"?>
 <Properties xmlns="http://schemas.openxmlformats.org/officeDocument/2006/extended-properties" xmlns:vt="http://schemas.openxmlformats.org/officeDocument/2006/docPropsVTypes">
   <Template>Normal.dotm</Template>
   <TotalTime>145</TotalTime>
@@ -26294,19 +27395,134 @@
 </Properties>
 </file>
 
-<file path=customXml/item11.xml><?xml version="1.0" encoding="utf-8"?>
+<file path=customXml/item13.xml><?xml version="1.0" encoding="utf-8"?>
+<Properties xmlns="http://schemas.openxmlformats.org/officeDocument/2006/extended-properties" xmlns:vt="http://schemas.openxmlformats.org/officeDocument/2006/docPropsVTypes">
+  <Template>Normal</Template>
+  <TotalTime>353</TotalTime>
+  <Pages>6</Pages>
+  <Words>694</Words>
+  <Characters>3817</Characters>
+  <Application>Microsoft Office Word</Application>
+  <DocSecurity>0</DocSecurity>
+  <Lines>31</Lines>
+  <Paragraphs>9</Paragraphs>
+  <ScaleCrop>false</ScaleCrop>
+  <HeadingPairs>
+    <vt:vector size="2" baseType="variant">
+      <vt:variant>
+        <vt:lpstr>Título</vt:lpstr>
+      </vt:variant>
+      <vt:variant>
+        <vt:i4>1</vt:i4>
+      </vt:variant>
+    </vt:vector>
+  </HeadingPairs>
+  <TitlesOfParts>
+    <vt:vector size="1" baseType="lpstr">
+      <vt:lpstr>D</vt:lpstr>
+    </vt:vector>
+  </TitlesOfParts>
+  <Company>Dark</Company>
+  <LinksUpToDate>false</LinksUpToDate>
+  <CharactersWithSpaces>4502</CharactersWithSpaces>
+  <SharedDoc>false</SharedDoc>
+  <HyperlinksChanged>false</HyperlinksChanged>
+  <AppVersion>16.0000</AppVersion>
+</Properties>
+</file>
+
+<file path=customXml/item14.xml><?xml version="1.0" encoding="utf-8"?>
+<Properties xmlns="http://schemas.openxmlformats.org/officeDocument/2006/extended-properties" xmlns:vt="http://schemas.openxmlformats.org/officeDocument/2006/docPropsVTypes">
+  <Template>Normal.dotm</Template>
+  <TotalTime>145</TotalTime>
+  <Pages>57</Pages>
+  <Words>8126</Words>
+  <Characters>46322</Characters>
+  <Application>Microsoft Office Word</Application>
+  <DocSecurity>0</DocSecurity>
+  <Lines>386</Lines>
+  <Paragraphs>108</Paragraphs>
+  <ScaleCrop>false</ScaleCrop>
+  <Company>Dark</Company>
+  <LinksUpToDate>false</LinksUpToDate>
+  <CharactersWithSpaces>54340</CharactersWithSpaces>
+  <SharedDoc>false</SharedDoc>
+  <HyperlinksChanged>false</HyperlinksChanged>
+  <AppVersion>16.0000</AppVersion>
+</Properties>
+</file>
+
+<file path=customXml/item15.xml><?xml version="1.0" encoding="utf-8"?>
 <cp:coreProperties xmlns:cp="http://schemas.openxmlformats.org/package/2006/metadata/core-properties" xmlns:dc="http://purl.org/dc/elements/1.1/" xmlns:dcterms="http://purl.org/dc/terms/" xmlns:dcmitype="http://purl.org/dc/dcmitype/" xmlns:xsi="http://www.w3.org/2001/XMLSchema-instance">
   <dc:title>D</dc:title>
   <dc:creator>USUARIO</dc:creator>
   <cp:lastModifiedBy>USUARIO</cp:lastModifiedBy>
-  <cp:revision>31</cp:revision>
+  <cp:revision>32</cp:revision>
   <cp:lastPrinted>2021-06-15T10:40:00Z</cp:lastPrinted>
   <dcterms:created xsi:type="dcterms:W3CDTF">2021-06-15T11:58:00Z</dcterms:created>
-  <dcterms:modified xsi:type="dcterms:W3CDTF">2021-06-29T02:51:00Z</dcterms:modified>
+  <dcterms:modified xsi:type="dcterms:W3CDTF">2021-06-29T02:55:00Z</dcterms:modified>
 </cp:coreProperties>
 </file>
 
-<file path=customXml/item12.xml><?xml version="1.0" encoding="utf-8"?>
+<file path=customXml/item16.xml><?xml version="1.0" encoding="utf-8"?>
+<Properties xmlns:vt="http://schemas.openxmlformats.org/officeDocument/2006/docPropsVTypes" xmlns="http://schemas.openxmlformats.org/officeDocument/2006/extended-properties">
+  <Template>Normal.dotm</Template>
+  <TotalTime>145</TotalTime>
+  <Pages>57</Pages>
+  <Words>8126</Words>
+  <Characters>46322</Characters>
+  <Application>Microsoft Office Word</Application>
+  <DocSecurity>0</DocSecurity>
+  <Lines>386</Lines>
+  <Paragraphs>108</Paragraphs>
+  <Company>Dark</Company>
+  <CharactersWithSpaces>54340</CharactersWithSpaces>
+  <AppVersion>15.0000</AppVersion>
+</Properties>
+</file>
+
+<file path=customXml/item17.xml><?xml version="1.0" encoding="utf-8"?>
+<Properties xmlns:vt="http://schemas.openxmlformats.org/officeDocument/2006/docPropsVTypes" xmlns="http://schemas.openxmlformats.org/officeDocument/2006/extended-properties">
+  <Template>Normal.dotm</Template>
+  <TotalTime>113</TotalTime>
+  <Pages>56</Pages>
+  <Words>8073</Words>
+  <Characters>46020</Characters>
+  <Application>Microsoft Office Word</Application>
+  <DocSecurity>0</DocSecurity>
+  <Lines>383</Lines>
+  <Paragraphs>107</Paragraphs>
+  <Company>Dark</Company>
+  <CharactersWithSpaces>53986</CharactersWithSpaces>
+  <AppVersion>15.0000</AppVersion>
+</Properties>
+</file>
+
+<file path=customXml/item2.xml><?xml version="1.0" encoding="utf-8"?>
+<cp:coreProperties xmlns:cp="http://schemas.openxmlformats.org/package/2006/metadata/core-properties" xmlns:dc="http://purl.org/dc/elements/1.1/" xmlns:dcterms="http://purl.org/dc/terms/" xmlns:dcmitype="http://purl.org/dc/dcmitype/" xmlns:xsi="http://www.w3.org/2001/XMLSchema-instance">
+  <dc:title>D</dc:title>
+  <dc:creator>USUARIO</dc:creator>
+  <cp:lastModifiedBy>USUARIO</cp:lastModifiedBy>
+  <cp:revision>32</cp:revision>
+  <cp:lastPrinted>2021-06-15T10:40:00Z</cp:lastPrinted>
+  <dcterms:created xsi:type="dcterms:W3CDTF">2021-06-15T11:58:00Z</dcterms:created>
+  <dcterms:modified xsi:type="dcterms:W3CDTF">2021-06-29T02:55:00Z</dcterms:modified>
+</cp:coreProperties>
+</file>
+
+<file path=customXml/item3.xml><?xml version="1.0" encoding="utf-8"?>
+<cp:coreProperties xmlns:cp="http://schemas.openxmlformats.org/package/2006/metadata/core-properties" xmlns:dc="http://purl.org/dc/elements/1.1/" xmlns:dcterms="http://purl.org/dc/terms/" xmlns:dcmitype="http://purl.org/dc/dcmitype/" xmlns:xsi="http://www.w3.org/2001/XMLSchema-instance">
+  <dc:title>D</dc:title>
+  <dc:creator>USUARIO</dc:creator>
+  <cp:lastModifiedBy>Luis Palencia</cp:lastModifiedBy>
+  <cp:revision>82</cp:revision>
+  <cp:lastPrinted>2021-06-15T10:40:00Z</cp:lastPrinted>
+  <dcterms:created xsi:type="dcterms:W3CDTF">2021-06-15T11:58:00Z</dcterms:created>
+  <dcterms:modified xsi:type="dcterms:W3CDTF">2023-04-04T13:38:00Z</dcterms:modified>
+</cp:coreProperties>
+</file>
+
+<file path=customXml/item4.xml><?xml version="1.0" encoding="utf-8"?>
 <Properties xmlns="http://schemas.openxmlformats.org/officeDocument/2006/extended-properties" xmlns:vt="http://schemas.openxmlformats.org/officeDocument/2006/docPropsVTypes">
   <Template>Normal.dotm</Template>
   <TotalTime>113</TotalTime>
@@ -26342,113 +27558,7 @@
 </Properties>
 </file>
 
-<file path=customXml/item13.xml><?xml version="1.0" encoding="utf-8"?>
-<cp:coreProperties xmlns:cp="http://schemas.openxmlformats.org/package/2006/metadata/core-properties" xmlns:dc="http://purl.org/dc/elements/1.1/" xmlns:dcterms="http://purl.org/dc/terms/" xmlns:dcmitype="http://purl.org/dc/dcmitype/" xmlns:xsi="http://www.w3.org/2001/XMLSchema-instance">
-  <dc:title>D</dc:title>
-  <dc:creator>USUARIO</dc:creator>
-  <cp:lastModifiedBy>USUARIO</cp:lastModifiedBy>
-  <cp:revision>32</cp:revision>
-  <cp:lastPrinted>2021-06-15T10:40:00Z</cp:lastPrinted>
-  <dcterms:created xsi:type="dcterms:W3CDTF">2021-06-15T11:58:00Z</dcterms:created>
-  <dcterms:modified xsi:type="dcterms:W3CDTF">2021-06-29T02:55:00Z</dcterms:modified>
-</cp:coreProperties>
-</file>
-
-<file path=customXml/item14.xml><?xml version="1.0" encoding="utf-8"?>
-<Properties xmlns="http://schemas.openxmlformats.org/officeDocument/2006/extended-properties" xmlns:vt="http://schemas.openxmlformats.org/officeDocument/2006/docPropsVTypes">
-  <Template>Normal</Template>
-  <TotalTime>353</TotalTime>
-  <Pages>6</Pages>
-  <Words>694</Words>
-  <Characters>3817</Characters>
-  <Application>Microsoft Office Word</Application>
-  <DocSecurity>0</DocSecurity>
-  <Lines>31</Lines>
-  <Paragraphs>9</Paragraphs>
-  <ScaleCrop>false</ScaleCrop>
-  <HeadingPairs>
-    <vt:vector size="2" baseType="variant">
-      <vt:variant>
-        <vt:lpstr>Título</vt:lpstr>
-      </vt:variant>
-      <vt:variant>
-        <vt:i4>1</vt:i4>
-      </vt:variant>
-    </vt:vector>
-  </HeadingPairs>
-  <TitlesOfParts>
-    <vt:vector size="1" baseType="lpstr">
-      <vt:lpstr>D</vt:lpstr>
-    </vt:vector>
-  </TitlesOfParts>
-  <Company>Dark</Company>
-  <LinksUpToDate>false</LinksUpToDate>
-  <CharactersWithSpaces>4502</CharactersWithSpaces>
-  <SharedDoc>false</SharedDoc>
-  <HyperlinksChanged>false</HyperlinksChanged>
-  <AppVersion>16.0000</AppVersion>
-</Properties>
-</file>
-
-<file path=customXml/item15.xml><?xml version="1.0" encoding="utf-8"?>
-<cp:coreProperties xmlns:cp="http://schemas.openxmlformats.org/package/2006/metadata/core-properties" xmlns:dc="http://purl.org/dc/elements/1.1/" xmlns:dcterms="http://purl.org/dc/terms/" xmlns:dcmitype="http://purl.org/dc/dcmitype/" xmlns:xsi="http://www.w3.org/2001/XMLSchema-instance">
-  <dc:title>D</dc:title>
-  <dc:creator>USUARIO</dc:creator>
-  <cp:lastModifiedBy>Luis Palencia</cp:lastModifiedBy>
-  <cp:revision>82</cp:revision>
-  <cp:lastPrinted>2021-06-15T10:40:00Z</cp:lastPrinted>
-  <dcterms:created xsi:type="dcterms:W3CDTF">2021-06-15T11:58:00Z</dcterms:created>
-  <dcterms:modified xsi:type="dcterms:W3CDTF">2023-04-04T13:38:00Z</dcterms:modified>
-</cp:coreProperties>
-</file>
-
-<file path=customXml/item16.xml><?xml version="1.0" encoding="utf-8"?>
-<cp:coreProperties xmlns:cp="http://schemas.openxmlformats.org/package/2006/metadata/core-properties" xmlns:dc="http://purl.org/dc/elements/1.1/" xmlns:dcterms="http://purl.org/dc/terms/" xmlns:dcmitype="http://purl.org/dc/dcmitype/" xmlns:xsi="http://www.w3.org/2001/XMLSchema-instance">
-  <dc:title>D</dc:title>
-  <dc:creator>USUARIO</dc:creator>
-  <cp:lastModifiedBy>USUARIO</cp:lastModifiedBy>
-  <cp:revision>32</cp:revision>
-  <cp:lastPrinted>2021-06-15T10:40:00Z</cp:lastPrinted>
-  <dcterms:created xsi:type="dcterms:W3CDTF">2021-06-15T11:58:00Z</dcterms:created>
-  <dcterms:modified xsi:type="dcterms:W3CDTF">2021-06-29T02:55:00Z</dcterms:modified>
-</cp:coreProperties>
-</file>
-
-<file path=customXml/item17.xml><?xml version="1.0" encoding="utf-8"?>
-<Properties xmlns:vt="http://schemas.openxmlformats.org/officeDocument/2006/docPropsVTypes" xmlns="http://schemas.openxmlformats.org/officeDocument/2006/extended-properties">
-  <Template>Normal.dotm</Template>
-  <TotalTime>113</TotalTime>
-  <Pages>56</Pages>
-  <Words>8073</Words>
-  <Characters>46020</Characters>
-  <Application>Microsoft Office Word</Application>
-  <DocSecurity>0</DocSecurity>
-  <Lines>383</Lines>
-  <Paragraphs>107</Paragraphs>
-  <Company>Dark</Company>
-  <CharactersWithSpaces>53986</CharactersWithSpaces>
-  <AppVersion>15.0000</AppVersion>
-</Properties>
-</file>
-
-<file path=customXml/item2.xml><?xml version="1.0" encoding="utf-8"?>
-<Properties xmlns:vt="http://schemas.openxmlformats.org/officeDocument/2006/docPropsVTypes" xmlns="http://schemas.openxmlformats.org/officeDocument/2006/extended-properties">
-  <Template>Normal.dotm</Template>
-  <TotalTime>145</TotalTime>
-  <Pages>57</Pages>
-  <Words>8126</Words>
-  <Characters>46322</Characters>
-  <Application>Microsoft Office Word</Application>
-  <DocSecurity>0</DocSecurity>
-  <Lines>386</Lines>
-  <Paragraphs>108</Paragraphs>
-  <Company>Dark</Company>
-  <CharactersWithSpaces>54340</CharactersWithSpaces>
-  <AppVersion>15.0000</AppVersion>
-</Properties>
-</file>
-
-<file path=customXml/item3.xml><?xml version="1.0" encoding="utf-8"?>
+<file path=customXml/item5.xml><?xml version="1.0" encoding="utf-8"?>
 <Properties xmlns="http://schemas.openxmlformats.org/officeDocument/2006/extended-properties" xmlns:vt="http://schemas.openxmlformats.org/officeDocument/2006/docPropsVTypes">
   <Template>Normal.dotm</Template>
   <TotalTime>145</TotalTime>
@@ -26469,22 +27579,6 @@
 </Properties>
 </file>
 
-<file path=customXml/item4.xml><?xml version="1.0" encoding="utf-8"?>
-<b:Sources xmlns:b="http://schemas.openxmlformats.org/officeDocument/2006/bibliography" xmlns="http://schemas.openxmlformats.org/officeDocument/2006/bibliography" SelectedStyle="\APA.XSL" StyleName="APA"/>
-</file>
-
-<file path=customXml/item5.xml><?xml version="1.0" encoding="utf-8"?>
-<cp:coreProperties xmlns:cp="http://schemas.openxmlformats.org/package/2006/metadata/core-properties" xmlns:dc="http://purl.org/dc/elements/1.1/" xmlns:dcterms="http://purl.org/dc/terms/" xmlns:dcmitype="http://purl.org/dc/dcmitype/" xmlns:xsi="http://www.w3.org/2001/XMLSchema-instance">
-  <dc:title>D</dc:title>
-  <dc:creator>USUARIO</dc:creator>
-  <cp:lastModifiedBy>USUARIO</cp:lastModifiedBy>
-  <cp:revision>30</cp:revision>
-  <cp:lastPrinted>2021-06-15T10:40:00Z</cp:lastPrinted>
-  <dcterms:created xsi:type="dcterms:W3CDTF">2021-06-15T11:58:00Z</dcterms:created>
-  <dcterms:modified xsi:type="dcterms:W3CDTF">2021-06-29T02:49:00Z</dcterms:modified>
-</cp:coreProperties>
-</file>
-
 <file path=customXml/item6.xml><?xml version="1.0" encoding="utf-8"?>
 <cp:coreProperties xmlns:cp="http://schemas.openxmlformats.org/package/2006/metadata/core-properties" xmlns:dc="http://purl.org/dc/elements/1.1/" xmlns:dcterms="http://purl.org/dc/terms/" xmlns:dcmitype="http://purl.org/dc/dcmitype/" xmlns:xsi="http://www.w3.org/2001/XMLSchema-instance">
   <dc:title>D</dc:title>
@@ -26501,41 +27595,19 @@
 </file>
 
 <file path=customXml/item7.xml><?xml version="1.0" encoding="utf-8"?>
-<Properties xmlns="http://schemas.openxmlformats.org/officeDocument/2006/extended-properties" xmlns:vt="http://schemas.openxmlformats.org/officeDocument/2006/docPropsVTypes">
-  <Template>Normal.dotm</Template>
-  <TotalTime>145</TotalTime>
-  <Pages>57</Pages>
-  <Words>8126</Words>
-  <Characters>46322</Characters>
-  <Application>Microsoft Office Word</Application>
-  <DocSecurity>0</DocSecurity>
-  <Lines>386</Lines>
-  <Paragraphs>108</Paragraphs>
-  <ScaleCrop>false</ScaleCrop>
-  <Company>Dark</Company>
-  <LinksUpToDate>false</LinksUpToDate>
-  <CharactersWithSpaces>54340</CharactersWithSpaces>
-  <SharedDoc>false</SharedDoc>
-  <HyperlinksChanged>false</HyperlinksChanged>
-  <AppVersion>16.0000</AppVersion>
-</Properties>
+<cp:coreProperties xmlns:cp="http://schemas.openxmlformats.org/package/2006/metadata/core-properties" xmlns:dc="http://purl.org/dc/elements/1.1/" xmlns:dcterms="http://purl.org/dc/terms/" xmlns:dcmitype="http://purl.org/dc/dcmitype/" xmlns:xsi="http://www.w3.org/2001/XMLSchema-instance">
+  <dc:title>D</dc:title>
+  <dc:creator>USUARIO</dc:creator>
+  <cp:lastModifiedBy>USUARIO</cp:lastModifiedBy>
+  <cp:revision>23</cp:revision>
+  <cp:lastPrinted>2021-06-15T10:40:00Z</cp:lastPrinted>
+  <dcterms:created xsi:type="dcterms:W3CDTF">2021-06-15T11:58:00Z</dcterms:created>
+  <dcterms:modified xsi:type="dcterms:W3CDTF">2021-06-29T02:07:00Z</dcterms:modified>
+</cp:coreProperties>
 </file>
 
 <file path=customXml/item8.xml><?xml version="1.0" encoding="utf-8"?>
-<Properties xmlns:vt="http://schemas.openxmlformats.org/officeDocument/2006/docPropsVTypes" xmlns="http://schemas.openxmlformats.org/officeDocument/2006/extended-properties">
-  <Template>Normal.dotm</Template>
-  <TotalTime>145</TotalTime>
-  <Pages>57</Pages>
-  <Words>8126</Words>
-  <Characters>46322</Characters>
-  <Application>Microsoft Office Word</Application>
-  <DocSecurity>0</DocSecurity>
-  <Lines>386</Lines>
-  <Paragraphs>108</Paragraphs>
-  <Company>Dark</Company>
-  <CharactersWithSpaces>54340</CharactersWithSpaces>
-  <AppVersion>15.0000</AppVersion>
-</Properties>
+<b:Sources xmlns:b="http://schemas.openxmlformats.org/officeDocument/2006/bibliography" xmlns="http://schemas.openxmlformats.org/officeDocument/2006/bibliography" SelectedStyle="\APA.XSL" StyleName="APA"/>
 </file>
 
 <file path=customXml/item9.xml><?xml version="1.0" encoding="utf-8"?>
@@ -26543,29 +27615,29 @@
   <dc:title>D</dc:title>
   <dc:creator>USUARIO</dc:creator>
   <cp:lastModifiedBy>USUARIO</cp:lastModifiedBy>
-  <cp:revision>32</cp:revision>
+  <cp:revision>30</cp:revision>
   <cp:lastPrinted>2021-06-15T10:40:00Z</cp:lastPrinted>
   <dcterms:created xsi:type="dcterms:W3CDTF">2021-06-15T11:58:00Z</dcterms:created>
-  <dcterms:modified xsi:type="dcterms:W3CDTF">2021-06-29T02:55:00Z</dcterms:modified>
+  <dcterms:modified xsi:type="dcterms:W3CDTF">2021-06-29T02:49:00Z</dcterms:modified>
 </cp:coreProperties>
 </file>
 
 <file path=customXml/itemProps1.xml><?xml version="1.0" encoding="utf-8"?>
-<ds:datastoreItem xmlns:ds="http://schemas.openxmlformats.org/officeDocument/2006/customXml" ds:itemID="{EABB8687-7D98-441F-B02E-9CD3419F1274}">
+<ds:datastoreItem xmlns:ds="http://schemas.openxmlformats.org/officeDocument/2006/customXml" ds:itemID="{6C7E0A8B-1074-4A75-9396-29BD0301A498}">
+  <ds:schemaRefs>
+    <ds:schemaRef ds:uri="http://schemas.openxmlformats.org/officeDocument/2006/docPropsVTypes"/>
+    <ds:schemaRef ds:uri="http://schemas.openxmlformats.org/officeDocument/2006/extended-properties"/>
+  </ds:schemaRefs>
+</ds:datastoreItem>
+</file>
+
+<file path=customXml/itemProps10.xml><?xml version="1.0" encoding="utf-8"?>
+<ds:datastoreItem xmlns:ds="http://schemas.openxmlformats.org/officeDocument/2006/customXml" ds:itemID="{8279C280-4CF4-4E99-BA7E-39691E350CE8}">
   <ds:schemaRefs>
     <ds:schemaRef ds:uri="http://schemas.openxmlformats.org/package/2006/metadata/core-properties"/>
     <ds:schemaRef ds:uri="http://purl.org/dc/elements/1.1/"/>
     <ds:schemaRef ds:uri="http://purl.org/dc/terms/"/>
     <ds:schemaRef ds:uri="http://purl.org/dc/dcmitype/"/>
-  </ds:schemaRefs>
-</ds:datastoreItem>
-</file>
-
-<file path=customXml/itemProps10.xml><?xml version="1.0" encoding="utf-8"?>
-<ds:datastoreItem xmlns:ds="http://schemas.openxmlformats.org/officeDocument/2006/customXml" ds:itemID="{DA21B8F3-3A7F-41C1-B662-359DC3D9426F}">
-  <ds:schemaRefs>
-    <ds:schemaRef ds:uri="http://schemas.openxmlformats.org/officeDocument/2006/extended-properties"/>
-    <ds:schemaRef ds:uri="http://schemas.openxmlformats.org/officeDocument/2006/docPropsVTypes"/>
   </ds:schemaRefs>
 </ds:datastoreItem>
 </file>
@@ -26582,7 +27654,7 @@
 </file>
 
 <file path=customXml/itemProps12.xml><?xml version="1.0" encoding="utf-8"?>
-<ds:datastoreItem xmlns:ds="http://schemas.openxmlformats.org/officeDocument/2006/customXml" ds:itemID="{85D3455F-6404-4C79-B9E9-853C288675F4}">
+<ds:datastoreItem xmlns:ds="http://schemas.openxmlformats.org/officeDocument/2006/customXml" ds:itemID="{DA21B8F3-3A7F-41C1-B662-359DC3D9426F}">
   <ds:schemaRefs>
     <ds:schemaRef ds:uri="http://schemas.openxmlformats.org/officeDocument/2006/extended-properties"/>
     <ds:schemaRef ds:uri="http://schemas.openxmlformats.org/officeDocument/2006/docPropsVTypes"/>
@@ -26591,6 +27663,24 @@
 </file>
 
 <file path=customXml/itemProps13.xml><?xml version="1.0" encoding="utf-8"?>
+<ds:datastoreItem xmlns:ds="http://schemas.openxmlformats.org/officeDocument/2006/customXml" ds:itemID="{8D8616AC-1BBF-4AAB-8CD8-A1F71E9F8FFB}">
+  <ds:schemaRefs>
+    <ds:schemaRef ds:uri="http://schemas.openxmlformats.org/officeDocument/2006/extended-properties"/>
+    <ds:schemaRef ds:uri="http://schemas.openxmlformats.org/officeDocument/2006/docPropsVTypes"/>
+  </ds:schemaRefs>
+</ds:datastoreItem>
+</file>
+
+<file path=customXml/itemProps14.xml><?xml version="1.0" encoding="utf-8"?>
+<ds:datastoreItem xmlns:ds="http://schemas.openxmlformats.org/officeDocument/2006/customXml" ds:itemID="{54B0B0D9-AEF5-4DAD-9692-4DCE6F9ECF9A}">
+  <ds:schemaRefs>
+    <ds:schemaRef ds:uri="http://schemas.openxmlformats.org/officeDocument/2006/extended-properties"/>
+    <ds:schemaRef ds:uri="http://schemas.openxmlformats.org/officeDocument/2006/docPropsVTypes"/>
+  </ds:schemaRefs>
+</ds:datastoreItem>
+</file>
+
+<file path=customXml/itemProps15.xml><?xml version="1.0" encoding="utf-8"?>
 <ds:datastoreItem xmlns:ds="http://schemas.openxmlformats.org/officeDocument/2006/customXml" ds:itemID="{24EA05AD-EAE2-4375-9907-47DCBC998624}">
   <ds:schemaRefs>
     <ds:schemaRef ds:uri="http://schemas.openxmlformats.org/package/2006/metadata/core-properties"/>
@@ -26601,33 +27691,11 @@
 </ds:datastoreItem>
 </file>
 
-<file path=customXml/itemProps14.xml><?xml version="1.0" encoding="utf-8"?>
-<ds:datastoreItem xmlns:ds="http://schemas.openxmlformats.org/officeDocument/2006/customXml" ds:itemID="{8D8616AC-1BBF-4AAB-8CD8-A1F71E9F8FFB}">
+<file path=customXml/itemProps16.xml><?xml version="1.0" encoding="utf-8"?>
+<ds:datastoreItem xmlns:ds="http://schemas.openxmlformats.org/officeDocument/2006/customXml" ds:itemID="{280CC071-CE59-43D3-A75E-381590000C6B}">
   <ds:schemaRefs>
+    <ds:schemaRef ds:uri="http://schemas.openxmlformats.org/officeDocument/2006/docPropsVTypes"/>
     <ds:schemaRef ds:uri="http://schemas.openxmlformats.org/officeDocument/2006/extended-properties"/>
-    <ds:schemaRef ds:uri="http://schemas.openxmlformats.org/officeDocument/2006/docPropsVTypes"/>
-  </ds:schemaRefs>
-</ds:datastoreItem>
-</file>
-
-<file path=customXml/itemProps15.xml><?xml version="1.0" encoding="utf-8"?>
-<ds:datastoreItem xmlns:ds="http://schemas.openxmlformats.org/officeDocument/2006/customXml" ds:itemID="{AB84FF8B-23D7-43A1-AF2F-D1B2F9F6B83A}">
-  <ds:schemaRefs>
-    <ds:schemaRef ds:uri="http://schemas.openxmlformats.org/package/2006/metadata/core-properties"/>
-    <ds:schemaRef ds:uri="http://purl.org/dc/elements/1.1/"/>
-    <ds:schemaRef ds:uri="http://purl.org/dc/terms/"/>
-    <ds:schemaRef ds:uri="http://purl.org/dc/dcmitype/"/>
-  </ds:schemaRefs>
-</ds:datastoreItem>
-</file>
-
-<file path=customXml/itemProps16.xml><?xml version="1.0" encoding="utf-8"?>
-<ds:datastoreItem xmlns:ds="http://schemas.openxmlformats.org/officeDocument/2006/customXml" ds:itemID="{520E2BE9-E926-4FAA-8997-E2FA0BE2841A}">
-  <ds:schemaRefs>
-    <ds:schemaRef ds:uri="http://schemas.openxmlformats.org/package/2006/metadata/core-properties"/>
-    <ds:schemaRef ds:uri="http://purl.org/dc/elements/1.1/"/>
-    <ds:schemaRef ds:uri="http://purl.org/dc/terms/"/>
-    <ds:schemaRef ds:uri="http://purl.org/dc/dcmitype/"/>
   </ds:schemaRefs>
 </ds:datastoreItem>
 </file>
@@ -26642,16 +27710,29 @@
 </file>
 
 <file path=customXml/itemProps2.xml><?xml version="1.0" encoding="utf-8"?>
-<ds:datastoreItem xmlns:ds="http://schemas.openxmlformats.org/officeDocument/2006/customXml" ds:itemID="{6C7E0A8B-1074-4A75-9396-29BD0301A498}">
+<ds:datastoreItem xmlns:ds="http://schemas.openxmlformats.org/officeDocument/2006/customXml" ds:itemID="{520E2BE9-E926-4FAA-8997-E2FA0BE2841A}">
   <ds:schemaRefs>
-    <ds:schemaRef ds:uri="http://schemas.openxmlformats.org/officeDocument/2006/docPropsVTypes"/>
-    <ds:schemaRef ds:uri="http://schemas.openxmlformats.org/officeDocument/2006/extended-properties"/>
+    <ds:schemaRef ds:uri="http://schemas.openxmlformats.org/package/2006/metadata/core-properties"/>
+    <ds:schemaRef ds:uri="http://purl.org/dc/elements/1.1/"/>
+    <ds:schemaRef ds:uri="http://purl.org/dc/terms/"/>
+    <ds:schemaRef ds:uri="http://purl.org/dc/dcmitype/"/>
   </ds:schemaRefs>
 </ds:datastoreItem>
 </file>
 
 <file path=customXml/itemProps3.xml><?xml version="1.0" encoding="utf-8"?>
-<ds:datastoreItem xmlns:ds="http://schemas.openxmlformats.org/officeDocument/2006/customXml" ds:itemID="{C5340FD2-23AD-4BF6-9A5F-23899FF0D9A7}">
+<ds:datastoreItem xmlns:ds="http://schemas.openxmlformats.org/officeDocument/2006/customXml" ds:itemID="{AB84FF8B-23D7-43A1-AF2F-D1B2F9F6B83A}">
+  <ds:schemaRefs>
+    <ds:schemaRef ds:uri="http://schemas.openxmlformats.org/package/2006/metadata/core-properties"/>
+    <ds:schemaRef ds:uri="http://purl.org/dc/elements/1.1/"/>
+    <ds:schemaRef ds:uri="http://purl.org/dc/terms/"/>
+    <ds:schemaRef ds:uri="http://purl.org/dc/dcmitype/"/>
+  </ds:schemaRefs>
+</ds:datastoreItem>
+</file>
+
+<file path=customXml/itemProps4.xml><?xml version="1.0" encoding="utf-8"?>
+<ds:datastoreItem xmlns:ds="http://schemas.openxmlformats.org/officeDocument/2006/customXml" ds:itemID="{85D3455F-6404-4C79-B9E9-853C288675F4}">
   <ds:schemaRefs>
     <ds:schemaRef ds:uri="http://schemas.openxmlformats.org/officeDocument/2006/extended-properties"/>
     <ds:schemaRef ds:uri="http://schemas.openxmlformats.org/officeDocument/2006/docPropsVTypes"/>
@@ -26659,21 +27740,11 @@
 </ds:datastoreItem>
 </file>
 
-<file path=customXml/itemProps4.xml><?xml version="1.0" encoding="utf-8"?>
-<ds:datastoreItem xmlns:ds="http://schemas.openxmlformats.org/officeDocument/2006/customXml" ds:itemID="{86D34E4B-776B-45C8-BD55-A0206AAFA184}">
+<file path=customXml/itemProps5.xml><?xml version="1.0" encoding="utf-8"?>
+<ds:datastoreItem xmlns:ds="http://schemas.openxmlformats.org/officeDocument/2006/customXml" ds:itemID="{C5340FD2-23AD-4BF6-9A5F-23899FF0D9A7}">
   <ds:schemaRefs>
-    <ds:schemaRef ds:uri="http://schemas.openxmlformats.org/officeDocument/2006/bibliography"/>
-  </ds:schemaRefs>
-</ds:datastoreItem>
-</file>
-
-<file path=customXml/itemProps5.xml><?xml version="1.0" encoding="utf-8"?>
-<ds:datastoreItem xmlns:ds="http://schemas.openxmlformats.org/officeDocument/2006/customXml" ds:itemID="{DE91BEC1-E221-4D68-B11E-FD4F2EEE635B}">
-  <ds:schemaRefs>
-    <ds:schemaRef ds:uri="http://schemas.openxmlformats.org/package/2006/metadata/core-properties"/>
-    <ds:schemaRef ds:uri="http://purl.org/dc/elements/1.1/"/>
-    <ds:schemaRef ds:uri="http://purl.org/dc/terms/"/>
-    <ds:schemaRef ds:uri="http://purl.org/dc/dcmitype/"/>
+    <ds:schemaRef ds:uri="http://schemas.openxmlformats.org/officeDocument/2006/extended-properties"/>
+    <ds:schemaRef ds:uri="http://schemas.openxmlformats.org/officeDocument/2006/docPropsVTypes"/>
   </ds:schemaRefs>
 </ds:datastoreItem>
 </file>
@@ -26690,25 +27761,26 @@
 </file>
 
 <file path=customXml/itemProps7.xml><?xml version="1.0" encoding="utf-8"?>
-<ds:datastoreItem xmlns:ds="http://schemas.openxmlformats.org/officeDocument/2006/customXml" ds:itemID="{54B0B0D9-AEF5-4DAD-9692-4DCE6F9ECF9A}">
+<ds:datastoreItem xmlns:ds="http://schemas.openxmlformats.org/officeDocument/2006/customXml" ds:itemID="{EABB8687-7D98-441F-B02E-9CD3419F1274}">
   <ds:schemaRefs>
-    <ds:schemaRef ds:uri="http://schemas.openxmlformats.org/officeDocument/2006/extended-properties"/>
-    <ds:schemaRef ds:uri="http://schemas.openxmlformats.org/officeDocument/2006/docPropsVTypes"/>
+    <ds:schemaRef ds:uri="http://schemas.openxmlformats.org/package/2006/metadata/core-properties"/>
+    <ds:schemaRef ds:uri="http://purl.org/dc/elements/1.1/"/>
+    <ds:schemaRef ds:uri="http://purl.org/dc/terms/"/>
+    <ds:schemaRef ds:uri="http://purl.org/dc/dcmitype/"/>
   </ds:schemaRefs>
 </ds:datastoreItem>
 </file>
 
 <file path=customXml/itemProps8.xml><?xml version="1.0" encoding="utf-8"?>
-<ds:datastoreItem xmlns:ds="http://schemas.openxmlformats.org/officeDocument/2006/customXml" ds:itemID="{280CC071-CE59-43D3-A75E-381590000C6B}">
+<ds:datastoreItem xmlns:ds="http://schemas.openxmlformats.org/officeDocument/2006/customXml" ds:itemID="{86D34E4B-776B-45C8-BD55-A0206AAFA184}">
   <ds:schemaRefs>
-    <ds:schemaRef ds:uri="http://schemas.openxmlformats.org/officeDocument/2006/docPropsVTypes"/>
-    <ds:schemaRef ds:uri="http://schemas.openxmlformats.org/officeDocument/2006/extended-properties"/>
+    <ds:schemaRef ds:uri="http://schemas.openxmlformats.org/officeDocument/2006/bibliography"/>
   </ds:schemaRefs>
 </ds:datastoreItem>
 </file>
 
 <file path=customXml/itemProps9.xml><?xml version="1.0" encoding="utf-8"?>
-<ds:datastoreItem xmlns:ds="http://schemas.openxmlformats.org/officeDocument/2006/customXml" ds:itemID="{8279C280-4CF4-4E99-BA7E-39691E350CE8}">
+<ds:datastoreItem xmlns:ds="http://schemas.openxmlformats.org/officeDocument/2006/customXml" ds:itemID="{DE91BEC1-E221-4D68-B11E-FD4F2EEE635B}">
   <ds:schemaRefs>
     <ds:schemaRef ds:uri="http://schemas.openxmlformats.org/package/2006/metadata/core-properties"/>
     <ds:schemaRef ds:uri="http://purl.org/dc/elements/1.1/"/>

</xml_diff>